<commit_message>
Some minor serialization improvements
</commit_message>
<xml_diff>
--- a/0.3.3 roadmap.docx
+++ b/0.3.3 roadmap.docx
@@ -176,8 +176,8 @@
           </wp:inline>
         </w:drawing>
       </w:r>
+      <w:bookmarkEnd w:id="0"/>
     </w:p>
-    <w:bookmarkEnd w:id="0"/>
     <w:p>
       <w:pPr>
         <w:spacing w:after="0" w:line="240" w:lineRule="auto"/>
@@ -2522,13 +2522,13 @@
       <dgm:prSet phldrT="[Text]">
         <dgm:style>
           <a:lnRef idx="1">
-            <a:schemeClr val="accent4"/>
+            <a:schemeClr val="accent6"/>
           </a:lnRef>
           <a:fillRef idx="2">
-            <a:schemeClr val="accent4"/>
+            <a:schemeClr val="accent6"/>
           </a:fillRef>
           <a:effectRef idx="1">
-            <a:schemeClr val="accent4"/>
+            <a:schemeClr val="accent6"/>
           </a:effectRef>
           <a:fontRef idx="minor">
             <a:schemeClr val="dk1"/>
@@ -2576,13 +2576,13 @@
       <dgm:prSet phldrT="[Text]">
         <dgm:style>
           <a:lnRef idx="1">
-            <a:schemeClr val="accent4"/>
+            <a:schemeClr val="accent6"/>
           </a:lnRef>
           <a:fillRef idx="2">
-            <a:schemeClr val="accent4"/>
+            <a:schemeClr val="accent6"/>
           </a:fillRef>
           <a:effectRef idx="1">
-            <a:schemeClr val="accent4"/>
+            <a:schemeClr val="accent6"/>
           </a:effectRef>
           <a:fontRef idx="minor">
             <a:schemeClr val="dk1"/>
@@ -3465,66 +3465,66 @@
     </dgm:pt>
   </dgm:ptLst>
   <dgm:cxnLst>
-    <dgm:cxn modelId="{212FBABB-4F36-476D-B188-88DE755528B4}" type="presOf" srcId="{349FF3AC-168D-41F4-8506-87226E2D4596}" destId="{5E07C81E-B689-4E03-82E3-A5C4E5EC27AD}" srcOrd="0" destOrd="0" presId="urn:microsoft.com/office/officeart/2005/8/layout/process4"/>
+    <dgm:cxn modelId="{79477E86-B5A9-48AF-83A8-F354D974D440}" type="presOf" srcId="{E0CFE967-6FAB-47CB-A32A-D6C1AB7EB668}" destId="{12A2AD38-0FDF-4127-9334-C7A73083828C}" srcOrd="0" destOrd="0" presId="urn:microsoft.com/office/officeart/2005/8/layout/process4"/>
+    <dgm:cxn modelId="{14D4070C-45A6-4090-8E4E-BC91F2F62BE3}" type="presOf" srcId="{FBB1B63D-02A8-446B-AE2E-138B030CB20B}" destId="{4CEA73B4-9810-4D3B-B0E0-49C2694AE51E}" srcOrd="0" destOrd="0" presId="urn:microsoft.com/office/officeart/2005/8/layout/process4"/>
     <dgm:cxn modelId="{B0DA3BE4-E739-4E91-887A-4A7F5E28C607}" srcId="{C72F5594-5C51-4D43-9E6F-72CB9793398A}" destId="{7D8B9571-F3C6-4FB7-87FA-DB85E3C23E9A}" srcOrd="1" destOrd="0" parTransId="{3944B3E2-CEEE-4CB8-9523-4E02D4102BE9}" sibTransId="{724B3CD0-D3A0-4EFE-BF4F-044412D6BD07}"/>
+    <dgm:cxn modelId="{783EC358-82DE-4602-9731-E382CA8D5753}" type="presOf" srcId="{72203140-6BF8-42B7-9D41-CC6371AEA6A3}" destId="{176BB967-85CF-4B86-9C46-CA14810665F5}" srcOrd="0" destOrd="0" presId="urn:microsoft.com/office/officeart/2005/8/layout/process4"/>
     <dgm:cxn modelId="{2DE50837-7F04-4E87-B373-5FD18090E63B}" srcId="{C72F5594-5C51-4D43-9E6F-72CB9793398A}" destId="{5926E5D3-2314-4801-BEB2-91BF4162BF42}" srcOrd="0" destOrd="0" parTransId="{458277CC-EAFE-4FC3-9F96-1D816CDD8942}" sibTransId="{239EA14B-9E29-40D7-B50B-F3DCDD0EBDCA}"/>
+    <dgm:cxn modelId="{A48733F1-BC61-4F82-8A78-ABA1CF18D7D7}" type="presOf" srcId="{B690BB27-E0AC-4648-86F2-8443C1F17F0B}" destId="{BAC32510-88DA-4D0B-A014-D95263CA33F1}" srcOrd="1" destOrd="0" presId="urn:microsoft.com/office/officeart/2005/8/layout/process4"/>
     <dgm:cxn modelId="{924FE54E-0A7E-4D7A-84A6-5BFB2B41A069}" srcId="{AB2EF5AB-9FE9-4FA2-B4C4-8B1F6DB93472}" destId="{E4A8C87C-D779-4CED-8887-9B6549780D26}" srcOrd="0" destOrd="0" parTransId="{889917D4-7598-4455-B365-0EFCDC319292}" sibTransId="{9EBA5CAB-5CC1-4F34-B1BA-63CCDF058BB4}"/>
-    <dgm:cxn modelId="{E33A76ED-F548-410B-BDA5-3F376F05B210}" type="presOf" srcId="{C3834693-006B-4757-AB97-E44C715B2C6F}" destId="{408BDBDC-5FDD-4528-95EB-28BB0E7FED6E}" srcOrd="0" destOrd="0" presId="urn:microsoft.com/office/officeart/2005/8/layout/process4"/>
+    <dgm:cxn modelId="{C29A7B6A-CC2C-46BC-99B6-F8F4BF9B861B}" type="presOf" srcId="{E4A8C87C-D779-4CED-8887-9B6549780D26}" destId="{3D3C0266-BBF9-441C-BEFD-769ED1F9C02C}" srcOrd="1" destOrd="0" presId="urn:microsoft.com/office/officeart/2005/8/layout/process4"/>
+    <dgm:cxn modelId="{C073D3F1-D617-4C54-BF93-963A7F3D9C92}" type="presOf" srcId="{BEF938CE-96E2-46A4-8F89-B4E7F9AA3440}" destId="{0E925631-7B9D-4638-88EE-A96D480AC529}" srcOrd="0" destOrd="0" presId="urn:microsoft.com/office/officeart/2005/8/layout/process4"/>
     <dgm:cxn modelId="{2F4F9DE2-FD91-44A8-888A-DF0F34D9A4B2}" srcId="{AB2EF5AB-9FE9-4FA2-B4C4-8B1F6DB93472}" destId="{C72F5594-5C51-4D43-9E6F-72CB9793398A}" srcOrd="1" destOrd="0" parTransId="{69E49447-B4A3-4733-8199-166F214F03E3}" sibTransId="{8E77D4E2-20B1-4B7B-9F03-7BCD17287633}"/>
-    <dgm:cxn modelId="{56500A33-0C93-4B94-B4FA-008407093296}" type="presOf" srcId="{C72F5594-5C51-4D43-9E6F-72CB9793398A}" destId="{A1B9C31A-1156-4C51-9BA3-49306759E255}" srcOrd="1" destOrd="0" presId="urn:microsoft.com/office/officeart/2005/8/layout/process4"/>
-    <dgm:cxn modelId="{D241CC78-249E-45BC-A3EF-353F5C49242F}" type="presOf" srcId="{0B3750F0-71B6-490B-83CC-8A7C143F0308}" destId="{C2198115-ED36-47B7-8869-520DB24D3360}" srcOrd="0" destOrd="0" presId="urn:microsoft.com/office/officeart/2005/8/layout/process4"/>
-    <dgm:cxn modelId="{E125C404-6B6C-4440-B80A-F4319BA172C8}" type="presOf" srcId="{E4A8C87C-D779-4CED-8887-9B6549780D26}" destId="{3D3C0266-BBF9-441C-BEFD-769ED1F9C02C}" srcOrd="1" destOrd="0" presId="urn:microsoft.com/office/officeart/2005/8/layout/process4"/>
+    <dgm:cxn modelId="{BED5B9A9-1336-4AE5-A439-31D76B91CB74}" type="presOf" srcId="{C72F5594-5C51-4D43-9E6F-72CB9793398A}" destId="{65C115F7-0047-45AC-B82C-0F818E9ED500}" srcOrd="0" destOrd="0" presId="urn:microsoft.com/office/officeart/2005/8/layout/process4"/>
+    <dgm:cxn modelId="{CBF73595-5D62-4475-9145-180E8CD7C56C}" type="presOf" srcId="{C3834693-006B-4757-AB97-E44C715B2C6F}" destId="{408BDBDC-5FDD-4528-95EB-28BB0E7FED6E}" srcOrd="0" destOrd="0" presId="urn:microsoft.com/office/officeart/2005/8/layout/process4"/>
     <dgm:cxn modelId="{57D6FE41-7AD5-45D8-A401-7E5EF1E2540C}" srcId="{E4A8C87C-D779-4CED-8887-9B6549780D26}" destId="{349FF3AC-168D-41F4-8506-87226E2D4596}" srcOrd="2" destOrd="0" parTransId="{C13B2526-0D1C-41B8-A667-BD6C321C182E}" sibTransId="{953A9DAE-6D1F-4890-81FC-42E5AA98930C}"/>
-    <dgm:cxn modelId="{349691B6-C7F6-437B-AA0C-70A2938BF4E6}" type="presOf" srcId="{E0CFE967-6FAB-47CB-A32A-D6C1AB7EB668}" destId="{12A2AD38-0FDF-4127-9334-C7A73083828C}" srcOrd="0" destOrd="0" presId="urn:microsoft.com/office/officeart/2005/8/layout/process4"/>
-    <dgm:cxn modelId="{5A9EB4A4-5673-4DEB-ABBD-D1D633E85AA0}" type="presOf" srcId="{7D8B9571-F3C6-4FB7-87FA-DB85E3C23E9A}" destId="{2FB1D835-27A6-4EBB-A60C-5C5F3B21C117}" srcOrd="0" destOrd="0" presId="urn:microsoft.com/office/officeart/2005/8/layout/process4"/>
-    <dgm:cxn modelId="{F65AEF66-8912-4C56-997A-EB2A4D5B5BBE}" type="presOf" srcId="{BEF938CE-96E2-46A4-8F89-B4E7F9AA3440}" destId="{0E925631-7B9D-4638-88EE-A96D480AC529}" srcOrd="0" destOrd="0" presId="urn:microsoft.com/office/officeart/2005/8/layout/process4"/>
+    <dgm:cxn modelId="{B7C76C2C-0F1B-4E3E-B323-886CC16355F2}" type="presOf" srcId="{0B3750F0-71B6-490B-83CC-8A7C143F0308}" destId="{C2198115-ED36-47B7-8869-520DB24D3360}" srcOrd="0" destOrd="0" presId="urn:microsoft.com/office/officeart/2005/8/layout/process4"/>
     <dgm:cxn modelId="{F94FC4C4-D0B5-43D5-8AA2-FEF333AFC084}" srcId="{B690BB27-E0AC-4648-86F2-8443C1F17F0B}" destId="{22EC05A6-40FC-4F3F-9FD1-D0D3863AA82A}" srcOrd="2" destOrd="0" parTransId="{08F7686D-3C73-4801-958F-F284F449F7A8}" sibTransId="{B06FDC7B-11DF-4821-A30E-A3A1FCE3D736}"/>
     <dgm:cxn modelId="{87A4F241-DAE2-45DF-8FE2-EB1D02581232}" srcId="{B690BB27-E0AC-4648-86F2-8443C1F17F0B}" destId="{0B3750F0-71B6-490B-83CC-8A7C143F0308}" srcOrd="1" destOrd="0" parTransId="{86DD9902-DAA0-4F1A-AF76-0FC0A55E72A2}" sibTransId="{F68839EB-FA59-42DF-B092-45D45D7EE0A4}"/>
-    <dgm:cxn modelId="{7B2FCC28-67C1-433C-AB55-E52551A5854C}" type="presOf" srcId="{B690BB27-E0AC-4648-86F2-8443C1F17F0B}" destId="{BAC32510-88DA-4D0B-A014-D95263CA33F1}" srcOrd="1" destOrd="0" presId="urn:microsoft.com/office/officeart/2005/8/layout/process4"/>
+    <dgm:cxn modelId="{B74BD378-085B-4348-9972-409D98C0C47B}" type="presOf" srcId="{AB2EF5AB-9FE9-4FA2-B4C4-8B1F6DB93472}" destId="{2DF1CDF0-CA04-431C-9952-2B6EA19DD02B}" srcOrd="0" destOrd="0" presId="urn:microsoft.com/office/officeart/2005/8/layout/process4"/>
     <dgm:cxn modelId="{7F26A98E-41BC-45CD-B2C2-970B5F05A481}" srcId="{AB2EF5AB-9FE9-4FA2-B4C4-8B1F6DB93472}" destId="{B690BB27-E0AC-4648-86F2-8443C1F17F0B}" srcOrd="2" destOrd="0" parTransId="{A6ECB7AB-44AB-42A2-8C72-67B9CC97E9AB}" sibTransId="{C27A4883-C604-49F9-BA33-AE9DAA4DD2C4}"/>
-    <dgm:cxn modelId="{3E8614C0-57C8-41D5-BAF7-1D4152969663}" type="presOf" srcId="{C58336F9-67FC-416D-8312-E865894B3FF4}" destId="{12F507EA-E20A-44AD-BDC6-1647AD5B2FBD}" srcOrd="0" destOrd="0" presId="urn:microsoft.com/office/officeart/2005/8/layout/process4"/>
-    <dgm:cxn modelId="{621461B1-47CB-41BE-B812-107EABCF696D}" type="presOf" srcId="{C72F5594-5C51-4D43-9E6F-72CB9793398A}" destId="{65C115F7-0047-45AC-B82C-0F818E9ED500}" srcOrd="0" destOrd="0" presId="urn:microsoft.com/office/officeart/2005/8/layout/process4"/>
-    <dgm:cxn modelId="{C4BE1690-B4DA-4C3C-A27B-AC34C60D7235}" type="presOf" srcId="{72203140-6BF8-42B7-9D41-CC6371AEA6A3}" destId="{176BB967-85CF-4B86-9C46-CA14810665F5}" srcOrd="0" destOrd="0" presId="urn:microsoft.com/office/officeart/2005/8/layout/process4"/>
+    <dgm:cxn modelId="{18DBDA84-8BEA-4115-8A43-2BA53F1B4BED}" type="presOf" srcId="{349FF3AC-168D-41F4-8506-87226E2D4596}" destId="{5E07C81E-B689-4E03-82E3-A5C4E5EC27AD}" srcOrd="0" destOrd="0" presId="urn:microsoft.com/office/officeart/2005/8/layout/process4"/>
+    <dgm:cxn modelId="{DF0B9D0A-2407-40E6-A9C2-AE9693E88AFF}" type="presOf" srcId="{6875F898-8542-4712-BABF-05D835B98196}" destId="{491577EC-B492-4EA4-8926-8E73AE6803B0}" srcOrd="0" destOrd="0" presId="urn:microsoft.com/office/officeart/2005/8/layout/process4"/>
     <dgm:cxn modelId="{9814E4BA-F5F1-46F8-A954-2C8F9953B551}" srcId="{E4A8C87C-D779-4CED-8887-9B6549780D26}" destId="{FBB1B63D-02A8-446B-AE2E-138B030CB20B}" srcOrd="0" destOrd="0" parTransId="{6C78BB6C-1D01-43B5-BEBD-6D2753E80931}" sibTransId="{5D88A94D-42D1-4201-8228-5945B2721D79}"/>
+    <dgm:cxn modelId="{7C208F9F-7F97-4B56-8511-59CBBFE52561}" type="presOf" srcId="{B690BB27-E0AC-4648-86F2-8443C1F17F0B}" destId="{3F960E94-FB49-4C01-9B9D-FF25C44A89E1}" srcOrd="0" destOrd="0" presId="urn:microsoft.com/office/officeart/2005/8/layout/process4"/>
     <dgm:cxn modelId="{765287BD-69E0-4C19-9004-FF0ADCB9C883}" srcId="{E4A8C87C-D779-4CED-8887-9B6549780D26}" destId="{E0CFE967-6FAB-47CB-A32A-D6C1AB7EB668}" srcOrd="3" destOrd="0" parTransId="{8320C5F7-42A8-4D2E-A0DF-741ED38B28F2}" sibTransId="{9D7A91FE-4AAD-460C-88E9-2359F8E35238}"/>
-    <dgm:cxn modelId="{CC1EE986-B02D-45F3-AF28-3782B601F335}" type="presOf" srcId="{22EC05A6-40FC-4F3F-9FD1-D0D3863AA82A}" destId="{C0D68195-7D1A-475F-8CB0-A1EF94CA7EFF}" srcOrd="0" destOrd="0" presId="urn:microsoft.com/office/officeart/2005/8/layout/process4"/>
-    <dgm:cxn modelId="{D1478A08-E763-4995-BBCB-D77476DCEC16}" type="presOf" srcId="{B690BB27-E0AC-4648-86F2-8443C1F17F0B}" destId="{3F960E94-FB49-4C01-9B9D-FF25C44A89E1}" srcOrd="0" destOrd="0" presId="urn:microsoft.com/office/officeart/2005/8/layout/process4"/>
-    <dgm:cxn modelId="{A422724E-2706-463B-82DE-8BEB1B568163}" type="presOf" srcId="{5926E5D3-2314-4801-BEB2-91BF4162BF42}" destId="{767A8E6C-16DC-495B-A27A-AB2EBB9B3571}" srcOrd="0" destOrd="0" presId="urn:microsoft.com/office/officeart/2005/8/layout/process4"/>
     <dgm:cxn modelId="{F39A420F-1444-4394-9029-C7FC98A7E258}" srcId="{C72F5594-5C51-4D43-9E6F-72CB9793398A}" destId="{BEF938CE-96E2-46A4-8F89-B4E7F9AA3440}" srcOrd="3" destOrd="0" parTransId="{02C2A616-2AAF-4328-8883-9678421C8B94}" sibTransId="{441F1EF2-9EB8-4C5D-8C20-69FB1BF2E018}"/>
-    <dgm:cxn modelId="{9C8B28CB-7D3E-4E89-B01E-52E04DD36529}" type="presOf" srcId="{AB2EF5AB-9FE9-4FA2-B4C4-8B1F6DB93472}" destId="{2DF1CDF0-CA04-431C-9952-2B6EA19DD02B}" srcOrd="0" destOrd="0" presId="urn:microsoft.com/office/officeart/2005/8/layout/process4"/>
-    <dgm:cxn modelId="{B4DC006D-31CC-49E3-B771-7F64CF5F98AE}" type="presOf" srcId="{6875F898-8542-4712-BABF-05D835B98196}" destId="{491577EC-B492-4EA4-8926-8E73AE6803B0}" srcOrd="0" destOrd="0" presId="urn:microsoft.com/office/officeart/2005/8/layout/process4"/>
+    <dgm:cxn modelId="{A4A00615-23BB-4D9C-B05F-EEDF8D561195}" type="presOf" srcId="{C58336F9-67FC-416D-8312-E865894B3FF4}" destId="{12F507EA-E20A-44AD-BDC6-1647AD5B2FBD}" srcOrd="0" destOrd="0" presId="urn:microsoft.com/office/officeart/2005/8/layout/process4"/>
+    <dgm:cxn modelId="{6FDB766A-EAFE-4880-8B55-C608E2A00F43}" type="presOf" srcId="{22EC05A6-40FC-4F3F-9FD1-D0D3863AA82A}" destId="{C0D68195-7D1A-475F-8CB0-A1EF94CA7EFF}" srcOrd="0" destOrd="0" presId="urn:microsoft.com/office/officeart/2005/8/layout/process4"/>
+    <dgm:cxn modelId="{E9E35CD3-AB33-427A-8C6C-C80256DE1323}" srcId="{B690BB27-E0AC-4648-86F2-8443C1F17F0B}" destId="{C58336F9-67FC-416D-8312-E865894B3FF4}" srcOrd="0" destOrd="0" parTransId="{3E775DFD-92A6-4670-B4EE-6D3AB008D01D}" sibTransId="{661F4417-C63F-4767-B0B1-E2B96E792D6A}"/>
+    <dgm:cxn modelId="{D55E79E6-CFA7-47B0-8D68-B03B4FC68AC4}" type="presOf" srcId="{5926E5D3-2314-4801-BEB2-91BF4162BF42}" destId="{767A8E6C-16DC-495B-A27A-AB2EBB9B3571}" srcOrd="0" destOrd="0" presId="urn:microsoft.com/office/officeart/2005/8/layout/process4"/>
     <dgm:cxn modelId="{29C8589D-F355-46E5-A327-895B42A12A2A}" srcId="{C72F5594-5C51-4D43-9E6F-72CB9793398A}" destId="{6875F898-8542-4712-BABF-05D835B98196}" srcOrd="2" destOrd="0" parTransId="{B188A111-83B9-4549-8BBF-22C46E908EDB}" sibTransId="{C73BCA5E-35F9-4FF8-BFCC-FCFAC4FD571F}"/>
-    <dgm:cxn modelId="{E9E35CD3-AB33-427A-8C6C-C80256DE1323}" srcId="{B690BB27-E0AC-4648-86F2-8443C1F17F0B}" destId="{C58336F9-67FC-416D-8312-E865894B3FF4}" srcOrd="0" destOrd="0" parTransId="{3E775DFD-92A6-4670-B4EE-6D3AB008D01D}" sibTransId="{661F4417-C63F-4767-B0B1-E2B96E792D6A}"/>
+    <dgm:cxn modelId="{89433F8D-7158-48DA-91D7-0B6149A107C8}" type="presOf" srcId="{7D8B9571-F3C6-4FB7-87FA-DB85E3C23E9A}" destId="{2FB1D835-27A6-4EBB-A60C-5C5F3B21C117}" srcOrd="0" destOrd="0" presId="urn:microsoft.com/office/officeart/2005/8/layout/process4"/>
     <dgm:cxn modelId="{2C62560D-B4E3-43CA-B2A9-D1669DC315D9}" srcId="{E4A8C87C-D779-4CED-8887-9B6549780D26}" destId="{72203140-6BF8-42B7-9D41-CC6371AEA6A3}" srcOrd="1" destOrd="0" parTransId="{69A853D5-A4D6-49FD-B30D-98BDADB676DC}" sibTransId="{DBE69090-4F59-4EAD-BFD4-C950C225523E}"/>
-    <dgm:cxn modelId="{B618C9A8-A953-4854-84C7-24C4D42C5D89}" type="presOf" srcId="{FBB1B63D-02A8-446B-AE2E-138B030CB20B}" destId="{4CEA73B4-9810-4D3B-B0E0-49C2694AE51E}" srcOrd="0" destOrd="0" presId="urn:microsoft.com/office/officeart/2005/8/layout/process4"/>
     <dgm:cxn modelId="{9590A7A9-5254-47C5-9AB5-7B4D50AF58D1}" srcId="{B690BB27-E0AC-4648-86F2-8443C1F17F0B}" destId="{C3834693-006B-4757-AB97-E44C715B2C6F}" srcOrd="3" destOrd="0" parTransId="{F716517A-1A0E-4403-886B-29E8495AEABF}" sibTransId="{8227D2F7-CAA1-4B95-9576-2EA05B7AB1F2}"/>
-    <dgm:cxn modelId="{88709B01-2008-4B86-82D4-28BECD73C47D}" type="presOf" srcId="{E4A8C87C-D779-4CED-8887-9B6549780D26}" destId="{EB868BD6-2F00-439A-ACEC-1F419EFEDEBB}" srcOrd="0" destOrd="0" presId="urn:microsoft.com/office/officeart/2005/8/layout/process4"/>
-    <dgm:cxn modelId="{93E5BE50-DA2D-4E4E-8A12-03AD800DCE31}" type="presParOf" srcId="{2DF1CDF0-CA04-431C-9952-2B6EA19DD02B}" destId="{8A212C6C-1942-4916-8F89-49C9B69D6100}" srcOrd="0" destOrd="0" presId="urn:microsoft.com/office/officeart/2005/8/layout/process4"/>
-    <dgm:cxn modelId="{C680BBED-2D16-42BA-87D4-A06B57720356}" type="presParOf" srcId="{8A212C6C-1942-4916-8F89-49C9B69D6100}" destId="{3F960E94-FB49-4C01-9B9D-FF25C44A89E1}" srcOrd="0" destOrd="0" presId="urn:microsoft.com/office/officeart/2005/8/layout/process4"/>
-    <dgm:cxn modelId="{57631CE5-9A0B-4DE9-B362-217B2F217543}" type="presParOf" srcId="{8A212C6C-1942-4916-8F89-49C9B69D6100}" destId="{BAC32510-88DA-4D0B-A014-D95263CA33F1}" srcOrd="1" destOrd="0" presId="urn:microsoft.com/office/officeart/2005/8/layout/process4"/>
-    <dgm:cxn modelId="{57146AC9-26F1-4C7A-A284-25E9DD4D2202}" type="presParOf" srcId="{8A212C6C-1942-4916-8F89-49C9B69D6100}" destId="{D69B1A43-8F26-4094-8161-65EA1392B371}" srcOrd="2" destOrd="0" presId="urn:microsoft.com/office/officeart/2005/8/layout/process4"/>
-    <dgm:cxn modelId="{E2E98608-F194-43ED-A47A-59F3DE984D07}" type="presParOf" srcId="{D69B1A43-8F26-4094-8161-65EA1392B371}" destId="{12F507EA-E20A-44AD-BDC6-1647AD5B2FBD}" srcOrd="0" destOrd="0" presId="urn:microsoft.com/office/officeart/2005/8/layout/process4"/>
-    <dgm:cxn modelId="{EFD3F425-5671-4905-AEBE-8D0787F4CF62}" type="presParOf" srcId="{D69B1A43-8F26-4094-8161-65EA1392B371}" destId="{C2198115-ED36-47B7-8869-520DB24D3360}" srcOrd="1" destOrd="0" presId="urn:microsoft.com/office/officeart/2005/8/layout/process4"/>
-    <dgm:cxn modelId="{33F5B8D4-4D47-42D9-8720-9A8DF6999D0D}" type="presParOf" srcId="{D69B1A43-8F26-4094-8161-65EA1392B371}" destId="{C0D68195-7D1A-475F-8CB0-A1EF94CA7EFF}" srcOrd="2" destOrd="0" presId="urn:microsoft.com/office/officeart/2005/8/layout/process4"/>
-    <dgm:cxn modelId="{A034821A-E7D7-4DBA-9A63-2EA3BB6E888D}" type="presParOf" srcId="{D69B1A43-8F26-4094-8161-65EA1392B371}" destId="{408BDBDC-5FDD-4528-95EB-28BB0E7FED6E}" srcOrd="3" destOrd="0" presId="urn:microsoft.com/office/officeart/2005/8/layout/process4"/>
-    <dgm:cxn modelId="{47A7EFDC-765C-4871-ACA3-CD6313ADD6CB}" type="presParOf" srcId="{2DF1CDF0-CA04-431C-9952-2B6EA19DD02B}" destId="{99F0C881-1ACE-4866-BEA9-FE36476CD260}" srcOrd="1" destOrd="0" presId="urn:microsoft.com/office/officeart/2005/8/layout/process4"/>
-    <dgm:cxn modelId="{769B2041-B4B7-4293-8F38-57D910D4F80C}" type="presParOf" srcId="{2DF1CDF0-CA04-431C-9952-2B6EA19DD02B}" destId="{DA7C3525-37E0-490D-A242-CC971E14D2F5}" srcOrd="2" destOrd="0" presId="urn:microsoft.com/office/officeart/2005/8/layout/process4"/>
-    <dgm:cxn modelId="{E9CA4FC9-537C-43E3-B47B-333A867EDA77}" type="presParOf" srcId="{DA7C3525-37E0-490D-A242-CC971E14D2F5}" destId="{65C115F7-0047-45AC-B82C-0F818E9ED500}" srcOrd="0" destOrd="0" presId="urn:microsoft.com/office/officeart/2005/8/layout/process4"/>
-    <dgm:cxn modelId="{5CF9EFAB-3313-4958-BCA2-14412B8E385B}" type="presParOf" srcId="{DA7C3525-37E0-490D-A242-CC971E14D2F5}" destId="{A1B9C31A-1156-4C51-9BA3-49306759E255}" srcOrd="1" destOrd="0" presId="urn:microsoft.com/office/officeart/2005/8/layout/process4"/>
-    <dgm:cxn modelId="{31C1F412-1078-44DD-8739-375A10308E56}" type="presParOf" srcId="{DA7C3525-37E0-490D-A242-CC971E14D2F5}" destId="{CA1832D4-D1D7-4EE3-98F2-EF99ECE6C65B}" srcOrd="2" destOrd="0" presId="urn:microsoft.com/office/officeart/2005/8/layout/process4"/>
-    <dgm:cxn modelId="{505F8F4B-F48A-4078-8EF8-7F3ABC013F82}" type="presParOf" srcId="{CA1832D4-D1D7-4EE3-98F2-EF99ECE6C65B}" destId="{767A8E6C-16DC-495B-A27A-AB2EBB9B3571}" srcOrd="0" destOrd="0" presId="urn:microsoft.com/office/officeart/2005/8/layout/process4"/>
-    <dgm:cxn modelId="{4F96248F-2541-4132-B1B5-820B4A24322F}" type="presParOf" srcId="{CA1832D4-D1D7-4EE3-98F2-EF99ECE6C65B}" destId="{2FB1D835-27A6-4EBB-A60C-5C5F3B21C117}" srcOrd="1" destOrd="0" presId="urn:microsoft.com/office/officeart/2005/8/layout/process4"/>
-    <dgm:cxn modelId="{817C8BFE-1839-489D-BE6D-98C0BF12A206}" type="presParOf" srcId="{CA1832D4-D1D7-4EE3-98F2-EF99ECE6C65B}" destId="{491577EC-B492-4EA4-8926-8E73AE6803B0}" srcOrd="2" destOrd="0" presId="urn:microsoft.com/office/officeart/2005/8/layout/process4"/>
-    <dgm:cxn modelId="{F8734C9B-5289-42C9-8AFE-C00E8DEA5F46}" type="presParOf" srcId="{CA1832D4-D1D7-4EE3-98F2-EF99ECE6C65B}" destId="{0E925631-7B9D-4638-88EE-A96D480AC529}" srcOrd="3" destOrd="0" presId="urn:microsoft.com/office/officeart/2005/8/layout/process4"/>
-    <dgm:cxn modelId="{ABEC8B7C-F886-4656-9762-922773D87F4C}" type="presParOf" srcId="{2DF1CDF0-CA04-431C-9952-2B6EA19DD02B}" destId="{37D725DC-15FD-4EC8-A497-7368EAD5F083}" srcOrd="3" destOrd="0" presId="urn:microsoft.com/office/officeart/2005/8/layout/process4"/>
-    <dgm:cxn modelId="{27E1A997-BC66-4889-B752-5FC6F0AC3EB1}" type="presParOf" srcId="{2DF1CDF0-CA04-431C-9952-2B6EA19DD02B}" destId="{6E8F4D4A-A328-465C-8498-06D807FDF9EC}" srcOrd="4" destOrd="0" presId="urn:microsoft.com/office/officeart/2005/8/layout/process4"/>
-    <dgm:cxn modelId="{DBD0D97E-F52C-4648-8C83-35B8EFF2D77F}" type="presParOf" srcId="{6E8F4D4A-A328-465C-8498-06D807FDF9EC}" destId="{EB868BD6-2F00-439A-ACEC-1F419EFEDEBB}" srcOrd="0" destOrd="0" presId="urn:microsoft.com/office/officeart/2005/8/layout/process4"/>
-    <dgm:cxn modelId="{B484BE29-B8EB-4688-AEFC-500B5C95E543}" type="presParOf" srcId="{6E8F4D4A-A328-465C-8498-06D807FDF9EC}" destId="{3D3C0266-BBF9-441C-BEFD-769ED1F9C02C}" srcOrd="1" destOrd="0" presId="urn:microsoft.com/office/officeart/2005/8/layout/process4"/>
-    <dgm:cxn modelId="{1AF67A84-8344-492C-B49F-9F1EE6FE763B}" type="presParOf" srcId="{6E8F4D4A-A328-465C-8498-06D807FDF9EC}" destId="{96CB06E3-CCF2-4487-BAFF-232792282C34}" srcOrd="2" destOrd="0" presId="urn:microsoft.com/office/officeart/2005/8/layout/process4"/>
-    <dgm:cxn modelId="{934AB318-B987-4B00-AA68-AACC9BF82F9F}" type="presParOf" srcId="{96CB06E3-CCF2-4487-BAFF-232792282C34}" destId="{4CEA73B4-9810-4D3B-B0E0-49C2694AE51E}" srcOrd="0" destOrd="0" presId="urn:microsoft.com/office/officeart/2005/8/layout/process4"/>
-    <dgm:cxn modelId="{30FD3B24-C939-4555-ABC3-80386E68A6E9}" type="presParOf" srcId="{96CB06E3-CCF2-4487-BAFF-232792282C34}" destId="{176BB967-85CF-4B86-9C46-CA14810665F5}" srcOrd="1" destOrd="0" presId="urn:microsoft.com/office/officeart/2005/8/layout/process4"/>
-    <dgm:cxn modelId="{7FA1B325-F7EE-48AE-A2F2-5C61390D8D82}" type="presParOf" srcId="{96CB06E3-CCF2-4487-BAFF-232792282C34}" destId="{5E07C81E-B689-4E03-82E3-A5C4E5EC27AD}" srcOrd="2" destOrd="0" presId="urn:microsoft.com/office/officeart/2005/8/layout/process4"/>
-    <dgm:cxn modelId="{E544F12B-B07E-49E3-B851-8F53B0F3B741}" type="presParOf" srcId="{96CB06E3-CCF2-4487-BAFF-232792282C34}" destId="{12A2AD38-0FDF-4127-9334-C7A73083828C}" srcOrd="3" destOrd="0" presId="urn:microsoft.com/office/officeart/2005/8/layout/process4"/>
+    <dgm:cxn modelId="{D2D849C9-E63C-4805-87EE-D6004F572A65}" type="presOf" srcId="{C72F5594-5C51-4D43-9E6F-72CB9793398A}" destId="{A1B9C31A-1156-4C51-9BA3-49306759E255}" srcOrd="1" destOrd="0" presId="urn:microsoft.com/office/officeart/2005/8/layout/process4"/>
+    <dgm:cxn modelId="{B9A5B739-F45E-433D-90D8-7D784668D73B}" type="presOf" srcId="{E4A8C87C-D779-4CED-8887-9B6549780D26}" destId="{EB868BD6-2F00-439A-ACEC-1F419EFEDEBB}" srcOrd="0" destOrd="0" presId="urn:microsoft.com/office/officeart/2005/8/layout/process4"/>
+    <dgm:cxn modelId="{B8729C24-DC48-4849-8AE9-7366E1957653}" type="presParOf" srcId="{2DF1CDF0-CA04-431C-9952-2B6EA19DD02B}" destId="{8A212C6C-1942-4916-8F89-49C9B69D6100}" srcOrd="0" destOrd="0" presId="urn:microsoft.com/office/officeart/2005/8/layout/process4"/>
+    <dgm:cxn modelId="{77EA3769-13FA-453C-B368-17438D9D60E5}" type="presParOf" srcId="{8A212C6C-1942-4916-8F89-49C9B69D6100}" destId="{3F960E94-FB49-4C01-9B9D-FF25C44A89E1}" srcOrd="0" destOrd="0" presId="urn:microsoft.com/office/officeart/2005/8/layout/process4"/>
+    <dgm:cxn modelId="{2539455F-AEE4-4FC1-964E-FB0B0C27D13B}" type="presParOf" srcId="{8A212C6C-1942-4916-8F89-49C9B69D6100}" destId="{BAC32510-88DA-4D0B-A014-D95263CA33F1}" srcOrd="1" destOrd="0" presId="urn:microsoft.com/office/officeart/2005/8/layout/process4"/>
+    <dgm:cxn modelId="{D79A9888-B4E2-4883-8DA4-AE13A49BE400}" type="presParOf" srcId="{8A212C6C-1942-4916-8F89-49C9B69D6100}" destId="{D69B1A43-8F26-4094-8161-65EA1392B371}" srcOrd="2" destOrd="0" presId="urn:microsoft.com/office/officeart/2005/8/layout/process4"/>
+    <dgm:cxn modelId="{04ECA52B-0387-4CB3-8E68-B72DBD964C94}" type="presParOf" srcId="{D69B1A43-8F26-4094-8161-65EA1392B371}" destId="{12F507EA-E20A-44AD-BDC6-1647AD5B2FBD}" srcOrd="0" destOrd="0" presId="urn:microsoft.com/office/officeart/2005/8/layout/process4"/>
+    <dgm:cxn modelId="{4759FC97-87B9-4F99-9C46-865484D97634}" type="presParOf" srcId="{D69B1A43-8F26-4094-8161-65EA1392B371}" destId="{C2198115-ED36-47B7-8869-520DB24D3360}" srcOrd="1" destOrd="0" presId="urn:microsoft.com/office/officeart/2005/8/layout/process4"/>
+    <dgm:cxn modelId="{7E3DBD4E-1061-4140-8FE5-2C5CF21622BC}" type="presParOf" srcId="{D69B1A43-8F26-4094-8161-65EA1392B371}" destId="{C0D68195-7D1A-475F-8CB0-A1EF94CA7EFF}" srcOrd="2" destOrd="0" presId="urn:microsoft.com/office/officeart/2005/8/layout/process4"/>
+    <dgm:cxn modelId="{38088C43-B509-47DB-AA7F-861E78F61BC8}" type="presParOf" srcId="{D69B1A43-8F26-4094-8161-65EA1392B371}" destId="{408BDBDC-5FDD-4528-95EB-28BB0E7FED6E}" srcOrd="3" destOrd="0" presId="urn:microsoft.com/office/officeart/2005/8/layout/process4"/>
+    <dgm:cxn modelId="{E6E56ACA-CEC2-4A54-98F0-14E28FA4496B}" type="presParOf" srcId="{2DF1CDF0-CA04-431C-9952-2B6EA19DD02B}" destId="{99F0C881-1ACE-4866-BEA9-FE36476CD260}" srcOrd="1" destOrd="0" presId="urn:microsoft.com/office/officeart/2005/8/layout/process4"/>
+    <dgm:cxn modelId="{C7D9353E-2B17-4858-B306-2E4A96B4FE86}" type="presParOf" srcId="{2DF1CDF0-CA04-431C-9952-2B6EA19DD02B}" destId="{DA7C3525-37E0-490D-A242-CC971E14D2F5}" srcOrd="2" destOrd="0" presId="urn:microsoft.com/office/officeart/2005/8/layout/process4"/>
+    <dgm:cxn modelId="{C5CFD535-2456-4126-B2F3-1C50614ECE17}" type="presParOf" srcId="{DA7C3525-37E0-490D-A242-CC971E14D2F5}" destId="{65C115F7-0047-45AC-B82C-0F818E9ED500}" srcOrd="0" destOrd="0" presId="urn:microsoft.com/office/officeart/2005/8/layout/process4"/>
+    <dgm:cxn modelId="{AB9C9A8F-F887-48FA-8EA2-23AD9653A8BE}" type="presParOf" srcId="{DA7C3525-37E0-490D-A242-CC971E14D2F5}" destId="{A1B9C31A-1156-4C51-9BA3-49306759E255}" srcOrd="1" destOrd="0" presId="urn:microsoft.com/office/officeart/2005/8/layout/process4"/>
+    <dgm:cxn modelId="{8403CA26-2E10-48F0-BB93-1362C190F2C4}" type="presParOf" srcId="{DA7C3525-37E0-490D-A242-CC971E14D2F5}" destId="{CA1832D4-D1D7-4EE3-98F2-EF99ECE6C65B}" srcOrd="2" destOrd="0" presId="urn:microsoft.com/office/officeart/2005/8/layout/process4"/>
+    <dgm:cxn modelId="{F62F6D45-26B7-4D9B-A9C3-0E968E2CD46C}" type="presParOf" srcId="{CA1832D4-D1D7-4EE3-98F2-EF99ECE6C65B}" destId="{767A8E6C-16DC-495B-A27A-AB2EBB9B3571}" srcOrd="0" destOrd="0" presId="urn:microsoft.com/office/officeart/2005/8/layout/process4"/>
+    <dgm:cxn modelId="{D9F7ADDA-FC68-4011-B201-6811AED3019C}" type="presParOf" srcId="{CA1832D4-D1D7-4EE3-98F2-EF99ECE6C65B}" destId="{2FB1D835-27A6-4EBB-A60C-5C5F3B21C117}" srcOrd="1" destOrd="0" presId="urn:microsoft.com/office/officeart/2005/8/layout/process4"/>
+    <dgm:cxn modelId="{0097498A-8C1D-432C-9021-586B10BE6F58}" type="presParOf" srcId="{CA1832D4-D1D7-4EE3-98F2-EF99ECE6C65B}" destId="{491577EC-B492-4EA4-8926-8E73AE6803B0}" srcOrd="2" destOrd="0" presId="urn:microsoft.com/office/officeart/2005/8/layout/process4"/>
+    <dgm:cxn modelId="{CDD1E3EB-A74C-4825-B782-A86DD420D010}" type="presParOf" srcId="{CA1832D4-D1D7-4EE3-98F2-EF99ECE6C65B}" destId="{0E925631-7B9D-4638-88EE-A96D480AC529}" srcOrd="3" destOrd="0" presId="urn:microsoft.com/office/officeart/2005/8/layout/process4"/>
+    <dgm:cxn modelId="{A9A05B37-3114-468A-B679-E065911975E9}" type="presParOf" srcId="{2DF1CDF0-CA04-431C-9952-2B6EA19DD02B}" destId="{37D725DC-15FD-4EC8-A497-7368EAD5F083}" srcOrd="3" destOrd="0" presId="urn:microsoft.com/office/officeart/2005/8/layout/process4"/>
+    <dgm:cxn modelId="{349629AE-2D2E-4CA6-84C1-CA70F45D4B21}" type="presParOf" srcId="{2DF1CDF0-CA04-431C-9952-2B6EA19DD02B}" destId="{6E8F4D4A-A328-465C-8498-06D807FDF9EC}" srcOrd="4" destOrd="0" presId="urn:microsoft.com/office/officeart/2005/8/layout/process4"/>
+    <dgm:cxn modelId="{02476027-B53F-4E64-BBD6-B5447097B7AE}" type="presParOf" srcId="{6E8F4D4A-A328-465C-8498-06D807FDF9EC}" destId="{EB868BD6-2F00-439A-ACEC-1F419EFEDEBB}" srcOrd="0" destOrd="0" presId="urn:microsoft.com/office/officeart/2005/8/layout/process4"/>
+    <dgm:cxn modelId="{CC3DE805-F134-40C9-A126-64ABAC50412E}" type="presParOf" srcId="{6E8F4D4A-A328-465C-8498-06D807FDF9EC}" destId="{3D3C0266-BBF9-441C-BEFD-769ED1F9C02C}" srcOrd="1" destOrd="0" presId="urn:microsoft.com/office/officeart/2005/8/layout/process4"/>
+    <dgm:cxn modelId="{3637E76E-DDE6-43DE-A1B3-EAFAA8BB6649}" type="presParOf" srcId="{6E8F4D4A-A328-465C-8498-06D807FDF9EC}" destId="{96CB06E3-CCF2-4487-BAFF-232792282C34}" srcOrd="2" destOrd="0" presId="urn:microsoft.com/office/officeart/2005/8/layout/process4"/>
+    <dgm:cxn modelId="{15E6022B-B6BA-4212-B768-C5905A4A7893}" type="presParOf" srcId="{96CB06E3-CCF2-4487-BAFF-232792282C34}" destId="{4CEA73B4-9810-4D3B-B0E0-49C2694AE51E}" srcOrd="0" destOrd="0" presId="urn:microsoft.com/office/officeart/2005/8/layout/process4"/>
+    <dgm:cxn modelId="{39358B4C-59E3-4424-9C07-8C2013B5FCE9}" type="presParOf" srcId="{96CB06E3-CCF2-4487-BAFF-232792282C34}" destId="{176BB967-85CF-4B86-9C46-CA14810665F5}" srcOrd="1" destOrd="0" presId="urn:microsoft.com/office/officeart/2005/8/layout/process4"/>
+    <dgm:cxn modelId="{A95036E6-A9BB-462B-BF20-47E12C93756F}" type="presParOf" srcId="{96CB06E3-CCF2-4487-BAFF-232792282C34}" destId="{5E07C81E-B689-4E03-82E3-A5C4E5EC27AD}" srcOrd="2" destOrd="0" presId="urn:microsoft.com/office/officeart/2005/8/layout/process4"/>
+    <dgm:cxn modelId="{61389E34-9D06-4C02-BC16-35A1CA9ADC73}" type="presParOf" srcId="{96CB06E3-CCF2-4487-BAFF-232792282C34}" destId="{12A2AD38-0FDF-4127-9334-C7A73083828C}" srcOrd="3" destOrd="0" presId="urn:microsoft.com/office/officeart/2005/8/layout/process4"/>
   </dgm:cxnLst>
   <dgm:bg/>
   <dgm:whole/>
@@ -3809,24 +3809,24 @@
     </dgm:pt>
   </dgm:ptLst>
   <dgm:cxnLst>
-    <dgm:cxn modelId="{D9DCFA35-3863-411B-A964-91C733659FCC}" type="presOf" srcId="{12671F33-9678-43A6-900B-C1489174E657}" destId="{4D0C926A-592B-4D64-8021-5542543445B2}" srcOrd="1" destOrd="0" presId="urn:microsoft.com/office/officeart/2005/8/layout/process1"/>
-    <dgm:cxn modelId="{F094625D-CF4D-4DDE-AE16-FC7CE4C7C3C8}" type="presOf" srcId="{975768BF-4643-4000-B91B-EB5FA50C9F90}" destId="{97FC9502-5C3F-46A5-ABC4-ED27DB33615E}" srcOrd="1" destOrd="0" presId="urn:microsoft.com/office/officeart/2005/8/layout/process1"/>
+    <dgm:cxn modelId="{A0FAABFD-24DA-4D6D-A2F6-46D702E66AB0}" type="presOf" srcId="{975768BF-4643-4000-B91B-EB5FA50C9F90}" destId="{A379DF86-A80C-400F-95D1-CAAB94A38CDA}" srcOrd="0" destOrd="0" presId="urn:microsoft.com/office/officeart/2005/8/layout/process1"/>
+    <dgm:cxn modelId="{CBB40BA9-730C-491A-9864-4D4F4302BB35}" type="presOf" srcId="{12671F33-9678-43A6-900B-C1489174E657}" destId="{0A355C2F-2373-4905-868C-C107D7464914}" srcOrd="0" destOrd="0" presId="urn:microsoft.com/office/officeart/2005/8/layout/process1"/>
+    <dgm:cxn modelId="{62E5A30A-AC05-40AE-9C32-5199E3569592}" type="presOf" srcId="{975768BF-4643-4000-B91B-EB5FA50C9F90}" destId="{97FC9502-5C3F-46A5-ABC4-ED27DB33615E}" srcOrd="1" destOrd="0" presId="urn:microsoft.com/office/officeart/2005/8/layout/process1"/>
+    <dgm:cxn modelId="{2769D0C2-4197-432E-926E-30131516E4BF}" type="presOf" srcId="{12671F33-9678-43A6-900B-C1489174E657}" destId="{4D0C926A-592B-4D64-8021-5542543445B2}" srcOrd="1" destOrd="0" presId="urn:microsoft.com/office/officeart/2005/8/layout/process1"/>
+    <dgm:cxn modelId="{CB180E21-1677-4C9D-BECC-BF77289435B4}" srcId="{BA867C10-8B70-4BD9-9B08-E940191BFF84}" destId="{FD013B34-EAD8-4564-9412-9B41C6455304}" srcOrd="1" destOrd="0" parTransId="{1A0778CB-5D15-4CB1-8E6E-778B7CF15FB2}" sibTransId="{12671F33-9678-43A6-900B-C1489174E657}"/>
+    <dgm:cxn modelId="{DDB69C00-5A6F-467A-B08B-8C8934B635E3}" srcId="{BA867C10-8B70-4BD9-9B08-E940191BFF84}" destId="{7054BD12-7B30-455D-9E71-938A3D991EF3}" srcOrd="0" destOrd="0" parTransId="{B08D6F66-8421-4B02-A533-01237B34450A}" sibTransId="{975768BF-4643-4000-B91B-EB5FA50C9F90}"/>
     <dgm:cxn modelId="{F82AF631-2420-4E0B-8A9F-5CDC6EE8E564}" srcId="{BA867C10-8B70-4BD9-9B08-E940191BFF84}" destId="{4DBBD212-2F92-4856-A3B1-808A28703F78}" srcOrd="2" destOrd="0" parTransId="{79BFE450-8CAD-46CD-A4BA-9936A9ED476F}" sibTransId="{7802407B-134E-45B6-83FF-49E4371DEE1F}"/>
-    <dgm:cxn modelId="{4A8B5D86-939A-496D-B642-994BFF10820E}" type="presOf" srcId="{FD013B34-EAD8-4564-9412-9B41C6455304}" destId="{F79911B1-9A55-4D99-9610-7F02C5BDA785}" srcOrd="0" destOrd="0" presId="urn:microsoft.com/office/officeart/2005/8/layout/process1"/>
-    <dgm:cxn modelId="{599508B0-FFFF-43B6-8EB3-D1B08DCD77F3}" type="presOf" srcId="{4DBBD212-2F92-4856-A3B1-808A28703F78}" destId="{A538BD20-9261-44F8-91B2-DB200CF39004}" srcOrd="0" destOrd="0" presId="urn:microsoft.com/office/officeart/2005/8/layout/process1"/>
-    <dgm:cxn modelId="{9C722156-433E-431D-8926-454E688F50CD}" type="presOf" srcId="{BA867C10-8B70-4BD9-9B08-E940191BFF84}" destId="{5E503655-3828-4A4B-B0B7-B5BA8860C783}" srcOrd="0" destOrd="0" presId="urn:microsoft.com/office/officeart/2005/8/layout/process1"/>
-    <dgm:cxn modelId="{CB180E21-1677-4C9D-BECC-BF77289435B4}" srcId="{BA867C10-8B70-4BD9-9B08-E940191BFF84}" destId="{FD013B34-EAD8-4564-9412-9B41C6455304}" srcOrd="1" destOrd="0" parTransId="{1A0778CB-5D15-4CB1-8E6E-778B7CF15FB2}" sibTransId="{12671F33-9678-43A6-900B-C1489174E657}"/>
-    <dgm:cxn modelId="{DE990E62-A1B6-497D-80DC-847CD570A66E}" type="presOf" srcId="{12671F33-9678-43A6-900B-C1489174E657}" destId="{0A355C2F-2373-4905-868C-C107D7464914}" srcOrd="0" destOrd="0" presId="urn:microsoft.com/office/officeart/2005/8/layout/process1"/>
-    <dgm:cxn modelId="{D3B7ECEC-78D0-4C2D-B09E-BA3653DC3EB5}" type="presOf" srcId="{975768BF-4643-4000-B91B-EB5FA50C9F90}" destId="{A379DF86-A80C-400F-95D1-CAAB94A38CDA}" srcOrd="0" destOrd="0" presId="urn:microsoft.com/office/officeart/2005/8/layout/process1"/>
-    <dgm:cxn modelId="{BDB0BDBE-8B51-4F3F-B0DA-58EA126A202F}" type="presOf" srcId="{7054BD12-7B30-455D-9E71-938A3D991EF3}" destId="{B76D5DE1-2C10-4C3B-8B73-4804B64601EB}" srcOrd="0" destOrd="0" presId="urn:microsoft.com/office/officeart/2005/8/layout/process1"/>
-    <dgm:cxn modelId="{DDB69C00-5A6F-467A-B08B-8C8934B635E3}" srcId="{BA867C10-8B70-4BD9-9B08-E940191BFF84}" destId="{7054BD12-7B30-455D-9E71-938A3D991EF3}" srcOrd="0" destOrd="0" parTransId="{B08D6F66-8421-4B02-A533-01237B34450A}" sibTransId="{975768BF-4643-4000-B91B-EB5FA50C9F90}"/>
-    <dgm:cxn modelId="{F411BEDF-4942-4486-A814-FF1FB6823801}" type="presParOf" srcId="{5E503655-3828-4A4B-B0B7-B5BA8860C783}" destId="{B76D5DE1-2C10-4C3B-8B73-4804B64601EB}" srcOrd="0" destOrd="0" presId="urn:microsoft.com/office/officeart/2005/8/layout/process1"/>
-    <dgm:cxn modelId="{D601682A-95C1-4173-88FC-3D84074B9E7D}" type="presParOf" srcId="{5E503655-3828-4A4B-B0B7-B5BA8860C783}" destId="{A379DF86-A80C-400F-95D1-CAAB94A38CDA}" srcOrd="1" destOrd="0" presId="urn:microsoft.com/office/officeart/2005/8/layout/process1"/>
-    <dgm:cxn modelId="{B98D3144-53F6-4417-B21D-C73A6AAB5AE5}" type="presParOf" srcId="{A379DF86-A80C-400F-95D1-CAAB94A38CDA}" destId="{97FC9502-5C3F-46A5-ABC4-ED27DB33615E}" srcOrd="0" destOrd="0" presId="urn:microsoft.com/office/officeart/2005/8/layout/process1"/>
-    <dgm:cxn modelId="{9EA3E7ED-1E76-4F1E-BD0A-A1F4578641B3}" type="presParOf" srcId="{5E503655-3828-4A4B-B0B7-B5BA8860C783}" destId="{F79911B1-9A55-4D99-9610-7F02C5BDA785}" srcOrd="2" destOrd="0" presId="urn:microsoft.com/office/officeart/2005/8/layout/process1"/>
-    <dgm:cxn modelId="{46389CC5-5314-4F4C-B3A6-66DEDC3406F2}" type="presParOf" srcId="{5E503655-3828-4A4B-B0B7-B5BA8860C783}" destId="{0A355C2F-2373-4905-868C-C107D7464914}" srcOrd="3" destOrd="0" presId="urn:microsoft.com/office/officeart/2005/8/layout/process1"/>
-    <dgm:cxn modelId="{AC110756-379C-4F4B-AAC2-D2C6A357F18A}" type="presParOf" srcId="{0A355C2F-2373-4905-868C-C107D7464914}" destId="{4D0C926A-592B-4D64-8021-5542543445B2}" srcOrd="0" destOrd="0" presId="urn:microsoft.com/office/officeart/2005/8/layout/process1"/>
-    <dgm:cxn modelId="{EACF18FA-D4E3-4D9B-9B52-44116496C8F3}" type="presParOf" srcId="{5E503655-3828-4A4B-B0B7-B5BA8860C783}" destId="{A538BD20-9261-44F8-91B2-DB200CF39004}" srcOrd="4" destOrd="0" presId="urn:microsoft.com/office/officeart/2005/8/layout/process1"/>
+    <dgm:cxn modelId="{C3E739C5-0EC5-43FD-839F-3AC0AC91732C}" type="presOf" srcId="{7054BD12-7B30-455D-9E71-938A3D991EF3}" destId="{B76D5DE1-2C10-4C3B-8B73-4804B64601EB}" srcOrd="0" destOrd="0" presId="urn:microsoft.com/office/officeart/2005/8/layout/process1"/>
+    <dgm:cxn modelId="{C8134661-DCD4-42CB-8499-5E716A063612}" type="presOf" srcId="{FD013B34-EAD8-4564-9412-9B41C6455304}" destId="{F79911B1-9A55-4D99-9610-7F02C5BDA785}" srcOrd="0" destOrd="0" presId="urn:microsoft.com/office/officeart/2005/8/layout/process1"/>
+    <dgm:cxn modelId="{ACE43D00-1E86-4B52-ACF0-DB5E05808718}" type="presOf" srcId="{4DBBD212-2F92-4856-A3B1-808A28703F78}" destId="{A538BD20-9261-44F8-91B2-DB200CF39004}" srcOrd="0" destOrd="0" presId="urn:microsoft.com/office/officeart/2005/8/layout/process1"/>
+    <dgm:cxn modelId="{3F9A3DAE-6E60-45CF-9BF3-73ED72EA6583}" type="presOf" srcId="{BA867C10-8B70-4BD9-9B08-E940191BFF84}" destId="{5E503655-3828-4A4B-B0B7-B5BA8860C783}" srcOrd="0" destOrd="0" presId="urn:microsoft.com/office/officeart/2005/8/layout/process1"/>
+    <dgm:cxn modelId="{2E192404-2CE8-453B-B51E-451A2DE6558F}" type="presParOf" srcId="{5E503655-3828-4A4B-B0B7-B5BA8860C783}" destId="{B76D5DE1-2C10-4C3B-8B73-4804B64601EB}" srcOrd="0" destOrd="0" presId="urn:microsoft.com/office/officeart/2005/8/layout/process1"/>
+    <dgm:cxn modelId="{E9E8FBB2-8A1A-448D-BC9E-F1BE2F0F6F22}" type="presParOf" srcId="{5E503655-3828-4A4B-B0B7-B5BA8860C783}" destId="{A379DF86-A80C-400F-95D1-CAAB94A38CDA}" srcOrd="1" destOrd="0" presId="urn:microsoft.com/office/officeart/2005/8/layout/process1"/>
+    <dgm:cxn modelId="{35A2059D-F259-40F6-BB19-51BF695592D7}" type="presParOf" srcId="{A379DF86-A80C-400F-95D1-CAAB94A38CDA}" destId="{97FC9502-5C3F-46A5-ABC4-ED27DB33615E}" srcOrd="0" destOrd="0" presId="urn:microsoft.com/office/officeart/2005/8/layout/process1"/>
+    <dgm:cxn modelId="{7912570A-CDD8-461F-A483-9DFF773C52D3}" type="presParOf" srcId="{5E503655-3828-4A4B-B0B7-B5BA8860C783}" destId="{F79911B1-9A55-4D99-9610-7F02C5BDA785}" srcOrd="2" destOrd="0" presId="urn:microsoft.com/office/officeart/2005/8/layout/process1"/>
+    <dgm:cxn modelId="{586297C0-C0BB-425B-A19A-2E641C852D4F}" type="presParOf" srcId="{5E503655-3828-4A4B-B0B7-B5BA8860C783}" destId="{0A355C2F-2373-4905-868C-C107D7464914}" srcOrd="3" destOrd="0" presId="urn:microsoft.com/office/officeart/2005/8/layout/process1"/>
+    <dgm:cxn modelId="{D83C61A8-6B0F-4761-AC1A-E9A08E5D804A}" type="presParOf" srcId="{0A355C2F-2373-4905-868C-C107D7464914}" destId="{4D0C926A-592B-4D64-8021-5542543445B2}" srcOrd="0" destOrd="0" presId="urn:microsoft.com/office/officeart/2005/8/layout/process1"/>
+    <dgm:cxn modelId="{C5C66F59-48E7-47A0-A634-820FDDC39EA5}" type="presParOf" srcId="{5E503655-3828-4A4B-B0B7-B5BA8860C783}" destId="{A538BD20-9261-44F8-91B2-DB200CF39004}" srcOrd="4" destOrd="0" presId="urn:microsoft.com/office/officeart/2005/8/layout/process1"/>
   </dgm:cxnLst>
   <dgm:bg/>
   <dgm:whole/>
@@ -4921,21 +4921,21 @@
         <a:gradFill rotWithShape="1">
           <a:gsLst>
             <a:gs pos="0">
-              <a:schemeClr val="accent4">
+              <a:schemeClr val="accent6">
                 <a:lumMod val="110000"/>
                 <a:satMod val="105000"/>
                 <a:tint val="67000"/>
               </a:schemeClr>
             </a:gs>
             <a:gs pos="50000">
-              <a:schemeClr val="accent4">
+              <a:schemeClr val="accent6">
                 <a:lumMod val="105000"/>
                 <a:satMod val="103000"/>
                 <a:tint val="73000"/>
               </a:schemeClr>
             </a:gs>
             <a:gs pos="100000">
-              <a:schemeClr val="accent4">
+              <a:schemeClr val="accent6">
                 <a:lumMod val="105000"/>
                 <a:satMod val="109000"/>
                 <a:tint val="81000"/>
@@ -4946,7 +4946,7 @@
         </a:gradFill>
         <a:ln w="6350" cap="flat" cmpd="sng" algn="ctr">
           <a:solidFill>
-            <a:schemeClr val="accent4"/>
+            <a:schemeClr val="accent6"/>
           </a:solidFill>
           <a:prstDash val="solid"/>
           <a:miter lim="800000"/>
@@ -4955,13 +4955,13 @@
       </dsp:spPr>
       <dsp:style>
         <a:lnRef idx="1">
-          <a:schemeClr val="accent4"/>
+          <a:schemeClr val="accent6"/>
         </a:lnRef>
         <a:fillRef idx="2">
-          <a:schemeClr val="accent4"/>
+          <a:schemeClr val="accent6"/>
         </a:fillRef>
         <a:effectRef idx="1">
-          <a:schemeClr val="accent4"/>
+          <a:schemeClr val="accent6"/>
         </a:effectRef>
         <a:fontRef idx="minor">
           <a:schemeClr val="dk1"/>
@@ -5014,21 +5014,21 @@
         <a:gradFill rotWithShape="1">
           <a:gsLst>
             <a:gs pos="0">
-              <a:schemeClr val="accent4">
+              <a:schemeClr val="accent6">
                 <a:lumMod val="110000"/>
                 <a:satMod val="105000"/>
                 <a:tint val="67000"/>
               </a:schemeClr>
             </a:gs>
             <a:gs pos="50000">
-              <a:schemeClr val="accent4">
+              <a:schemeClr val="accent6">
                 <a:lumMod val="105000"/>
                 <a:satMod val="103000"/>
                 <a:tint val="73000"/>
               </a:schemeClr>
             </a:gs>
             <a:gs pos="100000">
-              <a:schemeClr val="accent4">
+              <a:schemeClr val="accent6">
                 <a:lumMod val="105000"/>
                 <a:satMod val="109000"/>
                 <a:tint val="81000"/>
@@ -5039,7 +5039,7 @@
         </a:gradFill>
         <a:ln w="6350" cap="flat" cmpd="sng" algn="ctr">
           <a:solidFill>
-            <a:schemeClr val="accent4"/>
+            <a:schemeClr val="accent6"/>
           </a:solidFill>
           <a:prstDash val="solid"/>
           <a:miter lim="800000"/>
@@ -5048,13 +5048,13 @@
       </dsp:spPr>
       <dsp:style>
         <a:lnRef idx="1">
-          <a:schemeClr val="accent4"/>
+          <a:schemeClr val="accent6"/>
         </a:lnRef>
         <a:fillRef idx="2">
-          <a:schemeClr val="accent4"/>
+          <a:schemeClr val="accent6"/>
         </a:fillRef>
         <a:effectRef idx="1">
-          <a:schemeClr val="accent4"/>
+          <a:schemeClr val="accent6"/>
         </a:effectRef>
         <a:fontRef idx="minor">
           <a:schemeClr val="dk1"/>
@@ -8460,7 +8460,7 @@
 </file>
 
 <file path=customXml/itemProps1.xml><?xml version="1.0" encoding="utf-8"?>
-<ds:datastoreItem xmlns:ds="http://schemas.openxmlformats.org/officeDocument/2006/customXml" ds:itemID="{4DC12BB4-8D58-4079-8A2C-6616C54EE8C9}">
+<ds:datastoreItem xmlns:ds="http://schemas.openxmlformats.org/officeDocument/2006/customXml" ds:itemID="{AF3E57A4-D77E-42E2-B76A-44FA1D3CB4A4}">
   <ds:schemaRefs>
     <ds:schemaRef ds:uri="http://schemas.openxmlformats.org/officeDocument/2006/bibliography"/>
   </ds:schemaRefs>

</xml_diff>

<commit_message>
Adding methods to load textures from file
</commit_message>
<xml_diff>
--- a/0.3.3 roadmap.docx
+++ b/0.3.3 roadmap.docx
@@ -165,7 +165,7 @@
         <w:drawing>
           <wp:inline distT="0" distB="0" distL="0" distR="0">
             <wp:extent cx="5907718" cy="3271396"/>
-            <wp:effectExtent l="19050" t="0" r="17145" b="24765"/>
+            <wp:effectExtent l="19050" t="0" r="36195" b="24765"/>
             <wp:docPr id="6" name="Diagram 6"/>
             <wp:cNvGraphicFramePr/>
             <a:graphic xmlns:a="http://schemas.openxmlformats.org/drawingml/2006/main">
@@ -2355,6 +2355,63 @@
       <dgm:prSet phldrT="[Text]">
         <dgm:style>
           <a:lnRef idx="2">
+            <a:schemeClr val="accent6">
+              <a:shade val="50000"/>
+            </a:schemeClr>
+          </a:lnRef>
+          <a:fillRef idx="1">
+            <a:schemeClr val="accent6"/>
+          </a:fillRef>
+          <a:effectRef idx="0">
+            <a:schemeClr val="accent6"/>
+          </a:effectRef>
+          <a:fontRef idx="minor">
+            <a:schemeClr val="lt1"/>
+          </a:fontRef>
+        </dgm:style>
+      </dgm:prSet>
+      <dgm:spPr/>
+      <dgm:t>
+        <a:bodyPr/>
+        <a:lstStyle/>
+        <a:p>
+          <a:pPr algn="ctr"/>
+          <a:r>
+            <a:rPr lang="en-US">
+              <a:latin typeface="Segoe UI" panose="020B0502040204020203" pitchFamily="34" charset="0"/>
+              <a:cs typeface="Segoe UI" panose="020B0502040204020203" pitchFamily="34" charset="0"/>
+            </a:rPr>
+            <a:t>PERFORMANCE ENHANCEMENTS (v0.3.1)</a:t>
+          </a:r>
+        </a:p>
+      </dgm:t>
+    </dgm:pt>
+    <dgm:pt modelId="{889917D4-7598-4455-B365-0EFCDC319292}" type="parTrans" cxnId="{924FE54E-0A7E-4D7A-84A6-5BFB2B41A069}">
+      <dgm:prSet/>
+      <dgm:spPr/>
+      <dgm:t>
+        <a:bodyPr/>
+        <a:lstStyle/>
+        <a:p>
+          <a:endParaRPr lang="en-US"/>
+        </a:p>
+      </dgm:t>
+    </dgm:pt>
+    <dgm:pt modelId="{9EBA5CAB-5CC1-4F34-B1BA-63CCDF058BB4}" type="sibTrans" cxnId="{924FE54E-0A7E-4D7A-84A6-5BFB2B41A069}">
+      <dgm:prSet/>
+      <dgm:spPr/>
+      <dgm:t>
+        <a:bodyPr/>
+        <a:lstStyle/>
+        <a:p>
+          <a:endParaRPr lang="en-US"/>
+        </a:p>
+      </dgm:t>
+    </dgm:pt>
+    <dgm:pt modelId="{C72F5594-5C51-4D43-9E6F-72CB9793398A}">
+      <dgm:prSet phldrT="[Text]">
+        <dgm:style>
+          <a:lnRef idx="2">
             <a:schemeClr val="accent4">
               <a:shade val="50000"/>
             </a:schemeClr>
@@ -2364,63 +2421,6 @@
           </a:fillRef>
           <a:effectRef idx="0">
             <a:schemeClr val="accent4"/>
-          </a:effectRef>
-          <a:fontRef idx="minor">
-            <a:schemeClr val="lt1"/>
-          </a:fontRef>
-        </dgm:style>
-      </dgm:prSet>
-      <dgm:spPr/>
-      <dgm:t>
-        <a:bodyPr/>
-        <a:lstStyle/>
-        <a:p>
-          <a:pPr algn="ctr"/>
-          <a:r>
-            <a:rPr lang="en-US">
-              <a:latin typeface="Segoe UI" panose="020B0502040204020203" pitchFamily="34" charset="0"/>
-              <a:cs typeface="Segoe UI" panose="020B0502040204020203" pitchFamily="34" charset="0"/>
-            </a:rPr>
-            <a:t>PERFORMANCE ENHANCEMENTS (v0.3.1)</a:t>
-          </a:r>
-        </a:p>
-      </dgm:t>
-    </dgm:pt>
-    <dgm:pt modelId="{889917D4-7598-4455-B365-0EFCDC319292}" type="parTrans" cxnId="{924FE54E-0A7E-4D7A-84A6-5BFB2B41A069}">
-      <dgm:prSet/>
-      <dgm:spPr/>
-      <dgm:t>
-        <a:bodyPr/>
-        <a:lstStyle/>
-        <a:p>
-          <a:endParaRPr lang="en-US"/>
-        </a:p>
-      </dgm:t>
-    </dgm:pt>
-    <dgm:pt modelId="{9EBA5CAB-5CC1-4F34-B1BA-63CCDF058BB4}" type="sibTrans" cxnId="{924FE54E-0A7E-4D7A-84A6-5BFB2B41A069}">
-      <dgm:prSet/>
-      <dgm:spPr/>
-      <dgm:t>
-        <a:bodyPr/>
-        <a:lstStyle/>
-        <a:p>
-          <a:endParaRPr lang="en-US"/>
-        </a:p>
-      </dgm:t>
-    </dgm:pt>
-    <dgm:pt modelId="{C72F5594-5C51-4D43-9E6F-72CB9793398A}">
-      <dgm:prSet phldrT="[Text]">
-        <dgm:style>
-          <a:lnRef idx="2">
-            <a:schemeClr val="accent2">
-              <a:shade val="50000"/>
-            </a:schemeClr>
-          </a:lnRef>
-          <a:fillRef idx="1">
-            <a:schemeClr val="accent2"/>
-          </a:fillRef>
-          <a:effectRef idx="0">
-            <a:schemeClr val="accent2"/>
           </a:effectRef>
           <a:fontRef idx="minor">
             <a:schemeClr val="lt1"/>
@@ -2630,13 +2630,13 @@
       <dgm:prSet phldrT="[Text]">
         <dgm:style>
           <a:lnRef idx="1">
-            <a:schemeClr val="accent2"/>
+            <a:schemeClr val="accent4"/>
           </a:lnRef>
           <a:fillRef idx="2">
-            <a:schemeClr val="accent2"/>
+            <a:schemeClr val="accent4"/>
           </a:fillRef>
           <a:effectRef idx="1">
-            <a:schemeClr val="accent2"/>
+            <a:schemeClr val="accent4"/>
           </a:effectRef>
           <a:fontRef idx="minor">
             <a:schemeClr val="dk1"/>
@@ -2653,7 +2653,7 @@
               <a:latin typeface="Segoe UI" panose="020B0502040204020203" pitchFamily="34" charset="0"/>
               <a:cs typeface="Segoe UI" panose="020B0502040204020203" pitchFamily="34" charset="0"/>
             </a:rPr>
-            <a:t>General Shortcuts</a:t>
+            <a:t>Map Import</a:t>
           </a:r>
         </a:p>
       </dgm:t>
@@ -2815,7 +2815,7 @@
               <a:latin typeface="Segoe UI" panose="020B0502040204020203" pitchFamily="34" charset="0"/>
               <a:cs typeface="Segoe UI" panose="020B0502040204020203" pitchFamily="34" charset="0"/>
             </a:rPr>
-            <a:t>Texture Shader(?)</a:t>
+            <a:t>???</a:t>
           </a:r>
         </a:p>
       </dgm:t>
@@ -3118,13 +3118,13 @@
       <dgm:prSet phldrT="[Text]">
         <dgm:style>
           <a:lnRef idx="1">
-            <a:schemeClr val="accent4"/>
+            <a:schemeClr val="accent6"/>
           </a:lnRef>
           <a:fillRef idx="2">
-            <a:schemeClr val="accent4"/>
+            <a:schemeClr val="accent6"/>
           </a:fillRef>
           <a:effectRef idx="1">
-            <a:schemeClr val="accent4"/>
+            <a:schemeClr val="accent6"/>
           </a:effectRef>
           <a:fontRef idx="minor">
             <a:schemeClr val="dk1"/>
@@ -3141,7 +3141,7 @@
               <a:latin typeface="Segoe UI" panose="020B0502040204020203" pitchFamily="34" charset="0"/>
               <a:cs typeface="Segoe UI" panose="020B0502040204020203" pitchFamily="34" charset="0"/>
             </a:rPr>
-            <a:t>Save/Load Optimization</a:t>
+            <a:t>(not well done) Save/Load Optimization</a:t>
           </a:r>
         </a:p>
       </dgm:t>
@@ -3158,6 +3158,60 @@
       </dgm:t>
     </dgm:pt>
     <dgm:pt modelId="{9D7A91FE-4AAD-460C-88E9-2359F8E35238}" type="sibTrans" cxnId="{765287BD-69E0-4C19-9004-FF0ADCB9C883}">
+      <dgm:prSet/>
+      <dgm:spPr/>
+      <dgm:t>
+        <a:bodyPr/>
+        <a:lstStyle/>
+        <a:p>
+          <a:endParaRPr lang="en-US"/>
+        </a:p>
+      </dgm:t>
+    </dgm:pt>
+    <dgm:pt modelId="{2DC5589D-76A5-4044-A73F-FDF59398BBFF}">
+      <dgm:prSet phldrT="[Text]">
+        <dgm:style>
+          <a:lnRef idx="1">
+            <a:schemeClr val="accent2"/>
+          </a:lnRef>
+          <a:fillRef idx="2">
+            <a:schemeClr val="accent2"/>
+          </a:fillRef>
+          <a:effectRef idx="1">
+            <a:schemeClr val="accent2"/>
+          </a:effectRef>
+          <a:fontRef idx="minor">
+            <a:schemeClr val="dk1"/>
+          </a:fontRef>
+        </dgm:style>
+      </dgm:prSet>
+      <dgm:spPr/>
+      <dgm:t>
+        <a:bodyPr/>
+        <a:lstStyle/>
+        <a:p>
+          <a:r>
+            <a:rPr lang="en-US">
+              <a:latin typeface="Segoe UI" panose="020B0502040204020203" pitchFamily="34" charset="0"/>
+              <a:cs typeface="Segoe UI" panose="020B0502040204020203" pitchFamily="34" charset="0"/>
+            </a:rPr>
+            <a:t>General Shortcuts</a:t>
+          </a:r>
+        </a:p>
+      </dgm:t>
+    </dgm:pt>
+    <dgm:pt modelId="{158833B9-3CF4-4EBE-BA18-C9B4226056D3}" type="parTrans" cxnId="{C37A5353-0920-4A54-8960-B3F239792ABC}">
+      <dgm:prSet/>
+      <dgm:spPr/>
+      <dgm:t>
+        <a:bodyPr/>
+        <a:lstStyle/>
+        <a:p>
+          <a:endParaRPr lang="en-US"/>
+        </a:p>
+      </dgm:t>
+    </dgm:pt>
+    <dgm:pt modelId="{F7DDA5F3-1251-4B0D-A303-8DF504183B45}" type="sibTrans" cxnId="{C37A5353-0920-4A54-8960-B3F239792ABC}">
       <dgm:prSet/>
       <dgm:spPr/>
       <dgm:t>
@@ -3216,7 +3270,7 @@
       <dgm:spPr/>
     </dgm:pt>
     <dgm:pt modelId="{12F507EA-E20A-44AD-BDC6-1647AD5B2FBD}" type="pres">
-      <dgm:prSet presAssocID="{C58336F9-67FC-416D-8312-E865894B3FF4}" presName="childTextBox" presStyleLbl="fgAccFollowNode1" presStyleIdx="0" presStyleCnt="12">
+      <dgm:prSet presAssocID="{C58336F9-67FC-416D-8312-E865894B3FF4}" presName="childTextBox" presStyleLbl="fgAccFollowNode1" presStyleIdx="0" presStyleCnt="13">
         <dgm:presLayoutVars>
           <dgm:bulletEnabled val="1"/>
         </dgm:presLayoutVars>
@@ -3231,7 +3285,7 @@
       </dgm:t>
     </dgm:pt>
     <dgm:pt modelId="{C2198115-ED36-47B7-8869-520DB24D3360}" type="pres">
-      <dgm:prSet presAssocID="{0B3750F0-71B6-490B-83CC-8A7C143F0308}" presName="childTextBox" presStyleLbl="fgAccFollowNode1" presStyleIdx="1" presStyleCnt="12">
+      <dgm:prSet presAssocID="{0B3750F0-71B6-490B-83CC-8A7C143F0308}" presName="childTextBox" presStyleLbl="fgAccFollowNode1" presStyleIdx="1" presStyleCnt="13">
         <dgm:presLayoutVars>
           <dgm:bulletEnabled val="1"/>
         </dgm:presLayoutVars>
@@ -3246,7 +3300,7 @@
       </dgm:t>
     </dgm:pt>
     <dgm:pt modelId="{C0D68195-7D1A-475F-8CB0-A1EF94CA7EFF}" type="pres">
-      <dgm:prSet presAssocID="{22EC05A6-40FC-4F3F-9FD1-D0D3863AA82A}" presName="childTextBox" presStyleLbl="fgAccFollowNode1" presStyleIdx="2" presStyleCnt="12">
+      <dgm:prSet presAssocID="{22EC05A6-40FC-4F3F-9FD1-D0D3863AA82A}" presName="childTextBox" presStyleLbl="fgAccFollowNode1" presStyleIdx="2" presStyleCnt="13">
         <dgm:presLayoutVars>
           <dgm:bulletEnabled val="1"/>
         </dgm:presLayoutVars>
@@ -3261,7 +3315,7 @@
       </dgm:t>
     </dgm:pt>
     <dgm:pt modelId="{408BDBDC-5FDD-4528-95EB-28BB0E7FED6E}" type="pres">
-      <dgm:prSet presAssocID="{C3834693-006B-4757-AB97-E44C715B2C6F}" presName="childTextBox" presStyleLbl="fgAccFollowNode1" presStyleIdx="3" presStyleCnt="12" custLinFactNeighborX="402">
+      <dgm:prSet presAssocID="{C3834693-006B-4757-AB97-E44C715B2C6F}" presName="childTextBox" presStyleLbl="fgAccFollowNode1" presStyleIdx="3" presStyleCnt="13" custLinFactNeighborX="402">
         <dgm:presLayoutVars>
           <dgm:bulletEnabled val="1"/>
         </dgm:presLayoutVars>
@@ -3310,7 +3364,7 @@
       <dgm:spPr/>
     </dgm:pt>
     <dgm:pt modelId="{767A8E6C-16DC-495B-A27A-AB2EBB9B3571}" type="pres">
-      <dgm:prSet presAssocID="{5926E5D3-2314-4801-BEB2-91BF4162BF42}" presName="childTextArrow" presStyleLbl="fgAccFollowNode1" presStyleIdx="4" presStyleCnt="12">
+      <dgm:prSet presAssocID="{5926E5D3-2314-4801-BEB2-91BF4162BF42}" presName="childTextArrow" presStyleLbl="fgAccFollowNode1" presStyleIdx="4" presStyleCnt="13">
         <dgm:presLayoutVars>
           <dgm:bulletEnabled val="1"/>
         </dgm:presLayoutVars>
@@ -3324,8 +3378,8 @@
         </a:p>
       </dgm:t>
     </dgm:pt>
-    <dgm:pt modelId="{2FB1D835-27A6-4EBB-A60C-5C5F3B21C117}" type="pres">
-      <dgm:prSet presAssocID="{7D8B9571-F3C6-4FB7-87FA-DB85E3C23E9A}" presName="childTextArrow" presStyleLbl="fgAccFollowNode1" presStyleIdx="5" presStyleCnt="12">
+    <dgm:pt modelId="{0242FE30-E3B6-496D-90F0-3EEA0A2B0289}" type="pres">
+      <dgm:prSet presAssocID="{2DC5589D-76A5-4044-A73F-FDF59398BBFF}" presName="childTextArrow" presStyleLbl="fgAccFollowNode1" presStyleIdx="5" presStyleCnt="13">
         <dgm:presLayoutVars>
           <dgm:bulletEnabled val="1"/>
         </dgm:presLayoutVars>
@@ -3339,8 +3393,8 @@
         </a:p>
       </dgm:t>
     </dgm:pt>
-    <dgm:pt modelId="{491577EC-B492-4EA4-8926-8E73AE6803B0}" type="pres">
-      <dgm:prSet presAssocID="{6875F898-8542-4712-BABF-05D835B98196}" presName="childTextArrow" presStyleLbl="fgAccFollowNode1" presStyleIdx="6" presStyleCnt="12">
+    <dgm:pt modelId="{2FB1D835-27A6-4EBB-A60C-5C5F3B21C117}" type="pres">
+      <dgm:prSet presAssocID="{7D8B9571-F3C6-4FB7-87FA-DB85E3C23E9A}" presName="childTextArrow" presStyleLbl="fgAccFollowNode1" presStyleIdx="6" presStyleCnt="13">
         <dgm:presLayoutVars>
           <dgm:bulletEnabled val="1"/>
         </dgm:presLayoutVars>
@@ -3354,8 +3408,8 @@
         </a:p>
       </dgm:t>
     </dgm:pt>
-    <dgm:pt modelId="{0E925631-7B9D-4638-88EE-A96D480AC529}" type="pres">
-      <dgm:prSet presAssocID="{BEF938CE-96E2-46A4-8F89-B4E7F9AA3440}" presName="childTextArrow" presStyleLbl="fgAccFollowNode1" presStyleIdx="7" presStyleCnt="12">
+    <dgm:pt modelId="{491577EC-B492-4EA4-8926-8E73AE6803B0}" type="pres">
+      <dgm:prSet presAssocID="{6875F898-8542-4712-BABF-05D835B98196}" presName="childTextArrow" presStyleLbl="fgAccFollowNode1" presStyleIdx="7" presStyleCnt="13">
         <dgm:presLayoutVars>
           <dgm:bulletEnabled val="1"/>
         </dgm:presLayoutVars>
@@ -3369,42 +3423,8 @@
         </a:p>
       </dgm:t>
     </dgm:pt>
-    <dgm:pt modelId="{37D725DC-15FD-4EC8-A497-7368EAD5F083}" type="pres">
-      <dgm:prSet presAssocID="{9EBA5CAB-5CC1-4F34-B1BA-63CCDF058BB4}" presName="sp" presStyleCnt="0"/>
-      <dgm:spPr/>
-    </dgm:pt>
-    <dgm:pt modelId="{6E8F4D4A-A328-465C-8498-06D807FDF9EC}" type="pres">
-      <dgm:prSet presAssocID="{E4A8C87C-D779-4CED-8887-9B6549780D26}" presName="arrowAndChildren" presStyleCnt="0"/>
-      <dgm:spPr/>
-    </dgm:pt>
-    <dgm:pt modelId="{EB868BD6-2F00-439A-ACEC-1F419EFEDEBB}" type="pres">
-      <dgm:prSet presAssocID="{E4A8C87C-D779-4CED-8887-9B6549780D26}" presName="parentTextArrow" presStyleLbl="node1" presStyleIdx="1" presStyleCnt="3"/>
-      <dgm:spPr/>
-      <dgm:t>
-        <a:bodyPr/>
-        <a:lstStyle/>
-        <a:p>
-          <a:endParaRPr lang="en-US"/>
-        </a:p>
-      </dgm:t>
-    </dgm:pt>
-    <dgm:pt modelId="{3D3C0266-BBF9-441C-BEFD-769ED1F9C02C}" type="pres">
-      <dgm:prSet presAssocID="{E4A8C87C-D779-4CED-8887-9B6549780D26}" presName="arrow" presStyleLbl="node1" presStyleIdx="2" presStyleCnt="3"/>
-      <dgm:spPr/>
-      <dgm:t>
-        <a:bodyPr/>
-        <a:lstStyle/>
-        <a:p>
-          <a:endParaRPr lang="en-US"/>
-        </a:p>
-      </dgm:t>
-    </dgm:pt>
-    <dgm:pt modelId="{96CB06E3-CCF2-4487-BAFF-232792282C34}" type="pres">
-      <dgm:prSet presAssocID="{E4A8C87C-D779-4CED-8887-9B6549780D26}" presName="descendantArrow" presStyleCnt="0"/>
-      <dgm:spPr/>
-    </dgm:pt>
-    <dgm:pt modelId="{4CEA73B4-9810-4D3B-B0E0-49C2694AE51E}" type="pres">
-      <dgm:prSet presAssocID="{FBB1B63D-02A8-446B-AE2E-138B030CB20B}" presName="childTextArrow" presStyleLbl="fgAccFollowNode1" presStyleIdx="8" presStyleCnt="12">
+    <dgm:pt modelId="{0E925631-7B9D-4638-88EE-A96D480AC529}" type="pres">
+      <dgm:prSet presAssocID="{BEF938CE-96E2-46A4-8F89-B4E7F9AA3440}" presName="childTextArrow" presStyleLbl="fgAccFollowNode1" presStyleIdx="8" presStyleCnt="13">
         <dgm:presLayoutVars>
           <dgm:bulletEnabled val="1"/>
         </dgm:presLayoutVars>
@@ -3418,8 +3438,42 @@
         </a:p>
       </dgm:t>
     </dgm:pt>
-    <dgm:pt modelId="{176BB967-85CF-4B86-9C46-CA14810665F5}" type="pres">
-      <dgm:prSet presAssocID="{72203140-6BF8-42B7-9D41-CC6371AEA6A3}" presName="childTextArrow" presStyleLbl="fgAccFollowNode1" presStyleIdx="9" presStyleCnt="12">
+    <dgm:pt modelId="{37D725DC-15FD-4EC8-A497-7368EAD5F083}" type="pres">
+      <dgm:prSet presAssocID="{9EBA5CAB-5CC1-4F34-B1BA-63CCDF058BB4}" presName="sp" presStyleCnt="0"/>
+      <dgm:spPr/>
+    </dgm:pt>
+    <dgm:pt modelId="{6E8F4D4A-A328-465C-8498-06D807FDF9EC}" type="pres">
+      <dgm:prSet presAssocID="{E4A8C87C-D779-4CED-8887-9B6549780D26}" presName="arrowAndChildren" presStyleCnt="0"/>
+      <dgm:spPr/>
+    </dgm:pt>
+    <dgm:pt modelId="{EB868BD6-2F00-439A-ACEC-1F419EFEDEBB}" type="pres">
+      <dgm:prSet presAssocID="{E4A8C87C-D779-4CED-8887-9B6549780D26}" presName="parentTextArrow" presStyleLbl="node1" presStyleIdx="1" presStyleCnt="3"/>
+      <dgm:spPr/>
+      <dgm:t>
+        <a:bodyPr/>
+        <a:lstStyle/>
+        <a:p>
+          <a:endParaRPr lang="en-US"/>
+        </a:p>
+      </dgm:t>
+    </dgm:pt>
+    <dgm:pt modelId="{3D3C0266-BBF9-441C-BEFD-769ED1F9C02C}" type="pres">
+      <dgm:prSet presAssocID="{E4A8C87C-D779-4CED-8887-9B6549780D26}" presName="arrow" presStyleLbl="node1" presStyleIdx="2" presStyleCnt="3"/>
+      <dgm:spPr/>
+      <dgm:t>
+        <a:bodyPr/>
+        <a:lstStyle/>
+        <a:p>
+          <a:endParaRPr lang="en-US"/>
+        </a:p>
+      </dgm:t>
+    </dgm:pt>
+    <dgm:pt modelId="{96CB06E3-CCF2-4487-BAFF-232792282C34}" type="pres">
+      <dgm:prSet presAssocID="{E4A8C87C-D779-4CED-8887-9B6549780D26}" presName="descendantArrow" presStyleCnt="0"/>
+      <dgm:spPr/>
+    </dgm:pt>
+    <dgm:pt modelId="{4CEA73B4-9810-4D3B-B0E0-49C2694AE51E}" type="pres">
+      <dgm:prSet presAssocID="{FBB1B63D-02A8-446B-AE2E-138B030CB20B}" presName="childTextArrow" presStyleLbl="fgAccFollowNode1" presStyleIdx="9" presStyleCnt="13">
         <dgm:presLayoutVars>
           <dgm:bulletEnabled val="1"/>
         </dgm:presLayoutVars>
@@ -3433,8 +3487,8 @@
         </a:p>
       </dgm:t>
     </dgm:pt>
-    <dgm:pt modelId="{5E07C81E-B689-4E03-82E3-A5C4E5EC27AD}" type="pres">
-      <dgm:prSet presAssocID="{349FF3AC-168D-41F4-8506-87226E2D4596}" presName="childTextArrow" presStyleLbl="fgAccFollowNode1" presStyleIdx="10" presStyleCnt="12">
+    <dgm:pt modelId="{176BB967-85CF-4B86-9C46-CA14810665F5}" type="pres">
+      <dgm:prSet presAssocID="{72203140-6BF8-42B7-9D41-CC6371AEA6A3}" presName="childTextArrow" presStyleLbl="fgAccFollowNode1" presStyleIdx="10" presStyleCnt="13">
         <dgm:presLayoutVars>
           <dgm:bulletEnabled val="1"/>
         </dgm:presLayoutVars>
@@ -3448,8 +3502,8 @@
         </a:p>
       </dgm:t>
     </dgm:pt>
-    <dgm:pt modelId="{12A2AD38-0FDF-4127-9334-C7A73083828C}" type="pres">
-      <dgm:prSet presAssocID="{E0CFE967-6FAB-47CB-A32A-D6C1AB7EB668}" presName="childTextArrow" presStyleLbl="fgAccFollowNode1" presStyleIdx="11" presStyleCnt="12">
+    <dgm:pt modelId="{5E07C81E-B689-4E03-82E3-A5C4E5EC27AD}" type="pres">
+      <dgm:prSet presAssocID="{349FF3AC-168D-41F4-8506-87226E2D4596}" presName="childTextArrow" presStyleLbl="fgAccFollowNode1" presStyleIdx="11" presStyleCnt="13">
         <dgm:presLayoutVars>
           <dgm:bulletEnabled val="1"/>
         </dgm:presLayoutVars>
@@ -3463,68 +3517,86 @@
         </a:p>
       </dgm:t>
     </dgm:pt>
+    <dgm:pt modelId="{12A2AD38-0FDF-4127-9334-C7A73083828C}" type="pres">
+      <dgm:prSet presAssocID="{E0CFE967-6FAB-47CB-A32A-D6C1AB7EB668}" presName="childTextArrow" presStyleLbl="fgAccFollowNode1" presStyleIdx="12" presStyleCnt="13">
+        <dgm:presLayoutVars>
+          <dgm:bulletEnabled val="1"/>
+        </dgm:presLayoutVars>
+      </dgm:prSet>
+      <dgm:spPr/>
+      <dgm:t>
+        <a:bodyPr/>
+        <a:lstStyle/>
+        <a:p>
+          <a:endParaRPr lang="en-US"/>
+        </a:p>
+      </dgm:t>
+    </dgm:pt>
   </dgm:ptLst>
   <dgm:cxnLst>
-    <dgm:cxn modelId="{79477E86-B5A9-48AF-83A8-F354D974D440}" type="presOf" srcId="{E0CFE967-6FAB-47CB-A32A-D6C1AB7EB668}" destId="{12A2AD38-0FDF-4127-9334-C7A73083828C}" srcOrd="0" destOrd="0" presId="urn:microsoft.com/office/officeart/2005/8/layout/process4"/>
-    <dgm:cxn modelId="{14D4070C-45A6-4090-8E4E-BC91F2F62BE3}" type="presOf" srcId="{FBB1B63D-02A8-446B-AE2E-138B030CB20B}" destId="{4CEA73B4-9810-4D3B-B0E0-49C2694AE51E}" srcOrd="0" destOrd="0" presId="urn:microsoft.com/office/officeart/2005/8/layout/process4"/>
-    <dgm:cxn modelId="{B0DA3BE4-E739-4E91-887A-4A7F5E28C607}" srcId="{C72F5594-5C51-4D43-9E6F-72CB9793398A}" destId="{7D8B9571-F3C6-4FB7-87FA-DB85E3C23E9A}" srcOrd="1" destOrd="0" parTransId="{3944B3E2-CEEE-4CB8-9523-4E02D4102BE9}" sibTransId="{724B3CD0-D3A0-4EFE-BF4F-044412D6BD07}"/>
-    <dgm:cxn modelId="{783EC358-82DE-4602-9731-E382CA8D5753}" type="presOf" srcId="{72203140-6BF8-42B7-9D41-CC6371AEA6A3}" destId="{176BB967-85CF-4B86-9C46-CA14810665F5}" srcOrd="0" destOrd="0" presId="urn:microsoft.com/office/officeart/2005/8/layout/process4"/>
+    <dgm:cxn modelId="{B0DA3BE4-E739-4E91-887A-4A7F5E28C607}" srcId="{C72F5594-5C51-4D43-9E6F-72CB9793398A}" destId="{7D8B9571-F3C6-4FB7-87FA-DB85E3C23E9A}" srcOrd="2" destOrd="0" parTransId="{3944B3E2-CEEE-4CB8-9523-4E02D4102BE9}" sibTransId="{724B3CD0-D3A0-4EFE-BF4F-044412D6BD07}"/>
     <dgm:cxn modelId="{2DE50837-7F04-4E87-B373-5FD18090E63B}" srcId="{C72F5594-5C51-4D43-9E6F-72CB9793398A}" destId="{5926E5D3-2314-4801-BEB2-91BF4162BF42}" srcOrd="0" destOrd="0" parTransId="{458277CC-EAFE-4FC3-9F96-1D816CDD8942}" sibTransId="{239EA14B-9E29-40D7-B50B-F3DCDD0EBDCA}"/>
-    <dgm:cxn modelId="{A48733F1-BC61-4F82-8A78-ABA1CF18D7D7}" type="presOf" srcId="{B690BB27-E0AC-4648-86F2-8443C1F17F0B}" destId="{BAC32510-88DA-4D0B-A014-D95263CA33F1}" srcOrd="1" destOrd="0" presId="urn:microsoft.com/office/officeart/2005/8/layout/process4"/>
+    <dgm:cxn modelId="{28B0941E-69CA-48BA-BE04-712B03D70DCB}" type="presOf" srcId="{0B3750F0-71B6-490B-83CC-8A7C143F0308}" destId="{C2198115-ED36-47B7-8869-520DB24D3360}" srcOrd="0" destOrd="0" presId="urn:microsoft.com/office/officeart/2005/8/layout/process4"/>
     <dgm:cxn modelId="{924FE54E-0A7E-4D7A-84A6-5BFB2B41A069}" srcId="{AB2EF5AB-9FE9-4FA2-B4C4-8B1F6DB93472}" destId="{E4A8C87C-D779-4CED-8887-9B6549780D26}" srcOrd="0" destOrd="0" parTransId="{889917D4-7598-4455-B365-0EFCDC319292}" sibTransId="{9EBA5CAB-5CC1-4F34-B1BA-63CCDF058BB4}"/>
-    <dgm:cxn modelId="{C29A7B6A-CC2C-46BC-99B6-F8F4BF9B861B}" type="presOf" srcId="{E4A8C87C-D779-4CED-8887-9B6549780D26}" destId="{3D3C0266-BBF9-441C-BEFD-769ED1F9C02C}" srcOrd="1" destOrd="0" presId="urn:microsoft.com/office/officeart/2005/8/layout/process4"/>
-    <dgm:cxn modelId="{C073D3F1-D617-4C54-BF93-963A7F3D9C92}" type="presOf" srcId="{BEF938CE-96E2-46A4-8F89-B4E7F9AA3440}" destId="{0E925631-7B9D-4638-88EE-A96D480AC529}" srcOrd="0" destOrd="0" presId="urn:microsoft.com/office/officeart/2005/8/layout/process4"/>
+    <dgm:cxn modelId="{BD0BE744-7239-439D-BF01-FDFC1870013D}" type="presOf" srcId="{7D8B9571-F3C6-4FB7-87FA-DB85E3C23E9A}" destId="{2FB1D835-27A6-4EBB-A60C-5C5F3B21C117}" srcOrd="0" destOrd="0" presId="urn:microsoft.com/office/officeart/2005/8/layout/process4"/>
     <dgm:cxn modelId="{2F4F9DE2-FD91-44A8-888A-DF0F34D9A4B2}" srcId="{AB2EF5AB-9FE9-4FA2-B4C4-8B1F6DB93472}" destId="{C72F5594-5C51-4D43-9E6F-72CB9793398A}" srcOrd="1" destOrd="0" parTransId="{69E49447-B4A3-4733-8199-166F214F03E3}" sibTransId="{8E77D4E2-20B1-4B7B-9F03-7BCD17287633}"/>
-    <dgm:cxn modelId="{BED5B9A9-1336-4AE5-A439-31D76B91CB74}" type="presOf" srcId="{C72F5594-5C51-4D43-9E6F-72CB9793398A}" destId="{65C115F7-0047-45AC-B82C-0F818E9ED500}" srcOrd="0" destOrd="0" presId="urn:microsoft.com/office/officeart/2005/8/layout/process4"/>
-    <dgm:cxn modelId="{CBF73595-5D62-4475-9145-180E8CD7C56C}" type="presOf" srcId="{C3834693-006B-4757-AB97-E44C715B2C6F}" destId="{408BDBDC-5FDD-4528-95EB-28BB0E7FED6E}" srcOrd="0" destOrd="0" presId="urn:microsoft.com/office/officeart/2005/8/layout/process4"/>
+    <dgm:cxn modelId="{9A6FB8F5-882B-429B-9E68-924E3D77C405}" type="presOf" srcId="{E4A8C87C-D779-4CED-8887-9B6549780D26}" destId="{EB868BD6-2F00-439A-ACEC-1F419EFEDEBB}" srcOrd="0" destOrd="0" presId="urn:microsoft.com/office/officeart/2005/8/layout/process4"/>
+    <dgm:cxn modelId="{07F332F7-E071-472A-A73A-5ABC29FA4425}" type="presOf" srcId="{FBB1B63D-02A8-446B-AE2E-138B030CB20B}" destId="{4CEA73B4-9810-4D3B-B0E0-49C2694AE51E}" srcOrd="0" destOrd="0" presId="urn:microsoft.com/office/officeart/2005/8/layout/process4"/>
+    <dgm:cxn modelId="{87E15BAE-0DE6-485B-A385-CBEF73918672}" type="presOf" srcId="{B690BB27-E0AC-4648-86F2-8443C1F17F0B}" destId="{BAC32510-88DA-4D0B-A014-D95263CA33F1}" srcOrd="1" destOrd="0" presId="urn:microsoft.com/office/officeart/2005/8/layout/process4"/>
+    <dgm:cxn modelId="{C3F2FEEC-3E08-472F-B89F-5C05C80CFEA8}" type="presOf" srcId="{2DC5589D-76A5-4044-A73F-FDF59398BBFF}" destId="{0242FE30-E3B6-496D-90F0-3EEA0A2B0289}" srcOrd="0" destOrd="0" presId="urn:microsoft.com/office/officeart/2005/8/layout/process4"/>
     <dgm:cxn modelId="{57D6FE41-7AD5-45D8-A401-7E5EF1E2540C}" srcId="{E4A8C87C-D779-4CED-8887-9B6549780D26}" destId="{349FF3AC-168D-41F4-8506-87226E2D4596}" srcOrd="2" destOrd="0" parTransId="{C13B2526-0D1C-41B8-A667-BD6C321C182E}" sibTransId="{953A9DAE-6D1F-4890-81FC-42E5AA98930C}"/>
-    <dgm:cxn modelId="{B7C76C2C-0F1B-4E3E-B323-886CC16355F2}" type="presOf" srcId="{0B3750F0-71B6-490B-83CC-8A7C143F0308}" destId="{C2198115-ED36-47B7-8869-520DB24D3360}" srcOrd="0" destOrd="0" presId="urn:microsoft.com/office/officeart/2005/8/layout/process4"/>
+    <dgm:cxn modelId="{20BCA96C-BF61-43F3-8BE5-A99AED385619}" type="presOf" srcId="{C58336F9-67FC-416D-8312-E865894B3FF4}" destId="{12F507EA-E20A-44AD-BDC6-1647AD5B2FBD}" srcOrd="0" destOrd="0" presId="urn:microsoft.com/office/officeart/2005/8/layout/process4"/>
+    <dgm:cxn modelId="{0A0DDA1F-4088-43C6-9A22-A08F275E5944}" type="presOf" srcId="{22EC05A6-40FC-4F3F-9FD1-D0D3863AA82A}" destId="{C0D68195-7D1A-475F-8CB0-A1EF94CA7EFF}" srcOrd="0" destOrd="0" presId="urn:microsoft.com/office/officeart/2005/8/layout/process4"/>
+    <dgm:cxn modelId="{7664E168-A6D7-43AB-85A7-B4477DC6FA58}" type="presOf" srcId="{72203140-6BF8-42B7-9D41-CC6371AEA6A3}" destId="{176BB967-85CF-4B86-9C46-CA14810665F5}" srcOrd="0" destOrd="0" presId="urn:microsoft.com/office/officeart/2005/8/layout/process4"/>
     <dgm:cxn modelId="{F94FC4C4-D0B5-43D5-8AA2-FEF333AFC084}" srcId="{B690BB27-E0AC-4648-86F2-8443C1F17F0B}" destId="{22EC05A6-40FC-4F3F-9FD1-D0D3863AA82A}" srcOrd="2" destOrd="0" parTransId="{08F7686D-3C73-4801-958F-F284F449F7A8}" sibTransId="{B06FDC7B-11DF-4821-A30E-A3A1FCE3D736}"/>
+    <dgm:cxn modelId="{735683BD-7AE9-4895-A328-E780747807A5}" type="presOf" srcId="{AB2EF5AB-9FE9-4FA2-B4C4-8B1F6DB93472}" destId="{2DF1CDF0-CA04-431C-9952-2B6EA19DD02B}" srcOrd="0" destOrd="0" presId="urn:microsoft.com/office/officeart/2005/8/layout/process4"/>
     <dgm:cxn modelId="{87A4F241-DAE2-45DF-8FE2-EB1D02581232}" srcId="{B690BB27-E0AC-4648-86F2-8443C1F17F0B}" destId="{0B3750F0-71B6-490B-83CC-8A7C143F0308}" srcOrd="1" destOrd="0" parTransId="{86DD9902-DAA0-4F1A-AF76-0FC0A55E72A2}" sibTransId="{F68839EB-FA59-42DF-B092-45D45D7EE0A4}"/>
-    <dgm:cxn modelId="{B74BD378-085B-4348-9972-409D98C0C47B}" type="presOf" srcId="{AB2EF5AB-9FE9-4FA2-B4C4-8B1F6DB93472}" destId="{2DF1CDF0-CA04-431C-9952-2B6EA19DD02B}" srcOrd="0" destOrd="0" presId="urn:microsoft.com/office/officeart/2005/8/layout/process4"/>
+    <dgm:cxn modelId="{F7D431DA-81B1-4E2A-9A11-8A6438A08F49}" type="presOf" srcId="{E0CFE967-6FAB-47CB-A32A-D6C1AB7EB668}" destId="{12A2AD38-0FDF-4127-9334-C7A73083828C}" srcOrd="0" destOrd="0" presId="urn:microsoft.com/office/officeart/2005/8/layout/process4"/>
     <dgm:cxn modelId="{7F26A98E-41BC-45CD-B2C2-970B5F05A481}" srcId="{AB2EF5AB-9FE9-4FA2-B4C4-8B1F6DB93472}" destId="{B690BB27-E0AC-4648-86F2-8443C1F17F0B}" srcOrd="2" destOrd="0" parTransId="{A6ECB7AB-44AB-42A2-8C72-67B9CC97E9AB}" sibTransId="{C27A4883-C604-49F9-BA33-AE9DAA4DD2C4}"/>
-    <dgm:cxn modelId="{18DBDA84-8BEA-4115-8A43-2BA53F1B4BED}" type="presOf" srcId="{349FF3AC-168D-41F4-8506-87226E2D4596}" destId="{5E07C81E-B689-4E03-82E3-A5C4E5EC27AD}" srcOrd="0" destOrd="0" presId="urn:microsoft.com/office/officeart/2005/8/layout/process4"/>
-    <dgm:cxn modelId="{DF0B9D0A-2407-40E6-A9C2-AE9693E88AFF}" type="presOf" srcId="{6875F898-8542-4712-BABF-05D835B98196}" destId="{491577EC-B492-4EA4-8926-8E73AE6803B0}" srcOrd="0" destOrd="0" presId="urn:microsoft.com/office/officeart/2005/8/layout/process4"/>
     <dgm:cxn modelId="{9814E4BA-F5F1-46F8-A954-2C8F9953B551}" srcId="{E4A8C87C-D779-4CED-8887-9B6549780D26}" destId="{FBB1B63D-02A8-446B-AE2E-138B030CB20B}" srcOrd="0" destOrd="0" parTransId="{6C78BB6C-1D01-43B5-BEBD-6D2753E80931}" sibTransId="{5D88A94D-42D1-4201-8228-5945B2721D79}"/>
-    <dgm:cxn modelId="{7C208F9F-7F97-4B56-8511-59CBBFE52561}" type="presOf" srcId="{B690BB27-E0AC-4648-86F2-8443C1F17F0B}" destId="{3F960E94-FB49-4C01-9B9D-FF25C44A89E1}" srcOrd="0" destOrd="0" presId="urn:microsoft.com/office/officeart/2005/8/layout/process4"/>
+    <dgm:cxn modelId="{9615C31E-0A5E-486F-ADED-F6876BAD33D7}" type="presOf" srcId="{6875F898-8542-4712-BABF-05D835B98196}" destId="{491577EC-B492-4EA4-8926-8E73AE6803B0}" srcOrd="0" destOrd="0" presId="urn:microsoft.com/office/officeart/2005/8/layout/process4"/>
     <dgm:cxn modelId="{765287BD-69E0-4C19-9004-FF0ADCB9C883}" srcId="{E4A8C87C-D779-4CED-8887-9B6549780D26}" destId="{E0CFE967-6FAB-47CB-A32A-D6C1AB7EB668}" srcOrd="3" destOrd="0" parTransId="{8320C5F7-42A8-4D2E-A0DF-741ED38B28F2}" sibTransId="{9D7A91FE-4AAD-460C-88E9-2359F8E35238}"/>
-    <dgm:cxn modelId="{F39A420F-1444-4394-9029-C7FC98A7E258}" srcId="{C72F5594-5C51-4D43-9E6F-72CB9793398A}" destId="{BEF938CE-96E2-46A4-8F89-B4E7F9AA3440}" srcOrd="3" destOrd="0" parTransId="{02C2A616-2AAF-4328-8883-9678421C8B94}" sibTransId="{441F1EF2-9EB8-4C5D-8C20-69FB1BF2E018}"/>
-    <dgm:cxn modelId="{A4A00615-23BB-4D9C-B05F-EEDF8D561195}" type="presOf" srcId="{C58336F9-67FC-416D-8312-E865894B3FF4}" destId="{12F507EA-E20A-44AD-BDC6-1647AD5B2FBD}" srcOrd="0" destOrd="0" presId="urn:microsoft.com/office/officeart/2005/8/layout/process4"/>
-    <dgm:cxn modelId="{6FDB766A-EAFE-4880-8B55-C608E2A00F43}" type="presOf" srcId="{22EC05A6-40FC-4F3F-9FD1-D0D3863AA82A}" destId="{C0D68195-7D1A-475F-8CB0-A1EF94CA7EFF}" srcOrd="0" destOrd="0" presId="urn:microsoft.com/office/officeart/2005/8/layout/process4"/>
+    <dgm:cxn modelId="{930EA6E1-032B-48B5-8545-6016E10E1794}" type="presOf" srcId="{5926E5D3-2314-4801-BEB2-91BF4162BF42}" destId="{767A8E6C-16DC-495B-A27A-AB2EBB9B3571}" srcOrd="0" destOrd="0" presId="urn:microsoft.com/office/officeart/2005/8/layout/process4"/>
+    <dgm:cxn modelId="{05B82C5F-7DD0-49AB-8F3C-E7EA9A081D49}" type="presOf" srcId="{C72F5594-5C51-4D43-9E6F-72CB9793398A}" destId="{65C115F7-0047-45AC-B82C-0F818E9ED500}" srcOrd="0" destOrd="0" presId="urn:microsoft.com/office/officeart/2005/8/layout/process4"/>
+    <dgm:cxn modelId="{F39A420F-1444-4394-9029-C7FC98A7E258}" srcId="{C72F5594-5C51-4D43-9E6F-72CB9793398A}" destId="{BEF938CE-96E2-46A4-8F89-B4E7F9AA3440}" srcOrd="4" destOrd="0" parTransId="{02C2A616-2AAF-4328-8883-9678421C8B94}" sibTransId="{441F1EF2-9EB8-4C5D-8C20-69FB1BF2E018}"/>
+    <dgm:cxn modelId="{56DCD74C-5A95-4463-A5D8-985B074D30AD}" type="presOf" srcId="{E4A8C87C-D779-4CED-8887-9B6549780D26}" destId="{3D3C0266-BBF9-441C-BEFD-769ED1F9C02C}" srcOrd="1" destOrd="0" presId="urn:microsoft.com/office/officeart/2005/8/layout/process4"/>
+    <dgm:cxn modelId="{4C48CF24-54CE-4910-A00D-7181107053AE}" type="presOf" srcId="{C72F5594-5C51-4D43-9E6F-72CB9793398A}" destId="{A1B9C31A-1156-4C51-9BA3-49306759E255}" srcOrd="1" destOrd="0" presId="urn:microsoft.com/office/officeart/2005/8/layout/process4"/>
     <dgm:cxn modelId="{E9E35CD3-AB33-427A-8C6C-C80256DE1323}" srcId="{B690BB27-E0AC-4648-86F2-8443C1F17F0B}" destId="{C58336F9-67FC-416D-8312-E865894B3FF4}" srcOrd="0" destOrd="0" parTransId="{3E775DFD-92A6-4670-B4EE-6D3AB008D01D}" sibTransId="{661F4417-C63F-4767-B0B1-E2B96E792D6A}"/>
-    <dgm:cxn modelId="{D55E79E6-CFA7-47B0-8D68-B03B4FC68AC4}" type="presOf" srcId="{5926E5D3-2314-4801-BEB2-91BF4162BF42}" destId="{767A8E6C-16DC-495B-A27A-AB2EBB9B3571}" srcOrd="0" destOrd="0" presId="urn:microsoft.com/office/officeart/2005/8/layout/process4"/>
-    <dgm:cxn modelId="{29C8589D-F355-46E5-A327-895B42A12A2A}" srcId="{C72F5594-5C51-4D43-9E6F-72CB9793398A}" destId="{6875F898-8542-4712-BABF-05D835B98196}" srcOrd="2" destOrd="0" parTransId="{B188A111-83B9-4549-8BBF-22C46E908EDB}" sibTransId="{C73BCA5E-35F9-4FF8-BFCC-FCFAC4FD571F}"/>
-    <dgm:cxn modelId="{89433F8D-7158-48DA-91D7-0B6149A107C8}" type="presOf" srcId="{7D8B9571-F3C6-4FB7-87FA-DB85E3C23E9A}" destId="{2FB1D835-27A6-4EBB-A60C-5C5F3B21C117}" srcOrd="0" destOrd="0" presId="urn:microsoft.com/office/officeart/2005/8/layout/process4"/>
+    <dgm:cxn modelId="{29C8589D-F355-46E5-A327-895B42A12A2A}" srcId="{C72F5594-5C51-4D43-9E6F-72CB9793398A}" destId="{6875F898-8542-4712-BABF-05D835B98196}" srcOrd="3" destOrd="0" parTransId="{B188A111-83B9-4549-8BBF-22C46E908EDB}" sibTransId="{C73BCA5E-35F9-4FF8-BFCC-FCFAC4FD571F}"/>
+    <dgm:cxn modelId="{7BA37497-69AE-415A-A82D-65D2F9E84B6C}" type="presOf" srcId="{349FF3AC-168D-41F4-8506-87226E2D4596}" destId="{5E07C81E-B689-4E03-82E3-A5C4E5EC27AD}" srcOrd="0" destOrd="0" presId="urn:microsoft.com/office/officeart/2005/8/layout/process4"/>
+    <dgm:cxn modelId="{83EC7578-E2BB-4B2F-A8EB-0126AE331674}" type="presOf" srcId="{C3834693-006B-4757-AB97-E44C715B2C6F}" destId="{408BDBDC-5FDD-4528-95EB-28BB0E7FED6E}" srcOrd="0" destOrd="0" presId="urn:microsoft.com/office/officeart/2005/8/layout/process4"/>
     <dgm:cxn modelId="{2C62560D-B4E3-43CA-B2A9-D1669DC315D9}" srcId="{E4A8C87C-D779-4CED-8887-9B6549780D26}" destId="{72203140-6BF8-42B7-9D41-CC6371AEA6A3}" srcOrd="1" destOrd="0" parTransId="{69A853D5-A4D6-49FD-B30D-98BDADB676DC}" sibTransId="{DBE69090-4F59-4EAD-BFD4-C950C225523E}"/>
     <dgm:cxn modelId="{9590A7A9-5254-47C5-9AB5-7B4D50AF58D1}" srcId="{B690BB27-E0AC-4648-86F2-8443C1F17F0B}" destId="{C3834693-006B-4757-AB97-E44C715B2C6F}" srcOrd="3" destOrd="0" parTransId="{F716517A-1A0E-4403-886B-29E8495AEABF}" sibTransId="{8227D2F7-CAA1-4B95-9576-2EA05B7AB1F2}"/>
-    <dgm:cxn modelId="{D2D849C9-E63C-4805-87EE-D6004F572A65}" type="presOf" srcId="{C72F5594-5C51-4D43-9E6F-72CB9793398A}" destId="{A1B9C31A-1156-4C51-9BA3-49306759E255}" srcOrd="1" destOrd="0" presId="urn:microsoft.com/office/officeart/2005/8/layout/process4"/>
-    <dgm:cxn modelId="{B9A5B739-F45E-433D-90D8-7D784668D73B}" type="presOf" srcId="{E4A8C87C-D779-4CED-8887-9B6549780D26}" destId="{EB868BD6-2F00-439A-ACEC-1F419EFEDEBB}" srcOrd="0" destOrd="0" presId="urn:microsoft.com/office/officeart/2005/8/layout/process4"/>
-    <dgm:cxn modelId="{B8729C24-DC48-4849-8AE9-7366E1957653}" type="presParOf" srcId="{2DF1CDF0-CA04-431C-9952-2B6EA19DD02B}" destId="{8A212C6C-1942-4916-8F89-49C9B69D6100}" srcOrd="0" destOrd="0" presId="urn:microsoft.com/office/officeart/2005/8/layout/process4"/>
-    <dgm:cxn modelId="{77EA3769-13FA-453C-B368-17438D9D60E5}" type="presParOf" srcId="{8A212C6C-1942-4916-8F89-49C9B69D6100}" destId="{3F960E94-FB49-4C01-9B9D-FF25C44A89E1}" srcOrd="0" destOrd="0" presId="urn:microsoft.com/office/officeart/2005/8/layout/process4"/>
-    <dgm:cxn modelId="{2539455F-AEE4-4FC1-964E-FB0B0C27D13B}" type="presParOf" srcId="{8A212C6C-1942-4916-8F89-49C9B69D6100}" destId="{BAC32510-88DA-4D0B-A014-D95263CA33F1}" srcOrd="1" destOrd="0" presId="urn:microsoft.com/office/officeart/2005/8/layout/process4"/>
-    <dgm:cxn modelId="{D79A9888-B4E2-4883-8DA4-AE13A49BE400}" type="presParOf" srcId="{8A212C6C-1942-4916-8F89-49C9B69D6100}" destId="{D69B1A43-8F26-4094-8161-65EA1392B371}" srcOrd="2" destOrd="0" presId="urn:microsoft.com/office/officeart/2005/8/layout/process4"/>
-    <dgm:cxn modelId="{04ECA52B-0387-4CB3-8E68-B72DBD964C94}" type="presParOf" srcId="{D69B1A43-8F26-4094-8161-65EA1392B371}" destId="{12F507EA-E20A-44AD-BDC6-1647AD5B2FBD}" srcOrd="0" destOrd="0" presId="urn:microsoft.com/office/officeart/2005/8/layout/process4"/>
-    <dgm:cxn modelId="{4759FC97-87B9-4F99-9C46-865484D97634}" type="presParOf" srcId="{D69B1A43-8F26-4094-8161-65EA1392B371}" destId="{C2198115-ED36-47B7-8869-520DB24D3360}" srcOrd="1" destOrd="0" presId="urn:microsoft.com/office/officeart/2005/8/layout/process4"/>
-    <dgm:cxn modelId="{7E3DBD4E-1061-4140-8FE5-2C5CF21622BC}" type="presParOf" srcId="{D69B1A43-8F26-4094-8161-65EA1392B371}" destId="{C0D68195-7D1A-475F-8CB0-A1EF94CA7EFF}" srcOrd="2" destOrd="0" presId="urn:microsoft.com/office/officeart/2005/8/layout/process4"/>
-    <dgm:cxn modelId="{38088C43-B509-47DB-AA7F-861E78F61BC8}" type="presParOf" srcId="{D69B1A43-8F26-4094-8161-65EA1392B371}" destId="{408BDBDC-5FDD-4528-95EB-28BB0E7FED6E}" srcOrd="3" destOrd="0" presId="urn:microsoft.com/office/officeart/2005/8/layout/process4"/>
-    <dgm:cxn modelId="{E6E56ACA-CEC2-4A54-98F0-14E28FA4496B}" type="presParOf" srcId="{2DF1CDF0-CA04-431C-9952-2B6EA19DD02B}" destId="{99F0C881-1ACE-4866-BEA9-FE36476CD260}" srcOrd="1" destOrd="0" presId="urn:microsoft.com/office/officeart/2005/8/layout/process4"/>
-    <dgm:cxn modelId="{C7D9353E-2B17-4858-B306-2E4A96B4FE86}" type="presParOf" srcId="{2DF1CDF0-CA04-431C-9952-2B6EA19DD02B}" destId="{DA7C3525-37E0-490D-A242-CC971E14D2F5}" srcOrd="2" destOrd="0" presId="urn:microsoft.com/office/officeart/2005/8/layout/process4"/>
-    <dgm:cxn modelId="{C5CFD535-2456-4126-B2F3-1C50614ECE17}" type="presParOf" srcId="{DA7C3525-37E0-490D-A242-CC971E14D2F5}" destId="{65C115F7-0047-45AC-B82C-0F818E9ED500}" srcOrd="0" destOrd="0" presId="urn:microsoft.com/office/officeart/2005/8/layout/process4"/>
-    <dgm:cxn modelId="{AB9C9A8F-F887-48FA-8EA2-23AD9653A8BE}" type="presParOf" srcId="{DA7C3525-37E0-490D-A242-CC971E14D2F5}" destId="{A1B9C31A-1156-4C51-9BA3-49306759E255}" srcOrd="1" destOrd="0" presId="urn:microsoft.com/office/officeart/2005/8/layout/process4"/>
-    <dgm:cxn modelId="{8403CA26-2E10-48F0-BB93-1362C190F2C4}" type="presParOf" srcId="{DA7C3525-37E0-490D-A242-CC971E14D2F5}" destId="{CA1832D4-D1D7-4EE3-98F2-EF99ECE6C65B}" srcOrd="2" destOrd="0" presId="urn:microsoft.com/office/officeart/2005/8/layout/process4"/>
-    <dgm:cxn modelId="{F62F6D45-26B7-4D9B-A9C3-0E968E2CD46C}" type="presParOf" srcId="{CA1832D4-D1D7-4EE3-98F2-EF99ECE6C65B}" destId="{767A8E6C-16DC-495B-A27A-AB2EBB9B3571}" srcOrd="0" destOrd="0" presId="urn:microsoft.com/office/officeart/2005/8/layout/process4"/>
-    <dgm:cxn modelId="{D9F7ADDA-FC68-4011-B201-6811AED3019C}" type="presParOf" srcId="{CA1832D4-D1D7-4EE3-98F2-EF99ECE6C65B}" destId="{2FB1D835-27A6-4EBB-A60C-5C5F3B21C117}" srcOrd="1" destOrd="0" presId="urn:microsoft.com/office/officeart/2005/8/layout/process4"/>
-    <dgm:cxn modelId="{0097498A-8C1D-432C-9021-586B10BE6F58}" type="presParOf" srcId="{CA1832D4-D1D7-4EE3-98F2-EF99ECE6C65B}" destId="{491577EC-B492-4EA4-8926-8E73AE6803B0}" srcOrd="2" destOrd="0" presId="urn:microsoft.com/office/officeart/2005/8/layout/process4"/>
-    <dgm:cxn modelId="{CDD1E3EB-A74C-4825-B782-A86DD420D010}" type="presParOf" srcId="{CA1832D4-D1D7-4EE3-98F2-EF99ECE6C65B}" destId="{0E925631-7B9D-4638-88EE-A96D480AC529}" srcOrd="3" destOrd="0" presId="urn:microsoft.com/office/officeart/2005/8/layout/process4"/>
-    <dgm:cxn modelId="{A9A05B37-3114-468A-B679-E065911975E9}" type="presParOf" srcId="{2DF1CDF0-CA04-431C-9952-2B6EA19DD02B}" destId="{37D725DC-15FD-4EC8-A497-7368EAD5F083}" srcOrd="3" destOrd="0" presId="urn:microsoft.com/office/officeart/2005/8/layout/process4"/>
-    <dgm:cxn modelId="{349629AE-2D2E-4CA6-84C1-CA70F45D4B21}" type="presParOf" srcId="{2DF1CDF0-CA04-431C-9952-2B6EA19DD02B}" destId="{6E8F4D4A-A328-465C-8498-06D807FDF9EC}" srcOrd="4" destOrd="0" presId="urn:microsoft.com/office/officeart/2005/8/layout/process4"/>
-    <dgm:cxn modelId="{02476027-B53F-4E64-BBD6-B5447097B7AE}" type="presParOf" srcId="{6E8F4D4A-A328-465C-8498-06D807FDF9EC}" destId="{EB868BD6-2F00-439A-ACEC-1F419EFEDEBB}" srcOrd="0" destOrd="0" presId="urn:microsoft.com/office/officeart/2005/8/layout/process4"/>
-    <dgm:cxn modelId="{CC3DE805-F134-40C9-A126-64ABAC50412E}" type="presParOf" srcId="{6E8F4D4A-A328-465C-8498-06D807FDF9EC}" destId="{3D3C0266-BBF9-441C-BEFD-769ED1F9C02C}" srcOrd="1" destOrd="0" presId="urn:microsoft.com/office/officeart/2005/8/layout/process4"/>
-    <dgm:cxn modelId="{3637E76E-DDE6-43DE-A1B3-EAFAA8BB6649}" type="presParOf" srcId="{6E8F4D4A-A328-465C-8498-06D807FDF9EC}" destId="{96CB06E3-CCF2-4487-BAFF-232792282C34}" srcOrd="2" destOrd="0" presId="urn:microsoft.com/office/officeart/2005/8/layout/process4"/>
-    <dgm:cxn modelId="{15E6022B-B6BA-4212-B768-C5905A4A7893}" type="presParOf" srcId="{96CB06E3-CCF2-4487-BAFF-232792282C34}" destId="{4CEA73B4-9810-4D3B-B0E0-49C2694AE51E}" srcOrd="0" destOrd="0" presId="urn:microsoft.com/office/officeart/2005/8/layout/process4"/>
-    <dgm:cxn modelId="{39358B4C-59E3-4424-9C07-8C2013B5FCE9}" type="presParOf" srcId="{96CB06E3-CCF2-4487-BAFF-232792282C34}" destId="{176BB967-85CF-4B86-9C46-CA14810665F5}" srcOrd="1" destOrd="0" presId="urn:microsoft.com/office/officeart/2005/8/layout/process4"/>
-    <dgm:cxn modelId="{A95036E6-A9BB-462B-BF20-47E12C93756F}" type="presParOf" srcId="{96CB06E3-CCF2-4487-BAFF-232792282C34}" destId="{5E07C81E-B689-4E03-82E3-A5C4E5EC27AD}" srcOrd="2" destOrd="0" presId="urn:microsoft.com/office/officeart/2005/8/layout/process4"/>
-    <dgm:cxn modelId="{61389E34-9D06-4C02-BC16-35A1CA9ADC73}" type="presParOf" srcId="{96CB06E3-CCF2-4487-BAFF-232792282C34}" destId="{12A2AD38-0FDF-4127-9334-C7A73083828C}" srcOrd="3" destOrd="0" presId="urn:microsoft.com/office/officeart/2005/8/layout/process4"/>
+    <dgm:cxn modelId="{C37A5353-0920-4A54-8960-B3F239792ABC}" srcId="{C72F5594-5C51-4D43-9E6F-72CB9793398A}" destId="{2DC5589D-76A5-4044-A73F-FDF59398BBFF}" srcOrd="1" destOrd="0" parTransId="{158833B9-3CF4-4EBE-BA18-C9B4226056D3}" sibTransId="{F7DDA5F3-1251-4B0D-A303-8DF504183B45}"/>
+    <dgm:cxn modelId="{6872787E-E7CF-4D62-AA8E-E7A6CC606F37}" type="presOf" srcId="{BEF938CE-96E2-46A4-8F89-B4E7F9AA3440}" destId="{0E925631-7B9D-4638-88EE-A96D480AC529}" srcOrd="0" destOrd="0" presId="urn:microsoft.com/office/officeart/2005/8/layout/process4"/>
+    <dgm:cxn modelId="{FFC5597B-DC8D-4C23-90E4-A2F84D403122}" type="presOf" srcId="{B690BB27-E0AC-4648-86F2-8443C1F17F0B}" destId="{3F960E94-FB49-4C01-9B9D-FF25C44A89E1}" srcOrd="0" destOrd="0" presId="urn:microsoft.com/office/officeart/2005/8/layout/process4"/>
+    <dgm:cxn modelId="{DDF2B626-9A9A-43BA-ADED-0832DB9124DE}" type="presParOf" srcId="{2DF1CDF0-CA04-431C-9952-2B6EA19DD02B}" destId="{8A212C6C-1942-4916-8F89-49C9B69D6100}" srcOrd="0" destOrd="0" presId="urn:microsoft.com/office/officeart/2005/8/layout/process4"/>
+    <dgm:cxn modelId="{9ED8144D-718D-42A4-9268-A04343CE758B}" type="presParOf" srcId="{8A212C6C-1942-4916-8F89-49C9B69D6100}" destId="{3F960E94-FB49-4C01-9B9D-FF25C44A89E1}" srcOrd="0" destOrd="0" presId="urn:microsoft.com/office/officeart/2005/8/layout/process4"/>
+    <dgm:cxn modelId="{012EAA3B-608C-458F-977D-189B8563DBBF}" type="presParOf" srcId="{8A212C6C-1942-4916-8F89-49C9B69D6100}" destId="{BAC32510-88DA-4D0B-A014-D95263CA33F1}" srcOrd="1" destOrd="0" presId="urn:microsoft.com/office/officeart/2005/8/layout/process4"/>
+    <dgm:cxn modelId="{80E5C845-6920-489D-A36C-CFEA8A6AA17F}" type="presParOf" srcId="{8A212C6C-1942-4916-8F89-49C9B69D6100}" destId="{D69B1A43-8F26-4094-8161-65EA1392B371}" srcOrd="2" destOrd="0" presId="urn:microsoft.com/office/officeart/2005/8/layout/process4"/>
+    <dgm:cxn modelId="{357E87B5-8C7E-4D1B-9CD0-5D1021837060}" type="presParOf" srcId="{D69B1A43-8F26-4094-8161-65EA1392B371}" destId="{12F507EA-E20A-44AD-BDC6-1647AD5B2FBD}" srcOrd="0" destOrd="0" presId="urn:microsoft.com/office/officeart/2005/8/layout/process4"/>
+    <dgm:cxn modelId="{9A992267-935F-4E77-8245-272F40B115AC}" type="presParOf" srcId="{D69B1A43-8F26-4094-8161-65EA1392B371}" destId="{C2198115-ED36-47B7-8869-520DB24D3360}" srcOrd="1" destOrd="0" presId="urn:microsoft.com/office/officeart/2005/8/layout/process4"/>
+    <dgm:cxn modelId="{8E8C62C6-651D-452C-AD24-895072E2C5BE}" type="presParOf" srcId="{D69B1A43-8F26-4094-8161-65EA1392B371}" destId="{C0D68195-7D1A-475F-8CB0-A1EF94CA7EFF}" srcOrd="2" destOrd="0" presId="urn:microsoft.com/office/officeart/2005/8/layout/process4"/>
+    <dgm:cxn modelId="{02C278E0-F72C-47B9-85C9-06FB1E6CF59D}" type="presParOf" srcId="{D69B1A43-8F26-4094-8161-65EA1392B371}" destId="{408BDBDC-5FDD-4528-95EB-28BB0E7FED6E}" srcOrd="3" destOrd="0" presId="urn:microsoft.com/office/officeart/2005/8/layout/process4"/>
+    <dgm:cxn modelId="{C1598CB3-8C1B-49E4-B84C-F40CC8A8B1EF}" type="presParOf" srcId="{2DF1CDF0-CA04-431C-9952-2B6EA19DD02B}" destId="{99F0C881-1ACE-4866-BEA9-FE36476CD260}" srcOrd="1" destOrd="0" presId="urn:microsoft.com/office/officeart/2005/8/layout/process4"/>
+    <dgm:cxn modelId="{8A9EB2EB-FA4A-407E-9605-CC5026BA7377}" type="presParOf" srcId="{2DF1CDF0-CA04-431C-9952-2B6EA19DD02B}" destId="{DA7C3525-37E0-490D-A242-CC971E14D2F5}" srcOrd="2" destOrd="0" presId="urn:microsoft.com/office/officeart/2005/8/layout/process4"/>
+    <dgm:cxn modelId="{71D5DB2E-C313-4C85-B5BA-FB79F1408619}" type="presParOf" srcId="{DA7C3525-37E0-490D-A242-CC971E14D2F5}" destId="{65C115F7-0047-45AC-B82C-0F818E9ED500}" srcOrd="0" destOrd="0" presId="urn:microsoft.com/office/officeart/2005/8/layout/process4"/>
+    <dgm:cxn modelId="{45D0FE42-01DF-47AA-BF41-D7D2FF284BE3}" type="presParOf" srcId="{DA7C3525-37E0-490D-A242-CC971E14D2F5}" destId="{A1B9C31A-1156-4C51-9BA3-49306759E255}" srcOrd="1" destOrd="0" presId="urn:microsoft.com/office/officeart/2005/8/layout/process4"/>
+    <dgm:cxn modelId="{5C934A8D-DFFF-4960-A487-EEA45CDE4680}" type="presParOf" srcId="{DA7C3525-37E0-490D-A242-CC971E14D2F5}" destId="{CA1832D4-D1D7-4EE3-98F2-EF99ECE6C65B}" srcOrd="2" destOrd="0" presId="urn:microsoft.com/office/officeart/2005/8/layout/process4"/>
+    <dgm:cxn modelId="{86A0607B-C826-4395-873C-F6C9DD7CB185}" type="presParOf" srcId="{CA1832D4-D1D7-4EE3-98F2-EF99ECE6C65B}" destId="{767A8E6C-16DC-495B-A27A-AB2EBB9B3571}" srcOrd="0" destOrd="0" presId="urn:microsoft.com/office/officeart/2005/8/layout/process4"/>
+    <dgm:cxn modelId="{6F9D62C0-DBB9-46CE-99E7-D4BE2DBBB3C6}" type="presParOf" srcId="{CA1832D4-D1D7-4EE3-98F2-EF99ECE6C65B}" destId="{0242FE30-E3B6-496D-90F0-3EEA0A2B0289}" srcOrd="1" destOrd="0" presId="urn:microsoft.com/office/officeart/2005/8/layout/process4"/>
+    <dgm:cxn modelId="{D4EA85A2-148E-4644-911B-4465DFC77990}" type="presParOf" srcId="{CA1832D4-D1D7-4EE3-98F2-EF99ECE6C65B}" destId="{2FB1D835-27A6-4EBB-A60C-5C5F3B21C117}" srcOrd="2" destOrd="0" presId="urn:microsoft.com/office/officeart/2005/8/layout/process4"/>
+    <dgm:cxn modelId="{A171B05E-2583-46ED-BC06-15C2731E4FCB}" type="presParOf" srcId="{CA1832D4-D1D7-4EE3-98F2-EF99ECE6C65B}" destId="{491577EC-B492-4EA4-8926-8E73AE6803B0}" srcOrd="3" destOrd="0" presId="urn:microsoft.com/office/officeart/2005/8/layout/process4"/>
+    <dgm:cxn modelId="{CDDBBBD3-2DCD-4538-AA18-1A64118F517A}" type="presParOf" srcId="{CA1832D4-D1D7-4EE3-98F2-EF99ECE6C65B}" destId="{0E925631-7B9D-4638-88EE-A96D480AC529}" srcOrd="4" destOrd="0" presId="urn:microsoft.com/office/officeart/2005/8/layout/process4"/>
+    <dgm:cxn modelId="{828A2409-2DBB-4C31-8F53-DA318A7C7F8F}" type="presParOf" srcId="{2DF1CDF0-CA04-431C-9952-2B6EA19DD02B}" destId="{37D725DC-15FD-4EC8-A497-7368EAD5F083}" srcOrd="3" destOrd="0" presId="urn:microsoft.com/office/officeart/2005/8/layout/process4"/>
+    <dgm:cxn modelId="{B40CB664-028B-4F03-9D20-E7AA2BE767F3}" type="presParOf" srcId="{2DF1CDF0-CA04-431C-9952-2B6EA19DD02B}" destId="{6E8F4D4A-A328-465C-8498-06D807FDF9EC}" srcOrd="4" destOrd="0" presId="urn:microsoft.com/office/officeart/2005/8/layout/process4"/>
+    <dgm:cxn modelId="{A3D184CE-D42A-4109-A8A4-8A58290FB62D}" type="presParOf" srcId="{6E8F4D4A-A328-465C-8498-06D807FDF9EC}" destId="{EB868BD6-2F00-439A-ACEC-1F419EFEDEBB}" srcOrd="0" destOrd="0" presId="urn:microsoft.com/office/officeart/2005/8/layout/process4"/>
+    <dgm:cxn modelId="{77EC2D24-2834-4D74-A0EC-95CB20CE1598}" type="presParOf" srcId="{6E8F4D4A-A328-465C-8498-06D807FDF9EC}" destId="{3D3C0266-BBF9-441C-BEFD-769ED1F9C02C}" srcOrd="1" destOrd="0" presId="urn:microsoft.com/office/officeart/2005/8/layout/process4"/>
+    <dgm:cxn modelId="{2CF7162B-184B-4DB1-A6B5-CF2D0C533980}" type="presParOf" srcId="{6E8F4D4A-A328-465C-8498-06D807FDF9EC}" destId="{96CB06E3-CCF2-4487-BAFF-232792282C34}" srcOrd="2" destOrd="0" presId="urn:microsoft.com/office/officeart/2005/8/layout/process4"/>
+    <dgm:cxn modelId="{38ACDE99-3AA2-48AE-801B-96EB677FFEC2}" type="presParOf" srcId="{96CB06E3-CCF2-4487-BAFF-232792282C34}" destId="{4CEA73B4-9810-4D3B-B0E0-49C2694AE51E}" srcOrd="0" destOrd="0" presId="urn:microsoft.com/office/officeart/2005/8/layout/process4"/>
+    <dgm:cxn modelId="{2E3AD561-7971-43D7-BFA6-603E2F858C19}" type="presParOf" srcId="{96CB06E3-CCF2-4487-BAFF-232792282C34}" destId="{176BB967-85CF-4B86-9C46-CA14810665F5}" srcOrd="1" destOrd="0" presId="urn:microsoft.com/office/officeart/2005/8/layout/process4"/>
+    <dgm:cxn modelId="{4EDF8AA9-8A50-415A-8BA7-5E5594186E49}" type="presParOf" srcId="{96CB06E3-CCF2-4487-BAFF-232792282C34}" destId="{5E07C81E-B689-4E03-82E3-A5C4E5EC27AD}" srcOrd="2" destOrd="0" presId="urn:microsoft.com/office/officeart/2005/8/layout/process4"/>
+    <dgm:cxn modelId="{F5E3407F-BE81-42D9-82E5-A9D5D87FAFA4}" type="presParOf" srcId="{96CB06E3-CCF2-4487-BAFF-232792282C34}" destId="{12A2AD38-0FDF-4127-9334-C7A73083828C}" srcOrd="3" destOrd="0" presId="urn:microsoft.com/office/officeart/2005/8/layout/process4"/>
   </dgm:cxnLst>
   <dgm:bg/>
   <dgm:whole/>
@@ -3809,24 +3881,24 @@
     </dgm:pt>
   </dgm:ptLst>
   <dgm:cxnLst>
-    <dgm:cxn modelId="{A0FAABFD-24DA-4D6D-A2F6-46D702E66AB0}" type="presOf" srcId="{975768BF-4643-4000-B91B-EB5FA50C9F90}" destId="{A379DF86-A80C-400F-95D1-CAAB94A38CDA}" srcOrd="0" destOrd="0" presId="urn:microsoft.com/office/officeart/2005/8/layout/process1"/>
-    <dgm:cxn modelId="{CBB40BA9-730C-491A-9864-4D4F4302BB35}" type="presOf" srcId="{12671F33-9678-43A6-900B-C1489174E657}" destId="{0A355C2F-2373-4905-868C-C107D7464914}" srcOrd="0" destOrd="0" presId="urn:microsoft.com/office/officeart/2005/8/layout/process1"/>
-    <dgm:cxn modelId="{62E5A30A-AC05-40AE-9C32-5199E3569592}" type="presOf" srcId="{975768BF-4643-4000-B91B-EB5FA50C9F90}" destId="{97FC9502-5C3F-46A5-ABC4-ED27DB33615E}" srcOrd="1" destOrd="0" presId="urn:microsoft.com/office/officeart/2005/8/layout/process1"/>
-    <dgm:cxn modelId="{2769D0C2-4197-432E-926E-30131516E4BF}" type="presOf" srcId="{12671F33-9678-43A6-900B-C1489174E657}" destId="{4D0C926A-592B-4D64-8021-5542543445B2}" srcOrd="1" destOrd="0" presId="urn:microsoft.com/office/officeart/2005/8/layout/process1"/>
+    <dgm:cxn modelId="{C3F510BA-8ABA-4211-B3D9-FE39E49A88ED}" type="presOf" srcId="{FD013B34-EAD8-4564-9412-9B41C6455304}" destId="{F79911B1-9A55-4D99-9610-7F02C5BDA785}" srcOrd="0" destOrd="0" presId="urn:microsoft.com/office/officeart/2005/8/layout/process1"/>
+    <dgm:cxn modelId="{90245A75-8808-4B1C-AE54-8A1AA3CD2887}" type="presOf" srcId="{12671F33-9678-43A6-900B-C1489174E657}" destId="{0A355C2F-2373-4905-868C-C107D7464914}" srcOrd="0" destOrd="0" presId="urn:microsoft.com/office/officeart/2005/8/layout/process1"/>
+    <dgm:cxn modelId="{A2EE5D75-4996-4B0E-ABC0-C46C58F353A1}" type="presOf" srcId="{975768BF-4643-4000-B91B-EB5FA50C9F90}" destId="{A379DF86-A80C-400F-95D1-CAAB94A38CDA}" srcOrd="0" destOrd="0" presId="urn:microsoft.com/office/officeart/2005/8/layout/process1"/>
+    <dgm:cxn modelId="{F82AF631-2420-4E0B-8A9F-5CDC6EE8E564}" srcId="{BA867C10-8B70-4BD9-9B08-E940191BFF84}" destId="{4DBBD212-2F92-4856-A3B1-808A28703F78}" srcOrd="2" destOrd="0" parTransId="{79BFE450-8CAD-46CD-A4BA-9936A9ED476F}" sibTransId="{7802407B-134E-45B6-83FF-49E4371DEE1F}"/>
+    <dgm:cxn modelId="{784CA38E-0441-43AD-9841-865C1A06D1C1}" type="presOf" srcId="{4DBBD212-2F92-4856-A3B1-808A28703F78}" destId="{A538BD20-9261-44F8-91B2-DB200CF39004}" srcOrd="0" destOrd="0" presId="urn:microsoft.com/office/officeart/2005/8/layout/process1"/>
+    <dgm:cxn modelId="{AB008E7D-1F67-405F-B282-7A494F8BA2CB}" type="presOf" srcId="{7054BD12-7B30-455D-9E71-938A3D991EF3}" destId="{B76D5DE1-2C10-4C3B-8B73-4804B64601EB}" srcOrd="0" destOrd="0" presId="urn:microsoft.com/office/officeart/2005/8/layout/process1"/>
+    <dgm:cxn modelId="{DDB69C00-5A6F-467A-B08B-8C8934B635E3}" srcId="{BA867C10-8B70-4BD9-9B08-E940191BFF84}" destId="{7054BD12-7B30-455D-9E71-938A3D991EF3}" srcOrd="0" destOrd="0" parTransId="{B08D6F66-8421-4B02-A533-01237B34450A}" sibTransId="{975768BF-4643-4000-B91B-EB5FA50C9F90}"/>
     <dgm:cxn modelId="{CB180E21-1677-4C9D-BECC-BF77289435B4}" srcId="{BA867C10-8B70-4BD9-9B08-E940191BFF84}" destId="{FD013B34-EAD8-4564-9412-9B41C6455304}" srcOrd="1" destOrd="0" parTransId="{1A0778CB-5D15-4CB1-8E6E-778B7CF15FB2}" sibTransId="{12671F33-9678-43A6-900B-C1489174E657}"/>
-    <dgm:cxn modelId="{DDB69C00-5A6F-467A-B08B-8C8934B635E3}" srcId="{BA867C10-8B70-4BD9-9B08-E940191BFF84}" destId="{7054BD12-7B30-455D-9E71-938A3D991EF3}" srcOrd="0" destOrd="0" parTransId="{B08D6F66-8421-4B02-A533-01237B34450A}" sibTransId="{975768BF-4643-4000-B91B-EB5FA50C9F90}"/>
-    <dgm:cxn modelId="{F82AF631-2420-4E0B-8A9F-5CDC6EE8E564}" srcId="{BA867C10-8B70-4BD9-9B08-E940191BFF84}" destId="{4DBBD212-2F92-4856-A3B1-808A28703F78}" srcOrd="2" destOrd="0" parTransId="{79BFE450-8CAD-46CD-A4BA-9936A9ED476F}" sibTransId="{7802407B-134E-45B6-83FF-49E4371DEE1F}"/>
-    <dgm:cxn modelId="{C3E739C5-0EC5-43FD-839F-3AC0AC91732C}" type="presOf" srcId="{7054BD12-7B30-455D-9E71-938A3D991EF3}" destId="{B76D5DE1-2C10-4C3B-8B73-4804B64601EB}" srcOrd="0" destOrd="0" presId="urn:microsoft.com/office/officeart/2005/8/layout/process1"/>
-    <dgm:cxn modelId="{C8134661-DCD4-42CB-8499-5E716A063612}" type="presOf" srcId="{FD013B34-EAD8-4564-9412-9B41C6455304}" destId="{F79911B1-9A55-4D99-9610-7F02C5BDA785}" srcOrd="0" destOrd="0" presId="urn:microsoft.com/office/officeart/2005/8/layout/process1"/>
-    <dgm:cxn modelId="{ACE43D00-1E86-4B52-ACF0-DB5E05808718}" type="presOf" srcId="{4DBBD212-2F92-4856-A3B1-808A28703F78}" destId="{A538BD20-9261-44F8-91B2-DB200CF39004}" srcOrd="0" destOrd="0" presId="urn:microsoft.com/office/officeart/2005/8/layout/process1"/>
-    <dgm:cxn modelId="{3F9A3DAE-6E60-45CF-9BF3-73ED72EA6583}" type="presOf" srcId="{BA867C10-8B70-4BD9-9B08-E940191BFF84}" destId="{5E503655-3828-4A4B-B0B7-B5BA8860C783}" srcOrd="0" destOrd="0" presId="urn:microsoft.com/office/officeart/2005/8/layout/process1"/>
-    <dgm:cxn modelId="{2E192404-2CE8-453B-B51E-451A2DE6558F}" type="presParOf" srcId="{5E503655-3828-4A4B-B0B7-B5BA8860C783}" destId="{B76D5DE1-2C10-4C3B-8B73-4804B64601EB}" srcOrd="0" destOrd="0" presId="urn:microsoft.com/office/officeart/2005/8/layout/process1"/>
-    <dgm:cxn modelId="{E9E8FBB2-8A1A-448D-BC9E-F1BE2F0F6F22}" type="presParOf" srcId="{5E503655-3828-4A4B-B0B7-B5BA8860C783}" destId="{A379DF86-A80C-400F-95D1-CAAB94A38CDA}" srcOrd="1" destOrd="0" presId="urn:microsoft.com/office/officeart/2005/8/layout/process1"/>
-    <dgm:cxn modelId="{35A2059D-F259-40F6-BB19-51BF695592D7}" type="presParOf" srcId="{A379DF86-A80C-400F-95D1-CAAB94A38CDA}" destId="{97FC9502-5C3F-46A5-ABC4-ED27DB33615E}" srcOrd="0" destOrd="0" presId="urn:microsoft.com/office/officeart/2005/8/layout/process1"/>
-    <dgm:cxn modelId="{7912570A-CDD8-461F-A483-9DFF773C52D3}" type="presParOf" srcId="{5E503655-3828-4A4B-B0B7-B5BA8860C783}" destId="{F79911B1-9A55-4D99-9610-7F02C5BDA785}" srcOrd="2" destOrd="0" presId="urn:microsoft.com/office/officeart/2005/8/layout/process1"/>
-    <dgm:cxn modelId="{586297C0-C0BB-425B-A19A-2E641C852D4F}" type="presParOf" srcId="{5E503655-3828-4A4B-B0B7-B5BA8860C783}" destId="{0A355C2F-2373-4905-868C-C107D7464914}" srcOrd="3" destOrd="0" presId="urn:microsoft.com/office/officeart/2005/8/layout/process1"/>
-    <dgm:cxn modelId="{D83C61A8-6B0F-4761-AC1A-E9A08E5D804A}" type="presParOf" srcId="{0A355C2F-2373-4905-868C-C107D7464914}" destId="{4D0C926A-592B-4D64-8021-5542543445B2}" srcOrd="0" destOrd="0" presId="urn:microsoft.com/office/officeart/2005/8/layout/process1"/>
-    <dgm:cxn modelId="{C5C66F59-48E7-47A0-A634-820FDDC39EA5}" type="presParOf" srcId="{5E503655-3828-4A4B-B0B7-B5BA8860C783}" destId="{A538BD20-9261-44F8-91B2-DB200CF39004}" srcOrd="4" destOrd="0" presId="urn:microsoft.com/office/officeart/2005/8/layout/process1"/>
+    <dgm:cxn modelId="{D925946E-E135-4D7B-9E6F-71880534F03E}" type="presOf" srcId="{975768BF-4643-4000-B91B-EB5FA50C9F90}" destId="{97FC9502-5C3F-46A5-ABC4-ED27DB33615E}" srcOrd="1" destOrd="0" presId="urn:microsoft.com/office/officeart/2005/8/layout/process1"/>
+    <dgm:cxn modelId="{B934321F-4DBD-4C5C-97B6-271CF4127440}" type="presOf" srcId="{BA867C10-8B70-4BD9-9B08-E940191BFF84}" destId="{5E503655-3828-4A4B-B0B7-B5BA8860C783}" srcOrd="0" destOrd="0" presId="urn:microsoft.com/office/officeart/2005/8/layout/process1"/>
+    <dgm:cxn modelId="{E333D63A-B37A-4153-9F57-20D9360F8077}" type="presOf" srcId="{12671F33-9678-43A6-900B-C1489174E657}" destId="{4D0C926A-592B-4D64-8021-5542543445B2}" srcOrd="1" destOrd="0" presId="urn:microsoft.com/office/officeart/2005/8/layout/process1"/>
+    <dgm:cxn modelId="{9C2CD65D-2011-47C4-9E5A-621BF47630EA}" type="presParOf" srcId="{5E503655-3828-4A4B-B0B7-B5BA8860C783}" destId="{B76D5DE1-2C10-4C3B-8B73-4804B64601EB}" srcOrd="0" destOrd="0" presId="urn:microsoft.com/office/officeart/2005/8/layout/process1"/>
+    <dgm:cxn modelId="{8C51A5FF-2502-47F9-8A2A-17C811368338}" type="presParOf" srcId="{5E503655-3828-4A4B-B0B7-B5BA8860C783}" destId="{A379DF86-A80C-400F-95D1-CAAB94A38CDA}" srcOrd="1" destOrd="0" presId="urn:microsoft.com/office/officeart/2005/8/layout/process1"/>
+    <dgm:cxn modelId="{D5F1AFBE-9BDA-45A8-96F1-AD6FA3AB7A65}" type="presParOf" srcId="{A379DF86-A80C-400F-95D1-CAAB94A38CDA}" destId="{97FC9502-5C3F-46A5-ABC4-ED27DB33615E}" srcOrd="0" destOrd="0" presId="urn:microsoft.com/office/officeart/2005/8/layout/process1"/>
+    <dgm:cxn modelId="{A88BFAAF-1BB7-4CC7-ACEC-1E221A2D2DDF}" type="presParOf" srcId="{5E503655-3828-4A4B-B0B7-B5BA8860C783}" destId="{F79911B1-9A55-4D99-9610-7F02C5BDA785}" srcOrd="2" destOrd="0" presId="urn:microsoft.com/office/officeart/2005/8/layout/process1"/>
+    <dgm:cxn modelId="{F0B7102C-CBBF-49E2-8FE8-40F0EBD8008C}" type="presParOf" srcId="{5E503655-3828-4A4B-B0B7-B5BA8860C783}" destId="{0A355C2F-2373-4905-868C-C107D7464914}" srcOrd="3" destOrd="0" presId="urn:microsoft.com/office/officeart/2005/8/layout/process1"/>
+    <dgm:cxn modelId="{B38E3364-0F7B-48FC-BADE-12DF0554E690}" type="presParOf" srcId="{0A355C2F-2373-4905-868C-C107D7464914}" destId="{4D0C926A-592B-4D64-8021-5542543445B2}" srcOrd="0" destOrd="0" presId="urn:microsoft.com/office/officeart/2005/8/layout/process1"/>
+    <dgm:cxn modelId="{9C1E83C6-881D-4AB7-8DAB-70A143E93FDC}" type="presParOf" srcId="{5E503655-3828-4A4B-B0B7-B5BA8860C783}" destId="{A538BD20-9261-44F8-91B2-DB200CF39004}" srcOrd="4" destOrd="0" presId="urn:microsoft.com/office/officeart/2005/8/layout/process1"/>
   </dgm:cxnLst>
   <dgm:bg/>
   <dgm:whole/>
@@ -4306,11 +4378,11 @@
           <a:avLst/>
         </a:prstGeom>
         <a:solidFill>
-          <a:schemeClr val="accent2"/>
+          <a:schemeClr val="accent4"/>
         </a:solidFill>
         <a:ln w="12700" cap="flat" cmpd="sng" algn="ctr">
           <a:solidFill>
-            <a:schemeClr val="accent2">
+            <a:schemeClr val="accent4">
               <a:shade val="50000"/>
             </a:schemeClr>
           </a:solidFill>
@@ -4321,15 +4393,15 @@
       </dsp:spPr>
       <dsp:style>
         <a:lnRef idx="2">
-          <a:schemeClr val="accent2">
+          <a:schemeClr val="accent4">
             <a:shade val="50000"/>
           </a:schemeClr>
         </a:lnRef>
         <a:fillRef idx="1">
-          <a:schemeClr val="accent2"/>
+          <a:schemeClr val="accent4"/>
         </a:fillRef>
         <a:effectRef idx="0">
-          <a:schemeClr val="accent2"/>
+          <a:schemeClr val="accent4"/>
         </a:effectRef>
         <a:fontRef idx="minor">
           <a:schemeClr val="lt1"/>
@@ -4373,8 +4445,101 @@
       </dsp:nvSpPr>
       <dsp:spPr>
         <a:xfrm>
-          <a:off x="0" y="1667897"/>
-          <a:ext cx="1476929" cy="371690"/>
+          <a:off x="721" y="1667897"/>
+          <a:ext cx="1181255" cy="371690"/>
+        </a:xfrm>
+        <a:prstGeom prst="rect">
+          <a:avLst/>
+        </a:prstGeom>
+        <a:gradFill rotWithShape="1">
+          <a:gsLst>
+            <a:gs pos="0">
+              <a:schemeClr val="accent4">
+                <a:lumMod val="110000"/>
+                <a:satMod val="105000"/>
+                <a:tint val="67000"/>
+              </a:schemeClr>
+            </a:gs>
+            <a:gs pos="50000">
+              <a:schemeClr val="accent4">
+                <a:lumMod val="105000"/>
+                <a:satMod val="103000"/>
+                <a:tint val="73000"/>
+              </a:schemeClr>
+            </a:gs>
+            <a:gs pos="100000">
+              <a:schemeClr val="accent4">
+                <a:lumMod val="105000"/>
+                <a:satMod val="109000"/>
+                <a:tint val="81000"/>
+              </a:schemeClr>
+            </a:gs>
+          </a:gsLst>
+          <a:lin ang="5400000" scaled="0"/>
+        </a:gradFill>
+        <a:ln w="6350" cap="flat" cmpd="sng" algn="ctr">
+          <a:solidFill>
+            <a:schemeClr val="accent4"/>
+          </a:solidFill>
+          <a:prstDash val="solid"/>
+          <a:miter lim="800000"/>
+        </a:ln>
+        <a:effectLst/>
+      </dsp:spPr>
+      <dsp:style>
+        <a:lnRef idx="1">
+          <a:schemeClr val="accent4"/>
+        </a:lnRef>
+        <a:fillRef idx="2">
+          <a:schemeClr val="accent4"/>
+        </a:fillRef>
+        <a:effectRef idx="1">
+          <a:schemeClr val="accent4"/>
+        </a:effectRef>
+        <a:fontRef idx="minor">
+          <a:schemeClr val="dk1"/>
+        </a:fontRef>
+      </dsp:style>
+      <dsp:txBody>
+        <a:bodyPr spcFirstLastPara="0" vert="horz" wrap="square" lIns="64008" tIns="11430" rIns="64008" bIns="11430" numCol="1" spcCol="1270" anchor="ctr" anchorCtr="0">
+          <a:noAutofit/>
+        </a:bodyPr>
+        <a:lstStyle/>
+        <a:p>
+          <a:pPr lvl="0" algn="ctr" defTabSz="400050">
+            <a:lnSpc>
+              <a:spcPct val="90000"/>
+            </a:lnSpc>
+            <a:spcBef>
+              <a:spcPct val="0"/>
+            </a:spcBef>
+            <a:spcAft>
+              <a:spcPct val="35000"/>
+            </a:spcAft>
+          </a:pPr>
+          <a:r>
+            <a:rPr lang="en-US" sz="900" kern="1200">
+              <a:latin typeface="Segoe UI" panose="020B0502040204020203" pitchFamily="34" charset="0"/>
+              <a:cs typeface="Segoe UI" panose="020B0502040204020203" pitchFamily="34" charset="0"/>
+            </a:rPr>
+            <a:t>Map Import</a:t>
+          </a:r>
+        </a:p>
+      </dsp:txBody>
+      <dsp:txXfrm>
+        <a:off x="721" y="1667897"/>
+        <a:ext cx="1181255" cy="371690"/>
+      </dsp:txXfrm>
+    </dsp:sp>
+    <dsp:sp modelId="{0242FE30-E3B6-496D-90F0-3EEA0A2B0289}">
+      <dsp:nvSpPr>
+        <dsp:cNvPr id="0" name=""/>
+        <dsp:cNvSpPr/>
+      </dsp:nvSpPr>
+      <dsp:spPr>
+        <a:xfrm>
+          <a:off x="1181976" y="1667897"/>
+          <a:ext cx="1181255" cy="371690"/>
         </a:xfrm>
         <a:prstGeom prst="rect">
           <a:avLst/>
@@ -4455,8 +4620,8 @@
         </a:p>
       </dsp:txBody>
       <dsp:txXfrm>
-        <a:off x="0" y="1667897"/>
-        <a:ext cx="1476929" cy="371690"/>
+        <a:off x="1181976" y="1667897"/>
+        <a:ext cx="1181255" cy="371690"/>
       </dsp:txXfrm>
     </dsp:sp>
     <dsp:sp modelId="{2FB1D835-27A6-4EBB-A60C-5C5F3B21C117}">
@@ -4466,8 +4631,8 @@
       </dsp:nvSpPr>
       <dsp:spPr>
         <a:xfrm>
-          <a:off x="1476929" y="1667897"/>
-          <a:ext cx="1476929" cy="371690"/>
+          <a:off x="2363231" y="1667897"/>
+          <a:ext cx="1181255" cy="371690"/>
         </a:xfrm>
         <a:prstGeom prst="rect">
           <a:avLst/>
@@ -4548,8 +4713,8 @@
         </a:p>
       </dsp:txBody>
       <dsp:txXfrm>
-        <a:off x="1476929" y="1667897"/>
-        <a:ext cx="1476929" cy="371690"/>
+        <a:off x="2363231" y="1667897"/>
+        <a:ext cx="1181255" cy="371690"/>
       </dsp:txXfrm>
     </dsp:sp>
     <dsp:sp modelId="{491577EC-B492-4EA4-8926-8E73AE6803B0}">
@@ -4559,8 +4724,8 @@
       </dsp:nvSpPr>
       <dsp:spPr>
         <a:xfrm>
-          <a:off x="2953859" y="1667897"/>
-          <a:ext cx="1476929" cy="371690"/>
+          <a:off x="3544486" y="1667897"/>
+          <a:ext cx="1181255" cy="371690"/>
         </a:xfrm>
         <a:prstGeom prst="rect">
           <a:avLst/>
@@ -4641,8 +4806,8 @@
         </a:p>
       </dsp:txBody>
       <dsp:txXfrm>
-        <a:off x="2953859" y="1667897"/>
-        <a:ext cx="1476929" cy="371690"/>
+        <a:off x="3544486" y="1667897"/>
+        <a:ext cx="1181255" cy="371690"/>
       </dsp:txXfrm>
     </dsp:sp>
     <dsp:sp modelId="{0E925631-7B9D-4638-88EE-A96D480AC529}">
@@ -4652,8 +4817,8 @@
       </dsp:nvSpPr>
       <dsp:spPr>
         <a:xfrm>
-          <a:off x="4430788" y="1667897"/>
-          <a:ext cx="1476929" cy="371690"/>
+          <a:off x="4725741" y="1667897"/>
+          <a:ext cx="1181255" cy="371690"/>
         </a:xfrm>
         <a:prstGeom prst="rect">
           <a:avLst/>
@@ -4729,13 +4894,13 @@
               <a:latin typeface="Segoe UI" panose="020B0502040204020203" pitchFamily="34" charset="0"/>
               <a:cs typeface="Segoe UI" panose="020B0502040204020203" pitchFamily="34" charset="0"/>
             </a:rPr>
-            <a:t>Texture Shader(?)</a:t>
+            <a:t>???</a:t>
           </a:r>
         </a:p>
       </dsp:txBody>
       <dsp:txXfrm>
-        <a:off x="4430788" y="1667897"/>
-        <a:ext cx="1476929" cy="371690"/>
+        <a:off x="4725741" y="1667897"/>
+        <a:ext cx="1181255" cy="371690"/>
       </dsp:txXfrm>
     </dsp:sp>
     <dsp:sp modelId="{3D3C0266-BBF9-441C-BEFD-769ED1F9C02C}">
@@ -4752,11 +4917,11 @@
           <a:avLst/>
         </a:prstGeom>
         <a:solidFill>
-          <a:schemeClr val="accent4"/>
+          <a:schemeClr val="accent6"/>
         </a:solidFill>
         <a:ln w="12700" cap="flat" cmpd="sng" algn="ctr">
           <a:solidFill>
-            <a:schemeClr val="accent4">
+            <a:schemeClr val="accent6">
               <a:shade val="50000"/>
             </a:schemeClr>
           </a:solidFill>
@@ -4767,15 +4932,15 @@
       </dsp:spPr>
       <dsp:style>
         <a:lnRef idx="2">
-          <a:schemeClr val="accent4">
+          <a:schemeClr val="accent6">
             <a:shade val="50000"/>
           </a:schemeClr>
         </a:lnRef>
         <a:fillRef idx="1">
-          <a:schemeClr val="accent4"/>
+          <a:schemeClr val="accent6"/>
         </a:fillRef>
         <a:effectRef idx="0">
-          <a:schemeClr val="accent4"/>
+          <a:schemeClr val="accent6"/>
         </a:effectRef>
         <a:fontRef idx="minor">
           <a:schemeClr val="lt1"/>
@@ -5107,21 +5272,21 @@
         <a:gradFill rotWithShape="1">
           <a:gsLst>
             <a:gs pos="0">
-              <a:schemeClr val="accent4">
+              <a:schemeClr val="accent6">
                 <a:lumMod val="110000"/>
                 <a:satMod val="105000"/>
                 <a:tint val="67000"/>
               </a:schemeClr>
             </a:gs>
             <a:gs pos="50000">
-              <a:schemeClr val="accent4">
+              <a:schemeClr val="accent6">
                 <a:lumMod val="105000"/>
                 <a:satMod val="103000"/>
                 <a:tint val="73000"/>
               </a:schemeClr>
             </a:gs>
             <a:gs pos="100000">
-              <a:schemeClr val="accent4">
+              <a:schemeClr val="accent6">
                 <a:lumMod val="105000"/>
                 <a:satMod val="109000"/>
                 <a:tint val="81000"/>
@@ -5132,7 +5297,7 @@
         </a:gradFill>
         <a:ln w="6350" cap="flat" cmpd="sng" algn="ctr">
           <a:solidFill>
-            <a:schemeClr val="accent4"/>
+            <a:schemeClr val="accent6"/>
           </a:solidFill>
           <a:prstDash val="solid"/>
           <a:miter lim="800000"/>
@@ -5141,13 +5306,13 @@
       </dsp:spPr>
       <dsp:style>
         <a:lnRef idx="1">
-          <a:schemeClr val="accent4"/>
+          <a:schemeClr val="accent6"/>
         </a:lnRef>
         <a:fillRef idx="2">
-          <a:schemeClr val="accent4"/>
+          <a:schemeClr val="accent6"/>
         </a:fillRef>
         <a:effectRef idx="1">
-          <a:schemeClr val="accent4"/>
+          <a:schemeClr val="accent6"/>
         </a:effectRef>
         <a:fontRef idx="minor">
           <a:schemeClr val="dk1"/>
@@ -5175,7 +5340,7 @@
               <a:latin typeface="Segoe UI" panose="020B0502040204020203" pitchFamily="34" charset="0"/>
               <a:cs typeface="Segoe UI" panose="020B0502040204020203" pitchFamily="34" charset="0"/>
             </a:rPr>
-            <a:t>Save/Load Optimization</a:t>
+            <a:t>(not well done) Save/Load Optimization</a:t>
           </a:r>
         </a:p>
       </dsp:txBody>
@@ -8460,7 +8625,7 @@
 </file>
 
 <file path=customXml/itemProps1.xml><?xml version="1.0" encoding="utf-8"?>
-<ds:datastoreItem xmlns:ds="http://schemas.openxmlformats.org/officeDocument/2006/customXml" ds:itemID="{AF3E57A4-D77E-42E2-B76A-44FA1D3CB4A4}">
+<ds:datastoreItem xmlns:ds="http://schemas.openxmlformats.org/officeDocument/2006/customXml" ds:itemID="{5098568D-EDAF-41D5-8225-D74EC6313274}">
   <ds:schemaRefs>
     <ds:schemaRef ds:uri="http://schemas.openxmlformats.org/officeDocument/2006/bibliography"/>
   </ds:schemaRefs>

</xml_diff>

<commit_message>
Preparations for adding Brush Undo and Redo Operations
Added Brush Action and Refactored TerrainCell Changes into Alterations
Moved Undo and Redo logic from Editor Gui to Manager
Tweaked Biome and Coastline Views
Removed no longer used Customization Dialog and script
Updated roadmap
</commit_message>
<xml_diff>
--- a/0.3.3 roadmap.docx
+++ b/0.3.3 roadmap.docx
@@ -2707,7 +2707,7 @@
               <a:latin typeface="Segoe UI" panose="020B0502040204020203" pitchFamily="34" charset="0"/>
               <a:cs typeface="Segoe UI" panose="020B0502040204020203" pitchFamily="34" charset="0"/>
             </a:rPr>
-            <a:t>General Shorcuts</a:t>
+            <a:t>Keyboard Shorcuts</a:t>
           </a:r>
         </a:p>
       </dgm:t>
@@ -2724,60 +2724,6 @@
       </dgm:t>
     </dgm:pt>
     <dgm:pt modelId="{724B3CD0-D3A0-4EFE-BF4F-044412D6BD07}" type="sibTrans" cxnId="{B0DA3BE4-E739-4E91-887A-4A7F5E28C607}">
-      <dgm:prSet/>
-      <dgm:spPr/>
-      <dgm:t>
-        <a:bodyPr/>
-        <a:lstStyle/>
-        <a:p>
-          <a:endParaRPr lang="en-US"/>
-        </a:p>
-      </dgm:t>
-    </dgm:pt>
-    <dgm:pt modelId="{6875F898-8542-4712-BABF-05D835B98196}">
-      <dgm:prSet phldrT="[Text]">
-        <dgm:style>
-          <a:lnRef idx="1">
-            <a:schemeClr val="accent2"/>
-          </a:lnRef>
-          <a:fillRef idx="2">
-            <a:schemeClr val="accent2"/>
-          </a:fillRef>
-          <a:effectRef idx="1">
-            <a:schemeClr val="accent2"/>
-          </a:effectRef>
-          <a:fontRef idx="minor">
-            <a:schemeClr val="dk1"/>
-          </a:fontRef>
-        </dgm:style>
-      </dgm:prSet>
-      <dgm:spPr/>
-      <dgm:t>
-        <a:bodyPr/>
-        <a:lstStyle/>
-        <a:p>
-          <a:r>
-            <a:rPr lang="en-US">
-              <a:latin typeface="Segoe UI" panose="020B0502040204020203" pitchFamily="34" charset="0"/>
-              <a:cs typeface="Segoe UI" panose="020B0502040204020203" pitchFamily="34" charset="0"/>
-            </a:rPr>
-            <a:t>Overlay Shortcuts</a:t>
-          </a:r>
-        </a:p>
-      </dgm:t>
-    </dgm:pt>
-    <dgm:pt modelId="{B188A111-83B9-4549-8BBF-22C46E908EDB}" type="parTrans" cxnId="{29C8589D-F355-46E5-A327-895B42A12A2A}">
-      <dgm:prSet/>
-      <dgm:spPr/>
-      <dgm:t>
-        <a:bodyPr/>
-        <a:lstStyle/>
-        <a:p>
-          <a:endParaRPr lang="en-US"/>
-        </a:p>
-      </dgm:t>
-    </dgm:pt>
-    <dgm:pt modelId="{C73BCA5E-35F9-4FF8-BFCC-FCFAC4FD571F}" type="sibTrans" cxnId="{29C8589D-F355-46E5-A327-895B42A12A2A}">
       <dgm:prSet/>
       <dgm:spPr/>
       <dgm:t>
@@ -3172,13 +3118,13 @@
       <dgm:prSet phldrT="[Text]">
         <dgm:style>
           <a:lnRef idx="1">
-            <a:schemeClr val="accent4"/>
+            <a:schemeClr val="accent6"/>
           </a:lnRef>
           <a:fillRef idx="2">
-            <a:schemeClr val="accent4"/>
+            <a:schemeClr val="accent6"/>
           </a:fillRef>
           <a:effectRef idx="1">
-            <a:schemeClr val="accent4"/>
+            <a:schemeClr val="accent6"/>
           </a:effectRef>
           <a:fontRef idx="minor">
             <a:schemeClr val="dk1"/>
@@ -3270,7 +3216,7 @@
       <dgm:spPr/>
     </dgm:pt>
     <dgm:pt modelId="{12F507EA-E20A-44AD-BDC6-1647AD5B2FBD}" type="pres">
-      <dgm:prSet presAssocID="{C58336F9-67FC-416D-8312-E865894B3FF4}" presName="childTextBox" presStyleLbl="fgAccFollowNode1" presStyleIdx="0" presStyleCnt="13">
+      <dgm:prSet presAssocID="{C58336F9-67FC-416D-8312-E865894B3FF4}" presName="childTextBox" presStyleLbl="fgAccFollowNode1" presStyleIdx="0" presStyleCnt="12">
         <dgm:presLayoutVars>
           <dgm:bulletEnabled val="1"/>
         </dgm:presLayoutVars>
@@ -3285,7 +3231,7 @@
       </dgm:t>
     </dgm:pt>
     <dgm:pt modelId="{C2198115-ED36-47B7-8869-520DB24D3360}" type="pres">
-      <dgm:prSet presAssocID="{0B3750F0-71B6-490B-83CC-8A7C143F0308}" presName="childTextBox" presStyleLbl="fgAccFollowNode1" presStyleIdx="1" presStyleCnt="13">
+      <dgm:prSet presAssocID="{0B3750F0-71B6-490B-83CC-8A7C143F0308}" presName="childTextBox" presStyleLbl="fgAccFollowNode1" presStyleIdx="1" presStyleCnt="12">
         <dgm:presLayoutVars>
           <dgm:bulletEnabled val="1"/>
         </dgm:presLayoutVars>
@@ -3300,7 +3246,7 @@
       </dgm:t>
     </dgm:pt>
     <dgm:pt modelId="{C0D68195-7D1A-475F-8CB0-A1EF94CA7EFF}" type="pres">
-      <dgm:prSet presAssocID="{22EC05A6-40FC-4F3F-9FD1-D0D3863AA82A}" presName="childTextBox" presStyleLbl="fgAccFollowNode1" presStyleIdx="2" presStyleCnt="13">
+      <dgm:prSet presAssocID="{22EC05A6-40FC-4F3F-9FD1-D0D3863AA82A}" presName="childTextBox" presStyleLbl="fgAccFollowNode1" presStyleIdx="2" presStyleCnt="12">
         <dgm:presLayoutVars>
           <dgm:bulletEnabled val="1"/>
         </dgm:presLayoutVars>
@@ -3315,7 +3261,7 @@
       </dgm:t>
     </dgm:pt>
     <dgm:pt modelId="{408BDBDC-5FDD-4528-95EB-28BB0E7FED6E}" type="pres">
-      <dgm:prSet presAssocID="{C3834693-006B-4757-AB97-E44C715B2C6F}" presName="childTextBox" presStyleLbl="fgAccFollowNode1" presStyleIdx="3" presStyleCnt="13" custLinFactNeighborX="402">
+      <dgm:prSet presAssocID="{C3834693-006B-4757-AB97-E44C715B2C6F}" presName="childTextBox" presStyleLbl="fgAccFollowNode1" presStyleIdx="3" presStyleCnt="12" custLinFactNeighborX="402">
         <dgm:presLayoutVars>
           <dgm:bulletEnabled val="1"/>
         </dgm:presLayoutVars>
@@ -3364,7 +3310,7 @@
       <dgm:spPr/>
     </dgm:pt>
     <dgm:pt modelId="{767A8E6C-16DC-495B-A27A-AB2EBB9B3571}" type="pres">
-      <dgm:prSet presAssocID="{5926E5D3-2314-4801-BEB2-91BF4162BF42}" presName="childTextArrow" presStyleLbl="fgAccFollowNode1" presStyleIdx="4" presStyleCnt="13">
+      <dgm:prSet presAssocID="{5926E5D3-2314-4801-BEB2-91BF4162BF42}" presName="childTextArrow" presStyleLbl="fgAccFollowNode1" presStyleIdx="4" presStyleCnt="12">
         <dgm:presLayoutVars>
           <dgm:bulletEnabled val="1"/>
         </dgm:presLayoutVars>
@@ -3379,7 +3325,7 @@
       </dgm:t>
     </dgm:pt>
     <dgm:pt modelId="{0242FE30-E3B6-496D-90F0-3EEA0A2B0289}" type="pres">
-      <dgm:prSet presAssocID="{2DC5589D-76A5-4044-A73F-FDF59398BBFF}" presName="childTextArrow" presStyleLbl="fgAccFollowNode1" presStyleIdx="5" presStyleCnt="13">
+      <dgm:prSet presAssocID="{2DC5589D-76A5-4044-A73F-FDF59398BBFF}" presName="childTextArrow" presStyleLbl="fgAccFollowNode1" presStyleIdx="5" presStyleCnt="12">
         <dgm:presLayoutVars>
           <dgm:bulletEnabled val="1"/>
         </dgm:presLayoutVars>
@@ -3394,7 +3340,7 @@
       </dgm:t>
     </dgm:pt>
     <dgm:pt modelId="{2FB1D835-27A6-4EBB-A60C-5C5F3B21C117}" type="pres">
-      <dgm:prSet presAssocID="{7D8B9571-F3C6-4FB7-87FA-DB85E3C23E9A}" presName="childTextArrow" presStyleLbl="fgAccFollowNode1" presStyleIdx="6" presStyleCnt="13">
+      <dgm:prSet presAssocID="{7D8B9571-F3C6-4FB7-87FA-DB85E3C23E9A}" presName="childTextArrow" presStyleLbl="fgAccFollowNode1" presStyleIdx="6" presStyleCnt="12">
         <dgm:presLayoutVars>
           <dgm:bulletEnabled val="1"/>
         </dgm:presLayoutVars>
@@ -3408,8 +3354,8 @@
         </a:p>
       </dgm:t>
     </dgm:pt>
-    <dgm:pt modelId="{491577EC-B492-4EA4-8926-8E73AE6803B0}" type="pres">
-      <dgm:prSet presAssocID="{6875F898-8542-4712-BABF-05D835B98196}" presName="childTextArrow" presStyleLbl="fgAccFollowNode1" presStyleIdx="7" presStyleCnt="13">
+    <dgm:pt modelId="{0E925631-7B9D-4638-88EE-A96D480AC529}" type="pres">
+      <dgm:prSet presAssocID="{BEF938CE-96E2-46A4-8F89-B4E7F9AA3440}" presName="childTextArrow" presStyleLbl="fgAccFollowNode1" presStyleIdx="7" presStyleCnt="12">
         <dgm:presLayoutVars>
           <dgm:bulletEnabled val="1"/>
         </dgm:presLayoutVars>
@@ -3423,8 +3369,42 @@
         </a:p>
       </dgm:t>
     </dgm:pt>
-    <dgm:pt modelId="{0E925631-7B9D-4638-88EE-A96D480AC529}" type="pres">
-      <dgm:prSet presAssocID="{BEF938CE-96E2-46A4-8F89-B4E7F9AA3440}" presName="childTextArrow" presStyleLbl="fgAccFollowNode1" presStyleIdx="8" presStyleCnt="13">
+    <dgm:pt modelId="{37D725DC-15FD-4EC8-A497-7368EAD5F083}" type="pres">
+      <dgm:prSet presAssocID="{9EBA5CAB-5CC1-4F34-B1BA-63CCDF058BB4}" presName="sp" presStyleCnt="0"/>
+      <dgm:spPr/>
+    </dgm:pt>
+    <dgm:pt modelId="{6E8F4D4A-A328-465C-8498-06D807FDF9EC}" type="pres">
+      <dgm:prSet presAssocID="{E4A8C87C-D779-4CED-8887-9B6549780D26}" presName="arrowAndChildren" presStyleCnt="0"/>
+      <dgm:spPr/>
+    </dgm:pt>
+    <dgm:pt modelId="{EB868BD6-2F00-439A-ACEC-1F419EFEDEBB}" type="pres">
+      <dgm:prSet presAssocID="{E4A8C87C-D779-4CED-8887-9B6549780D26}" presName="parentTextArrow" presStyleLbl="node1" presStyleIdx="1" presStyleCnt="3"/>
+      <dgm:spPr/>
+      <dgm:t>
+        <a:bodyPr/>
+        <a:lstStyle/>
+        <a:p>
+          <a:endParaRPr lang="en-US"/>
+        </a:p>
+      </dgm:t>
+    </dgm:pt>
+    <dgm:pt modelId="{3D3C0266-BBF9-441C-BEFD-769ED1F9C02C}" type="pres">
+      <dgm:prSet presAssocID="{E4A8C87C-D779-4CED-8887-9B6549780D26}" presName="arrow" presStyleLbl="node1" presStyleIdx="2" presStyleCnt="3"/>
+      <dgm:spPr/>
+      <dgm:t>
+        <a:bodyPr/>
+        <a:lstStyle/>
+        <a:p>
+          <a:endParaRPr lang="en-US"/>
+        </a:p>
+      </dgm:t>
+    </dgm:pt>
+    <dgm:pt modelId="{96CB06E3-CCF2-4487-BAFF-232792282C34}" type="pres">
+      <dgm:prSet presAssocID="{E4A8C87C-D779-4CED-8887-9B6549780D26}" presName="descendantArrow" presStyleCnt="0"/>
+      <dgm:spPr/>
+    </dgm:pt>
+    <dgm:pt modelId="{4CEA73B4-9810-4D3B-B0E0-49C2694AE51E}" type="pres">
+      <dgm:prSet presAssocID="{FBB1B63D-02A8-446B-AE2E-138B030CB20B}" presName="childTextArrow" presStyleLbl="fgAccFollowNode1" presStyleIdx="8" presStyleCnt="12">
         <dgm:presLayoutVars>
           <dgm:bulletEnabled val="1"/>
         </dgm:presLayoutVars>
@@ -3438,42 +3418,8 @@
         </a:p>
       </dgm:t>
     </dgm:pt>
-    <dgm:pt modelId="{37D725DC-15FD-4EC8-A497-7368EAD5F083}" type="pres">
-      <dgm:prSet presAssocID="{9EBA5CAB-5CC1-4F34-B1BA-63CCDF058BB4}" presName="sp" presStyleCnt="0"/>
-      <dgm:spPr/>
-    </dgm:pt>
-    <dgm:pt modelId="{6E8F4D4A-A328-465C-8498-06D807FDF9EC}" type="pres">
-      <dgm:prSet presAssocID="{E4A8C87C-D779-4CED-8887-9B6549780D26}" presName="arrowAndChildren" presStyleCnt="0"/>
-      <dgm:spPr/>
-    </dgm:pt>
-    <dgm:pt modelId="{EB868BD6-2F00-439A-ACEC-1F419EFEDEBB}" type="pres">
-      <dgm:prSet presAssocID="{E4A8C87C-D779-4CED-8887-9B6549780D26}" presName="parentTextArrow" presStyleLbl="node1" presStyleIdx="1" presStyleCnt="3"/>
-      <dgm:spPr/>
-      <dgm:t>
-        <a:bodyPr/>
-        <a:lstStyle/>
-        <a:p>
-          <a:endParaRPr lang="en-US"/>
-        </a:p>
-      </dgm:t>
-    </dgm:pt>
-    <dgm:pt modelId="{3D3C0266-BBF9-441C-BEFD-769ED1F9C02C}" type="pres">
-      <dgm:prSet presAssocID="{E4A8C87C-D779-4CED-8887-9B6549780D26}" presName="arrow" presStyleLbl="node1" presStyleIdx="2" presStyleCnt="3"/>
-      <dgm:spPr/>
-      <dgm:t>
-        <a:bodyPr/>
-        <a:lstStyle/>
-        <a:p>
-          <a:endParaRPr lang="en-US"/>
-        </a:p>
-      </dgm:t>
-    </dgm:pt>
-    <dgm:pt modelId="{96CB06E3-CCF2-4487-BAFF-232792282C34}" type="pres">
-      <dgm:prSet presAssocID="{E4A8C87C-D779-4CED-8887-9B6549780D26}" presName="descendantArrow" presStyleCnt="0"/>
-      <dgm:spPr/>
-    </dgm:pt>
-    <dgm:pt modelId="{4CEA73B4-9810-4D3B-B0E0-49C2694AE51E}" type="pres">
-      <dgm:prSet presAssocID="{FBB1B63D-02A8-446B-AE2E-138B030CB20B}" presName="childTextArrow" presStyleLbl="fgAccFollowNode1" presStyleIdx="9" presStyleCnt="13">
+    <dgm:pt modelId="{176BB967-85CF-4B86-9C46-CA14810665F5}" type="pres">
+      <dgm:prSet presAssocID="{72203140-6BF8-42B7-9D41-CC6371AEA6A3}" presName="childTextArrow" presStyleLbl="fgAccFollowNode1" presStyleIdx="9" presStyleCnt="12">
         <dgm:presLayoutVars>
           <dgm:bulletEnabled val="1"/>
         </dgm:presLayoutVars>
@@ -3487,8 +3433,8 @@
         </a:p>
       </dgm:t>
     </dgm:pt>
-    <dgm:pt modelId="{176BB967-85CF-4B86-9C46-CA14810665F5}" type="pres">
-      <dgm:prSet presAssocID="{72203140-6BF8-42B7-9D41-CC6371AEA6A3}" presName="childTextArrow" presStyleLbl="fgAccFollowNode1" presStyleIdx="10" presStyleCnt="13">
+    <dgm:pt modelId="{5E07C81E-B689-4E03-82E3-A5C4E5EC27AD}" type="pres">
+      <dgm:prSet presAssocID="{349FF3AC-168D-41F4-8506-87226E2D4596}" presName="childTextArrow" presStyleLbl="fgAccFollowNode1" presStyleIdx="10" presStyleCnt="12">
         <dgm:presLayoutVars>
           <dgm:bulletEnabled val="1"/>
         </dgm:presLayoutVars>
@@ -3502,8 +3448,8 @@
         </a:p>
       </dgm:t>
     </dgm:pt>
-    <dgm:pt modelId="{5E07C81E-B689-4E03-82E3-A5C4E5EC27AD}" type="pres">
-      <dgm:prSet presAssocID="{349FF3AC-168D-41F4-8506-87226E2D4596}" presName="childTextArrow" presStyleLbl="fgAccFollowNode1" presStyleIdx="11" presStyleCnt="13">
+    <dgm:pt modelId="{12A2AD38-0FDF-4127-9334-C7A73083828C}" type="pres">
+      <dgm:prSet presAssocID="{E0CFE967-6FAB-47CB-A32A-D6C1AB7EB668}" presName="childTextArrow" presStyleLbl="fgAccFollowNode1" presStyleIdx="11" presStyleCnt="12">
         <dgm:presLayoutVars>
           <dgm:bulletEnabled val="1"/>
         </dgm:presLayoutVars>
@@ -3517,86 +3463,68 @@
         </a:p>
       </dgm:t>
     </dgm:pt>
-    <dgm:pt modelId="{12A2AD38-0FDF-4127-9334-C7A73083828C}" type="pres">
-      <dgm:prSet presAssocID="{E0CFE967-6FAB-47CB-A32A-D6C1AB7EB668}" presName="childTextArrow" presStyleLbl="fgAccFollowNode1" presStyleIdx="12" presStyleCnt="13">
-        <dgm:presLayoutVars>
-          <dgm:bulletEnabled val="1"/>
-        </dgm:presLayoutVars>
-      </dgm:prSet>
-      <dgm:spPr/>
-      <dgm:t>
-        <a:bodyPr/>
-        <a:lstStyle/>
-        <a:p>
-          <a:endParaRPr lang="en-US"/>
-        </a:p>
-      </dgm:t>
-    </dgm:pt>
   </dgm:ptLst>
   <dgm:cxnLst>
-    <dgm:cxn modelId="{A1098A62-174B-4C66-9312-57CA5B1E053B}" type="presOf" srcId="{B690BB27-E0AC-4648-86F2-8443C1F17F0B}" destId="{3F960E94-FB49-4C01-9B9D-FF25C44A89E1}" srcOrd="0" destOrd="0" presId="urn:microsoft.com/office/officeart/2005/8/layout/process4"/>
-    <dgm:cxn modelId="{B0DA3BE4-E739-4E91-887A-4A7F5E28C607}" srcId="{C72F5594-5C51-4D43-9E6F-72CB9793398A}" destId="{7D8B9571-F3C6-4FB7-87FA-DB85E3C23E9A}" srcOrd="2" destOrd="0" parTransId="{3944B3E2-CEEE-4CB8-9523-4E02D4102BE9}" sibTransId="{724B3CD0-D3A0-4EFE-BF4F-044412D6BD07}"/>
+    <dgm:cxn modelId="{2F4F9DE2-FD91-44A8-888A-DF0F34D9A4B2}" srcId="{AB2EF5AB-9FE9-4FA2-B4C4-8B1F6DB93472}" destId="{C72F5594-5C51-4D43-9E6F-72CB9793398A}" srcOrd="1" destOrd="0" parTransId="{69E49447-B4A3-4733-8199-166F214F03E3}" sibTransId="{8E77D4E2-20B1-4B7B-9F03-7BCD17287633}"/>
+    <dgm:cxn modelId="{9A920EB8-420B-49CA-8397-B425994C9685}" type="presOf" srcId="{BEF938CE-96E2-46A4-8F89-B4E7F9AA3440}" destId="{0E925631-7B9D-4638-88EE-A96D480AC529}" srcOrd="0" destOrd="0" presId="urn:microsoft.com/office/officeart/2005/8/layout/process4"/>
     <dgm:cxn modelId="{2DE50837-7F04-4E87-B373-5FD18090E63B}" srcId="{C72F5594-5C51-4D43-9E6F-72CB9793398A}" destId="{5926E5D3-2314-4801-BEB2-91BF4162BF42}" srcOrd="0" destOrd="0" parTransId="{458277CC-EAFE-4FC3-9F96-1D816CDD8942}" sibTransId="{239EA14B-9E29-40D7-B50B-F3DCDD0EBDCA}"/>
-    <dgm:cxn modelId="{E6B54C29-DA9E-47E8-9396-882C994CAF1B}" type="presOf" srcId="{E4A8C87C-D779-4CED-8887-9B6549780D26}" destId="{3D3C0266-BBF9-441C-BEFD-769ED1F9C02C}" srcOrd="1" destOrd="0" presId="urn:microsoft.com/office/officeart/2005/8/layout/process4"/>
-    <dgm:cxn modelId="{FF858E71-6FC0-4FF0-A6F8-7F54E2C444E3}" type="presOf" srcId="{2DC5589D-76A5-4044-A73F-FDF59398BBFF}" destId="{0242FE30-E3B6-496D-90F0-3EEA0A2B0289}" srcOrd="0" destOrd="0" presId="urn:microsoft.com/office/officeart/2005/8/layout/process4"/>
-    <dgm:cxn modelId="{949937EE-A387-4B97-BD82-4D17EBD1BDFE}" type="presOf" srcId="{E4A8C87C-D779-4CED-8887-9B6549780D26}" destId="{EB868BD6-2F00-439A-ACEC-1F419EFEDEBB}" srcOrd="0" destOrd="0" presId="urn:microsoft.com/office/officeart/2005/8/layout/process4"/>
+    <dgm:cxn modelId="{7364A735-0310-47DE-B559-7AD9F19A1B05}" type="presOf" srcId="{349FF3AC-168D-41F4-8506-87226E2D4596}" destId="{5E07C81E-B689-4E03-82E3-A5C4E5EC27AD}" srcOrd="0" destOrd="0" presId="urn:microsoft.com/office/officeart/2005/8/layout/process4"/>
+    <dgm:cxn modelId="{332AA387-57C7-4E12-812D-B6A2E57E7682}" type="presOf" srcId="{C58336F9-67FC-416D-8312-E865894B3FF4}" destId="{12F507EA-E20A-44AD-BDC6-1647AD5B2FBD}" srcOrd="0" destOrd="0" presId="urn:microsoft.com/office/officeart/2005/8/layout/process4"/>
+    <dgm:cxn modelId="{84011C14-F2B9-4401-A313-C9631F7F6748}" type="presOf" srcId="{5926E5D3-2314-4801-BEB2-91BF4162BF42}" destId="{767A8E6C-16DC-495B-A27A-AB2EBB9B3571}" srcOrd="0" destOrd="0" presId="urn:microsoft.com/office/officeart/2005/8/layout/process4"/>
+    <dgm:cxn modelId="{B23AD0EA-1447-4E28-AE08-CC1860D75025}" type="presOf" srcId="{7D8B9571-F3C6-4FB7-87FA-DB85E3C23E9A}" destId="{2FB1D835-27A6-4EBB-A60C-5C5F3B21C117}" srcOrd="0" destOrd="0" presId="urn:microsoft.com/office/officeart/2005/8/layout/process4"/>
+    <dgm:cxn modelId="{F39A420F-1444-4394-9029-C7FC98A7E258}" srcId="{C72F5594-5C51-4D43-9E6F-72CB9793398A}" destId="{BEF938CE-96E2-46A4-8F89-B4E7F9AA3440}" srcOrd="3" destOrd="0" parTransId="{02C2A616-2AAF-4328-8883-9678421C8B94}" sibTransId="{441F1EF2-9EB8-4C5D-8C20-69FB1BF2E018}"/>
+    <dgm:cxn modelId="{F94FC4C4-D0B5-43D5-8AA2-FEF333AFC084}" srcId="{B690BB27-E0AC-4648-86F2-8443C1F17F0B}" destId="{22EC05A6-40FC-4F3F-9FD1-D0D3863AA82A}" srcOrd="2" destOrd="0" parTransId="{08F7686D-3C73-4801-958F-F284F449F7A8}" sibTransId="{B06FDC7B-11DF-4821-A30E-A3A1FCE3D736}"/>
+    <dgm:cxn modelId="{E3074225-56DE-4A77-98F8-69885B553C47}" type="presOf" srcId="{E0CFE967-6FAB-47CB-A32A-D6C1AB7EB668}" destId="{12A2AD38-0FDF-4127-9334-C7A73083828C}" srcOrd="0" destOrd="0" presId="urn:microsoft.com/office/officeart/2005/8/layout/process4"/>
+    <dgm:cxn modelId="{D261726E-6C45-49F2-B411-73F1AEAF0891}" type="presOf" srcId="{22EC05A6-40FC-4F3F-9FD1-D0D3863AA82A}" destId="{C0D68195-7D1A-475F-8CB0-A1EF94CA7EFF}" srcOrd="0" destOrd="0" presId="urn:microsoft.com/office/officeart/2005/8/layout/process4"/>
+    <dgm:cxn modelId="{7EF6A358-E318-46E5-AB25-D4C996B2E2A6}" type="presOf" srcId="{AB2EF5AB-9FE9-4FA2-B4C4-8B1F6DB93472}" destId="{2DF1CDF0-CA04-431C-9952-2B6EA19DD02B}" srcOrd="0" destOrd="0" presId="urn:microsoft.com/office/officeart/2005/8/layout/process4"/>
+    <dgm:cxn modelId="{765287BD-69E0-4C19-9004-FF0ADCB9C883}" srcId="{E4A8C87C-D779-4CED-8887-9B6549780D26}" destId="{E0CFE967-6FAB-47CB-A32A-D6C1AB7EB668}" srcOrd="3" destOrd="0" parTransId="{8320C5F7-42A8-4D2E-A0DF-741ED38B28F2}" sibTransId="{9D7A91FE-4AAD-460C-88E9-2359F8E35238}"/>
+    <dgm:cxn modelId="{9590A7A9-5254-47C5-9AB5-7B4D50AF58D1}" srcId="{B690BB27-E0AC-4648-86F2-8443C1F17F0B}" destId="{C3834693-006B-4757-AB97-E44C715B2C6F}" srcOrd="3" destOrd="0" parTransId="{F716517A-1A0E-4403-886B-29E8495AEABF}" sibTransId="{8227D2F7-CAA1-4B95-9576-2EA05B7AB1F2}"/>
+    <dgm:cxn modelId="{2C62560D-B4E3-43CA-B2A9-D1669DC315D9}" srcId="{E4A8C87C-D779-4CED-8887-9B6549780D26}" destId="{72203140-6BF8-42B7-9D41-CC6371AEA6A3}" srcOrd="1" destOrd="0" parTransId="{69A853D5-A4D6-49FD-B30D-98BDADB676DC}" sibTransId="{DBE69090-4F59-4EAD-BFD4-C950C225523E}"/>
+    <dgm:cxn modelId="{B05CF9CE-8264-4BE4-A570-B412ED5F16E0}" type="presOf" srcId="{2DC5589D-76A5-4044-A73F-FDF59398BBFF}" destId="{0242FE30-E3B6-496D-90F0-3EEA0A2B0289}" srcOrd="0" destOrd="0" presId="urn:microsoft.com/office/officeart/2005/8/layout/process4"/>
+    <dgm:cxn modelId="{69F295DE-9D26-4FC8-8EAD-FDAB32899B4F}" type="presOf" srcId="{E4A8C87C-D779-4CED-8887-9B6549780D26}" destId="{3D3C0266-BBF9-441C-BEFD-769ED1F9C02C}" srcOrd="1" destOrd="0" presId="urn:microsoft.com/office/officeart/2005/8/layout/process4"/>
+    <dgm:cxn modelId="{2FD962AF-B9A2-4E24-96EF-5AF927AC953B}" type="presOf" srcId="{C3834693-006B-4757-AB97-E44C715B2C6F}" destId="{408BDBDC-5FDD-4528-95EB-28BB0E7FED6E}" srcOrd="0" destOrd="0" presId="urn:microsoft.com/office/officeart/2005/8/layout/process4"/>
     <dgm:cxn modelId="{924FE54E-0A7E-4D7A-84A6-5BFB2B41A069}" srcId="{AB2EF5AB-9FE9-4FA2-B4C4-8B1F6DB93472}" destId="{E4A8C87C-D779-4CED-8887-9B6549780D26}" srcOrd="0" destOrd="0" parTransId="{889917D4-7598-4455-B365-0EFCDC319292}" sibTransId="{9EBA5CAB-5CC1-4F34-B1BA-63CCDF058BB4}"/>
-    <dgm:cxn modelId="{D2C57BCF-5BEF-447E-929A-B60FC716CE1A}" type="presOf" srcId="{C72F5594-5C51-4D43-9E6F-72CB9793398A}" destId="{65C115F7-0047-45AC-B82C-0F818E9ED500}" srcOrd="0" destOrd="0" presId="urn:microsoft.com/office/officeart/2005/8/layout/process4"/>
-    <dgm:cxn modelId="{2F4F9DE2-FD91-44A8-888A-DF0F34D9A4B2}" srcId="{AB2EF5AB-9FE9-4FA2-B4C4-8B1F6DB93472}" destId="{C72F5594-5C51-4D43-9E6F-72CB9793398A}" srcOrd="1" destOrd="0" parTransId="{69E49447-B4A3-4733-8199-166F214F03E3}" sibTransId="{8E77D4E2-20B1-4B7B-9F03-7BCD17287633}"/>
-    <dgm:cxn modelId="{81B9EEC8-4118-47C5-AD59-11B35D6AA3E9}" type="presOf" srcId="{7D8B9571-F3C6-4FB7-87FA-DB85E3C23E9A}" destId="{2FB1D835-27A6-4EBB-A60C-5C5F3B21C117}" srcOrd="0" destOrd="0" presId="urn:microsoft.com/office/officeart/2005/8/layout/process4"/>
-    <dgm:cxn modelId="{68016280-2C49-411B-9751-6A7E6D984E06}" type="presOf" srcId="{6875F898-8542-4712-BABF-05D835B98196}" destId="{491577EC-B492-4EA4-8926-8E73AE6803B0}" srcOrd="0" destOrd="0" presId="urn:microsoft.com/office/officeart/2005/8/layout/process4"/>
-    <dgm:cxn modelId="{57D6FE41-7AD5-45D8-A401-7E5EF1E2540C}" srcId="{E4A8C87C-D779-4CED-8887-9B6549780D26}" destId="{349FF3AC-168D-41F4-8506-87226E2D4596}" srcOrd="2" destOrd="0" parTransId="{C13B2526-0D1C-41B8-A667-BD6C321C182E}" sibTransId="{953A9DAE-6D1F-4890-81FC-42E5AA98930C}"/>
-    <dgm:cxn modelId="{A510F66D-1D22-4F8A-B4B0-DA83E37E3AF9}" type="presOf" srcId="{C3834693-006B-4757-AB97-E44C715B2C6F}" destId="{408BDBDC-5FDD-4528-95EB-28BB0E7FED6E}" srcOrd="0" destOrd="0" presId="urn:microsoft.com/office/officeart/2005/8/layout/process4"/>
-    <dgm:cxn modelId="{F7E2BB26-0FEC-47C7-BF8E-FC1A0D3A5C0E}" type="presOf" srcId="{B690BB27-E0AC-4648-86F2-8443C1F17F0B}" destId="{BAC32510-88DA-4D0B-A014-D95263CA33F1}" srcOrd="1" destOrd="0" presId="urn:microsoft.com/office/officeart/2005/8/layout/process4"/>
-    <dgm:cxn modelId="{BC23C8D7-4159-4641-A43E-44957F7E18CC}" type="presOf" srcId="{5926E5D3-2314-4801-BEB2-91BF4162BF42}" destId="{767A8E6C-16DC-495B-A27A-AB2EBB9B3571}" srcOrd="0" destOrd="0" presId="urn:microsoft.com/office/officeart/2005/8/layout/process4"/>
-    <dgm:cxn modelId="{F94FC4C4-D0B5-43D5-8AA2-FEF333AFC084}" srcId="{B690BB27-E0AC-4648-86F2-8443C1F17F0B}" destId="{22EC05A6-40FC-4F3F-9FD1-D0D3863AA82A}" srcOrd="2" destOrd="0" parTransId="{08F7686D-3C73-4801-958F-F284F449F7A8}" sibTransId="{B06FDC7B-11DF-4821-A30E-A3A1FCE3D736}"/>
-    <dgm:cxn modelId="{3B46C6C3-BA16-4352-848D-3F7BF4944A77}" type="presOf" srcId="{AB2EF5AB-9FE9-4FA2-B4C4-8B1F6DB93472}" destId="{2DF1CDF0-CA04-431C-9952-2B6EA19DD02B}" srcOrd="0" destOrd="0" presId="urn:microsoft.com/office/officeart/2005/8/layout/process4"/>
-    <dgm:cxn modelId="{F5358D41-E4D7-4754-A4F8-EC6B050D9F62}" type="presOf" srcId="{349FF3AC-168D-41F4-8506-87226E2D4596}" destId="{5E07C81E-B689-4E03-82E3-A5C4E5EC27AD}" srcOrd="0" destOrd="0" presId="urn:microsoft.com/office/officeart/2005/8/layout/process4"/>
+    <dgm:cxn modelId="{8B70E759-CDBB-4592-BC28-3778B75AEBE3}" type="presOf" srcId="{B690BB27-E0AC-4648-86F2-8443C1F17F0B}" destId="{BAC32510-88DA-4D0B-A014-D95263CA33F1}" srcOrd="1" destOrd="0" presId="urn:microsoft.com/office/officeart/2005/8/layout/process4"/>
+    <dgm:cxn modelId="{E9E35CD3-AB33-427A-8C6C-C80256DE1323}" srcId="{B690BB27-E0AC-4648-86F2-8443C1F17F0B}" destId="{C58336F9-67FC-416D-8312-E865894B3FF4}" srcOrd="0" destOrd="0" parTransId="{3E775DFD-92A6-4670-B4EE-6D3AB008D01D}" sibTransId="{661F4417-C63F-4767-B0B1-E2B96E792D6A}"/>
+    <dgm:cxn modelId="{060B4991-E378-4DEA-AC07-A44E98D0E2C1}" type="presOf" srcId="{C72F5594-5C51-4D43-9E6F-72CB9793398A}" destId="{65C115F7-0047-45AC-B82C-0F818E9ED500}" srcOrd="0" destOrd="0" presId="urn:microsoft.com/office/officeart/2005/8/layout/process4"/>
+    <dgm:cxn modelId="{AC95A587-320B-40D2-808B-E3F0E672A667}" type="presOf" srcId="{C72F5594-5C51-4D43-9E6F-72CB9793398A}" destId="{A1B9C31A-1156-4C51-9BA3-49306759E255}" srcOrd="1" destOrd="0" presId="urn:microsoft.com/office/officeart/2005/8/layout/process4"/>
+    <dgm:cxn modelId="{C8B83FA5-084D-4B6D-B3D7-83F8099F4FCB}" type="presOf" srcId="{B690BB27-E0AC-4648-86F2-8443C1F17F0B}" destId="{3F960E94-FB49-4C01-9B9D-FF25C44A89E1}" srcOrd="0" destOrd="0" presId="urn:microsoft.com/office/officeart/2005/8/layout/process4"/>
+    <dgm:cxn modelId="{B065D9E2-182D-4AA9-888E-DCD3A178607A}" type="presOf" srcId="{E4A8C87C-D779-4CED-8887-9B6549780D26}" destId="{EB868BD6-2F00-439A-ACEC-1F419EFEDEBB}" srcOrd="0" destOrd="0" presId="urn:microsoft.com/office/officeart/2005/8/layout/process4"/>
     <dgm:cxn modelId="{87A4F241-DAE2-45DF-8FE2-EB1D02581232}" srcId="{B690BB27-E0AC-4648-86F2-8443C1F17F0B}" destId="{0B3750F0-71B6-490B-83CC-8A7C143F0308}" srcOrd="1" destOrd="0" parTransId="{86DD9902-DAA0-4F1A-AF76-0FC0A55E72A2}" sibTransId="{F68839EB-FA59-42DF-B092-45D45D7EE0A4}"/>
-    <dgm:cxn modelId="{FFFA6062-AAED-46EA-B4CB-CBD260664F28}" type="presOf" srcId="{C58336F9-67FC-416D-8312-E865894B3FF4}" destId="{12F507EA-E20A-44AD-BDC6-1647AD5B2FBD}" srcOrd="0" destOrd="0" presId="urn:microsoft.com/office/officeart/2005/8/layout/process4"/>
-    <dgm:cxn modelId="{5A553793-2404-4DEB-8156-FA4799724E33}" type="presOf" srcId="{FBB1B63D-02A8-446B-AE2E-138B030CB20B}" destId="{4CEA73B4-9810-4D3B-B0E0-49C2694AE51E}" srcOrd="0" destOrd="0" presId="urn:microsoft.com/office/officeart/2005/8/layout/process4"/>
     <dgm:cxn modelId="{7F26A98E-41BC-45CD-B2C2-970B5F05A481}" srcId="{AB2EF5AB-9FE9-4FA2-B4C4-8B1F6DB93472}" destId="{B690BB27-E0AC-4648-86F2-8443C1F17F0B}" srcOrd="2" destOrd="0" parTransId="{A6ECB7AB-44AB-42A2-8C72-67B9CC97E9AB}" sibTransId="{C27A4883-C604-49F9-BA33-AE9DAA4DD2C4}"/>
     <dgm:cxn modelId="{9814E4BA-F5F1-46F8-A954-2C8F9953B551}" srcId="{E4A8C87C-D779-4CED-8887-9B6549780D26}" destId="{FBB1B63D-02A8-446B-AE2E-138B030CB20B}" srcOrd="0" destOrd="0" parTransId="{6C78BB6C-1D01-43B5-BEBD-6D2753E80931}" sibTransId="{5D88A94D-42D1-4201-8228-5945B2721D79}"/>
-    <dgm:cxn modelId="{765287BD-69E0-4C19-9004-FF0ADCB9C883}" srcId="{E4A8C87C-D779-4CED-8887-9B6549780D26}" destId="{E0CFE967-6FAB-47CB-A32A-D6C1AB7EB668}" srcOrd="3" destOrd="0" parTransId="{8320C5F7-42A8-4D2E-A0DF-741ED38B28F2}" sibTransId="{9D7A91FE-4AAD-460C-88E9-2359F8E35238}"/>
-    <dgm:cxn modelId="{67C5043B-7044-41C9-838B-6724C509FCEF}" type="presOf" srcId="{22EC05A6-40FC-4F3F-9FD1-D0D3863AA82A}" destId="{C0D68195-7D1A-475F-8CB0-A1EF94CA7EFF}" srcOrd="0" destOrd="0" presId="urn:microsoft.com/office/officeart/2005/8/layout/process4"/>
-    <dgm:cxn modelId="{F39A420F-1444-4394-9029-C7FC98A7E258}" srcId="{C72F5594-5C51-4D43-9E6F-72CB9793398A}" destId="{BEF938CE-96E2-46A4-8F89-B4E7F9AA3440}" srcOrd="4" destOrd="0" parTransId="{02C2A616-2AAF-4328-8883-9678421C8B94}" sibTransId="{441F1EF2-9EB8-4C5D-8C20-69FB1BF2E018}"/>
-    <dgm:cxn modelId="{427D6636-B105-4221-BE79-401723BCC940}" type="presOf" srcId="{C72F5594-5C51-4D43-9E6F-72CB9793398A}" destId="{A1B9C31A-1156-4C51-9BA3-49306759E255}" srcOrd="1" destOrd="0" presId="urn:microsoft.com/office/officeart/2005/8/layout/process4"/>
-    <dgm:cxn modelId="{E9E35CD3-AB33-427A-8C6C-C80256DE1323}" srcId="{B690BB27-E0AC-4648-86F2-8443C1F17F0B}" destId="{C58336F9-67FC-416D-8312-E865894B3FF4}" srcOrd="0" destOrd="0" parTransId="{3E775DFD-92A6-4670-B4EE-6D3AB008D01D}" sibTransId="{661F4417-C63F-4767-B0B1-E2B96E792D6A}"/>
-    <dgm:cxn modelId="{29C8589D-F355-46E5-A327-895B42A12A2A}" srcId="{C72F5594-5C51-4D43-9E6F-72CB9793398A}" destId="{6875F898-8542-4712-BABF-05D835B98196}" srcOrd="3" destOrd="0" parTransId="{B188A111-83B9-4549-8BBF-22C46E908EDB}" sibTransId="{C73BCA5E-35F9-4FF8-BFCC-FCFAC4FD571F}"/>
-    <dgm:cxn modelId="{186EA9DB-A27A-48F0-AA7B-C9FD81B84797}" type="presOf" srcId="{72203140-6BF8-42B7-9D41-CC6371AEA6A3}" destId="{176BB967-85CF-4B86-9C46-CA14810665F5}" srcOrd="0" destOrd="0" presId="urn:microsoft.com/office/officeart/2005/8/layout/process4"/>
-    <dgm:cxn modelId="{2C62560D-B4E3-43CA-B2A9-D1669DC315D9}" srcId="{E4A8C87C-D779-4CED-8887-9B6549780D26}" destId="{72203140-6BF8-42B7-9D41-CC6371AEA6A3}" srcOrd="1" destOrd="0" parTransId="{69A853D5-A4D6-49FD-B30D-98BDADB676DC}" sibTransId="{DBE69090-4F59-4EAD-BFD4-C950C225523E}"/>
-    <dgm:cxn modelId="{60F3C5F5-C38A-40E6-849F-9C5B84046F26}" type="presOf" srcId="{BEF938CE-96E2-46A4-8F89-B4E7F9AA3440}" destId="{0E925631-7B9D-4638-88EE-A96D480AC529}" srcOrd="0" destOrd="0" presId="urn:microsoft.com/office/officeart/2005/8/layout/process4"/>
-    <dgm:cxn modelId="{FEFD240B-8BFB-48EA-848A-E547A115807E}" type="presOf" srcId="{E0CFE967-6FAB-47CB-A32A-D6C1AB7EB668}" destId="{12A2AD38-0FDF-4127-9334-C7A73083828C}" srcOrd="0" destOrd="0" presId="urn:microsoft.com/office/officeart/2005/8/layout/process4"/>
-    <dgm:cxn modelId="{9590A7A9-5254-47C5-9AB5-7B4D50AF58D1}" srcId="{B690BB27-E0AC-4648-86F2-8443C1F17F0B}" destId="{C3834693-006B-4757-AB97-E44C715B2C6F}" srcOrd="3" destOrd="0" parTransId="{F716517A-1A0E-4403-886B-29E8495AEABF}" sibTransId="{8227D2F7-CAA1-4B95-9576-2EA05B7AB1F2}"/>
-    <dgm:cxn modelId="{DB688089-21B7-4734-8F45-5FEE60007038}" type="presOf" srcId="{0B3750F0-71B6-490B-83CC-8A7C143F0308}" destId="{C2198115-ED36-47B7-8869-520DB24D3360}" srcOrd="0" destOrd="0" presId="urn:microsoft.com/office/officeart/2005/8/layout/process4"/>
+    <dgm:cxn modelId="{3E0930BE-356B-4364-81E7-5938C86AD603}" type="presOf" srcId="{0B3750F0-71B6-490B-83CC-8A7C143F0308}" destId="{C2198115-ED36-47B7-8869-520DB24D3360}" srcOrd="0" destOrd="0" presId="urn:microsoft.com/office/officeart/2005/8/layout/process4"/>
+    <dgm:cxn modelId="{350A969D-1203-496B-9E27-33C3CF2C0087}" type="presOf" srcId="{72203140-6BF8-42B7-9D41-CC6371AEA6A3}" destId="{176BB967-85CF-4B86-9C46-CA14810665F5}" srcOrd="0" destOrd="0" presId="urn:microsoft.com/office/officeart/2005/8/layout/process4"/>
+    <dgm:cxn modelId="{5C19F24A-6210-44F8-B6BB-CA8B13E1F8A1}" type="presOf" srcId="{FBB1B63D-02A8-446B-AE2E-138B030CB20B}" destId="{4CEA73B4-9810-4D3B-B0E0-49C2694AE51E}" srcOrd="0" destOrd="0" presId="urn:microsoft.com/office/officeart/2005/8/layout/process4"/>
+    <dgm:cxn modelId="{57D6FE41-7AD5-45D8-A401-7E5EF1E2540C}" srcId="{E4A8C87C-D779-4CED-8887-9B6549780D26}" destId="{349FF3AC-168D-41F4-8506-87226E2D4596}" srcOrd="2" destOrd="0" parTransId="{C13B2526-0D1C-41B8-A667-BD6C321C182E}" sibTransId="{953A9DAE-6D1F-4890-81FC-42E5AA98930C}"/>
     <dgm:cxn modelId="{C37A5353-0920-4A54-8960-B3F239792ABC}" srcId="{C72F5594-5C51-4D43-9E6F-72CB9793398A}" destId="{2DC5589D-76A5-4044-A73F-FDF59398BBFF}" srcOrd="1" destOrd="0" parTransId="{158833B9-3CF4-4EBE-BA18-C9B4226056D3}" sibTransId="{F7DDA5F3-1251-4B0D-A303-8DF504183B45}"/>
-    <dgm:cxn modelId="{94E7DA00-2741-4A57-8B6F-4D043F84D90E}" type="presParOf" srcId="{2DF1CDF0-CA04-431C-9952-2B6EA19DD02B}" destId="{8A212C6C-1942-4916-8F89-49C9B69D6100}" srcOrd="0" destOrd="0" presId="urn:microsoft.com/office/officeart/2005/8/layout/process4"/>
-    <dgm:cxn modelId="{34A3088E-83B4-45F9-A5F6-807CF0CFE18D}" type="presParOf" srcId="{8A212C6C-1942-4916-8F89-49C9B69D6100}" destId="{3F960E94-FB49-4C01-9B9D-FF25C44A89E1}" srcOrd="0" destOrd="0" presId="urn:microsoft.com/office/officeart/2005/8/layout/process4"/>
-    <dgm:cxn modelId="{03F2AFF3-B9F1-4942-81FD-82F30879BEE5}" type="presParOf" srcId="{8A212C6C-1942-4916-8F89-49C9B69D6100}" destId="{BAC32510-88DA-4D0B-A014-D95263CA33F1}" srcOrd="1" destOrd="0" presId="urn:microsoft.com/office/officeart/2005/8/layout/process4"/>
-    <dgm:cxn modelId="{EB7E543C-F4FA-4355-AC8C-ABB1CDD1135D}" type="presParOf" srcId="{8A212C6C-1942-4916-8F89-49C9B69D6100}" destId="{D69B1A43-8F26-4094-8161-65EA1392B371}" srcOrd="2" destOrd="0" presId="urn:microsoft.com/office/officeart/2005/8/layout/process4"/>
-    <dgm:cxn modelId="{0D71B781-1F7E-410B-8493-EA01E27664AC}" type="presParOf" srcId="{D69B1A43-8F26-4094-8161-65EA1392B371}" destId="{12F507EA-E20A-44AD-BDC6-1647AD5B2FBD}" srcOrd="0" destOrd="0" presId="urn:microsoft.com/office/officeart/2005/8/layout/process4"/>
-    <dgm:cxn modelId="{2B54BCEF-A9D4-47E7-917D-E28A07F2EAF0}" type="presParOf" srcId="{D69B1A43-8F26-4094-8161-65EA1392B371}" destId="{C2198115-ED36-47B7-8869-520DB24D3360}" srcOrd="1" destOrd="0" presId="urn:microsoft.com/office/officeart/2005/8/layout/process4"/>
-    <dgm:cxn modelId="{C247344A-9D05-4B15-9BB4-CE4FD6544E62}" type="presParOf" srcId="{D69B1A43-8F26-4094-8161-65EA1392B371}" destId="{C0D68195-7D1A-475F-8CB0-A1EF94CA7EFF}" srcOrd="2" destOrd="0" presId="urn:microsoft.com/office/officeart/2005/8/layout/process4"/>
-    <dgm:cxn modelId="{002CC6D9-FFDB-4E25-BA30-5A0F71528B3D}" type="presParOf" srcId="{D69B1A43-8F26-4094-8161-65EA1392B371}" destId="{408BDBDC-5FDD-4528-95EB-28BB0E7FED6E}" srcOrd="3" destOrd="0" presId="urn:microsoft.com/office/officeart/2005/8/layout/process4"/>
-    <dgm:cxn modelId="{C29FEC95-02FE-40B9-BB1A-8ABC6391340A}" type="presParOf" srcId="{2DF1CDF0-CA04-431C-9952-2B6EA19DD02B}" destId="{99F0C881-1ACE-4866-BEA9-FE36476CD260}" srcOrd="1" destOrd="0" presId="urn:microsoft.com/office/officeart/2005/8/layout/process4"/>
-    <dgm:cxn modelId="{CEFF135B-FBF6-4CB5-B4C9-75248A4B644F}" type="presParOf" srcId="{2DF1CDF0-CA04-431C-9952-2B6EA19DD02B}" destId="{DA7C3525-37E0-490D-A242-CC971E14D2F5}" srcOrd="2" destOrd="0" presId="urn:microsoft.com/office/officeart/2005/8/layout/process4"/>
-    <dgm:cxn modelId="{81266C53-BDC3-48ED-800A-E51BEB07CA14}" type="presParOf" srcId="{DA7C3525-37E0-490D-A242-CC971E14D2F5}" destId="{65C115F7-0047-45AC-B82C-0F818E9ED500}" srcOrd="0" destOrd="0" presId="urn:microsoft.com/office/officeart/2005/8/layout/process4"/>
-    <dgm:cxn modelId="{A336BB0D-5D4C-4AA7-A5EC-08844121B3EA}" type="presParOf" srcId="{DA7C3525-37E0-490D-A242-CC971E14D2F5}" destId="{A1B9C31A-1156-4C51-9BA3-49306759E255}" srcOrd="1" destOrd="0" presId="urn:microsoft.com/office/officeart/2005/8/layout/process4"/>
-    <dgm:cxn modelId="{A21F84BB-A68B-4814-A416-32D50878A9A4}" type="presParOf" srcId="{DA7C3525-37E0-490D-A242-CC971E14D2F5}" destId="{CA1832D4-D1D7-4EE3-98F2-EF99ECE6C65B}" srcOrd="2" destOrd="0" presId="urn:microsoft.com/office/officeart/2005/8/layout/process4"/>
-    <dgm:cxn modelId="{B8798B76-3678-42BC-90D0-3886CF1238FA}" type="presParOf" srcId="{CA1832D4-D1D7-4EE3-98F2-EF99ECE6C65B}" destId="{767A8E6C-16DC-495B-A27A-AB2EBB9B3571}" srcOrd="0" destOrd="0" presId="urn:microsoft.com/office/officeart/2005/8/layout/process4"/>
-    <dgm:cxn modelId="{C9212E6D-AF2B-410F-9003-1345319C21D1}" type="presParOf" srcId="{CA1832D4-D1D7-4EE3-98F2-EF99ECE6C65B}" destId="{0242FE30-E3B6-496D-90F0-3EEA0A2B0289}" srcOrd="1" destOrd="0" presId="urn:microsoft.com/office/officeart/2005/8/layout/process4"/>
-    <dgm:cxn modelId="{0D9B9C2D-3208-40AE-B3E7-DA9F607DEDBE}" type="presParOf" srcId="{CA1832D4-D1D7-4EE3-98F2-EF99ECE6C65B}" destId="{2FB1D835-27A6-4EBB-A60C-5C5F3B21C117}" srcOrd="2" destOrd="0" presId="urn:microsoft.com/office/officeart/2005/8/layout/process4"/>
-    <dgm:cxn modelId="{8D00D253-EE13-4F2C-92C4-00A1E3A832A1}" type="presParOf" srcId="{CA1832D4-D1D7-4EE3-98F2-EF99ECE6C65B}" destId="{491577EC-B492-4EA4-8926-8E73AE6803B0}" srcOrd="3" destOrd="0" presId="urn:microsoft.com/office/officeart/2005/8/layout/process4"/>
-    <dgm:cxn modelId="{1895B33D-3915-4C4B-A48B-F31731B868A2}" type="presParOf" srcId="{CA1832D4-D1D7-4EE3-98F2-EF99ECE6C65B}" destId="{0E925631-7B9D-4638-88EE-A96D480AC529}" srcOrd="4" destOrd="0" presId="urn:microsoft.com/office/officeart/2005/8/layout/process4"/>
-    <dgm:cxn modelId="{04416831-376F-40A6-959C-EE4B948C6D75}" type="presParOf" srcId="{2DF1CDF0-CA04-431C-9952-2B6EA19DD02B}" destId="{37D725DC-15FD-4EC8-A497-7368EAD5F083}" srcOrd="3" destOrd="0" presId="urn:microsoft.com/office/officeart/2005/8/layout/process4"/>
-    <dgm:cxn modelId="{FBB7B059-38D1-45FC-BB49-EF1324D6F4A9}" type="presParOf" srcId="{2DF1CDF0-CA04-431C-9952-2B6EA19DD02B}" destId="{6E8F4D4A-A328-465C-8498-06D807FDF9EC}" srcOrd="4" destOrd="0" presId="urn:microsoft.com/office/officeart/2005/8/layout/process4"/>
-    <dgm:cxn modelId="{DA997A16-FA56-4561-BE07-14B12520B099}" type="presParOf" srcId="{6E8F4D4A-A328-465C-8498-06D807FDF9EC}" destId="{EB868BD6-2F00-439A-ACEC-1F419EFEDEBB}" srcOrd="0" destOrd="0" presId="urn:microsoft.com/office/officeart/2005/8/layout/process4"/>
-    <dgm:cxn modelId="{D09DE08F-5B91-4BF7-AD5A-7D74F398AF73}" type="presParOf" srcId="{6E8F4D4A-A328-465C-8498-06D807FDF9EC}" destId="{3D3C0266-BBF9-441C-BEFD-769ED1F9C02C}" srcOrd="1" destOrd="0" presId="urn:microsoft.com/office/officeart/2005/8/layout/process4"/>
-    <dgm:cxn modelId="{EEA22644-E7A9-4F51-BF7C-BEA503844134}" type="presParOf" srcId="{6E8F4D4A-A328-465C-8498-06D807FDF9EC}" destId="{96CB06E3-CCF2-4487-BAFF-232792282C34}" srcOrd="2" destOrd="0" presId="urn:microsoft.com/office/officeart/2005/8/layout/process4"/>
-    <dgm:cxn modelId="{E7010197-BFDA-41FE-926C-2DE80BAF243D}" type="presParOf" srcId="{96CB06E3-CCF2-4487-BAFF-232792282C34}" destId="{4CEA73B4-9810-4D3B-B0E0-49C2694AE51E}" srcOrd="0" destOrd="0" presId="urn:microsoft.com/office/officeart/2005/8/layout/process4"/>
-    <dgm:cxn modelId="{2CCD2703-5545-4666-872E-430C18511836}" type="presParOf" srcId="{96CB06E3-CCF2-4487-BAFF-232792282C34}" destId="{176BB967-85CF-4B86-9C46-CA14810665F5}" srcOrd="1" destOrd="0" presId="urn:microsoft.com/office/officeart/2005/8/layout/process4"/>
-    <dgm:cxn modelId="{8CF866C1-3410-4F4E-84EE-25832B3F609E}" type="presParOf" srcId="{96CB06E3-CCF2-4487-BAFF-232792282C34}" destId="{5E07C81E-B689-4E03-82E3-A5C4E5EC27AD}" srcOrd="2" destOrd="0" presId="urn:microsoft.com/office/officeart/2005/8/layout/process4"/>
-    <dgm:cxn modelId="{A91EE247-3D4E-41C3-9915-7038C3EFB8CC}" type="presParOf" srcId="{96CB06E3-CCF2-4487-BAFF-232792282C34}" destId="{12A2AD38-0FDF-4127-9334-C7A73083828C}" srcOrd="3" destOrd="0" presId="urn:microsoft.com/office/officeart/2005/8/layout/process4"/>
+    <dgm:cxn modelId="{B0DA3BE4-E739-4E91-887A-4A7F5E28C607}" srcId="{C72F5594-5C51-4D43-9E6F-72CB9793398A}" destId="{7D8B9571-F3C6-4FB7-87FA-DB85E3C23E9A}" srcOrd="2" destOrd="0" parTransId="{3944B3E2-CEEE-4CB8-9523-4E02D4102BE9}" sibTransId="{724B3CD0-D3A0-4EFE-BF4F-044412D6BD07}"/>
+    <dgm:cxn modelId="{15A96BE0-2972-4108-B2EB-CF0529F83676}" type="presParOf" srcId="{2DF1CDF0-CA04-431C-9952-2B6EA19DD02B}" destId="{8A212C6C-1942-4916-8F89-49C9B69D6100}" srcOrd="0" destOrd="0" presId="urn:microsoft.com/office/officeart/2005/8/layout/process4"/>
+    <dgm:cxn modelId="{7C1D444D-D3C3-49C4-B545-CFCA8E911760}" type="presParOf" srcId="{8A212C6C-1942-4916-8F89-49C9B69D6100}" destId="{3F960E94-FB49-4C01-9B9D-FF25C44A89E1}" srcOrd="0" destOrd="0" presId="urn:microsoft.com/office/officeart/2005/8/layout/process4"/>
+    <dgm:cxn modelId="{FBD01725-E510-43C3-8CF1-77261835E2B9}" type="presParOf" srcId="{8A212C6C-1942-4916-8F89-49C9B69D6100}" destId="{BAC32510-88DA-4D0B-A014-D95263CA33F1}" srcOrd="1" destOrd="0" presId="urn:microsoft.com/office/officeart/2005/8/layout/process4"/>
+    <dgm:cxn modelId="{30EA6A8D-55B1-4863-8431-5460F5E998B4}" type="presParOf" srcId="{8A212C6C-1942-4916-8F89-49C9B69D6100}" destId="{D69B1A43-8F26-4094-8161-65EA1392B371}" srcOrd="2" destOrd="0" presId="urn:microsoft.com/office/officeart/2005/8/layout/process4"/>
+    <dgm:cxn modelId="{FAD8856C-4E50-4F77-8BEC-7758E5DF62FF}" type="presParOf" srcId="{D69B1A43-8F26-4094-8161-65EA1392B371}" destId="{12F507EA-E20A-44AD-BDC6-1647AD5B2FBD}" srcOrd="0" destOrd="0" presId="urn:microsoft.com/office/officeart/2005/8/layout/process4"/>
+    <dgm:cxn modelId="{B73C9506-CA9D-451A-93E1-1652698C293E}" type="presParOf" srcId="{D69B1A43-8F26-4094-8161-65EA1392B371}" destId="{C2198115-ED36-47B7-8869-520DB24D3360}" srcOrd="1" destOrd="0" presId="urn:microsoft.com/office/officeart/2005/8/layout/process4"/>
+    <dgm:cxn modelId="{9928F9F8-B6F1-4C21-A623-D12D85EEB76A}" type="presParOf" srcId="{D69B1A43-8F26-4094-8161-65EA1392B371}" destId="{C0D68195-7D1A-475F-8CB0-A1EF94CA7EFF}" srcOrd="2" destOrd="0" presId="urn:microsoft.com/office/officeart/2005/8/layout/process4"/>
+    <dgm:cxn modelId="{B3A34C92-B997-474F-80AF-0E13C43E7A76}" type="presParOf" srcId="{D69B1A43-8F26-4094-8161-65EA1392B371}" destId="{408BDBDC-5FDD-4528-95EB-28BB0E7FED6E}" srcOrd="3" destOrd="0" presId="urn:microsoft.com/office/officeart/2005/8/layout/process4"/>
+    <dgm:cxn modelId="{8E05FBF9-AA3C-4D9E-A222-CD4865DE5E97}" type="presParOf" srcId="{2DF1CDF0-CA04-431C-9952-2B6EA19DD02B}" destId="{99F0C881-1ACE-4866-BEA9-FE36476CD260}" srcOrd="1" destOrd="0" presId="urn:microsoft.com/office/officeart/2005/8/layout/process4"/>
+    <dgm:cxn modelId="{B3BFE586-F836-406E-B458-F2A78D1A2F1F}" type="presParOf" srcId="{2DF1CDF0-CA04-431C-9952-2B6EA19DD02B}" destId="{DA7C3525-37E0-490D-A242-CC971E14D2F5}" srcOrd="2" destOrd="0" presId="urn:microsoft.com/office/officeart/2005/8/layout/process4"/>
+    <dgm:cxn modelId="{804191E0-BF05-4043-A6F2-D3B61AB2AA1F}" type="presParOf" srcId="{DA7C3525-37E0-490D-A242-CC971E14D2F5}" destId="{65C115F7-0047-45AC-B82C-0F818E9ED500}" srcOrd="0" destOrd="0" presId="urn:microsoft.com/office/officeart/2005/8/layout/process4"/>
+    <dgm:cxn modelId="{E608F426-F8C1-476F-AC4C-825FD509CE04}" type="presParOf" srcId="{DA7C3525-37E0-490D-A242-CC971E14D2F5}" destId="{A1B9C31A-1156-4C51-9BA3-49306759E255}" srcOrd="1" destOrd="0" presId="urn:microsoft.com/office/officeart/2005/8/layout/process4"/>
+    <dgm:cxn modelId="{38B60226-3B02-493F-A098-D8E622A8C92F}" type="presParOf" srcId="{DA7C3525-37E0-490D-A242-CC971E14D2F5}" destId="{CA1832D4-D1D7-4EE3-98F2-EF99ECE6C65B}" srcOrd="2" destOrd="0" presId="urn:microsoft.com/office/officeart/2005/8/layout/process4"/>
+    <dgm:cxn modelId="{915B8970-6586-4F37-8D93-D18379D1D11C}" type="presParOf" srcId="{CA1832D4-D1D7-4EE3-98F2-EF99ECE6C65B}" destId="{767A8E6C-16DC-495B-A27A-AB2EBB9B3571}" srcOrd="0" destOrd="0" presId="urn:microsoft.com/office/officeart/2005/8/layout/process4"/>
+    <dgm:cxn modelId="{C5400F62-A8FB-45D2-AA9C-35ECAD17DF33}" type="presParOf" srcId="{CA1832D4-D1D7-4EE3-98F2-EF99ECE6C65B}" destId="{0242FE30-E3B6-496D-90F0-3EEA0A2B0289}" srcOrd="1" destOrd="0" presId="urn:microsoft.com/office/officeart/2005/8/layout/process4"/>
+    <dgm:cxn modelId="{C3F0CE3C-4187-4F1A-BBF5-23517C973B9A}" type="presParOf" srcId="{CA1832D4-D1D7-4EE3-98F2-EF99ECE6C65B}" destId="{2FB1D835-27A6-4EBB-A60C-5C5F3B21C117}" srcOrd="2" destOrd="0" presId="urn:microsoft.com/office/officeart/2005/8/layout/process4"/>
+    <dgm:cxn modelId="{392D3378-6E4D-4A1E-B71A-BBE9E8933B20}" type="presParOf" srcId="{CA1832D4-D1D7-4EE3-98F2-EF99ECE6C65B}" destId="{0E925631-7B9D-4638-88EE-A96D480AC529}" srcOrd="3" destOrd="0" presId="urn:microsoft.com/office/officeart/2005/8/layout/process4"/>
+    <dgm:cxn modelId="{6D563168-1748-41C2-8194-BAD3AA5E48E9}" type="presParOf" srcId="{2DF1CDF0-CA04-431C-9952-2B6EA19DD02B}" destId="{37D725DC-15FD-4EC8-A497-7368EAD5F083}" srcOrd="3" destOrd="0" presId="urn:microsoft.com/office/officeart/2005/8/layout/process4"/>
+    <dgm:cxn modelId="{AE1A3FA3-B9AA-4046-B7BE-2514D247F36F}" type="presParOf" srcId="{2DF1CDF0-CA04-431C-9952-2B6EA19DD02B}" destId="{6E8F4D4A-A328-465C-8498-06D807FDF9EC}" srcOrd="4" destOrd="0" presId="urn:microsoft.com/office/officeart/2005/8/layout/process4"/>
+    <dgm:cxn modelId="{E57FD959-FBE8-41AB-ADD8-0637AA6B728E}" type="presParOf" srcId="{6E8F4D4A-A328-465C-8498-06D807FDF9EC}" destId="{EB868BD6-2F00-439A-ACEC-1F419EFEDEBB}" srcOrd="0" destOrd="0" presId="urn:microsoft.com/office/officeart/2005/8/layout/process4"/>
+    <dgm:cxn modelId="{9EC3FA5F-42C3-453C-A312-047C7EE1866A}" type="presParOf" srcId="{6E8F4D4A-A328-465C-8498-06D807FDF9EC}" destId="{3D3C0266-BBF9-441C-BEFD-769ED1F9C02C}" srcOrd="1" destOrd="0" presId="urn:microsoft.com/office/officeart/2005/8/layout/process4"/>
+    <dgm:cxn modelId="{FA9BEBFE-5214-4AEF-9098-3A387502FACE}" type="presParOf" srcId="{6E8F4D4A-A328-465C-8498-06D807FDF9EC}" destId="{96CB06E3-CCF2-4487-BAFF-232792282C34}" srcOrd="2" destOrd="0" presId="urn:microsoft.com/office/officeart/2005/8/layout/process4"/>
+    <dgm:cxn modelId="{4EBBD52C-4118-4D91-9DEE-003B5E6B7902}" type="presParOf" srcId="{96CB06E3-CCF2-4487-BAFF-232792282C34}" destId="{4CEA73B4-9810-4D3B-B0E0-49C2694AE51E}" srcOrd="0" destOrd="0" presId="urn:microsoft.com/office/officeart/2005/8/layout/process4"/>
+    <dgm:cxn modelId="{EDDA8293-C8BB-4A20-B882-D7EEB71B3EA0}" type="presParOf" srcId="{96CB06E3-CCF2-4487-BAFF-232792282C34}" destId="{176BB967-85CF-4B86-9C46-CA14810665F5}" srcOrd="1" destOrd="0" presId="urn:microsoft.com/office/officeart/2005/8/layout/process4"/>
+    <dgm:cxn modelId="{08DE6C32-EFE7-442A-8A54-47F4287A84A7}" type="presParOf" srcId="{96CB06E3-CCF2-4487-BAFF-232792282C34}" destId="{5E07C81E-B689-4E03-82E3-A5C4E5EC27AD}" srcOrd="2" destOrd="0" presId="urn:microsoft.com/office/officeart/2005/8/layout/process4"/>
+    <dgm:cxn modelId="{5384F087-27C2-44B7-BB5B-3D744E3B1521}" type="presParOf" srcId="{96CB06E3-CCF2-4487-BAFF-232792282C34}" destId="{12A2AD38-0FDF-4127-9334-C7A73083828C}" srcOrd="3" destOrd="0" presId="urn:microsoft.com/office/officeart/2005/8/layout/process4"/>
   </dgm:cxnLst>
   <dgm:bg/>
   <dgm:whole/>
@@ -3881,24 +3809,24 @@
     </dgm:pt>
   </dgm:ptLst>
   <dgm:cxnLst>
-    <dgm:cxn modelId="{0FAEB782-F7C2-4EBD-BA32-E5F0E7DB72F2}" type="presOf" srcId="{12671F33-9678-43A6-900B-C1489174E657}" destId="{4D0C926A-592B-4D64-8021-5542543445B2}" srcOrd="1" destOrd="0" presId="urn:microsoft.com/office/officeart/2005/8/layout/process1"/>
+    <dgm:cxn modelId="{0A212BED-DA7F-4897-8386-8FF99BBAC4D9}" type="presOf" srcId="{BA867C10-8B70-4BD9-9B08-E940191BFF84}" destId="{5E503655-3828-4A4B-B0B7-B5BA8860C783}" srcOrd="0" destOrd="0" presId="urn:microsoft.com/office/officeart/2005/8/layout/process1"/>
+    <dgm:cxn modelId="{ABFAE6F2-EA2F-4733-8876-6E7829AEF70A}" type="presOf" srcId="{12671F33-9678-43A6-900B-C1489174E657}" destId="{4D0C926A-592B-4D64-8021-5542543445B2}" srcOrd="1" destOrd="0" presId="urn:microsoft.com/office/officeart/2005/8/layout/process1"/>
+    <dgm:cxn modelId="{BBE964C2-4C83-4CF7-AE37-CB71EB962FC3}" type="presOf" srcId="{12671F33-9678-43A6-900B-C1489174E657}" destId="{0A355C2F-2373-4905-868C-C107D7464914}" srcOrd="0" destOrd="0" presId="urn:microsoft.com/office/officeart/2005/8/layout/process1"/>
+    <dgm:cxn modelId="{291A6C24-435C-4853-90DB-0D04CC892C0B}" type="presOf" srcId="{4DBBD212-2F92-4856-A3B1-808A28703F78}" destId="{A538BD20-9261-44F8-91B2-DB200CF39004}" srcOrd="0" destOrd="0" presId="urn:microsoft.com/office/officeart/2005/8/layout/process1"/>
     <dgm:cxn modelId="{CB180E21-1677-4C9D-BECC-BF77289435B4}" srcId="{BA867C10-8B70-4BD9-9B08-E940191BFF84}" destId="{FD013B34-EAD8-4564-9412-9B41C6455304}" srcOrd="1" destOrd="0" parTransId="{1A0778CB-5D15-4CB1-8E6E-778B7CF15FB2}" sibTransId="{12671F33-9678-43A6-900B-C1489174E657}"/>
     <dgm:cxn modelId="{DDB69C00-5A6F-467A-B08B-8C8934B635E3}" srcId="{BA867C10-8B70-4BD9-9B08-E940191BFF84}" destId="{7054BD12-7B30-455D-9E71-938A3D991EF3}" srcOrd="0" destOrd="0" parTransId="{B08D6F66-8421-4B02-A533-01237B34450A}" sibTransId="{975768BF-4643-4000-B91B-EB5FA50C9F90}"/>
-    <dgm:cxn modelId="{A699089E-F088-41FF-86FA-1C141A6106C4}" type="presOf" srcId="{BA867C10-8B70-4BD9-9B08-E940191BFF84}" destId="{5E503655-3828-4A4B-B0B7-B5BA8860C783}" srcOrd="0" destOrd="0" presId="urn:microsoft.com/office/officeart/2005/8/layout/process1"/>
     <dgm:cxn modelId="{F82AF631-2420-4E0B-8A9F-5CDC6EE8E564}" srcId="{BA867C10-8B70-4BD9-9B08-E940191BFF84}" destId="{4DBBD212-2F92-4856-A3B1-808A28703F78}" srcOrd="2" destOrd="0" parTransId="{79BFE450-8CAD-46CD-A4BA-9936A9ED476F}" sibTransId="{7802407B-134E-45B6-83FF-49E4371DEE1F}"/>
-    <dgm:cxn modelId="{82A32057-02FB-42A2-A49B-9B704E64C20E}" type="presOf" srcId="{12671F33-9678-43A6-900B-C1489174E657}" destId="{0A355C2F-2373-4905-868C-C107D7464914}" srcOrd="0" destOrd="0" presId="urn:microsoft.com/office/officeart/2005/8/layout/process1"/>
-    <dgm:cxn modelId="{97990F5F-FB13-4A24-93CC-D7E7333CDE2E}" type="presOf" srcId="{4DBBD212-2F92-4856-A3B1-808A28703F78}" destId="{A538BD20-9261-44F8-91B2-DB200CF39004}" srcOrd="0" destOrd="0" presId="urn:microsoft.com/office/officeart/2005/8/layout/process1"/>
-    <dgm:cxn modelId="{7EC3035F-0477-40F9-B67F-3EB3E59F4BF3}" type="presOf" srcId="{975768BF-4643-4000-B91B-EB5FA50C9F90}" destId="{97FC9502-5C3F-46A5-ABC4-ED27DB33615E}" srcOrd="1" destOrd="0" presId="urn:microsoft.com/office/officeart/2005/8/layout/process1"/>
-    <dgm:cxn modelId="{D6821DCF-BCA0-465B-8390-C3EB1568F0EB}" type="presOf" srcId="{975768BF-4643-4000-B91B-EB5FA50C9F90}" destId="{A379DF86-A80C-400F-95D1-CAAB94A38CDA}" srcOrd="0" destOrd="0" presId="urn:microsoft.com/office/officeart/2005/8/layout/process1"/>
-    <dgm:cxn modelId="{C74D6036-CDFF-4710-AA0E-2CB4D8562F87}" type="presOf" srcId="{7054BD12-7B30-455D-9E71-938A3D991EF3}" destId="{B76D5DE1-2C10-4C3B-8B73-4804B64601EB}" srcOrd="0" destOrd="0" presId="urn:microsoft.com/office/officeart/2005/8/layout/process1"/>
-    <dgm:cxn modelId="{3807D96B-074A-438D-AAFC-2348AC181E2A}" type="presOf" srcId="{FD013B34-EAD8-4564-9412-9B41C6455304}" destId="{F79911B1-9A55-4D99-9610-7F02C5BDA785}" srcOrd="0" destOrd="0" presId="urn:microsoft.com/office/officeart/2005/8/layout/process1"/>
-    <dgm:cxn modelId="{F438293D-97C0-4724-BE3F-97A5AA0F0D04}" type="presParOf" srcId="{5E503655-3828-4A4B-B0B7-B5BA8860C783}" destId="{B76D5DE1-2C10-4C3B-8B73-4804B64601EB}" srcOrd="0" destOrd="0" presId="urn:microsoft.com/office/officeart/2005/8/layout/process1"/>
-    <dgm:cxn modelId="{EAE4C05F-55AF-425D-8F64-F207E7981ACE}" type="presParOf" srcId="{5E503655-3828-4A4B-B0B7-B5BA8860C783}" destId="{A379DF86-A80C-400F-95D1-CAAB94A38CDA}" srcOrd="1" destOrd="0" presId="urn:microsoft.com/office/officeart/2005/8/layout/process1"/>
-    <dgm:cxn modelId="{EE0298D6-E58E-4D72-B7C8-69EA09E86D46}" type="presParOf" srcId="{A379DF86-A80C-400F-95D1-CAAB94A38CDA}" destId="{97FC9502-5C3F-46A5-ABC4-ED27DB33615E}" srcOrd="0" destOrd="0" presId="urn:microsoft.com/office/officeart/2005/8/layout/process1"/>
-    <dgm:cxn modelId="{5674AB0B-2B91-476F-8295-11439DAE2F34}" type="presParOf" srcId="{5E503655-3828-4A4B-B0B7-B5BA8860C783}" destId="{F79911B1-9A55-4D99-9610-7F02C5BDA785}" srcOrd="2" destOrd="0" presId="urn:microsoft.com/office/officeart/2005/8/layout/process1"/>
-    <dgm:cxn modelId="{5012B270-D7D3-4917-A213-D35B702B9D7E}" type="presParOf" srcId="{5E503655-3828-4A4B-B0B7-B5BA8860C783}" destId="{0A355C2F-2373-4905-868C-C107D7464914}" srcOrd="3" destOrd="0" presId="urn:microsoft.com/office/officeart/2005/8/layout/process1"/>
-    <dgm:cxn modelId="{98DAA7C1-8EE9-41FE-88AA-AD370361CE65}" type="presParOf" srcId="{0A355C2F-2373-4905-868C-C107D7464914}" destId="{4D0C926A-592B-4D64-8021-5542543445B2}" srcOrd="0" destOrd="0" presId="urn:microsoft.com/office/officeart/2005/8/layout/process1"/>
-    <dgm:cxn modelId="{862280FC-14DD-4DF3-A50D-F988D7A07B02}" type="presParOf" srcId="{5E503655-3828-4A4B-B0B7-B5BA8860C783}" destId="{A538BD20-9261-44F8-91B2-DB200CF39004}" srcOrd="4" destOrd="0" presId="urn:microsoft.com/office/officeart/2005/8/layout/process1"/>
+    <dgm:cxn modelId="{F30E1B2D-6560-4D43-A986-1E2CF8FAD58A}" type="presOf" srcId="{975768BF-4643-4000-B91B-EB5FA50C9F90}" destId="{97FC9502-5C3F-46A5-ABC4-ED27DB33615E}" srcOrd="1" destOrd="0" presId="urn:microsoft.com/office/officeart/2005/8/layout/process1"/>
+    <dgm:cxn modelId="{07E0EEC4-7632-44F8-9AC2-60AEB156D1FE}" type="presOf" srcId="{975768BF-4643-4000-B91B-EB5FA50C9F90}" destId="{A379DF86-A80C-400F-95D1-CAAB94A38CDA}" srcOrd="0" destOrd="0" presId="urn:microsoft.com/office/officeart/2005/8/layout/process1"/>
+    <dgm:cxn modelId="{E16F5A9C-1AC1-481C-9777-3F53630F7F35}" type="presOf" srcId="{7054BD12-7B30-455D-9E71-938A3D991EF3}" destId="{B76D5DE1-2C10-4C3B-8B73-4804B64601EB}" srcOrd="0" destOrd="0" presId="urn:microsoft.com/office/officeart/2005/8/layout/process1"/>
+    <dgm:cxn modelId="{F713D489-98A0-4DE7-9D89-ECB47F143A26}" type="presOf" srcId="{FD013B34-EAD8-4564-9412-9B41C6455304}" destId="{F79911B1-9A55-4D99-9610-7F02C5BDA785}" srcOrd="0" destOrd="0" presId="urn:microsoft.com/office/officeart/2005/8/layout/process1"/>
+    <dgm:cxn modelId="{5CE19D8B-2FEA-4E7B-9BB5-E8C440575B56}" type="presParOf" srcId="{5E503655-3828-4A4B-B0B7-B5BA8860C783}" destId="{B76D5DE1-2C10-4C3B-8B73-4804B64601EB}" srcOrd="0" destOrd="0" presId="urn:microsoft.com/office/officeart/2005/8/layout/process1"/>
+    <dgm:cxn modelId="{500DA431-524F-4F94-ACD1-0D30BCC6085A}" type="presParOf" srcId="{5E503655-3828-4A4B-B0B7-B5BA8860C783}" destId="{A379DF86-A80C-400F-95D1-CAAB94A38CDA}" srcOrd="1" destOrd="0" presId="urn:microsoft.com/office/officeart/2005/8/layout/process1"/>
+    <dgm:cxn modelId="{870FD6A5-3BCF-4044-8C76-B0F03A1B81E8}" type="presParOf" srcId="{A379DF86-A80C-400F-95D1-CAAB94A38CDA}" destId="{97FC9502-5C3F-46A5-ABC4-ED27DB33615E}" srcOrd="0" destOrd="0" presId="urn:microsoft.com/office/officeart/2005/8/layout/process1"/>
+    <dgm:cxn modelId="{D1298C2B-6483-4FB1-AA9C-393DE5D0B9EE}" type="presParOf" srcId="{5E503655-3828-4A4B-B0B7-B5BA8860C783}" destId="{F79911B1-9A55-4D99-9610-7F02C5BDA785}" srcOrd="2" destOrd="0" presId="urn:microsoft.com/office/officeart/2005/8/layout/process1"/>
+    <dgm:cxn modelId="{FCCF3FB5-8C9B-4108-A75E-DBA21AB102E8}" type="presParOf" srcId="{5E503655-3828-4A4B-B0B7-B5BA8860C783}" destId="{0A355C2F-2373-4905-868C-C107D7464914}" srcOrd="3" destOrd="0" presId="urn:microsoft.com/office/officeart/2005/8/layout/process1"/>
+    <dgm:cxn modelId="{6535975B-DDEB-4844-A777-4511BA14F7F5}" type="presParOf" srcId="{0A355C2F-2373-4905-868C-C107D7464914}" destId="{4D0C926A-592B-4D64-8021-5542543445B2}" srcOrd="0" destOrd="0" presId="urn:microsoft.com/office/officeart/2005/8/layout/process1"/>
+    <dgm:cxn modelId="{F0CE892D-352B-487D-A6BA-0A5BE3DE9C82}" type="presParOf" srcId="{5E503655-3828-4A4B-B0B7-B5BA8860C783}" destId="{A538BD20-9261-44F8-91B2-DB200CF39004}" srcOrd="4" destOrd="0" presId="urn:microsoft.com/office/officeart/2005/8/layout/process1"/>
   </dgm:cxnLst>
   <dgm:bg/>
   <dgm:whole/>
@@ -4445,8 +4373,8 @@
       </dsp:nvSpPr>
       <dsp:spPr>
         <a:xfrm>
-          <a:off x="721" y="1667897"/>
-          <a:ext cx="1181255" cy="371690"/>
+          <a:off x="0" y="1667897"/>
+          <a:ext cx="1476929" cy="371690"/>
         </a:xfrm>
         <a:prstGeom prst="rect">
           <a:avLst/>
@@ -4527,8 +4455,8 @@
         </a:p>
       </dsp:txBody>
       <dsp:txXfrm>
-        <a:off x="721" y="1667897"/>
-        <a:ext cx="1181255" cy="371690"/>
+        <a:off x="0" y="1667897"/>
+        <a:ext cx="1476929" cy="371690"/>
       </dsp:txXfrm>
     </dsp:sp>
     <dsp:sp modelId="{0242FE30-E3B6-496D-90F0-3EEA0A2B0289}">
@@ -4538,8 +4466,8 @@
       </dsp:nvSpPr>
       <dsp:spPr>
         <a:xfrm>
-          <a:off x="1181976" y="1667897"/>
-          <a:ext cx="1181255" cy="371690"/>
+          <a:off x="1476929" y="1667897"/>
+          <a:ext cx="1476929" cy="371690"/>
         </a:xfrm>
         <a:prstGeom prst="rect">
           <a:avLst/>
@@ -4547,21 +4475,21 @@
         <a:gradFill rotWithShape="1">
           <a:gsLst>
             <a:gs pos="0">
-              <a:schemeClr val="accent4">
+              <a:schemeClr val="accent6">
                 <a:lumMod val="110000"/>
                 <a:satMod val="105000"/>
                 <a:tint val="67000"/>
               </a:schemeClr>
             </a:gs>
             <a:gs pos="50000">
-              <a:schemeClr val="accent4">
+              <a:schemeClr val="accent6">
                 <a:lumMod val="105000"/>
                 <a:satMod val="103000"/>
                 <a:tint val="73000"/>
               </a:schemeClr>
             </a:gs>
             <a:gs pos="100000">
-              <a:schemeClr val="accent4">
+              <a:schemeClr val="accent6">
                 <a:lumMod val="105000"/>
                 <a:satMod val="109000"/>
                 <a:tint val="81000"/>
@@ -4572,7 +4500,7 @@
         </a:gradFill>
         <a:ln w="6350" cap="flat" cmpd="sng" algn="ctr">
           <a:solidFill>
-            <a:schemeClr val="accent4"/>
+            <a:schemeClr val="accent6"/>
           </a:solidFill>
           <a:prstDash val="solid"/>
           <a:miter lim="800000"/>
@@ -4581,13 +4509,13 @@
       </dsp:spPr>
       <dsp:style>
         <a:lnRef idx="1">
-          <a:schemeClr val="accent4"/>
+          <a:schemeClr val="accent6"/>
         </a:lnRef>
         <a:fillRef idx="2">
-          <a:schemeClr val="accent4"/>
+          <a:schemeClr val="accent6"/>
         </a:fillRef>
         <a:effectRef idx="1">
-          <a:schemeClr val="accent4"/>
+          <a:schemeClr val="accent6"/>
         </a:effectRef>
         <a:fontRef idx="minor">
           <a:schemeClr val="dk1"/>
@@ -4620,8 +4548,8 @@
         </a:p>
       </dsp:txBody>
       <dsp:txXfrm>
-        <a:off x="1181976" y="1667897"/>
-        <a:ext cx="1181255" cy="371690"/>
+        <a:off x="1476929" y="1667897"/>
+        <a:ext cx="1476929" cy="371690"/>
       </dsp:txXfrm>
     </dsp:sp>
     <dsp:sp modelId="{2FB1D835-27A6-4EBB-A60C-5C5F3B21C117}">
@@ -4631,8 +4559,8 @@
       </dsp:nvSpPr>
       <dsp:spPr>
         <a:xfrm>
-          <a:off x="2363231" y="1667897"/>
-          <a:ext cx="1181255" cy="371690"/>
+          <a:off x="2953859" y="1667897"/>
+          <a:ext cx="1476929" cy="371690"/>
         </a:xfrm>
         <a:prstGeom prst="rect">
           <a:avLst/>
@@ -4708,24 +4636,24 @@
               <a:latin typeface="Segoe UI" panose="020B0502040204020203" pitchFamily="34" charset="0"/>
               <a:cs typeface="Segoe UI" panose="020B0502040204020203" pitchFamily="34" charset="0"/>
             </a:rPr>
-            <a:t>General Shorcuts</a:t>
+            <a:t>Keyboard Shorcuts</a:t>
           </a:r>
         </a:p>
       </dsp:txBody>
       <dsp:txXfrm>
-        <a:off x="2363231" y="1667897"/>
-        <a:ext cx="1181255" cy="371690"/>
+        <a:off x="2953859" y="1667897"/>
+        <a:ext cx="1476929" cy="371690"/>
       </dsp:txXfrm>
     </dsp:sp>
-    <dsp:sp modelId="{491577EC-B492-4EA4-8926-8E73AE6803B0}">
+    <dsp:sp modelId="{0E925631-7B9D-4638-88EE-A96D480AC529}">
       <dsp:nvSpPr>
         <dsp:cNvPr id="0" name=""/>
         <dsp:cNvSpPr/>
       </dsp:nvSpPr>
       <dsp:spPr>
         <a:xfrm>
-          <a:off x="3544486" y="1667897"/>
-          <a:ext cx="1181255" cy="371690"/>
+          <a:off x="4430788" y="1667897"/>
+          <a:ext cx="1476929" cy="371690"/>
         </a:xfrm>
         <a:prstGeom prst="rect">
           <a:avLst/>
@@ -4801,106 +4729,13 @@
               <a:latin typeface="Segoe UI" panose="020B0502040204020203" pitchFamily="34" charset="0"/>
               <a:cs typeface="Segoe UI" panose="020B0502040204020203" pitchFamily="34" charset="0"/>
             </a:rPr>
-            <a:t>Overlay Shortcuts</a:t>
+            <a:t>???</a:t>
           </a:r>
         </a:p>
       </dsp:txBody>
       <dsp:txXfrm>
-        <a:off x="3544486" y="1667897"/>
-        <a:ext cx="1181255" cy="371690"/>
-      </dsp:txXfrm>
-    </dsp:sp>
-    <dsp:sp modelId="{0E925631-7B9D-4638-88EE-A96D480AC529}">
-      <dsp:nvSpPr>
-        <dsp:cNvPr id="0" name=""/>
-        <dsp:cNvSpPr/>
-      </dsp:nvSpPr>
-      <dsp:spPr>
-        <a:xfrm>
-          <a:off x="4725741" y="1667897"/>
-          <a:ext cx="1181255" cy="371690"/>
-        </a:xfrm>
-        <a:prstGeom prst="rect">
-          <a:avLst/>
-        </a:prstGeom>
-        <a:gradFill rotWithShape="1">
-          <a:gsLst>
-            <a:gs pos="0">
-              <a:schemeClr val="accent2">
-                <a:lumMod val="110000"/>
-                <a:satMod val="105000"/>
-                <a:tint val="67000"/>
-              </a:schemeClr>
-            </a:gs>
-            <a:gs pos="50000">
-              <a:schemeClr val="accent2">
-                <a:lumMod val="105000"/>
-                <a:satMod val="103000"/>
-                <a:tint val="73000"/>
-              </a:schemeClr>
-            </a:gs>
-            <a:gs pos="100000">
-              <a:schemeClr val="accent2">
-                <a:lumMod val="105000"/>
-                <a:satMod val="109000"/>
-                <a:tint val="81000"/>
-              </a:schemeClr>
-            </a:gs>
-          </a:gsLst>
-          <a:lin ang="5400000" scaled="0"/>
-        </a:gradFill>
-        <a:ln w="6350" cap="flat" cmpd="sng" algn="ctr">
-          <a:solidFill>
-            <a:schemeClr val="accent2"/>
-          </a:solidFill>
-          <a:prstDash val="solid"/>
-          <a:miter lim="800000"/>
-        </a:ln>
-        <a:effectLst/>
-      </dsp:spPr>
-      <dsp:style>
-        <a:lnRef idx="1">
-          <a:schemeClr val="accent2"/>
-        </a:lnRef>
-        <a:fillRef idx="2">
-          <a:schemeClr val="accent2"/>
-        </a:fillRef>
-        <a:effectRef idx="1">
-          <a:schemeClr val="accent2"/>
-        </a:effectRef>
-        <a:fontRef idx="minor">
-          <a:schemeClr val="dk1"/>
-        </a:fontRef>
-      </dsp:style>
-      <dsp:txBody>
-        <a:bodyPr spcFirstLastPara="0" vert="horz" wrap="square" lIns="64008" tIns="11430" rIns="64008" bIns="11430" numCol="1" spcCol="1270" anchor="ctr" anchorCtr="0">
-          <a:noAutofit/>
-        </a:bodyPr>
-        <a:lstStyle/>
-        <a:p>
-          <a:pPr lvl="0" algn="ctr" defTabSz="400050">
-            <a:lnSpc>
-              <a:spcPct val="90000"/>
-            </a:lnSpc>
-            <a:spcBef>
-              <a:spcPct val="0"/>
-            </a:spcBef>
-            <a:spcAft>
-              <a:spcPct val="35000"/>
-            </a:spcAft>
-          </a:pPr>
-          <a:r>
-            <a:rPr lang="en-US" sz="900" kern="1200">
-              <a:latin typeface="Segoe UI" panose="020B0502040204020203" pitchFamily="34" charset="0"/>
-              <a:cs typeface="Segoe UI" panose="020B0502040204020203" pitchFamily="34" charset="0"/>
-            </a:rPr>
-            <a:t>???</a:t>
-          </a:r>
-        </a:p>
-      </dsp:txBody>
-      <dsp:txXfrm>
-        <a:off x="4725741" y="1667897"/>
-        <a:ext cx="1181255" cy="371690"/>
+        <a:off x="4430788" y="1667897"/>
+        <a:ext cx="1476929" cy="371690"/>
       </dsp:txXfrm>
     </dsp:sp>
     <dsp:sp modelId="{3D3C0266-BBF9-441C-BEFD-769ED1F9C02C}">
@@ -8625,7 +8460,7 @@
 </file>
 
 <file path=customXml/itemProps1.xml><?xml version="1.0" encoding="utf-8"?>
-<ds:datastoreItem xmlns:ds="http://schemas.openxmlformats.org/officeDocument/2006/customXml" ds:itemID="{589C6B50-A945-42EA-BF8F-43B79E00C5D2}">
+<ds:datastoreItem xmlns:ds="http://schemas.openxmlformats.org/officeDocument/2006/customXml" ds:itemID="{C38460C4-518E-4743-8A67-72B7C93BB6F2}">
   <ds:schemaRefs>
     <ds:schemaRef ds:uri="http://schemas.openxmlformats.org/officeDocument/2006/bibliography"/>
   </ds:schemaRefs>

</xml_diff>

<commit_message>
Roadmap update and small bug fixes
</commit_message>
<xml_diff>
--- a/0.3.3 roadmap.docx
+++ b/0.3.3 roadmap.docx
@@ -2630,6 +2630,60 @@
       <dgm:prSet phldrT="[Text]">
         <dgm:style>
           <a:lnRef idx="1">
+            <a:schemeClr val="accent6"/>
+          </a:lnRef>
+          <a:fillRef idx="2">
+            <a:schemeClr val="accent6"/>
+          </a:fillRef>
+          <a:effectRef idx="1">
+            <a:schemeClr val="accent6"/>
+          </a:effectRef>
+          <a:fontRef idx="minor">
+            <a:schemeClr val="dk1"/>
+          </a:fontRef>
+        </dgm:style>
+      </dgm:prSet>
+      <dgm:spPr/>
+      <dgm:t>
+        <a:bodyPr/>
+        <a:lstStyle/>
+        <a:p>
+          <a:r>
+            <a:rPr lang="en-US">
+              <a:latin typeface="Segoe UI" panose="020B0502040204020203" pitchFamily="34" charset="0"/>
+              <a:cs typeface="Segoe UI" panose="020B0502040204020203" pitchFamily="34" charset="0"/>
+            </a:rPr>
+            <a:t>Map Editor</a:t>
+          </a:r>
+        </a:p>
+      </dgm:t>
+    </dgm:pt>
+    <dgm:pt modelId="{458277CC-EAFE-4FC3-9F96-1D816CDD8942}" type="parTrans" cxnId="{2DE50837-7F04-4E87-B373-5FD18090E63B}">
+      <dgm:prSet/>
+      <dgm:spPr/>
+      <dgm:t>
+        <a:bodyPr/>
+        <a:lstStyle/>
+        <a:p>
+          <a:endParaRPr lang="en-US"/>
+        </a:p>
+      </dgm:t>
+    </dgm:pt>
+    <dgm:pt modelId="{239EA14B-9E29-40D7-B50B-F3DCDD0EBDCA}" type="sibTrans" cxnId="{2DE50837-7F04-4E87-B373-5FD18090E63B}">
+      <dgm:prSet/>
+      <dgm:spPr/>
+      <dgm:t>
+        <a:bodyPr/>
+        <a:lstStyle/>
+        <a:p>
+          <a:endParaRPr lang="en-US"/>
+        </a:p>
+      </dgm:t>
+    </dgm:pt>
+    <dgm:pt modelId="{7D8B9571-F3C6-4FB7-87FA-DB85E3C23E9A}">
+      <dgm:prSet phldrT="[Text]">
+        <dgm:style>
+          <a:lnRef idx="1">
             <a:schemeClr val="accent4"/>
           </a:lnRef>
           <a:fillRef idx="2">
@@ -2637,60 +2691,6 @@
           </a:fillRef>
           <a:effectRef idx="1">
             <a:schemeClr val="accent4"/>
-          </a:effectRef>
-          <a:fontRef idx="minor">
-            <a:schemeClr val="dk1"/>
-          </a:fontRef>
-        </dgm:style>
-      </dgm:prSet>
-      <dgm:spPr/>
-      <dgm:t>
-        <a:bodyPr/>
-        <a:lstStyle/>
-        <a:p>
-          <a:r>
-            <a:rPr lang="en-US">
-              <a:latin typeface="Segoe UI" panose="020B0502040204020203" pitchFamily="34" charset="0"/>
-              <a:cs typeface="Segoe UI" panose="020B0502040204020203" pitchFamily="34" charset="0"/>
-            </a:rPr>
-            <a:t>Map Editor</a:t>
-          </a:r>
-        </a:p>
-      </dgm:t>
-    </dgm:pt>
-    <dgm:pt modelId="{458277CC-EAFE-4FC3-9F96-1D816CDD8942}" type="parTrans" cxnId="{2DE50837-7F04-4E87-B373-5FD18090E63B}">
-      <dgm:prSet/>
-      <dgm:spPr/>
-      <dgm:t>
-        <a:bodyPr/>
-        <a:lstStyle/>
-        <a:p>
-          <a:endParaRPr lang="en-US"/>
-        </a:p>
-      </dgm:t>
-    </dgm:pt>
-    <dgm:pt modelId="{239EA14B-9E29-40D7-B50B-F3DCDD0EBDCA}" type="sibTrans" cxnId="{2DE50837-7F04-4E87-B373-5FD18090E63B}">
-      <dgm:prSet/>
-      <dgm:spPr/>
-      <dgm:t>
-        <a:bodyPr/>
-        <a:lstStyle/>
-        <a:p>
-          <a:endParaRPr lang="en-US"/>
-        </a:p>
-      </dgm:t>
-    </dgm:pt>
-    <dgm:pt modelId="{7D8B9571-F3C6-4FB7-87FA-DB85E3C23E9A}">
-      <dgm:prSet phldrT="[Text]">
-        <dgm:style>
-          <a:lnRef idx="1">
-            <a:schemeClr val="accent2"/>
-          </a:lnRef>
-          <a:fillRef idx="2">
-            <a:schemeClr val="accent2"/>
-          </a:fillRef>
-          <a:effectRef idx="1">
-            <a:schemeClr val="accent2"/>
           </a:effectRef>
           <a:fontRef idx="minor">
             <a:schemeClr val="dk1"/>
@@ -3465,66 +3465,66 @@
     </dgm:pt>
   </dgm:ptLst>
   <dgm:cxnLst>
+    <dgm:cxn modelId="{A535F1C2-A16B-4B23-B8E3-2149022A08D0}" type="presOf" srcId="{22EC05A6-40FC-4F3F-9FD1-D0D3863AA82A}" destId="{C0D68195-7D1A-475F-8CB0-A1EF94CA7EFF}" srcOrd="0" destOrd="0" presId="urn:microsoft.com/office/officeart/2005/8/layout/process4"/>
+    <dgm:cxn modelId="{924FE54E-0A7E-4D7A-84A6-5BFB2B41A069}" srcId="{AB2EF5AB-9FE9-4FA2-B4C4-8B1F6DB93472}" destId="{E4A8C87C-D779-4CED-8887-9B6549780D26}" srcOrd="0" destOrd="0" parTransId="{889917D4-7598-4455-B365-0EFCDC319292}" sibTransId="{9EBA5CAB-5CC1-4F34-B1BA-63CCDF058BB4}"/>
+    <dgm:cxn modelId="{57D6FE41-7AD5-45D8-A401-7E5EF1E2540C}" srcId="{E4A8C87C-D779-4CED-8887-9B6549780D26}" destId="{349FF3AC-168D-41F4-8506-87226E2D4596}" srcOrd="2" destOrd="0" parTransId="{C13B2526-0D1C-41B8-A667-BD6C321C182E}" sibTransId="{953A9DAE-6D1F-4890-81FC-42E5AA98930C}"/>
+    <dgm:cxn modelId="{765287BD-69E0-4C19-9004-FF0ADCB9C883}" srcId="{E4A8C87C-D779-4CED-8887-9B6549780D26}" destId="{E0CFE967-6FAB-47CB-A32A-D6C1AB7EB668}" srcOrd="3" destOrd="0" parTransId="{8320C5F7-42A8-4D2E-A0DF-741ED38B28F2}" sibTransId="{9D7A91FE-4AAD-460C-88E9-2359F8E35238}"/>
+    <dgm:cxn modelId="{61C040C3-E427-4195-B98C-1FB4A96DA94F}" type="presOf" srcId="{C58336F9-67FC-416D-8312-E865894B3FF4}" destId="{12F507EA-E20A-44AD-BDC6-1647AD5B2FBD}" srcOrd="0" destOrd="0" presId="urn:microsoft.com/office/officeart/2005/8/layout/process4"/>
+    <dgm:cxn modelId="{77C4A806-0C48-4234-B846-70754039973E}" type="presOf" srcId="{0B3750F0-71B6-490B-83CC-8A7C143F0308}" destId="{C2198115-ED36-47B7-8869-520DB24D3360}" srcOrd="0" destOrd="0" presId="urn:microsoft.com/office/officeart/2005/8/layout/process4"/>
+    <dgm:cxn modelId="{13EE52A5-F4A2-40BD-AF0E-5F4658BDF0CD}" type="presOf" srcId="{72203140-6BF8-42B7-9D41-CC6371AEA6A3}" destId="{176BB967-85CF-4B86-9C46-CA14810665F5}" srcOrd="0" destOrd="0" presId="urn:microsoft.com/office/officeart/2005/8/layout/process4"/>
+    <dgm:cxn modelId="{D8DA6AC4-E0AF-4590-B06D-B7F448E1FCCB}" type="presOf" srcId="{C72F5594-5C51-4D43-9E6F-72CB9793398A}" destId="{A1B9C31A-1156-4C51-9BA3-49306759E255}" srcOrd="1" destOrd="0" presId="urn:microsoft.com/office/officeart/2005/8/layout/process4"/>
+    <dgm:cxn modelId="{E9E35CD3-AB33-427A-8C6C-C80256DE1323}" srcId="{B690BB27-E0AC-4648-86F2-8443C1F17F0B}" destId="{C58336F9-67FC-416D-8312-E865894B3FF4}" srcOrd="0" destOrd="0" parTransId="{3E775DFD-92A6-4670-B4EE-6D3AB008D01D}" sibTransId="{661F4417-C63F-4767-B0B1-E2B96E792D6A}"/>
+    <dgm:cxn modelId="{770C9426-7763-42CB-8E98-08699D1967B1}" type="presOf" srcId="{2DC5589D-76A5-4044-A73F-FDF59398BBFF}" destId="{0242FE30-E3B6-496D-90F0-3EEA0A2B0289}" srcOrd="0" destOrd="0" presId="urn:microsoft.com/office/officeart/2005/8/layout/process4"/>
+    <dgm:cxn modelId="{FAEE7E95-BCFF-42E8-9559-5E7E29A20C5D}" type="presOf" srcId="{C3834693-006B-4757-AB97-E44C715B2C6F}" destId="{408BDBDC-5FDD-4528-95EB-28BB0E7FED6E}" srcOrd="0" destOrd="0" presId="urn:microsoft.com/office/officeart/2005/8/layout/process4"/>
+    <dgm:cxn modelId="{EA314E48-4EF9-409C-846C-3E56D6498BC4}" type="presOf" srcId="{B690BB27-E0AC-4648-86F2-8443C1F17F0B}" destId="{3F960E94-FB49-4C01-9B9D-FF25C44A89E1}" srcOrd="0" destOrd="0" presId="urn:microsoft.com/office/officeart/2005/8/layout/process4"/>
+    <dgm:cxn modelId="{B9CA9540-6DB1-4145-8C59-19D6828A931B}" type="presOf" srcId="{7D8B9571-F3C6-4FB7-87FA-DB85E3C23E9A}" destId="{2FB1D835-27A6-4EBB-A60C-5C5F3B21C117}" srcOrd="0" destOrd="0" presId="urn:microsoft.com/office/officeart/2005/8/layout/process4"/>
+    <dgm:cxn modelId="{F73D67B5-13CD-46C7-B7AB-19EA30C58C2E}" type="presOf" srcId="{BEF938CE-96E2-46A4-8F89-B4E7F9AA3440}" destId="{0E925631-7B9D-4638-88EE-A96D480AC529}" srcOrd="0" destOrd="0" presId="urn:microsoft.com/office/officeart/2005/8/layout/process4"/>
+    <dgm:cxn modelId="{7F26A98E-41BC-45CD-B2C2-970B5F05A481}" srcId="{AB2EF5AB-9FE9-4FA2-B4C4-8B1F6DB93472}" destId="{B690BB27-E0AC-4648-86F2-8443C1F17F0B}" srcOrd="2" destOrd="0" parTransId="{A6ECB7AB-44AB-42A2-8C72-67B9CC97E9AB}" sibTransId="{C27A4883-C604-49F9-BA33-AE9DAA4DD2C4}"/>
+    <dgm:cxn modelId="{9590A7A9-5254-47C5-9AB5-7B4D50AF58D1}" srcId="{B690BB27-E0AC-4648-86F2-8443C1F17F0B}" destId="{C3834693-006B-4757-AB97-E44C715B2C6F}" srcOrd="3" destOrd="0" parTransId="{F716517A-1A0E-4403-886B-29E8495AEABF}" sibTransId="{8227D2F7-CAA1-4B95-9576-2EA05B7AB1F2}"/>
+    <dgm:cxn modelId="{2DE50837-7F04-4E87-B373-5FD18090E63B}" srcId="{C72F5594-5C51-4D43-9E6F-72CB9793398A}" destId="{5926E5D3-2314-4801-BEB2-91BF4162BF42}" srcOrd="0" destOrd="0" parTransId="{458277CC-EAFE-4FC3-9F96-1D816CDD8942}" sibTransId="{239EA14B-9E29-40D7-B50B-F3DCDD0EBDCA}"/>
     <dgm:cxn modelId="{2F4F9DE2-FD91-44A8-888A-DF0F34D9A4B2}" srcId="{AB2EF5AB-9FE9-4FA2-B4C4-8B1F6DB93472}" destId="{C72F5594-5C51-4D43-9E6F-72CB9793398A}" srcOrd="1" destOrd="0" parTransId="{69E49447-B4A3-4733-8199-166F214F03E3}" sibTransId="{8E77D4E2-20B1-4B7B-9F03-7BCD17287633}"/>
-    <dgm:cxn modelId="{9A920EB8-420B-49CA-8397-B425994C9685}" type="presOf" srcId="{BEF938CE-96E2-46A4-8F89-B4E7F9AA3440}" destId="{0E925631-7B9D-4638-88EE-A96D480AC529}" srcOrd="0" destOrd="0" presId="urn:microsoft.com/office/officeart/2005/8/layout/process4"/>
-    <dgm:cxn modelId="{2DE50837-7F04-4E87-B373-5FD18090E63B}" srcId="{C72F5594-5C51-4D43-9E6F-72CB9793398A}" destId="{5926E5D3-2314-4801-BEB2-91BF4162BF42}" srcOrd="0" destOrd="0" parTransId="{458277CC-EAFE-4FC3-9F96-1D816CDD8942}" sibTransId="{239EA14B-9E29-40D7-B50B-F3DCDD0EBDCA}"/>
-    <dgm:cxn modelId="{7364A735-0310-47DE-B559-7AD9F19A1B05}" type="presOf" srcId="{349FF3AC-168D-41F4-8506-87226E2D4596}" destId="{5E07C81E-B689-4E03-82E3-A5C4E5EC27AD}" srcOrd="0" destOrd="0" presId="urn:microsoft.com/office/officeart/2005/8/layout/process4"/>
-    <dgm:cxn modelId="{332AA387-57C7-4E12-812D-B6A2E57E7682}" type="presOf" srcId="{C58336F9-67FC-416D-8312-E865894B3FF4}" destId="{12F507EA-E20A-44AD-BDC6-1647AD5B2FBD}" srcOrd="0" destOrd="0" presId="urn:microsoft.com/office/officeart/2005/8/layout/process4"/>
-    <dgm:cxn modelId="{84011C14-F2B9-4401-A313-C9631F7F6748}" type="presOf" srcId="{5926E5D3-2314-4801-BEB2-91BF4162BF42}" destId="{767A8E6C-16DC-495B-A27A-AB2EBB9B3571}" srcOrd="0" destOrd="0" presId="urn:microsoft.com/office/officeart/2005/8/layout/process4"/>
-    <dgm:cxn modelId="{B23AD0EA-1447-4E28-AE08-CC1860D75025}" type="presOf" srcId="{7D8B9571-F3C6-4FB7-87FA-DB85E3C23E9A}" destId="{2FB1D835-27A6-4EBB-A60C-5C5F3B21C117}" srcOrd="0" destOrd="0" presId="urn:microsoft.com/office/officeart/2005/8/layout/process4"/>
+    <dgm:cxn modelId="{9814E4BA-F5F1-46F8-A954-2C8F9953B551}" srcId="{E4A8C87C-D779-4CED-8887-9B6549780D26}" destId="{FBB1B63D-02A8-446B-AE2E-138B030CB20B}" srcOrd="0" destOrd="0" parTransId="{6C78BB6C-1D01-43B5-BEBD-6D2753E80931}" sibTransId="{5D88A94D-42D1-4201-8228-5945B2721D79}"/>
+    <dgm:cxn modelId="{25F4A639-21F7-4CFD-ADA5-574185314E8C}" type="presOf" srcId="{B690BB27-E0AC-4648-86F2-8443C1F17F0B}" destId="{BAC32510-88DA-4D0B-A014-D95263CA33F1}" srcOrd="1" destOrd="0" presId="urn:microsoft.com/office/officeart/2005/8/layout/process4"/>
+    <dgm:cxn modelId="{2E0C3994-74AB-456A-BE33-520F42920CF3}" type="presOf" srcId="{FBB1B63D-02A8-446B-AE2E-138B030CB20B}" destId="{4CEA73B4-9810-4D3B-B0E0-49C2694AE51E}" srcOrd="0" destOrd="0" presId="urn:microsoft.com/office/officeart/2005/8/layout/process4"/>
+    <dgm:cxn modelId="{F94FC4C4-D0B5-43D5-8AA2-FEF333AFC084}" srcId="{B690BB27-E0AC-4648-86F2-8443C1F17F0B}" destId="{22EC05A6-40FC-4F3F-9FD1-D0D3863AA82A}" srcOrd="2" destOrd="0" parTransId="{08F7686D-3C73-4801-958F-F284F449F7A8}" sibTransId="{B06FDC7B-11DF-4821-A30E-A3A1FCE3D736}"/>
+    <dgm:cxn modelId="{F20AE1C8-35BB-4904-9C65-0821587F7584}" type="presOf" srcId="{E4A8C87C-D779-4CED-8887-9B6549780D26}" destId="{EB868BD6-2F00-439A-ACEC-1F419EFEDEBB}" srcOrd="0" destOrd="0" presId="urn:microsoft.com/office/officeart/2005/8/layout/process4"/>
+    <dgm:cxn modelId="{2C62560D-B4E3-43CA-B2A9-D1669DC315D9}" srcId="{E4A8C87C-D779-4CED-8887-9B6549780D26}" destId="{72203140-6BF8-42B7-9D41-CC6371AEA6A3}" srcOrd="1" destOrd="0" parTransId="{69A853D5-A4D6-49FD-B30D-98BDADB676DC}" sibTransId="{DBE69090-4F59-4EAD-BFD4-C950C225523E}"/>
+    <dgm:cxn modelId="{B0DA3BE4-E739-4E91-887A-4A7F5E28C607}" srcId="{C72F5594-5C51-4D43-9E6F-72CB9793398A}" destId="{7D8B9571-F3C6-4FB7-87FA-DB85E3C23E9A}" srcOrd="2" destOrd="0" parTransId="{3944B3E2-CEEE-4CB8-9523-4E02D4102BE9}" sibTransId="{724B3CD0-D3A0-4EFE-BF4F-044412D6BD07}"/>
+    <dgm:cxn modelId="{6996D064-7AF5-4713-9702-F4A8544CF59F}" type="presOf" srcId="{C72F5594-5C51-4D43-9E6F-72CB9793398A}" destId="{65C115F7-0047-45AC-B82C-0F818E9ED500}" srcOrd="0" destOrd="0" presId="urn:microsoft.com/office/officeart/2005/8/layout/process4"/>
+    <dgm:cxn modelId="{AC5C3030-5F6F-44BB-BFBC-F424604180DE}" type="presOf" srcId="{5926E5D3-2314-4801-BEB2-91BF4162BF42}" destId="{767A8E6C-16DC-495B-A27A-AB2EBB9B3571}" srcOrd="0" destOrd="0" presId="urn:microsoft.com/office/officeart/2005/8/layout/process4"/>
+    <dgm:cxn modelId="{A07E02D1-F5CE-4003-B893-B6A24AF5373C}" type="presOf" srcId="{E4A8C87C-D779-4CED-8887-9B6549780D26}" destId="{3D3C0266-BBF9-441C-BEFD-769ED1F9C02C}" srcOrd="1" destOrd="0" presId="urn:microsoft.com/office/officeart/2005/8/layout/process4"/>
     <dgm:cxn modelId="{F39A420F-1444-4394-9029-C7FC98A7E258}" srcId="{C72F5594-5C51-4D43-9E6F-72CB9793398A}" destId="{BEF938CE-96E2-46A4-8F89-B4E7F9AA3440}" srcOrd="3" destOrd="0" parTransId="{02C2A616-2AAF-4328-8883-9678421C8B94}" sibTransId="{441F1EF2-9EB8-4C5D-8C20-69FB1BF2E018}"/>
-    <dgm:cxn modelId="{F94FC4C4-D0B5-43D5-8AA2-FEF333AFC084}" srcId="{B690BB27-E0AC-4648-86F2-8443C1F17F0B}" destId="{22EC05A6-40FC-4F3F-9FD1-D0D3863AA82A}" srcOrd="2" destOrd="0" parTransId="{08F7686D-3C73-4801-958F-F284F449F7A8}" sibTransId="{B06FDC7B-11DF-4821-A30E-A3A1FCE3D736}"/>
-    <dgm:cxn modelId="{E3074225-56DE-4A77-98F8-69885B553C47}" type="presOf" srcId="{E0CFE967-6FAB-47CB-A32A-D6C1AB7EB668}" destId="{12A2AD38-0FDF-4127-9334-C7A73083828C}" srcOrd="0" destOrd="0" presId="urn:microsoft.com/office/officeart/2005/8/layout/process4"/>
-    <dgm:cxn modelId="{D261726E-6C45-49F2-B411-73F1AEAF0891}" type="presOf" srcId="{22EC05A6-40FC-4F3F-9FD1-D0D3863AA82A}" destId="{C0D68195-7D1A-475F-8CB0-A1EF94CA7EFF}" srcOrd="0" destOrd="0" presId="urn:microsoft.com/office/officeart/2005/8/layout/process4"/>
-    <dgm:cxn modelId="{7EF6A358-E318-46E5-AB25-D4C996B2E2A6}" type="presOf" srcId="{AB2EF5AB-9FE9-4FA2-B4C4-8B1F6DB93472}" destId="{2DF1CDF0-CA04-431C-9952-2B6EA19DD02B}" srcOrd="0" destOrd="0" presId="urn:microsoft.com/office/officeart/2005/8/layout/process4"/>
-    <dgm:cxn modelId="{765287BD-69E0-4C19-9004-FF0ADCB9C883}" srcId="{E4A8C87C-D779-4CED-8887-9B6549780D26}" destId="{E0CFE967-6FAB-47CB-A32A-D6C1AB7EB668}" srcOrd="3" destOrd="0" parTransId="{8320C5F7-42A8-4D2E-A0DF-741ED38B28F2}" sibTransId="{9D7A91FE-4AAD-460C-88E9-2359F8E35238}"/>
-    <dgm:cxn modelId="{9590A7A9-5254-47C5-9AB5-7B4D50AF58D1}" srcId="{B690BB27-E0AC-4648-86F2-8443C1F17F0B}" destId="{C3834693-006B-4757-AB97-E44C715B2C6F}" srcOrd="3" destOrd="0" parTransId="{F716517A-1A0E-4403-886B-29E8495AEABF}" sibTransId="{8227D2F7-CAA1-4B95-9576-2EA05B7AB1F2}"/>
-    <dgm:cxn modelId="{2C62560D-B4E3-43CA-B2A9-D1669DC315D9}" srcId="{E4A8C87C-D779-4CED-8887-9B6549780D26}" destId="{72203140-6BF8-42B7-9D41-CC6371AEA6A3}" srcOrd="1" destOrd="0" parTransId="{69A853D5-A4D6-49FD-B30D-98BDADB676DC}" sibTransId="{DBE69090-4F59-4EAD-BFD4-C950C225523E}"/>
-    <dgm:cxn modelId="{B05CF9CE-8264-4BE4-A570-B412ED5F16E0}" type="presOf" srcId="{2DC5589D-76A5-4044-A73F-FDF59398BBFF}" destId="{0242FE30-E3B6-496D-90F0-3EEA0A2B0289}" srcOrd="0" destOrd="0" presId="urn:microsoft.com/office/officeart/2005/8/layout/process4"/>
-    <dgm:cxn modelId="{69F295DE-9D26-4FC8-8EAD-FDAB32899B4F}" type="presOf" srcId="{E4A8C87C-D779-4CED-8887-9B6549780D26}" destId="{3D3C0266-BBF9-441C-BEFD-769ED1F9C02C}" srcOrd="1" destOrd="0" presId="urn:microsoft.com/office/officeart/2005/8/layout/process4"/>
-    <dgm:cxn modelId="{2FD962AF-B9A2-4E24-96EF-5AF927AC953B}" type="presOf" srcId="{C3834693-006B-4757-AB97-E44C715B2C6F}" destId="{408BDBDC-5FDD-4528-95EB-28BB0E7FED6E}" srcOrd="0" destOrd="0" presId="urn:microsoft.com/office/officeart/2005/8/layout/process4"/>
-    <dgm:cxn modelId="{924FE54E-0A7E-4D7A-84A6-5BFB2B41A069}" srcId="{AB2EF5AB-9FE9-4FA2-B4C4-8B1F6DB93472}" destId="{E4A8C87C-D779-4CED-8887-9B6549780D26}" srcOrd="0" destOrd="0" parTransId="{889917D4-7598-4455-B365-0EFCDC319292}" sibTransId="{9EBA5CAB-5CC1-4F34-B1BA-63CCDF058BB4}"/>
-    <dgm:cxn modelId="{8B70E759-CDBB-4592-BC28-3778B75AEBE3}" type="presOf" srcId="{B690BB27-E0AC-4648-86F2-8443C1F17F0B}" destId="{BAC32510-88DA-4D0B-A014-D95263CA33F1}" srcOrd="1" destOrd="0" presId="urn:microsoft.com/office/officeart/2005/8/layout/process4"/>
-    <dgm:cxn modelId="{E9E35CD3-AB33-427A-8C6C-C80256DE1323}" srcId="{B690BB27-E0AC-4648-86F2-8443C1F17F0B}" destId="{C58336F9-67FC-416D-8312-E865894B3FF4}" srcOrd="0" destOrd="0" parTransId="{3E775DFD-92A6-4670-B4EE-6D3AB008D01D}" sibTransId="{661F4417-C63F-4767-B0B1-E2B96E792D6A}"/>
-    <dgm:cxn modelId="{060B4991-E378-4DEA-AC07-A44E98D0E2C1}" type="presOf" srcId="{C72F5594-5C51-4D43-9E6F-72CB9793398A}" destId="{65C115F7-0047-45AC-B82C-0F818E9ED500}" srcOrd="0" destOrd="0" presId="urn:microsoft.com/office/officeart/2005/8/layout/process4"/>
-    <dgm:cxn modelId="{AC95A587-320B-40D2-808B-E3F0E672A667}" type="presOf" srcId="{C72F5594-5C51-4D43-9E6F-72CB9793398A}" destId="{A1B9C31A-1156-4C51-9BA3-49306759E255}" srcOrd="1" destOrd="0" presId="urn:microsoft.com/office/officeart/2005/8/layout/process4"/>
-    <dgm:cxn modelId="{C8B83FA5-084D-4B6D-B3D7-83F8099F4FCB}" type="presOf" srcId="{B690BB27-E0AC-4648-86F2-8443C1F17F0B}" destId="{3F960E94-FB49-4C01-9B9D-FF25C44A89E1}" srcOrd="0" destOrd="0" presId="urn:microsoft.com/office/officeart/2005/8/layout/process4"/>
-    <dgm:cxn modelId="{B065D9E2-182D-4AA9-888E-DCD3A178607A}" type="presOf" srcId="{E4A8C87C-D779-4CED-8887-9B6549780D26}" destId="{EB868BD6-2F00-439A-ACEC-1F419EFEDEBB}" srcOrd="0" destOrd="0" presId="urn:microsoft.com/office/officeart/2005/8/layout/process4"/>
     <dgm:cxn modelId="{87A4F241-DAE2-45DF-8FE2-EB1D02581232}" srcId="{B690BB27-E0AC-4648-86F2-8443C1F17F0B}" destId="{0B3750F0-71B6-490B-83CC-8A7C143F0308}" srcOrd="1" destOrd="0" parTransId="{86DD9902-DAA0-4F1A-AF76-0FC0A55E72A2}" sibTransId="{F68839EB-FA59-42DF-B092-45D45D7EE0A4}"/>
-    <dgm:cxn modelId="{7F26A98E-41BC-45CD-B2C2-970B5F05A481}" srcId="{AB2EF5AB-9FE9-4FA2-B4C4-8B1F6DB93472}" destId="{B690BB27-E0AC-4648-86F2-8443C1F17F0B}" srcOrd="2" destOrd="0" parTransId="{A6ECB7AB-44AB-42A2-8C72-67B9CC97E9AB}" sibTransId="{C27A4883-C604-49F9-BA33-AE9DAA4DD2C4}"/>
-    <dgm:cxn modelId="{9814E4BA-F5F1-46F8-A954-2C8F9953B551}" srcId="{E4A8C87C-D779-4CED-8887-9B6549780D26}" destId="{FBB1B63D-02A8-446B-AE2E-138B030CB20B}" srcOrd="0" destOrd="0" parTransId="{6C78BB6C-1D01-43B5-BEBD-6D2753E80931}" sibTransId="{5D88A94D-42D1-4201-8228-5945B2721D79}"/>
-    <dgm:cxn modelId="{3E0930BE-356B-4364-81E7-5938C86AD603}" type="presOf" srcId="{0B3750F0-71B6-490B-83CC-8A7C143F0308}" destId="{C2198115-ED36-47B7-8869-520DB24D3360}" srcOrd="0" destOrd="0" presId="urn:microsoft.com/office/officeart/2005/8/layout/process4"/>
-    <dgm:cxn modelId="{350A969D-1203-496B-9E27-33C3CF2C0087}" type="presOf" srcId="{72203140-6BF8-42B7-9D41-CC6371AEA6A3}" destId="{176BB967-85CF-4B86-9C46-CA14810665F5}" srcOrd="0" destOrd="0" presId="urn:microsoft.com/office/officeart/2005/8/layout/process4"/>
-    <dgm:cxn modelId="{5C19F24A-6210-44F8-B6BB-CA8B13E1F8A1}" type="presOf" srcId="{FBB1B63D-02A8-446B-AE2E-138B030CB20B}" destId="{4CEA73B4-9810-4D3B-B0E0-49C2694AE51E}" srcOrd="0" destOrd="0" presId="urn:microsoft.com/office/officeart/2005/8/layout/process4"/>
-    <dgm:cxn modelId="{57D6FE41-7AD5-45D8-A401-7E5EF1E2540C}" srcId="{E4A8C87C-D779-4CED-8887-9B6549780D26}" destId="{349FF3AC-168D-41F4-8506-87226E2D4596}" srcOrd="2" destOrd="0" parTransId="{C13B2526-0D1C-41B8-A667-BD6C321C182E}" sibTransId="{953A9DAE-6D1F-4890-81FC-42E5AA98930C}"/>
     <dgm:cxn modelId="{C37A5353-0920-4A54-8960-B3F239792ABC}" srcId="{C72F5594-5C51-4D43-9E6F-72CB9793398A}" destId="{2DC5589D-76A5-4044-A73F-FDF59398BBFF}" srcOrd="1" destOrd="0" parTransId="{158833B9-3CF4-4EBE-BA18-C9B4226056D3}" sibTransId="{F7DDA5F3-1251-4B0D-A303-8DF504183B45}"/>
-    <dgm:cxn modelId="{B0DA3BE4-E739-4E91-887A-4A7F5E28C607}" srcId="{C72F5594-5C51-4D43-9E6F-72CB9793398A}" destId="{7D8B9571-F3C6-4FB7-87FA-DB85E3C23E9A}" srcOrd="2" destOrd="0" parTransId="{3944B3E2-CEEE-4CB8-9523-4E02D4102BE9}" sibTransId="{724B3CD0-D3A0-4EFE-BF4F-044412D6BD07}"/>
-    <dgm:cxn modelId="{15A96BE0-2972-4108-B2EB-CF0529F83676}" type="presParOf" srcId="{2DF1CDF0-CA04-431C-9952-2B6EA19DD02B}" destId="{8A212C6C-1942-4916-8F89-49C9B69D6100}" srcOrd="0" destOrd="0" presId="urn:microsoft.com/office/officeart/2005/8/layout/process4"/>
-    <dgm:cxn modelId="{7C1D444D-D3C3-49C4-B545-CFCA8E911760}" type="presParOf" srcId="{8A212C6C-1942-4916-8F89-49C9B69D6100}" destId="{3F960E94-FB49-4C01-9B9D-FF25C44A89E1}" srcOrd="0" destOrd="0" presId="urn:microsoft.com/office/officeart/2005/8/layout/process4"/>
-    <dgm:cxn modelId="{FBD01725-E510-43C3-8CF1-77261835E2B9}" type="presParOf" srcId="{8A212C6C-1942-4916-8F89-49C9B69D6100}" destId="{BAC32510-88DA-4D0B-A014-D95263CA33F1}" srcOrd="1" destOrd="0" presId="urn:microsoft.com/office/officeart/2005/8/layout/process4"/>
-    <dgm:cxn modelId="{30EA6A8D-55B1-4863-8431-5460F5E998B4}" type="presParOf" srcId="{8A212C6C-1942-4916-8F89-49C9B69D6100}" destId="{D69B1A43-8F26-4094-8161-65EA1392B371}" srcOrd="2" destOrd="0" presId="urn:microsoft.com/office/officeart/2005/8/layout/process4"/>
-    <dgm:cxn modelId="{FAD8856C-4E50-4F77-8BEC-7758E5DF62FF}" type="presParOf" srcId="{D69B1A43-8F26-4094-8161-65EA1392B371}" destId="{12F507EA-E20A-44AD-BDC6-1647AD5B2FBD}" srcOrd="0" destOrd="0" presId="urn:microsoft.com/office/officeart/2005/8/layout/process4"/>
-    <dgm:cxn modelId="{B73C9506-CA9D-451A-93E1-1652698C293E}" type="presParOf" srcId="{D69B1A43-8F26-4094-8161-65EA1392B371}" destId="{C2198115-ED36-47B7-8869-520DB24D3360}" srcOrd="1" destOrd="0" presId="urn:microsoft.com/office/officeart/2005/8/layout/process4"/>
-    <dgm:cxn modelId="{9928F9F8-B6F1-4C21-A623-D12D85EEB76A}" type="presParOf" srcId="{D69B1A43-8F26-4094-8161-65EA1392B371}" destId="{C0D68195-7D1A-475F-8CB0-A1EF94CA7EFF}" srcOrd="2" destOrd="0" presId="urn:microsoft.com/office/officeart/2005/8/layout/process4"/>
-    <dgm:cxn modelId="{B3A34C92-B997-474F-80AF-0E13C43E7A76}" type="presParOf" srcId="{D69B1A43-8F26-4094-8161-65EA1392B371}" destId="{408BDBDC-5FDD-4528-95EB-28BB0E7FED6E}" srcOrd="3" destOrd="0" presId="urn:microsoft.com/office/officeart/2005/8/layout/process4"/>
-    <dgm:cxn modelId="{8E05FBF9-AA3C-4D9E-A222-CD4865DE5E97}" type="presParOf" srcId="{2DF1CDF0-CA04-431C-9952-2B6EA19DD02B}" destId="{99F0C881-1ACE-4866-BEA9-FE36476CD260}" srcOrd="1" destOrd="0" presId="urn:microsoft.com/office/officeart/2005/8/layout/process4"/>
-    <dgm:cxn modelId="{B3BFE586-F836-406E-B458-F2A78D1A2F1F}" type="presParOf" srcId="{2DF1CDF0-CA04-431C-9952-2B6EA19DD02B}" destId="{DA7C3525-37E0-490D-A242-CC971E14D2F5}" srcOrd="2" destOrd="0" presId="urn:microsoft.com/office/officeart/2005/8/layout/process4"/>
-    <dgm:cxn modelId="{804191E0-BF05-4043-A6F2-D3B61AB2AA1F}" type="presParOf" srcId="{DA7C3525-37E0-490D-A242-CC971E14D2F5}" destId="{65C115F7-0047-45AC-B82C-0F818E9ED500}" srcOrd="0" destOrd="0" presId="urn:microsoft.com/office/officeart/2005/8/layout/process4"/>
-    <dgm:cxn modelId="{E608F426-F8C1-476F-AC4C-825FD509CE04}" type="presParOf" srcId="{DA7C3525-37E0-490D-A242-CC971E14D2F5}" destId="{A1B9C31A-1156-4C51-9BA3-49306759E255}" srcOrd="1" destOrd="0" presId="urn:microsoft.com/office/officeart/2005/8/layout/process4"/>
-    <dgm:cxn modelId="{38B60226-3B02-493F-A098-D8E622A8C92F}" type="presParOf" srcId="{DA7C3525-37E0-490D-A242-CC971E14D2F5}" destId="{CA1832D4-D1D7-4EE3-98F2-EF99ECE6C65B}" srcOrd="2" destOrd="0" presId="urn:microsoft.com/office/officeart/2005/8/layout/process4"/>
-    <dgm:cxn modelId="{915B8970-6586-4F37-8D93-D18379D1D11C}" type="presParOf" srcId="{CA1832D4-D1D7-4EE3-98F2-EF99ECE6C65B}" destId="{767A8E6C-16DC-495B-A27A-AB2EBB9B3571}" srcOrd="0" destOrd="0" presId="urn:microsoft.com/office/officeart/2005/8/layout/process4"/>
-    <dgm:cxn modelId="{C5400F62-A8FB-45D2-AA9C-35ECAD17DF33}" type="presParOf" srcId="{CA1832D4-D1D7-4EE3-98F2-EF99ECE6C65B}" destId="{0242FE30-E3B6-496D-90F0-3EEA0A2B0289}" srcOrd="1" destOrd="0" presId="urn:microsoft.com/office/officeart/2005/8/layout/process4"/>
-    <dgm:cxn modelId="{C3F0CE3C-4187-4F1A-BBF5-23517C973B9A}" type="presParOf" srcId="{CA1832D4-D1D7-4EE3-98F2-EF99ECE6C65B}" destId="{2FB1D835-27A6-4EBB-A60C-5C5F3B21C117}" srcOrd="2" destOrd="0" presId="urn:microsoft.com/office/officeart/2005/8/layout/process4"/>
-    <dgm:cxn modelId="{392D3378-6E4D-4A1E-B71A-BBE9E8933B20}" type="presParOf" srcId="{CA1832D4-D1D7-4EE3-98F2-EF99ECE6C65B}" destId="{0E925631-7B9D-4638-88EE-A96D480AC529}" srcOrd="3" destOrd="0" presId="urn:microsoft.com/office/officeart/2005/8/layout/process4"/>
-    <dgm:cxn modelId="{6D563168-1748-41C2-8194-BAD3AA5E48E9}" type="presParOf" srcId="{2DF1CDF0-CA04-431C-9952-2B6EA19DD02B}" destId="{37D725DC-15FD-4EC8-A497-7368EAD5F083}" srcOrd="3" destOrd="0" presId="urn:microsoft.com/office/officeart/2005/8/layout/process4"/>
-    <dgm:cxn modelId="{AE1A3FA3-B9AA-4046-B7BE-2514D247F36F}" type="presParOf" srcId="{2DF1CDF0-CA04-431C-9952-2B6EA19DD02B}" destId="{6E8F4D4A-A328-465C-8498-06D807FDF9EC}" srcOrd="4" destOrd="0" presId="urn:microsoft.com/office/officeart/2005/8/layout/process4"/>
-    <dgm:cxn modelId="{E57FD959-FBE8-41AB-ADD8-0637AA6B728E}" type="presParOf" srcId="{6E8F4D4A-A328-465C-8498-06D807FDF9EC}" destId="{EB868BD6-2F00-439A-ACEC-1F419EFEDEBB}" srcOrd="0" destOrd="0" presId="urn:microsoft.com/office/officeart/2005/8/layout/process4"/>
-    <dgm:cxn modelId="{9EC3FA5F-42C3-453C-A312-047C7EE1866A}" type="presParOf" srcId="{6E8F4D4A-A328-465C-8498-06D807FDF9EC}" destId="{3D3C0266-BBF9-441C-BEFD-769ED1F9C02C}" srcOrd="1" destOrd="0" presId="urn:microsoft.com/office/officeart/2005/8/layout/process4"/>
-    <dgm:cxn modelId="{FA9BEBFE-5214-4AEF-9098-3A387502FACE}" type="presParOf" srcId="{6E8F4D4A-A328-465C-8498-06D807FDF9EC}" destId="{96CB06E3-CCF2-4487-BAFF-232792282C34}" srcOrd="2" destOrd="0" presId="urn:microsoft.com/office/officeart/2005/8/layout/process4"/>
-    <dgm:cxn modelId="{4EBBD52C-4118-4D91-9DEE-003B5E6B7902}" type="presParOf" srcId="{96CB06E3-CCF2-4487-BAFF-232792282C34}" destId="{4CEA73B4-9810-4D3B-B0E0-49C2694AE51E}" srcOrd="0" destOrd="0" presId="urn:microsoft.com/office/officeart/2005/8/layout/process4"/>
-    <dgm:cxn modelId="{EDDA8293-C8BB-4A20-B882-D7EEB71B3EA0}" type="presParOf" srcId="{96CB06E3-CCF2-4487-BAFF-232792282C34}" destId="{176BB967-85CF-4B86-9C46-CA14810665F5}" srcOrd="1" destOrd="0" presId="urn:microsoft.com/office/officeart/2005/8/layout/process4"/>
-    <dgm:cxn modelId="{08DE6C32-EFE7-442A-8A54-47F4287A84A7}" type="presParOf" srcId="{96CB06E3-CCF2-4487-BAFF-232792282C34}" destId="{5E07C81E-B689-4E03-82E3-A5C4E5EC27AD}" srcOrd="2" destOrd="0" presId="urn:microsoft.com/office/officeart/2005/8/layout/process4"/>
-    <dgm:cxn modelId="{5384F087-27C2-44B7-BB5B-3D744E3B1521}" type="presParOf" srcId="{96CB06E3-CCF2-4487-BAFF-232792282C34}" destId="{12A2AD38-0FDF-4127-9334-C7A73083828C}" srcOrd="3" destOrd="0" presId="urn:microsoft.com/office/officeart/2005/8/layout/process4"/>
+    <dgm:cxn modelId="{B7B04C89-6145-4791-A611-9B18671BC529}" type="presOf" srcId="{AB2EF5AB-9FE9-4FA2-B4C4-8B1F6DB93472}" destId="{2DF1CDF0-CA04-431C-9952-2B6EA19DD02B}" srcOrd="0" destOrd="0" presId="urn:microsoft.com/office/officeart/2005/8/layout/process4"/>
+    <dgm:cxn modelId="{17C16EA4-D686-4D12-9B4F-BA0B93DB6D4B}" type="presOf" srcId="{349FF3AC-168D-41F4-8506-87226E2D4596}" destId="{5E07C81E-B689-4E03-82E3-A5C4E5EC27AD}" srcOrd="0" destOrd="0" presId="urn:microsoft.com/office/officeart/2005/8/layout/process4"/>
+    <dgm:cxn modelId="{A23B4758-3105-42BD-A543-9D13D6CE9B43}" type="presOf" srcId="{E0CFE967-6FAB-47CB-A32A-D6C1AB7EB668}" destId="{12A2AD38-0FDF-4127-9334-C7A73083828C}" srcOrd="0" destOrd="0" presId="urn:microsoft.com/office/officeart/2005/8/layout/process4"/>
+    <dgm:cxn modelId="{9BF549D3-31EE-41A0-BD65-1D9398FB2E1E}" type="presParOf" srcId="{2DF1CDF0-CA04-431C-9952-2B6EA19DD02B}" destId="{8A212C6C-1942-4916-8F89-49C9B69D6100}" srcOrd="0" destOrd="0" presId="urn:microsoft.com/office/officeart/2005/8/layout/process4"/>
+    <dgm:cxn modelId="{F65D8111-EC8C-49DA-BF40-2A65664E2B72}" type="presParOf" srcId="{8A212C6C-1942-4916-8F89-49C9B69D6100}" destId="{3F960E94-FB49-4C01-9B9D-FF25C44A89E1}" srcOrd="0" destOrd="0" presId="urn:microsoft.com/office/officeart/2005/8/layout/process4"/>
+    <dgm:cxn modelId="{47EAF724-075D-4FE2-A8CD-92A201A62C84}" type="presParOf" srcId="{8A212C6C-1942-4916-8F89-49C9B69D6100}" destId="{BAC32510-88DA-4D0B-A014-D95263CA33F1}" srcOrd="1" destOrd="0" presId="urn:microsoft.com/office/officeart/2005/8/layout/process4"/>
+    <dgm:cxn modelId="{1E9F5AE3-C2C7-4A89-AFA7-BE832113202A}" type="presParOf" srcId="{8A212C6C-1942-4916-8F89-49C9B69D6100}" destId="{D69B1A43-8F26-4094-8161-65EA1392B371}" srcOrd="2" destOrd="0" presId="urn:microsoft.com/office/officeart/2005/8/layout/process4"/>
+    <dgm:cxn modelId="{0B7954BC-CE16-470B-8CC3-2CB51420F8FD}" type="presParOf" srcId="{D69B1A43-8F26-4094-8161-65EA1392B371}" destId="{12F507EA-E20A-44AD-BDC6-1647AD5B2FBD}" srcOrd="0" destOrd="0" presId="urn:microsoft.com/office/officeart/2005/8/layout/process4"/>
+    <dgm:cxn modelId="{462978F4-D295-48AC-9849-0CD6A3CF9DE2}" type="presParOf" srcId="{D69B1A43-8F26-4094-8161-65EA1392B371}" destId="{C2198115-ED36-47B7-8869-520DB24D3360}" srcOrd="1" destOrd="0" presId="urn:microsoft.com/office/officeart/2005/8/layout/process4"/>
+    <dgm:cxn modelId="{F030D616-CA0D-4479-A43B-3FA470B2900D}" type="presParOf" srcId="{D69B1A43-8F26-4094-8161-65EA1392B371}" destId="{C0D68195-7D1A-475F-8CB0-A1EF94CA7EFF}" srcOrd="2" destOrd="0" presId="urn:microsoft.com/office/officeart/2005/8/layout/process4"/>
+    <dgm:cxn modelId="{0DB02928-13D3-4448-8612-A134132B8565}" type="presParOf" srcId="{D69B1A43-8F26-4094-8161-65EA1392B371}" destId="{408BDBDC-5FDD-4528-95EB-28BB0E7FED6E}" srcOrd="3" destOrd="0" presId="urn:microsoft.com/office/officeart/2005/8/layout/process4"/>
+    <dgm:cxn modelId="{B6375333-20E0-47C2-A3BC-CF876F5A922F}" type="presParOf" srcId="{2DF1CDF0-CA04-431C-9952-2B6EA19DD02B}" destId="{99F0C881-1ACE-4866-BEA9-FE36476CD260}" srcOrd="1" destOrd="0" presId="urn:microsoft.com/office/officeart/2005/8/layout/process4"/>
+    <dgm:cxn modelId="{F94D5327-06DB-4385-98AB-DAAE2C78E197}" type="presParOf" srcId="{2DF1CDF0-CA04-431C-9952-2B6EA19DD02B}" destId="{DA7C3525-37E0-490D-A242-CC971E14D2F5}" srcOrd="2" destOrd="0" presId="urn:microsoft.com/office/officeart/2005/8/layout/process4"/>
+    <dgm:cxn modelId="{1A4D45AA-92C6-4720-B199-126F62BD64B7}" type="presParOf" srcId="{DA7C3525-37E0-490D-A242-CC971E14D2F5}" destId="{65C115F7-0047-45AC-B82C-0F818E9ED500}" srcOrd="0" destOrd="0" presId="urn:microsoft.com/office/officeart/2005/8/layout/process4"/>
+    <dgm:cxn modelId="{80EA0689-2FEE-47FB-86CC-2A63279C1688}" type="presParOf" srcId="{DA7C3525-37E0-490D-A242-CC971E14D2F5}" destId="{A1B9C31A-1156-4C51-9BA3-49306759E255}" srcOrd="1" destOrd="0" presId="urn:microsoft.com/office/officeart/2005/8/layout/process4"/>
+    <dgm:cxn modelId="{DC9FEF30-7738-4673-A3C9-59D9853C91D5}" type="presParOf" srcId="{DA7C3525-37E0-490D-A242-CC971E14D2F5}" destId="{CA1832D4-D1D7-4EE3-98F2-EF99ECE6C65B}" srcOrd="2" destOrd="0" presId="urn:microsoft.com/office/officeart/2005/8/layout/process4"/>
+    <dgm:cxn modelId="{1007630C-5A53-4C71-BFE1-621C17D17B13}" type="presParOf" srcId="{CA1832D4-D1D7-4EE3-98F2-EF99ECE6C65B}" destId="{767A8E6C-16DC-495B-A27A-AB2EBB9B3571}" srcOrd="0" destOrd="0" presId="urn:microsoft.com/office/officeart/2005/8/layout/process4"/>
+    <dgm:cxn modelId="{09092959-E372-44AD-9A80-2013FDD3BC95}" type="presParOf" srcId="{CA1832D4-D1D7-4EE3-98F2-EF99ECE6C65B}" destId="{0242FE30-E3B6-496D-90F0-3EEA0A2B0289}" srcOrd="1" destOrd="0" presId="urn:microsoft.com/office/officeart/2005/8/layout/process4"/>
+    <dgm:cxn modelId="{39037430-4EA2-4FA1-9B7E-3C6FB0369D43}" type="presParOf" srcId="{CA1832D4-D1D7-4EE3-98F2-EF99ECE6C65B}" destId="{2FB1D835-27A6-4EBB-A60C-5C5F3B21C117}" srcOrd="2" destOrd="0" presId="urn:microsoft.com/office/officeart/2005/8/layout/process4"/>
+    <dgm:cxn modelId="{231CC4D7-15E4-4D04-B879-6AE5CC7B2262}" type="presParOf" srcId="{CA1832D4-D1D7-4EE3-98F2-EF99ECE6C65B}" destId="{0E925631-7B9D-4638-88EE-A96D480AC529}" srcOrd="3" destOrd="0" presId="urn:microsoft.com/office/officeart/2005/8/layout/process4"/>
+    <dgm:cxn modelId="{B50F7609-C624-479A-80EC-D5B9CABCB22F}" type="presParOf" srcId="{2DF1CDF0-CA04-431C-9952-2B6EA19DD02B}" destId="{37D725DC-15FD-4EC8-A497-7368EAD5F083}" srcOrd="3" destOrd="0" presId="urn:microsoft.com/office/officeart/2005/8/layout/process4"/>
+    <dgm:cxn modelId="{452DD69F-A9A6-453C-9AAE-38BB38B29589}" type="presParOf" srcId="{2DF1CDF0-CA04-431C-9952-2B6EA19DD02B}" destId="{6E8F4D4A-A328-465C-8498-06D807FDF9EC}" srcOrd="4" destOrd="0" presId="urn:microsoft.com/office/officeart/2005/8/layout/process4"/>
+    <dgm:cxn modelId="{95B63F0D-2418-4D58-8A4A-859942CF72DF}" type="presParOf" srcId="{6E8F4D4A-A328-465C-8498-06D807FDF9EC}" destId="{EB868BD6-2F00-439A-ACEC-1F419EFEDEBB}" srcOrd="0" destOrd="0" presId="urn:microsoft.com/office/officeart/2005/8/layout/process4"/>
+    <dgm:cxn modelId="{BB9F8B4E-0AFE-455B-B1CA-A3860C8D4CBA}" type="presParOf" srcId="{6E8F4D4A-A328-465C-8498-06D807FDF9EC}" destId="{3D3C0266-BBF9-441C-BEFD-769ED1F9C02C}" srcOrd="1" destOrd="0" presId="urn:microsoft.com/office/officeart/2005/8/layout/process4"/>
+    <dgm:cxn modelId="{AB0809CF-04A0-4958-A592-8F017516C54A}" type="presParOf" srcId="{6E8F4D4A-A328-465C-8498-06D807FDF9EC}" destId="{96CB06E3-CCF2-4487-BAFF-232792282C34}" srcOrd="2" destOrd="0" presId="urn:microsoft.com/office/officeart/2005/8/layout/process4"/>
+    <dgm:cxn modelId="{A85A05E9-F2B8-4046-8B5D-249B30D7CE17}" type="presParOf" srcId="{96CB06E3-CCF2-4487-BAFF-232792282C34}" destId="{4CEA73B4-9810-4D3B-B0E0-49C2694AE51E}" srcOrd="0" destOrd="0" presId="urn:microsoft.com/office/officeart/2005/8/layout/process4"/>
+    <dgm:cxn modelId="{2D7702D4-274C-42CF-A4F7-48FECD6C260A}" type="presParOf" srcId="{96CB06E3-CCF2-4487-BAFF-232792282C34}" destId="{176BB967-85CF-4B86-9C46-CA14810665F5}" srcOrd="1" destOrd="0" presId="urn:microsoft.com/office/officeart/2005/8/layout/process4"/>
+    <dgm:cxn modelId="{76234998-8EA3-416C-A59A-D3D818C91B2E}" type="presParOf" srcId="{96CB06E3-CCF2-4487-BAFF-232792282C34}" destId="{5E07C81E-B689-4E03-82E3-A5C4E5EC27AD}" srcOrd="2" destOrd="0" presId="urn:microsoft.com/office/officeart/2005/8/layout/process4"/>
+    <dgm:cxn modelId="{30705720-9282-4108-A1C8-5FF1CBD3FF1B}" type="presParOf" srcId="{96CB06E3-CCF2-4487-BAFF-232792282C34}" destId="{12A2AD38-0FDF-4127-9334-C7A73083828C}" srcOrd="3" destOrd="0" presId="urn:microsoft.com/office/officeart/2005/8/layout/process4"/>
   </dgm:cxnLst>
   <dgm:bg/>
   <dgm:whole/>
@@ -3809,24 +3809,24 @@
     </dgm:pt>
   </dgm:ptLst>
   <dgm:cxnLst>
-    <dgm:cxn modelId="{0A212BED-DA7F-4897-8386-8FF99BBAC4D9}" type="presOf" srcId="{BA867C10-8B70-4BD9-9B08-E940191BFF84}" destId="{5E503655-3828-4A4B-B0B7-B5BA8860C783}" srcOrd="0" destOrd="0" presId="urn:microsoft.com/office/officeart/2005/8/layout/process1"/>
-    <dgm:cxn modelId="{ABFAE6F2-EA2F-4733-8876-6E7829AEF70A}" type="presOf" srcId="{12671F33-9678-43A6-900B-C1489174E657}" destId="{4D0C926A-592B-4D64-8021-5542543445B2}" srcOrd="1" destOrd="0" presId="urn:microsoft.com/office/officeart/2005/8/layout/process1"/>
-    <dgm:cxn modelId="{BBE964C2-4C83-4CF7-AE37-CB71EB962FC3}" type="presOf" srcId="{12671F33-9678-43A6-900B-C1489174E657}" destId="{0A355C2F-2373-4905-868C-C107D7464914}" srcOrd="0" destOrd="0" presId="urn:microsoft.com/office/officeart/2005/8/layout/process1"/>
-    <dgm:cxn modelId="{291A6C24-435C-4853-90DB-0D04CC892C0B}" type="presOf" srcId="{4DBBD212-2F92-4856-A3B1-808A28703F78}" destId="{A538BD20-9261-44F8-91B2-DB200CF39004}" srcOrd="0" destOrd="0" presId="urn:microsoft.com/office/officeart/2005/8/layout/process1"/>
+    <dgm:cxn modelId="{2C8DF8E4-1520-468B-82BC-5DB9B307F0A3}" type="presOf" srcId="{FD013B34-EAD8-4564-9412-9B41C6455304}" destId="{F79911B1-9A55-4D99-9610-7F02C5BDA785}" srcOrd="0" destOrd="0" presId="urn:microsoft.com/office/officeart/2005/8/layout/process1"/>
+    <dgm:cxn modelId="{D81ABDB6-D28E-4063-8A0D-8BC8A9F56130}" type="presOf" srcId="{12671F33-9678-43A6-900B-C1489174E657}" destId="{0A355C2F-2373-4905-868C-C107D7464914}" srcOrd="0" destOrd="0" presId="urn:microsoft.com/office/officeart/2005/8/layout/process1"/>
+    <dgm:cxn modelId="{7CFF5A0D-7068-4736-89EC-42F0EAB29DC7}" type="presOf" srcId="{975768BF-4643-4000-B91B-EB5FA50C9F90}" destId="{A379DF86-A80C-400F-95D1-CAAB94A38CDA}" srcOrd="0" destOrd="0" presId="urn:microsoft.com/office/officeart/2005/8/layout/process1"/>
     <dgm:cxn modelId="{CB180E21-1677-4C9D-BECC-BF77289435B4}" srcId="{BA867C10-8B70-4BD9-9B08-E940191BFF84}" destId="{FD013B34-EAD8-4564-9412-9B41C6455304}" srcOrd="1" destOrd="0" parTransId="{1A0778CB-5D15-4CB1-8E6E-778B7CF15FB2}" sibTransId="{12671F33-9678-43A6-900B-C1489174E657}"/>
     <dgm:cxn modelId="{DDB69C00-5A6F-467A-B08B-8C8934B635E3}" srcId="{BA867C10-8B70-4BD9-9B08-E940191BFF84}" destId="{7054BD12-7B30-455D-9E71-938A3D991EF3}" srcOrd="0" destOrd="0" parTransId="{B08D6F66-8421-4B02-A533-01237B34450A}" sibTransId="{975768BF-4643-4000-B91B-EB5FA50C9F90}"/>
+    <dgm:cxn modelId="{E4FDAF7D-9FD6-4145-A10F-A1D568FE5E09}" type="presOf" srcId="{7054BD12-7B30-455D-9E71-938A3D991EF3}" destId="{B76D5DE1-2C10-4C3B-8B73-4804B64601EB}" srcOrd="0" destOrd="0" presId="urn:microsoft.com/office/officeart/2005/8/layout/process1"/>
     <dgm:cxn modelId="{F82AF631-2420-4E0B-8A9F-5CDC6EE8E564}" srcId="{BA867C10-8B70-4BD9-9B08-E940191BFF84}" destId="{4DBBD212-2F92-4856-A3B1-808A28703F78}" srcOrd="2" destOrd="0" parTransId="{79BFE450-8CAD-46CD-A4BA-9936A9ED476F}" sibTransId="{7802407B-134E-45B6-83FF-49E4371DEE1F}"/>
-    <dgm:cxn modelId="{F30E1B2D-6560-4D43-A986-1E2CF8FAD58A}" type="presOf" srcId="{975768BF-4643-4000-B91B-EB5FA50C9F90}" destId="{97FC9502-5C3F-46A5-ABC4-ED27DB33615E}" srcOrd="1" destOrd="0" presId="urn:microsoft.com/office/officeart/2005/8/layout/process1"/>
-    <dgm:cxn modelId="{07E0EEC4-7632-44F8-9AC2-60AEB156D1FE}" type="presOf" srcId="{975768BF-4643-4000-B91B-EB5FA50C9F90}" destId="{A379DF86-A80C-400F-95D1-CAAB94A38CDA}" srcOrd="0" destOrd="0" presId="urn:microsoft.com/office/officeart/2005/8/layout/process1"/>
-    <dgm:cxn modelId="{E16F5A9C-1AC1-481C-9777-3F53630F7F35}" type="presOf" srcId="{7054BD12-7B30-455D-9E71-938A3D991EF3}" destId="{B76D5DE1-2C10-4C3B-8B73-4804B64601EB}" srcOrd="0" destOrd="0" presId="urn:microsoft.com/office/officeart/2005/8/layout/process1"/>
-    <dgm:cxn modelId="{F713D489-98A0-4DE7-9D89-ECB47F143A26}" type="presOf" srcId="{FD013B34-EAD8-4564-9412-9B41C6455304}" destId="{F79911B1-9A55-4D99-9610-7F02C5BDA785}" srcOrd="0" destOrd="0" presId="urn:microsoft.com/office/officeart/2005/8/layout/process1"/>
-    <dgm:cxn modelId="{5CE19D8B-2FEA-4E7B-9BB5-E8C440575B56}" type="presParOf" srcId="{5E503655-3828-4A4B-B0B7-B5BA8860C783}" destId="{B76D5DE1-2C10-4C3B-8B73-4804B64601EB}" srcOrd="0" destOrd="0" presId="urn:microsoft.com/office/officeart/2005/8/layout/process1"/>
-    <dgm:cxn modelId="{500DA431-524F-4F94-ACD1-0D30BCC6085A}" type="presParOf" srcId="{5E503655-3828-4A4B-B0B7-B5BA8860C783}" destId="{A379DF86-A80C-400F-95D1-CAAB94A38CDA}" srcOrd="1" destOrd="0" presId="urn:microsoft.com/office/officeart/2005/8/layout/process1"/>
-    <dgm:cxn modelId="{870FD6A5-3BCF-4044-8C76-B0F03A1B81E8}" type="presParOf" srcId="{A379DF86-A80C-400F-95D1-CAAB94A38CDA}" destId="{97FC9502-5C3F-46A5-ABC4-ED27DB33615E}" srcOrd="0" destOrd="0" presId="urn:microsoft.com/office/officeart/2005/8/layout/process1"/>
-    <dgm:cxn modelId="{D1298C2B-6483-4FB1-AA9C-393DE5D0B9EE}" type="presParOf" srcId="{5E503655-3828-4A4B-B0B7-B5BA8860C783}" destId="{F79911B1-9A55-4D99-9610-7F02C5BDA785}" srcOrd="2" destOrd="0" presId="urn:microsoft.com/office/officeart/2005/8/layout/process1"/>
-    <dgm:cxn modelId="{FCCF3FB5-8C9B-4108-A75E-DBA21AB102E8}" type="presParOf" srcId="{5E503655-3828-4A4B-B0B7-B5BA8860C783}" destId="{0A355C2F-2373-4905-868C-C107D7464914}" srcOrd="3" destOrd="0" presId="urn:microsoft.com/office/officeart/2005/8/layout/process1"/>
-    <dgm:cxn modelId="{6535975B-DDEB-4844-A777-4511BA14F7F5}" type="presParOf" srcId="{0A355C2F-2373-4905-868C-C107D7464914}" destId="{4D0C926A-592B-4D64-8021-5542543445B2}" srcOrd="0" destOrd="0" presId="urn:microsoft.com/office/officeart/2005/8/layout/process1"/>
-    <dgm:cxn modelId="{F0CE892D-352B-487D-A6BA-0A5BE3DE9C82}" type="presParOf" srcId="{5E503655-3828-4A4B-B0B7-B5BA8860C783}" destId="{A538BD20-9261-44F8-91B2-DB200CF39004}" srcOrd="4" destOrd="0" presId="urn:microsoft.com/office/officeart/2005/8/layout/process1"/>
+    <dgm:cxn modelId="{293C5B7B-7E40-489E-BAA3-946B49BBEE63}" type="presOf" srcId="{12671F33-9678-43A6-900B-C1489174E657}" destId="{4D0C926A-592B-4D64-8021-5542543445B2}" srcOrd="1" destOrd="0" presId="urn:microsoft.com/office/officeart/2005/8/layout/process1"/>
+    <dgm:cxn modelId="{B4325679-3FEC-46D9-AA3E-ADE0751BF893}" type="presOf" srcId="{975768BF-4643-4000-B91B-EB5FA50C9F90}" destId="{97FC9502-5C3F-46A5-ABC4-ED27DB33615E}" srcOrd="1" destOrd="0" presId="urn:microsoft.com/office/officeart/2005/8/layout/process1"/>
+    <dgm:cxn modelId="{1A0D56B8-19AC-4675-8E13-97F6CA53B69A}" type="presOf" srcId="{4DBBD212-2F92-4856-A3B1-808A28703F78}" destId="{A538BD20-9261-44F8-91B2-DB200CF39004}" srcOrd="0" destOrd="0" presId="urn:microsoft.com/office/officeart/2005/8/layout/process1"/>
+    <dgm:cxn modelId="{4E5CBB39-913C-40E0-BF44-24E674DAA52F}" type="presOf" srcId="{BA867C10-8B70-4BD9-9B08-E940191BFF84}" destId="{5E503655-3828-4A4B-B0B7-B5BA8860C783}" srcOrd="0" destOrd="0" presId="urn:microsoft.com/office/officeart/2005/8/layout/process1"/>
+    <dgm:cxn modelId="{6E91B3E4-26F8-45C3-9C16-6DE1C380D615}" type="presParOf" srcId="{5E503655-3828-4A4B-B0B7-B5BA8860C783}" destId="{B76D5DE1-2C10-4C3B-8B73-4804B64601EB}" srcOrd="0" destOrd="0" presId="urn:microsoft.com/office/officeart/2005/8/layout/process1"/>
+    <dgm:cxn modelId="{02312D8A-6C12-45E0-B0C9-290DA78041E8}" type="presParOf" srcId="{5E503655-3828-4A4B-B0B7-B5BA8860C783}" destId="{A379DF86-A80C-400F-95D1-CAAB94A38CDA}" srcOrd="1" destOrd="0" presId="urn:microsoft.com/office/officeart/2005/8/layout/process1"/>
+    <dgm:cxn modelId="{13BBCC62-3F59-4EB4-8CDE-54B883BA124F}" type="presParOf" srcId="{A379DF86-A80C-400F-95D1-CAAB94A38CDA}" destId="{97FC9502-5C3F-46A5-ABC4-ED27DB33615E}" srcOrd="0" destOrd="0" presId="urn:microsoft.com/office/officeart/2005/8/layout/process1"/>
+    <dgm:cxn modelId="{1D992EF7-8968-4FE3-ABE7-6F4D2B2ECD2B}" type="presParOf" srcId="{5E503655-3828-4A4B-B0B7-B5BA8860C783}" destId="{F79911B1-9A55-4D99-9610-7F02C5BDA785}" srcOrd="2" destOrd="0" presId="urn:microsoft.com/office/officeart/2005/8/layout/process1"/>
+    <dgm:cxn modelId="{8D7D9E1F-EA11-433D-B31D-56A9FE9EEC10}" type="presParOf" srcId="{5E503655-3828-4A4B-B0B7-B5BA8860C783}" destId="{0A355C2F-2373-4905-868C-C107D7464914}" srcOrd="3" destOrd="0" presId="urn:microsoft.com/office/officeart/2005/8/layout/process1"/>
+    <dgm:cxn modelId="{8D0F3122-483F-484E-B062-A60B6AAC6CFE}" type="presParOf" srcId="{0A355C2F-2373-4905-868C-C107D7464914}" destId="{4D0C926A-592B-4D64-8021-5542543445B2}" srcOrd="0" destOrd="0" presId="urn:microsoft.com/office/officeart/2005/8/layout/process1"/>
+    <dgm:cxn modelId="{9BFA7F95-6965-422E-BFFD-EB634CF95649}" type="presParOf" srcId="{5E503655-3828-4A4B-B0B7-B5BA8860C783}" destId="{A538BD20-9261-44F8-91B2-DB200CF39004}" srcOrd="4" destOrd="0" presId="urn:microsoft.com/office/officeart/2005/8/layout/process1"/>
   </dgm:cxnLst>
   <dgm:bg/>
   <dgm:whole/>
@@ -4382,21 +4382,21 @@
         <a:gradFill rotWithShape="1">
           <a:gsLst>
             <a:gs pos="0">
-              <a:schemeClr val="accent4">
+              <a:schemeClr val="accent6">
                 <a:lumMod val="110000"/>
                 <a:satMod val="105000"/>
                 <a:tint val="67000"/>
               </a:schemeClr>
             </a:gs>
             <a:gs pos="50000">
-              <a:schemeClr val="accent4">
+              <a:schemeClr val="accent6">
                 <a:lumMod val="105000"/>
                 <a:satMod val="103000"/>
                 <a:tint val="73000"/>
               </a:schemeClr>
             </a:gs>
             <a:gs pos="100000">
-              <a:schemeClr val="accent4">
+              <a:schemeClr val="accent6">
                 <a:lumMod val="105000"/>
                 <a:satMod val="109000"/>
                 <a:tint val="81000"/>
@@ -4407,7 +4407,7 @@
         </a:gradFill>
         <a:ln w="6350" cap="flat" cmpd="sng" algn="ctr">
           <a:solidFill>
-            <a:schemeClr val="accent4"/>
+            <a:schemeClr val="accent6"/>
           </a:solidFill>
           <a:prstDash val="solid"/>
           <a:miter lim="800000"/>
@@ -4416,13 +4416,13 @@
       </dsp:spPr>
       <dsp:style>
         <a:lnRef idx="1">
-          <a:schemeClr val="accent4"/>
+          <a:schemeClr val="accent6"/>
         </a:lnRef>
         <a:fillRef idx="2">
-          <a:schemeClr val="accent4"/>
+          <a:schemeClr val="accent6"/>
         </a:fillRef>
         <a:effectRef idx="1">
-          <a:schemeClr val="accent4"/>
+          <a:schemeClr val="accent6"/>
         </a:effectRef>
         <a:fontRef idx="minor">
           <a:schemeClr val="dk1"/>
@@ -4568,21 +4568,21 @@
         <a:gradFill rotWithShape="1">
           <a:gsLst>
             <a:gs pos="0">
-              <a:schemeClr val="accent2">
+              <a:schemeClr val="accent4">
                 <a:lumMod val="110000"/>
                 <a:satMod val="105000"/>
                 <a:tint val="67000"/>
               </a:schemeClr>
             </a:gs>
             <a:gs pos="50000">
-              <a:schemeClr val="accent2">
+              <a:schemeClr val="accent4">
                 <a:lumMod val="105000"/>
                 <a:satMod val="103000"/>
                 <a:tint val="73000"/>
               </a:schemeClr>
             </a:gs>
             <a:gs pos="100000">
-              <a:schemeClr val="accent2">
+              <a:schemeClr val="accent4">
                 <a:lumMod val="105000"/>
                 <a:satMod val="109000"/>
                 <a:tint val="81000"/>
@@ -4593,7 +4593,7 @@
         </a:gradFill>
         <a:ln w="6350" cap="flat" cmpd="sng" algn="ctr">
           <a:solidFill>
-            <a:schemeClr val="accent2"/>
+            <a:schemeClr val="accent4"/>
           </a:solidFill>
           <a:prstDash val="solid"/>
           <a:miter lim="800000"/>
@@ -4602,13 +4602,13 @@
       </dsp:spPr>
       <dsp:style>
         <a:lnRef idx="1">
-          <a:schemeClr val="accent2"/>
+          <a:schemeClr val="accent4"/>
         </a:lnRef>
         <a:fillRef idx="2">
-          <a:schemeClr val="accent2"/>
+          <a:schemeClr val="accent4"/>
         </a:fillRef>
         <a:effectRef idx="1">
-          <a:schemeClr val="accent2"/>
+          <a:schemeClr val="accent4"/>
         </a:effectRef>
         <a:fontRef idx="minor">
           <a:schemeClr val="dk1"/>
@@ -8460,7 +8460,7 @@
 </file>
 
 <file path=customXml/itemProps1.xml><?xml version="1.0" encoding="utf-8"?>
-<ds:datastoreItem xmlns:ds="http://schemas.openxmlformats.org/officeDocument/2006/customXml" ds:itemID="{C38460C4-518E-4743-8A67-72B7C93BB6F2}">
+<ds:datastoreItem xmlns:ds="http://schemas.openxmlformats.org/officeDocument/2006/customXml" ds:itemID="{8E64B38F-5444-45CF-ACFB-07F264AFF1DB}">
   <ds:schemaRefs>
     <ds:schemaRef ds:uri="http://schemas.openxmlformats.org/officeDocument/2006/bibliography"/>
   </ds:schemaRefs>

</xml_diff>

<commit_message>
Added experimental OpenSimplex Noise code
doesn't produce good results right now and needs to be tweaked. So I won't use it yet but I'll leave the code there for future use.
</commit_message>
<xml_diff>
--- a/0.3.3 roadmap.docx
+++ b/0.3.3 roadmap.docx
@@ -176,7 +176,6 @@
           </wp:inline>
         </w:drawing>
       </w:r>
-      <w:bookmarkEnd w:id="0"/>
     </w:p>
     <w:p>
       <w:pPr>
@@ -210,6 +209,7 @@
         <w:t>Legend:</w:t>
       </w:r>
     </w:p>
+    <w:bookmarkEnd w:id="0"/>
     <w:p>
       <w:pPr>
         <w:spacing w:after="0" w:line="240" w:lineRule="auto"/>
@@ -2684,6 +2684,60 @@
       <dgm:prSet phldrT="[Text]">
         <dgm:style>
           <a:lnRef idx="1">
+            <a:schemeClr val="accent6"/>
+          </a:lnRef>
+          <a:fillRef idx="2">
+            <a:schemeClr val="accent6"/>
+          </a:fillRef>
+          <a:effectRef idx="1">
+            <a:schemeClr val="accent6"/>
+          </a:effectRef>
+          <a:fontRef idx="minor">
+            <a:schemeClr val="dk1"/>
+          </a:fontRef>
+        </dgm:style>
+      </dgm:prSet>
+      <dgm:spPr/>
+      <dgm:t>
+        <a:bodyPr/>
+        <a:lstStyle/>
+        <a:p>
+          <a:r>
+            <a:rPr lang="en-US">
+              <a:latin typeface="Segoe UI" panose="020B0502040204020203" pitchFamily="34" charset="0"/>
+              <a:cs typeface="Segoe UI" panose="020B0502040204020203" pitchFamily="34" charset="0"/>
+            </a:rPr>
+            <a:t>Keyboard Shortcuts</a:t>
+          </a:r>
+        </a:p>
+      </dgm:t>
+    </dgm:pt>
+    <dgm:pt modelId="{3944B3E2-CEEE-4CB8-9523-4E02D4102BE9}" type="parTrans" cxnId="{B0DA3BE4-E739-4E91-887A-4A7F5E28C607}">
+      <dgm:prSet/>
+      <dgm:spPr/>
+      <dgm:t>
+        <a:bodyPr/>
+        <a:lstStyle/>
+        <a:p>
+          <a:endParaRPr lang="en-US"/>
+        </a:p>
+      </dgm:t>
+    </dgm:pt>
+    <dgm:pt modelId="{724B3CD0-D3A0-4EFE-BF4F-044412D6BD07}" type="sibTrans" cxnId="{B0DA3BE4-E739-4E91-887A-4A7F5E28C607}">
+      <dgm:prSet/>
+      <dgm:spPr/>
+      <dgm:t>
+        <a:bodyPr/>
+        <a:lstStyle/>
+        <a:p>
+          <a:endParaRPr lang="en-US"/>
+        </a:p>
+      </dgm:t>
+    </dgm:pt>
+    <dgm:pt modelId="{BEF938CE-96E2-46A4-8F89-B4E7F9AA3440}">
+      <dgm:prSet phldrT="[Text]">
+        <dgm:style>
+          <a:lnRef idx="1">
             <a:schemeClr val="accent4"/>
           </a:lnRef>
           <a:fillRef idx="2">
@@ -2691,60 +2745,6 @@
           </a:fillRef>
           <a:effectRef idx="1">
             <a:schemeClr val="accent4"/>
-          </a:effectRef>
-          <a:fontRef idx="minor">
-            <a:schemeClr val="dk1"/>
-          </a:fontRef>
-        </dgm:style>
-      </dgm:prSet>
-      <dgm:spPr/>
-      <dgm:t>
-        <a:bodyPr/>
-        <a:lstStyle/>
-        <a:p>
-          <a:r>
-            <a:rPr lang="en-US">
-              <a:latin typeface="Segoe UI" panose="020B0502040204020203" pitchFamily="34" charset="0"/>
-              <a:cs typeface="Segoe UI" panose="020B0502040204020203" pitchFamily="34" charset="0"/>
-            </a:rPr>
-            <a:t>Keyboard Shorcuts</a:t>
-          </a:r>
-        </a:p>
-      </dgm:t>
-    </dgm:pt>
-    <dgm:pt modelId="{3944B3E2-CEEE-4CB8-9523-4E02D4102BE9}" type="parTrans" cxnId="{B0DA3BE4-E739-4E91-887A-4A7F5E28C607}">
-      <dgm:prSet/>
-      <dgm:spPr/>
-      <dgm:t>
-        <a:bodyPr/>
-        <a:lstStyle/>
-        <a:p>
-          <a:endParaRPr lang="en-US"/>
-        </a:p>
-      </dgm:t>
-    </dgm:pt>
-    <dgm:pt modelId="{724B3CD0-D3A0-4EFE-BF4F-044412D6BD07}" type="sibTrans" cxnId="{B0DA3BE4-E739-4E91-887A-4A7F5E28C607}">
-      <dgm:prSet/>
-      <dgm:spPr/>
-      <dgm:t>
-        <a:bodyPr/>
-        <a:lstStyle/>
-        <a:p>
-          <a:endParaRPr lang="en-US"/>
-        </a:p>
-      </dgm:t>
-    </dgm:pt>
-    <dgm:pt modelId="{BEF938CE-96E2-46A4-8F89-B4E7F9AA3440}">
-      <dgm:prSet phldrT="[Text]">
-        <dgm:style>
-          <a:lnRef idx="1">
-            <a:schemeClr val="accent2"/>
-          </a:lnRef>
-          <a:fillRef idx="2">
-            <a:schemeClr val="accent2"/>
-          </a:fillRef>
-          <a:effectRef idx="1">
-            <a:schemeClr val="accent2"/>
           </a:effectRef>
           <a:fontRef idx="minor">
             <a:schemeClr val="dk1"/>
@@ -3465,66 +3465,66 @@
     </dgm:pt>
   </dgm:ptLst>
   <dgm:cxnLst>
-    <dgm:cxn modelId="{A535F1C2-A16B-4B23-B8E3-2149022A08D0}" type="presOf" srcId="{22EC05A6-40FC-4F3F-9FD1-D0D3863AA82A}" destId="{C0D68195-7D1A-475F-8CB0-A1EF94CA7EFF}" srcOrd="0" destOrd="0" presId="urn:microsoft.com/office/officeart/2005/8/layout/process4"/>
+    <dgm:cxn modelId="{2F4F9DE2-FD91-44A8-888A-DF0F34D9A4B2}" srcId="{AB2EF5AB-9FE9-4FA2-B4C4-8B1F6DB93472}" destId="{C72F5594-5C51-4D43-9E6F-72CB9793398A}" srcOrd="1" destOrd="0" parTransId="{69E49447-B4A3-4733-8199-166F214F03E3}" sibTransId="{8E77D4E2-20B1-4B7B-9F03-7BCD17287633}"/>
+    <dgm:cxn modelId="{5FEA63B7-251D-4872-BB77-305E4DEFCFDA}" type="presOf" srcId="{5926E5D3-2314-4801-BEB2-91BF4162BF42}" destId="{767A8E6C-16DC-495B-A27A-AB2EBB9B3571}" srcOrd="0" destOrd="0" presId="urn:microsoft.com/office/officeart/2005/8/layout/process4"/>
+    <dgm:cxn modelId="{C12F99C1-5FB4-478A-ABCA-E4D78FCE4A7F}" type="presOf" srcId="{349FF3AC-168D-41F4-8506-87226E2D4596}" destId="{5E07C81E-B689-4E03-82E3-A5C4E5EC27AD}" srcOrd="0" destOrd="0" presId="urn:microsoft.com/office/officeart/2005/8/layout/process4"/>
+    <dgm:cxn modelId="{2DE50837-7F04-4E87-B373-5FD18090E63B}" srcId="{C72F5594-5C51-4D43-9E6F-72CB9793398A}" destId="{5926E5D3-2314-4801-BEB2-91BF4162BF42}" srcOrd="0" destOrd="0" parTransId="{458277CC-EAFE-4FC3-9F96-1D816CDD8942}" sibTransId="{239EA14B-9E29-40D7-B50B-F3DCDD0EBDCA}"/>
+    <dgm:cxn modelId="{11EED47E-90B5-49A4-9F9C-9D0D9307C26C}" type="presOf" srcId="{C72F5594-5C51-4D43-9E6F-72CB9793398A}" destId="{A1B9C31A-1156-4C51-9BA3-49306759E255}" srcOrd="1" destOrd="0" presId="urn:microsoft.com/office/officeart/2005/8/layout/process4"/>
+    <dgm:cxn modelId="{44D358EF-2DEA-491F-96A3-E2B707FD0718}" type="presOf" srcId="{C58336F9-67FC-416D-8312-E865894B3FF4}" destId="{12F507EA-E20A-44AD-BDC6-1647AD5B2FBD}" srcOrd="0" destOrd="0" presId="urn:microsoft.com/office/officeart/2005/8/layout/process4"/>
+    <dgm:cxn modelId="{795B1F31-D417-44E2-BB24-32042C49902F}" type="presOf" srcId="{B690BB27-E0AC-4648-86F2-8443C1F17F0B}" destId="{3F960E94-FB49-4C01-9B9D-FF25C44A89E1}" srcOrd="0" destOrd="0" presId="urn:microsoft.com/office/officeart/2005/8/layout/process4"/>
+    <dgm:cxn modelId="{20CD51EC-33AC-425C-AEEA-0A93F80398FB}" type="presOf" srcId="{AB2EF5AB-9FE9-4FA2-B4C4-8B1F6DB93472}" destId="{2DF1CDF0-CA04-431C-9952-2B6EA19DD02B}" srcOrd="0" destOrd="0" presId="urn:microsoft.com/office/officeart/2005/8/layout/process4"/>
+    <dgm:cxn modelId="{F39A420F-1444-4394-9029-C7FC98A7E258}" srcId="{C72F5594-5C51-4D43-9E6F-72CB9793398A}" destId="{BEF938CE-96E2-46A4-8F89-B4E7F9AA3440}" srcOrd="3" destOrd="0" parTransId="{02C2A616-2AAF-4328-8883-9678421C8B94}" sibTransId="{441F1EF2-9EB8-4C5D-8C20-69FB1BF2E018}"/>
+    <dgm:cxn modelId="{F94FC4C4-D0B5-43D5-8AA2-FEF333AFC084}" srcId="{B690BB27-E0AC-4648-86F2-8443C1F17F0B}" destId="{22EC05A6-40FC-4F3F-9FD1-D0D3863AA82A}" srcOrd="2" destOrd="0" parTransId="{08F7686D-3C73-4801-958F-F284F449F7A8}" sibTransId="{B06FDC7B-11DF-4821-A30E-A3A1FCE3D736}"/>
+    <dgm:cxn modelId="{EFCD9BF8-0841-43ED-8DF1-447C284A8414}" type="presOf" srcId="{FBB1B63D-02A8-446B-AE2E-138B030CB20B}" destId="{4CEA73B4-9810-4D3B-B0E0-49C2694AE51E}" srcOrd="0" destOrd="0" presId="urn:microsoft.com/office/officeart/2005/8/layout/process4"/>
+    <dgm:cxn modelId="{765287BD-69E0-4C19-9004-FF0ADCB9C883}" srcId="{E4A8C87C-D779-4CED-8887-9B6549780D26}" destId="{E0CFE967-6FAB-47CB-A32A-D6C1AB7EB668}" srcOrd="3" destOrd="0" parTransId="{8320C5F7-42A8-4D2E-A0DF-741ED38B28F2}" sibTransId="{9D7A91FE-4AAD-460C-88E9-2359F8E35238}"/>
+    <dgm:cxn modelId="{9590A7A9-5254-47C5-9AB5-7B4D50AF58D1}" srcId="{B690BB27-E0AC-4648-86F2-8443C1F17F0B}" destId="{C3834693-006B-4757-AB97-E44C715B2C6F}" srcOrd="3" destOrd="0" parTransId="{F716517A-1A0E-4403-886B-29E8495AEABF}" sibTransId="{8227D2F7-CAA1-4B95-9576-2EA05B7AB1F2}"/>
+    <dgm:cxn modelId="{2C62560D-B4E3-43CA-B2A9-D1669DC315D9}" srcId="{E4A8C87C-D779-4CED-8887-9B6549780D26}" destId="{72203140-6BF8-42B7-9D41-CC6371AEA6A3}" srcOrd="1" destOrd="0" parTransId="{69A853D5-A4D6-49FD-B30D-98BDADB676DC}" sibTransId="{DBE69090-4F59-4EAD-BFD4-C950C225523E}"/>
+    <dgm:cxn modelId="{B618D14D-0992-490C-9B16-EB8CEC9FDBE5}" type="presOf" srcId="{E4A8C87C-D779-4CED-8887-9B6549780D26}" destId="{EB868BD6-2F00-439A-ACEC-1F419EFEDEBB}" srcOrd="0" destOrd="0" presId="urn:microsoft.com/office/officeart/2005/8/layout/process4"/>
+    <dgm:cxn modelId="{B7045AE4-1F68-425C-B28A-9012A89425B4}" type="presOf" srcId="{E4A8C87C-D779-4CED-8887-9B6549780D26}" destId="{3D3C0266-BBF9-441C-BEFD-769ED1F9C02C}" srcOrd="1" destOrd="0" presId="urn:microsoft.com/office/officeart/2005/8/layout/process4"/>
     <dgm:cxn modelId="{924FE54E-0A7E-4D7A-84A6-5BFB2B41A069}" srcId="{AB2EF5AB-9FE9-4FA2-B4C4-8B1F6DB93472}" destId="{E4A8C87C-D779-4CED-8887-9B6549780D26}" srcOrd="0" destOrd="0" parTransId="{889917D4-7598-4455-B365-0EFCDC319292}" sibTransId="{9EBA5CAB-5CC1-4F34-B1BA-63CCDF058BB4}"/>
+    <dgm:cxn modelId="{EF52A656-9E34-472D-B388-CC44FEEE236B}" type="presOf" srcId="{0B3750F0-71B6-490B-83CC-8A7C143F0308}" destId="{C2198115-ED36-47B7-8869-520DB24D3360}" srcOrd="0" destOrd="0" presId="urn:microsoft.com/office/officeart/2005/8/layout/process4"/>
+    <dgm:cxn modelId="{8F2B3F79-87AD-4EC9-A920-04580784F700}" type="presOf" srcId="{C72F5594-5C51-4D43-9E6F-72CB9793398A}" destId="{65C115F7-0047-45AC-B82C-0F818E9ED500}" srcOrd="0" destOrd="0" presId="urn:microsoft.com/office/officeart/2005/8/layout/process4"/>
+    <dgm:cxn modelId="{1179C4C6-EF7C-4A5B-9634-7F81C0862835}" type="presOf" srcId="{B690BB27-E0AC-4648-86F2-8443C1F17F0B}" destId="{BAC32510-88DA-4D0B-A014-D95263CA33F1}" srcOrd="1" destOrd="0" presId="urn:microsoft.com/office/officeart/2005/8/layout/process4"/>
+    <dgm:cxn modelId="{D5585829-63B0-4110-9D5F-539FED9B0310}" type="presOf" srcId="{C3834693-006B-4757-AB97-E44C715B2C6F}" destId="{408BDBDC-5FDD-4528-95EB-28BB0E7FED6E}" srcOrd="0" destOrd="0" presId="urn:microsoft.com/office/officeart/2005/8/layout/process4"/>
+    <dgm:cxn modelId="{E9E35CD3-AB33-427A-8C6C-C80256DE1323}" srcId="{B690BB27-E0AC-4648-86F2-8443C1F17F0B}" destId="{C58336F9-67FC-416D-8312-E865894B3FF4}" srcOrd="0" destOrd="0" parTransId="{3E775DFD-92A6-4670-B4EE-6D3AB008D01D}" sibTransId="{661F4417-C63F-4767-B0B1-E2B96E792D6A}"/>
+    <dgm:cxn modelId="{E1F8418D-B3C5-4585-B971-B74820260D8F}" type="presOf" srcId="{7D8B9571-F3C6-4FB7-87FA-DB85E3C23E9A}" destId="{2FB1D835-27A6-4EBB-A60C-5C5F3B21C117}" srcOrd="0" destOrd="0" presId="urn:microsoft.com/office/officeart/2005/8/layout/process4"/>
+    <dgm:cxn modelId="{987A7379-CFAE-4FF6-835E-891CE4A10AB6}" type="presOf" srcId="{E0CFE967-6FAB-47CB-A32A-D6C1AB7EB668}" destId="{12A2AD38-0FDF-4127-9334-C7A73083828C}" srcOrd="0" destOrd="0" presId="urn:microsoft.com/office/officeart/2005/8/layout/process4"/>
+    <dgm:cxn modelId="{87A4F241-DAE2-45DF-8FE2-EB1D02581232}" srcId="{B690BB27-E0AC-4648-86F2-8443C1F17F0B}" destId="{0B3750F0-71B6-490B-83CC-8A7C143F0308}" srcOrd="1" destOrd="0" parTransId="{86DD9902-DAA0-4F1A-AF76-0FC0A55E72A2}" sibTransId="{F68839EB-FA59-42DF-B092-45D45D7EE0A4}"/>
+    <dgm:cxn modelId="{7F26A98E-41BC-45CD-B2C2-970B5F05A481}" srcId="{AB2EF5AB-9FE9-4FA2-B4C4-8B1F6DB93472}" destId="{B690BB27-E0AC-4648-86F2-8443C1F17F0B}" srcOrd="2" destOrd="0" parTransId="{A6ECB7AB-44AB-42A2-8C72-67B9CC97E9AB}" sibTransId="{C27A4883-C604-49F9-BA33-AE9DAA4DD2C4}"/>
+    <dgm:cxn modelId="{9814E4BA-F5F1-46F8-A954-2C8F9953B551}" srcId="{E4A8C87C-D779-4CED-8887-9B6549780D26}" destId="{FBB1B63D-02A8-446B-AE2E-138B030CB20B}" srcOrd="0" destOrd="0" parTransId="{6C78BB6C-1D01-43B5-BEBD-6D2753E80931}" sibTransId="{5D88A94D-42D1-4201-8228-5945B2721D79}"/>
+    <dgm:cxn modelId="{E2DD8A0D-EE2E-4AB4-9FEC-7634EC68B61D}" type="presOf" srcId="{BEF938CE-96E2-46A4-8F89-B4E7F9AA3440}" destId="{0E925631-7B9D-4638-88EE-A96D480AC529}" srcOrd="0" destOrd="0" presId="urn:microsoft.com/office/officeart/2005/8/layout/process4"/>
+    <dgm:cxn modelId="{14B84DD4-4C82-4095-A725-5BAC4982BE8D}" type="presOf" srcId="{72203140-6BF8-42B7-9D41-CC6371AEA6A3}" destId="{176BB967-85CF-4B86-9C46-CA14810665F5}" srcOrd="0" destOrd="0" presId="urn:microsoft.com/office/officeart/2005/8/layout/process4"/>
+    <dgm:cxn modelId="{FB6043E0-C42B-457D-8F68-A9347F95974E}" type="presOf" srcId="{2DC5589D-76A5-4044-A73F-FDF59398BBFF}" destId="{0242FE30-E3B6-496D-90F0-3EEA0A2B0289}" srcOrd="0" destOrd="0" presId="urn:microsoft.com/office/officeart/2005/8/layout/process4"/>
+    <dgm:cxn modelId="{AFCF9777-8CBF-4B5F-AED8-329C02499C52}" type="presOf" srcId="{22EC05A6-40FC-4F3F-9FD1-D0D3863AA82A}" destId="{C0D68195-7D1A-475F-8CB0-A1EF94CA7EFF}" srcOrd="0" destOrd="0" presId="urn:microsoft.com/office/officeart/2005/8/layout/process4"/>
     <dgm:cxn modelId="{57D6FE41-7AD5-45D8-A401-7E5EF1E2540C}" srcId="{E4A8C87C-D779-4CED-8887-9B6549780D26}" destId="{349FF3AC-168D-41F4-8506-87226E2D4596}" srcOrd="2" destOrd="0" parTransId="{C13B2526-0D1C-41B8-A667-BD6C321C182E}" sibTransId="{953A9DAE-6D1F-4890-81FC-42E5AA98930C}"/>
-    <dgm:cxn modelId="{765287BD-69E0-4C19-9004-FF0ADCB9C883}" srcId="{E4A8C87C-D779-4CED-8887-9B6549780D26}" destId="{E0CFE967-6FAB-47CB-A32A-D6C1AB7EB668}" srcOrd="3" destOrd="0" parTransId="{8320C5F7-42A8-4D2E-A0DF-741ED38B28F2}" sibTransId="{9D7A91FE-4AAD-460C-88E9-2359F8E35238}"/>
-    <dgm:cxn modelId="{61C040C3-E427-4195-B98C-1FB4A96DA94F}" type="presOf" srcId="{C58336F9-67FC-416D-8312-E865894B3FF4}" destId="{12F507EA-E20A-44AD-BDC6-1647AD5B2FBD}" srcOrd="0" destOrd="0" presId="urn:microsoft.com/office/officeart/2005/8/layout/process4"/>
-    <dgm:cxn modelId="{77C4A806-0C48-4234-B846-70754039973E}" type="presOf" srcId="{0B3750F0-71B6-490B-83CC-8A7C143F0308}" destId="{C2198115-ED36-47B7-8869-520DB24D3360}" srcOrd="0" destOrd="0" presId="urn:microsoft.com/office/officeart/2005/8/layout/process4"/>
-    <dgm:cxn modelId="{13EE52A5-F4A2-40BD-AF0E-5F4658BDF0CD}" type="presOf" srcId="{72203140-6BF8-42B7-9D41-CC6371AEA6A3}" destId="{176BB967-85CF-4B86-9C46-CA14810665F5}" srcOrd="0" destOrd="0" presId="urn:microsoft.com/office/officeart/2005/8/layout/process4"/>
-    <dgm:cxn modelId="{D8DA6AC4-E0AF-4590-B06D-B7F448E1FCCB}" type="presOf" srcId="{C72F5594-5C51-4D43-9E6F-72CB9793398A}" destId="{A1B9C31A-1156-4C51-9BA3-49306759E255}" srcOrd="1" destOrd="0" presId="urn:microsoft.com/office/officeart/2005/8/layout/process4"/>
-    <dgm:cxn modelId="{E9E35CD3-AB33-427A-8C6C-C80256DE1323}" srcId="{B690BB27-E0AC-4648-86F2-8443C1F17F0B}" destId="{C58336F9-67FC-416D-8312-E865894B3FF4}" srcOrd="0" destOrd="0" parTransId="{3E775DFD-92A6-4670-B4EE-6D3AB008D01D}" sibTransId="{661F4417-C63F-4767-B0B1-E2B96E792D6A}"/>
-    <dgm:cxn modelId="{770C9426-7763-42CB-8E98-08699D1967B1}" type="presOf" srcId="{2DC5589D-76A5-4044-A73F-FDF59398BBFF}" destId="{0242FE30-E3B6-496D-90F0-3EEA0A2B0289}" srcOrd="0" destOrd="0" presId="urn:microsoft.com/office/officeart/2005/8/layout/process4"/>
-    <dgm:cxn modelId="{FAEE7E95-BCFF-42E8-9559-5E7E29A20C5D}" type="presOf" srcId="{C3834693-006B-4757-AB97-E44C715B2C6F}" destId="{408BDBDC-5FDD-4528-95EB-28BB0E7FED6E}" srcOrd="0" destOrd="0" presId="urn:microsoft.com/office/officeart/2005/8/layout/process4"/>
-    <dgm:cxn modelId="{EA314E48-4EF9-409C-846C-3E56D6498BC4}" type="presOf" srcId="{B690BB27-E0AC-4648-86F2-8443C1F17F0B}" destId="{3F960E94-FB49-4C01-9B9D-FF25C44A89E1}" srcOrd="0" destOrd="0" presId="urn:microsoft.com/office/officeart/2005/8/layout/process4"/>
-    <dgm:cxn modelId="{B9CA9540-6DB1-4145-8C59-19D6828A931B}" type="presOf" srcId="{7D8B9571-F3C6-4FB7-87FA-DB85E3C23E9A}" destId="{2FB1D835-27A6-4EBB-A60C-5C5F3B21C117}" srcOrd="0" destOrd="0" presId="urn:microsoft.com/office/officeart/2005/8/layout/process4"/>
-    <dgm:cxn modelId="{F73D67B5-13CD-46C7-B7AB-19EA30C58C2E}" type="presOf" srcId="{BEF938CE-96E2-46A4-8F89-B4E7F9AA3440}" destId="{0E925631-7B9D-4638-88EE-A96D480AC529}" srcOrd="0" destOrd="0" presId="urn:microsoft.com/office/officeart/2005/8/layout/process4"/>
-    <dgm:cxn modelId="{7F26A98E-41BC-45CD-B2C2-970B5F05A481}" srcId="{AB2EF5AB-9FE9-4FA2-B4C4-8B1F6DB93472}" destId="{B690BB27-E0AC-4648-86F2-8443C1F17F0B}" srcOrd="2" destOrd="0" parTransId="{A6ECB7AB-44AB-42A2-8C72-67B9CC97E9AB}" sibTransId="{C27A4883-C604-49F9-BA33-AE9DAA4DD2C4}"/>
-    <dgm:cxn modelId="{9590A7A9-5254-47C5-9AB5-7B4D50AF58D1}" srcId="{B690BB27-E0AC-4648-86F2-8443C1F17F0B}" destId="{C3834693-006B-4757-AB97-E44C715B2C6F}" srcOrd="3" destOrd="0" parTransId="{F716517A-1A0E-4403-886B-29E8495AEABF}" sibTransId="{8227D2F7-CAA1-4B95-9576-2EA05B7AB1F2}"/>
-    <dgm:cxn modelId="{2DE50837-7F04-4E87-B373-5FD18090E63B}" srcId="{C72F5594-5C51-4D43-9E6F-72CB9793398A}" destId="{5926E5D3-2314-4801-BEB2-91BF4162BF42}" srcOrd="0" destOrd="0" parTransId="{458277CC-EAFE-4FC3-9F96-1D816CDD8942}" sibTransId="{239EA14B-9E29-40D7-B50B-F3DCDD0EBDCA}"/>
-    <dgm:cxn modelId="{2F4F9DE2-FD91-44A8-888A-DF0F34D9A4B2}" srcId="{AB2EF5AB-9FE9-4FA2-B4C4-8B1F6DB93472}" destId="{C72F5594-5C51-4D43-9E6F-72CB9793398A}" srcOrd="1" destOrd="0" parTransId="{69E49447-B4A3-4733-8199-166F214F03E3}" sibTransId="{8E77D4E2-20B1-4B7B-9F03-7BCD17287633}"/>
-    <dgm:cxn modelId="{9814E4BA-F5F1-46F8-A954-2C8F9953B551}" srcId="{E4A8C87C-D779-4CED-8887-9B6549780D26}" destId="{FBB1B63D-02A8-446B-AE2E-138B030CB20B}" srcOrd="0" destOrd="0" parTransId="{6C78BB6C-1D01-43B5-BEBD-6D2753E80931}" sibTransId="{5D88A94D-42D1-4201-8228-5945B2721D79}"/>
-    <dgm:cxn modelId="{25F4A639-21F7-4CFD-ADA5-574185314E8C}" type="presOf" srcId="{B690BB27-E0AC-4648-86F2-8443C1F17F0B}" destId="{BAC32510-88DA-4D0B-A014-D95263CA33F1}" srcOrd="1" destOrd="0" presId="urn:microsoft.com/office/officeart/2005/8/layout/process4"/>
-    <dgm:cxn modelId="{2E0C3994-74AB-456A-BE33-520F42920CF3}" type="presOf" srcId="{FBB1B63D-02A8-446B-AE2E-138B030CB20B}" destId="{4CEA73B4-9810-4D3B-B0E0-49C2694AE51E}" srcOrd="0" destOrd="0" presId="urn:microsoft.com/office/officeart/2005/8/layout/process4"/>
-    <dgm:cxn modelId="{F94FC4C4-D0B5-43D5-8AA2-FEF333AFC084}" srcId="{B690BB27-E0AC-4648-86F2-8443C1F17F0B}" destId="{22EC05A6-40FC-4F3F-9FD1-D0D3863AA82A}" srcOrd="2" destOrd="0" parTransId="{08F7686D-3C73-4801-958F-F284F449F7A8}" sibTransId="{B06FDC7B-11DF-4821-A30E-A3A1FCE3D736}"/>
-    <dgm:cxn modelId="{F20AE1C8-35BB-4904-9C65-0821587F7584}" type="presOf" srcId="{E4A8C87C-D779-4CED-8887-9B6549780D26}" destId="{EB868BD6-2F00-439A-ACEC-1F419EFEDEBB}" srcOrd="0" destOrd="0" presId="urn:microsoft.com/office/officeart/2005/8/layout/process4"/>
-    <dgm:cxn modelId="{2C62560D-B4E3-43CA-B2A9-D1669DC315D9}" srcId="{E4A8C87C-D779-4CED-8887-9B6549780D26}" destId="{72203140-6BF8-42B7-9D41-CC6371AEA6A3}" srcOrd="1" destOrd="0" parTransId="{69A853D5-A4D6-49FD-B30D-98BDADB676DC}" sibTransId="{DBE69090-4F59-4EAD-BFD4-C950C225523E}"/>
+    <dgm:cxn modelId="{C37A5353-0920-4A54-8960-B3F239792ABC}" srcId="{C72F5594-5C51-4D43-9E6F-72CB9793398A}" destId="{2DC5589D-76A5-4044-A73F-FDF59398BBFF}" srcOrd="1" destOrd="0" parTransId="{158833B9-3CF4-4EBE-BA18-C9B4226056D3}" sibTransId="{F7DDA5F3-1251-4B0D-A303-8DF504183B45}"/>
     <dgm:cxn modelId="{B0DA3BE4-E739-4E91-887A-4A7F5E28C607}" srcId="{C72F5594-5C51-4D43-9E6F-72CB9793398A}" destId="{7D8B9571-F3C6-4FB7-87FA-DB85E3C23E9A}" srcOrd="2" destOrd="0" parTransId="{3944B3E2-CEEE-4CB8-9523-4E02D4102BE9}" sibTransId="{724B3CD0-D3A0-4EFE-BF4F-044412D6BD07}"/>
-    <dgm:cxn modelId="{6996D064-7AF5-4713-9702-F4A8544CF59F}" type="presOf" srcId="{C72F5594-5C51-4D43-9E6F-72CB9793398A}" destId="{65C115F7-0047-45AC-B82C-0F818E9ED500}" srcOrd="0" destOrd="0" presId="urn:microsoft.com/office/officeart/2005/8/layout/process4"/>
-    <dgm:cxn modelId="{AC5C3030-5F6F-44BB-BFBC-F424604180DE}" type="presOf" srcId="{5926E5D3-2314-4801-BEB2-91BF4162BF42}" destId="{767A8E6C-16DC-495B-A27A-AB2EBB9B3571}" srcOrd="0" destOrd="0" presId="urn:microsoft.com/office/officeart/2005/8/layout/process4"/>
-    <dgm:cxn modelId="{A07E02D1-F5CE-4003-B893-B6A24AF5373C}" type="presOf" srcId="{E4A8C87C-D779-4CED-8887-9B6549780D26}" destId="{3D3C0266-BBF9-441C-BEFD-769ED1F9C02C}" srcOrd="1" destOrd="0" presId="urn:microsoft.com/office/officeart/2005/8/layout/process4"/>
-    <dgm:cxn modelId="{F39A420F-1444-4394-9029-C7FC98A7E258}" srcId="{C72F5594-5C51-4D43-9E6F-72CB9793398A}" destId="{BEF938CE-96E2-46A4-8F89-B4E7F9AA3440}" srcOrd="3" destOrd="0" parTransId="{02C2A616-2AAF-4328-8883-9678421C8B94}" sibTransId="{441F1EF2-9EB8-4C5D-8C20-69FB1BF2E018}"/>
-    <dgm:cxn modelId="{87A4F241-DAE2-45DF-8FE2-EB1D02581232}" srcId="{B690BB27-E0AC-4648-86F2-8443C1F17F0B}" destId="{0B3750F0-71B6-490B-83CC-8A7C143F0308}" srcOrd="1" destOrd="0" parTransId="{86DD9902-DAA0-4F1A-AF76-0FC0A55E72A2}" sibTransId="{F68839EB-FA59-42DF-B092-45D45D7EE0A4}"/>
-    <dgm:cxn modelId="{C37A5353-0920-4A54-8960-B3F239792ABC}" srcId="{C72F5594-5C51-4D43-9E6F-72CB9793398A}" destId="{2DC5589D-76A5-4044-A73F-FDF59398BBFF}" srcOrd="1" destOrd="0" parTransId="{158833B9-3CF4-4EBE-BA18-C9B4226056D3}" sibTransId="{F7DDA5F3-1251-4B0D-A303-8DF504183B45}"/>
-    <dgm:cxn modelId="{B7B04C89-6145-4791-A611-9B18671BC529}" type="presOf" srcId="{AB2EF5AB-9FE9-4FA2-B4C4-8B1F6DB93472}" destId="{2DF1CDF0-CA04-431C-9952-2B6EA19DD02B}" srcOrd="0" destOrd="0" presId="urn:microsoft.com/office/officeart/2005/8/layout/process4"/>
-    <dgm:cxn modelId="{17C16EA4-D686-4D12-9B4F-BA0B93DB6D4B}" type="presOf" srcId="{349FF3AC-168D-41F4-8506-87226E2D4596}" destId="{5E07C81E-B689-4E03-82E3-A5C4E5EC27AD}" srcOrd="0" destOrd="0" presId="urn:microsoft.com/office/officeart/2005/8/layout/process4"/>
-    <dgm:cxn modelId="{A23B4758-3105-42BD-A543-9D13D6CE9B43}" type="presOf" srcId="{E0CFE967-6FAB-47CB-A32A-D6C1AB7EB668}" destId="{12A2AD38-0FDF-4127-9334-C7A73083828C}" srcOrd="0" destOrd="0" presId="urn:microsoft.com/office/officeart/2005/8/layout/process4"/>
-    <dgm:cxn modelId="{9BF549D3-31EE-41A0-BD65-1D9398FB2E1E}" type="presParOf" srcId="{2DF1CDF0-CA04-431C-9952-2B6EA19DD02B}" destId="{8A212C6C-1942-4916-8F89-49C9B69D6100}" srcOrd="0" destOrd="0" presId="urn:microsoft.com/office/officeart/2005/8/layout/process4"/>
-    <dgm:cxn modelId="{F65D8111-EC8C-49DA-BF40-2A65664E2B72}" type="presParOf" srcId="{8A212C6C-1942-4916-8F89-49C9B69D6100}" destId="{3F960E94-FB49-4C01-9B9D-FF25C44A89E1}" srcOrd="0" destOrd="0" presId="urn:microsoft.com/office/officeart/2005/8/layout/process4"/>
-    <dgm:cxn modelId="{47EAF724-075D-4FE2-A8CD-92A201A62C84}" type="presParOf" srcId="{8A212C6C-1942-4916-8F89-49C9B69D6100}" destId="{BAC32510-88DA-4D0B-A014-D95263CA33F1}" srcOrd="1" destOrd="0" presId="urn:microsoft.com/office/officeart/2005/8/layout/process4"/>
-    <dgm:cxn modelId="{1E9F5AE3-C2C7-4A89-AFA7-BE832113202A}" type="presParOf" srcId="{8A212C6C-1942-4916-8F89-49C9B69D6100}" destId="{D69B1A43-8F26-4094-8161-65EA1392B371}" srcOrd="2" destOrd="0" presId="urn:microsoft.com/office/officeart/2005/8/layout/process4"/>
-    <dgm:cxn modelId="{0B7954BC-CE16-470B-8CC3-2CB51420F8FD}" type="presParOf" srcId="{D69B1A43-8F26-4094-8161-65EA1392B371}" destId="{12F507EA-E20A-44AD-BDC6-1647AD5B2FBD}" srcOrd="0" destOrd="0" presId="urn:microsoft.com/office/officeart/2005/8/layout/process4"/>
-    <dgm:cxn modelId="{462978F4-D295-48AC-9849-0CD6A3CF9DE2}" type="presParOf" srcId="{D69B1A43-8F26-4094-8161-65EA1392B371}" destId="{C2198115-ED36-47B7-8869-520DB24D3360}" srcOrd="1" destOrd="0" presId="urn:microsoft.com/office/officeart/2005/8/layout/process4"/>
-    <dgm:cxn modelId="{F030D616-CA0D-4479-A43B-3FA470B2900D}" type="presParOf" srcId="{D69B1A43-8F26-4094-8161-65EA1392B371}" destId="{C0D68195-7D1A-475F-8CB0-A1EF94CA7EFF}" srcOrd="2" destOrd="0" presId="urn:microsoft.com/office/officeart/2005/8/layout/process4"/>
-    <dgm:cxn modelId="{0DB02928-13D3-4448-8612-A134132B8565}" type="presParOf" srcId="{D69B1A43-8F26-4094-8161-65EA1392B371}" destId="{408BDBDC-5FDD-4528-95EB-28BB0E7FED6E}" srcOrd="3" destOrd="0" presId="urn:microsoft.com/office/officeart/2005/8/layout/process4"/>
-    <dgm:cxn modelId="{B6375333-20E0-47C2-A3BC-CF876F5A922F}" type="presParOf" srcId="{2DF1CDF0-CA04-431C-9952-2B6EA19DD02B}" destId="{99F0C881-1ACE-4866-BEA9-FE36476CD260}" srcOrd="1" destOrd="0" presId="urn:microsoft.com/office/officeart/2005/8/layout/process4"/>
-    <dgm:cxn modelId="{F94D5327-06DB-4385-98AB-DAAE2C78E197}" type="presParOf" srcId="{2DF1CDF0-CA04-431C-9952-2B6EA19DD02B}" destId="{DA7C3525-37E0-490D-A242-CC971E14D2F5}" srcOrd="2" destOrd="0" presId="urn:microsoft.com/office/officeart/2005/8/layout/process4"/>
-    <dgm:cxn modelId="{1A4D45AA-92C6-4720-B199-126F62BD64B7}" type="presParOf" srcId="{DA7C3525-37E0-490D-A242-CC971E14D2F5}" destId="{65C115F7-0047-45AC-B82C-0F818E9ED500}" srcOrd="0" destOrd="0" presId="urn:microsoft.com/office/officeart/2005/8/layout/process4"/>
-    <dgm:cxn modelId="{80EA0689-2FEE-47FB-86CC-2A63279C1688}" type="presParOf" srcId="{DA7C3525-37E0-490D-A242-CC971E14D2F5}" destId="{A1B9C31A-1156-4C51-9BA3-49306759E255}" srcOrd="1" destOrd="0" presId="urn:microsoft.com/office/officeart/2005/8/layout/process4"/>
-    <dgm:cxn modelId="{DC9FEF30-7738-4673-A3C9-59D9853C91D5}" type="presParOf" srcId="{DA7C3525-37E0-490D-A242-CC971E14D2F5}" destId="{CA1832D4-D1D7-4EE3-98F2-EF99ECE6C65B}" srcOrd="2" destOrd="0" presId="urn:microsoft.com/office/officeart/2005/8/layout/process4"/>
-    <dgm:cxn modelId="{1007630C-5A53-4C71-BFE1-621C17D17B13}" type="presParOf" srcId="{CA1832D4-D1D7-4EE3-98F2-EF99ECE6C65B}" destId="{767A8E6C-16DC-495B-A27A-AB2EBB9B3571}" srcOrd="0" destOrd="0" presId="urn:microsoft.com/office/officeart/2005/8/layout/process4"/>
-    <dgm:cxn modelId="{09092959-E372-44AD-9A80-2013FDD3BC95}" type="presParOf" srcId="{CA1832D4-D1D7-4EE3-98F2-EF99ECE6C65B}" destId="{0242FE30-E3B6-496D-90F0-3EEA0A2B0289}" srcOrd="1" destOrd="0" presId="urn:microsoft.com/office/officeart/2005/8/layout/process4"/>
-    <dgm:cxn modelId="{39037430-4EA2-4FA1-9B7E-3C6FB0369D43}" type="presParOf" srcId="{CA1832D4-D1D7-4EE3-98F2-EF99ECE6C65B}" destId="{2FB1D835-27A6-4EBB-A60C-5C5F3B21C117}" srcOrd="2" destOrd="0" presId="urn:microsoft.com/office/officeart/2005/8/layout/process4"/>
-    <dgm:cxn modelId="{231CC4D7-15E4-4D04-B879-6AE5CC7B2262}" type="presParOf" srcId="{CA1832D4-D1D7-4EE3-98F2-EF99ECE6C65B}" destId="{0E925631-7B9D-4638-88EE-A96D480AC529}" srcOrd="3" destOrd="0" presId="urn:microsoft.com/office/officeart/2005/8/layout/process4"/>
-    <dgm:cxn modelId="{B50F7609-C624-479A-80EC-D5B9CABCB22F}" type="presParOf" srcId="{2DF1CDF0-CA04-431C-9952-2B6EA19DD02B}" destId="{37D725DC-15FD-4EC8-A497-7368EAD5F083}" srcOrd="3" destOrd="0" presId="urn:microsoft.com/office/officeart/2005/8/layout/process4"/>
-    <dgm:cxn modelId="{452DD69F-A9A6-453C-9AAE-38BB38B29589}" type="presParOf" srcId="{2DF1CDF0-CA04-431C-9952-2B6EA19DD02B}" destId="{6E8F4D4A-A328-465C-8498-06D807FDF9EC}" srcOrd="4" destOrd="0" presId="urn:microsoft.com/office/officeart/2005/8/layout/process4"/>
-    <dgm:cxn modelId="{95B63F0D-2418-4D58-8A4A-859942CF72DF}" type="presParOf" srcId="{6E8F4D4A-A328-465C-8498-06D807FDF9EC}" destId="{EB868BD6-2F00-439A-ACEC-1F419EFEDEBB}" srcOrd="0" destOrd="0" presId="urn:microsoft.com/office/officeart/2005/8/layout/process4"/>
-    <dgm:cxn modelId="{BB9F8B4E-0AFE-455B-B1CA-A3860C8D4CBA}" type="presParOf" srcId="{6E8F4D4A-A328-465C-8498-06D807FDF9EC}" destId="{3D3C0266-BBF9-441C-BEFD-769ED1F9C02C}" srcOrd="1" destOrd="0" presId="urn:microsoft.com/office/officeart/2005/8/layout/process4"/>
-    <dgm:cxn modelId="{AB0809CF-04A0-4958-A592-8F017516C54A}" type="presParOf" srcId="{6E8F4D4A-A328-465C-8498-06D807FDF9EC}" destId="{96CB06E3-CCF2-4487-BAFF-232792282C34}" srcOrd="2" destOrd="0" presId="urn:microsoft.com/office/officeart/2005/8/layout/process4"/>
-    <dgm:cxn modelId="{A85A05E9-F2B8-4046-8B5D-249B30D7CE17}" type="presParOf" srcId="{96CB06E3-CCF2-4487-BAFF-232792282C34}" destId="{4CEA73B4-9810-4D3B-B0E0-49C2694AE51E}" srcOrd="0" destOrd="0" presId="urn:microsoft.com/office/officeart/2005/8/layout/process4"/>
-    <dgm:cxn modelId="{2D7702D4-274C-42CF-A4F7-48FECD6C260A}" type="presParOf" srcId="{96CB06E3-CCF2-4487-BAFF-232792282C34}" destId="{176BB967-85CF-4B86-9C46-CA14810665F5}" srcOrd="1" destOrd="0" presId="urn:microsoft.com/office/officeart/2005/8/layout/process4"/>
-    <dgm:cxn modelId="{76234998-8EA3-416C-A59A-D3D818C91B2E}" type="presParOf" srcId="{96CB06E3-CCF2-4487-BAFF-232792282C34}" destId="{5E07C81E-B689-4E03-82E3-A5C4E5EC27AD}" srcOrd="2" destOrd="0" presId="urn:microsoft.com/office/officeart/2005/8/layout/process4"/>
-    <dgm:cxn modelId="{30705720-9282-4108-A1C8-5FF1CBD3FF1B}" type="presParOf" srcId="{96CB06E3-CCF2-4487-BAFF-232792282C34}" destId="{12A2AD38-0FDF-4127-9334-C7A73083828C}" srcOrd="3" destOrd="0" presId="urn:microsoft.com/office/officeart/2005/8/layout/process4"/>
+    <dgm:cxn modelId="{D8F79E5A-0873-46C7-A81B-7E54D66B52C2}" type="presParOf" srcId="{2DF1CDF0-CA04-431C-9952-2B6EA19DD02B}" destId="{8A212C6C-1942-4916-8F89-49C9B69D6100}" srcOrd="0" destOrd="0" presId="urn:microsoft.com/office/officeart/2005/8/layout/process4"/>
+    <dgm:cxn modelId="{3CD1FAAD-EDF7-4E0A-9F66-8EEAD9C0B2DC}" type="presParOf" srcId="{8A212C6C-1942-4916-8F89-49C9B69D6100}" destId="{3F960E94-FB49-4C01-9B9D-FF25C44A89E1}" srcOrd="0" destOrd="0" presId="urn:microsoft.com/office/officeart/2005/8/layout/process4"/>
+    <dgm:cxn modelId="{4DDA1D0A-40B8-48C4-8D9F-0C6FACF46769}" type="presParOf" srcId="{8A212C6C-1942-4916-8F89-49C9B69D6100}" destId="{BAC32510-88DA-4D0B-A014-D95263CA33F1}" srcOrd="1" destOrd="0" presId="urn:microsoft.com/office/officeart/2005/8/layout/process4"/>
+    <dgm:cxn modelId="{A4F3CD62-DF5A-43C9-A670-3DC8804DFF36}" type="presParOf" srcId="{8A212C6C-1942-4916-8F89-49C9B69D6100}" destId="{D69B1A43-8F26-4094-8161-65EA1392B371}" srcOrd="2" destOrd="0" presId="urn:microsoft.com/office/officeart/2005/8/layout/process4"/>
+    <dgm:cxn modelId="{E05DE6E9-A142-41CE-BD94-C8A8EBBB90E3}" type="presParOf" srcId="{D69B1A43-8F26-4094-8161-65EA1392B371}" destId="{12F507EA-E20A-44AD-BDC6-1647AD5B2FBD}" srcOrd="0" destOrd="0" presId="urn:microsoft.com/office/officeart/2005/8/layout/process4"/>
+    <dgm:cxn modelId="{F75C3AD4-1B1F-48EC-8239-DD88D706BF56}" type="presParOf" srcId="{D69B1A43-8F26-4094-8161-65EA1392B371}" destId="{C2198115-ED36-47B7-8869-520DB24D3360}" srcOrd="1" destOrd="0" presId="urn:microsoft.com/office/officeart/2005/8/layout/process4"/>
+    <dgm:cxn modelId="{F6406515-95AD-4745-8906-DF0BF9CDE686}" type="presParOf" srcId="{D69B1A43-8F26-4094-8161-65EA1392B371}" destId="{C0D68195-7D1A-475F-8CB0-A1EF94CA7EFF}" srcOrd="2" destOrd="0" presId="urn:microsoft.com/office/officeart/2005/8/layout/process4"/>
+    <dgm:cxn modelId="{54A7FDB3-ECF5-42F3-886F-5166FBE1493E}" type="presParOf" srcId="{D69B1A43-8F26-4094-8161-65EA1392B371}" destId="{408BDBDC-5FDD-4528-95EB-28BB0E7FED6E}" srcOrd="3" destOrd="0" presId="urn:microsoft.com/office/officeart/2005/8/layout/process4"/>
+    <dgm:cxn modelId="{9B5D4812-5207-49FC-96AF-A0FE73E89457}" type="presParOf" srcId="{2DF1CDF0-CA04-431C-9952-2B6EA19DD02B}" destId="{99F0C881-1ACE-4866-BEA9-FE36476CD260}" srcOrd="1" destOrd="0" presId="urn:microsoft.com/office/officeart/2005/8/layout/process4"/>
+    <dgm:cxn modelId="{B64E1A4E-50C5-4461-9121-319B0C56014C}" type="presParOf" srcId="{2DF1CDF0-CA04-431C-9952-2B6EA19DD02B}" destId="{DA7C3525-37E0-490D-A242-CC971E14D2F5}" srcOrd="2" destOrd="0" presId="urn:microsoft.com/office/officeart/2005/8/layout/process4"/>
+    <dgm:cxn modelId="{3B95D881-32B9-4BC7-A4C0-0D8D0453DA90}" type="presParOf" srcId="{DA7C3525-37E0-490D-A242-CC971E14D2F5}" destId="{65C115F7-0047-45AC-B82C-0F818E9ED500}" srcOrd="0" destOrd="0" presId="urn:microsoft.com/office/officeart/2005/8/layout/process4"/>
+    <dgm:cxn modelId="{E00461E9-B827-4D84-A754-DBF488A10AFE}" type="presParOf" srcId="{DA7C3525-37E0-490D-A242-CC971E14D2F5}" destId="{A1B9C31A-1156-4C51-9BA3-49306759E255}" srcOrd="1" destOrd="0" presId="urn:microsoft.com/office/officeart/2005/8/layout/process4"/>
+    <dgm:cxn modelId="{E6E542E4-BB8B-4366-BAAC-DDE4EBD2A910}" type="presParOf" srcId="{DA7C3525-37E0-490D-A242-CC971E14D2F5}" destId="{CA1832D4-D1D7-4EE3-98F2-EF99ECE6C65B}" srcOrd="2" destOrd="0" presId="urn:microsoft.com/office/officeart/2005/8/layout/process4"/>
+    <dgm:cxn modelId="{7A1D98E5-3D1E-44A5-9D0A-1C881CC25304}" type="presParOf" srcId="{CA1832D4-D1D7-4EE3-98F2-EF99ECE6C65B}" destId="{767A8E6C-16DC-495B-A27A-AB2EBB9B3571}" srcOrd="0" destOrd="0" presId="urn:microsoft.com/office/officeart/2005/8/layout/process4"/>
+    <dgm:cxn modelId="{244BB9F6-E01E-4D9B-B489-2C24790D8ED2}" type="presParOf" srcId="{CA1832D4-D1D7-4EE3-98F2-EF99ECE6C65B}" destId="{0242FE30-E3B6-496D-90F0-3EEA0A2B0289}" srcOrd="1" destOrd="0" presId="urn:microsoft.com/office/officeart/2005/8/layout/process4"/>
+    <dgm:cxn modelId="{322DC4E1-D7D8-4516-88B9-3D7EE498F673}" type="presParOf" srcId="{CA1832D4-D1D7-4EE3-98F2-EF99ECE6C65B}" destId="{2FB1D835-27A6-4EBB-A60C-5C5F3B21C117}" srcOrd="2" destOrd="0" presId="urn:microsoft.com/office/officeart/2005/8/layout/process4"/>
+    <dgm:cxn modelId="{03B09571-7314-48FD-8AC4-1EB6BC993D80}" type="presParOf" srcId="{CA1832D4-D1D7-4EE3-98F2-EF99ECE6C65B}" destId="{0E925631-7B9D-4638-88EE-A96D480AC529}" srcOrd="3" destOrd="0" presId="urn:microsoft.com/office/officeart/2005/8/layout/process4"/>
+    <dgm:cxn modelId="{810A005D-3B8B-47BA-ADD2-D219A22DD72C}" type="presParOf" srcId="{2DF1CDF0-CA04-431C-9952-2B6EA19DD02B}" destId="{37D725DC-15FD-4EC8-A497-7368EAD5F083}" srcOrd="3" destOrd="0" presId="urn:microsoft.com/office/officeart/2005/8/layout/process4"/>
+    <dgm:cxn modelId="{4450299F-2767-47EA-9E31-52375BD320E8}" type="presParOf" srcId="{2DF1CDF0-CA04-431C-9952-2B6EA19DD02B}" destId="{6E8F4D4A-A328-465C-8498-06D807FDF9EC}" srcOrd="4" destOrd="0" presId="urn:microsoft.com/office/officeart/2005/8/layout/process4"/>
+    <dgm:cxn modelId="{5AE2EFCB-D99A-47F1-BDFF-D606CA833276}" type="presParOf" srcId="{6E8F4D4A-A328-465C-8498-06D807FDF9EC}" destId="{EB868BD6-2F00-439A-ACEC-1F419EFEDEBB}" srcOrd="0" destOrd="0" presId="urn:microsoft.com/office/officeart/2005/8/layout/process4"/>
+    <dgm:cxn modelId="{9A5F5B11-71E8-4723-94DB-45869744CF6A}" type="presParOf" srcId="{6E8F4D4A-A328-465C-8498-06D807FDF9EC}" destId="{3D3C0266-BBF9-441C-BEFD-769ED1F9C02C}" srcOrd="1" destOrd="0" presId="urn:microsoft.com/office/officeart/2005/8/layout/process4"/>
+    <dgm:cxn modelId="{F416C1D4-F5F6-4B61-BA75-68AD8557B2B2}" type="presParOf" srcId="{6E8F4D4A-A328-465C-8498-06D807FDF9EC}" destId="{96CB06E3-CCF2-4487-BAFF-232792282C34}" srcOrd="2" destOrd="0" presId="urn:microsoft.com/office/officeart/2005/8/layout/process4"/>
+    <dgm:cxn modelId="{0D1FE088-2997-40E5-9DE2-1E3B9D10074C}" type="presParOf" srcId="{96CB06E3-CCF2-4487-BAFF-232792282C34}" destId="{4CEA73B4-9810-4D3B-B0E0-49C2694AE51E}" srcOrd="0" destOrd="0" presId="urn:microsoft.com/office/officeart/2005/8/layout/process4"/>
+    <dgm:cxn modelId="{8ACAAD3D-0AFA-4CE3-951B-3164F91788D0}" type="presParOf" srcId="{96CB06E3-CCF2-4487-BAFF-232792282C34}" destId="{176BB967-85CF-4B86-9C46-CA14810665F5}" srcOrd="1" destOrd="0" presId="urn:microsoft.com/office/officeart/2005/8/layout/process4"/>
+    <dgm:cxn modelId="{6808AC81-39AF-4131-B58D-BE57AAD27F59}" type="presParOf" srcId="{96CB06E3-CCF2-4487-BAFF-232792282C34}" destId="{5E07C81E-B689-4E03-82E3-A5C4E5EC27AD}" srcOrd="2" destOrd="0" presId="urn:microsoft.com/office/officeart/2005/8/layout/process4"/>
+    <dgm:cxn modelId="{5D5A3D99-1C24-4412-847E-D4FEC6162A03}" type="presParOf" srcId="{96CB06E3-CCF2-4487-BAFF-232792282C34}" destId="{12A2AD38-0FDF-4127-9334-C7A73083828C}" srcOrd="3" destOrd="0" presId="urn:microsoft.com/office/officeart/2005/8/layout/process4"/>
   </dgm:cxnLst>
   <dgm:bg/>
   <dgm:whole/>
@@ -3809,24 +3809,24 @@
     </dgm:pt>
   </dgm:ptLst>
   <dgm:cxnLst>
-    <dgm:cxn modelId="{2C8DF8E4-1520-468B-82BC-5DB9B307F0A3}" type="presOf" srcId="{FD013B34-EAD8-4564-9412-9B41C6455304}" destId="{F79911B1-9A55-4D99-9610-7F02C5BDA785}" srcOrd="0" destOrd="0" presId="urn:microsoft.com/office/officeart/2005/8/layout/process1"/>
-    <dgm:cxn modelId="{D81ABDB6-D28E-4063-8A0D-8BC8A9F56130}" type="presOf" srcId="{12671F33-9678-43A6-900B-C1489174E657}" destId="{0A355C2F-2373-4905-868C-C107D7464914}" srcOrd="0" destOrd="0" presId="urn:microsoft.com/office/officeart/2005/8/layout/process1"/>
-    <dgm:cxn modelId="{7CFF5A0D-7068-4736-89EC-42F0EAB29DC7}" type="presOf" srcId="{975768BF-4643-4000-B91B-EB5FA50C9F90}" destId="{A379DF86-A80C-400F-95D1-CAAB94A38CDA}" srcOrd="0" destOrd="0" presId="urn:microsoft.com/office/officeart/2005/8/layout/process1"/>
+    <dgm:cxn modelId="{EEB6F9AB-09E6-4E13-859F-B6B7FBE0726C}" type="presOf" srcId="{12671F33-9678-43A6-900B-C1489174E657}" destId="{0A355C2F-2373-4905-868C-C107D7464914}" srcOrd="0" destOrd="0" presId="urn:microsoft.com/office/officeart/2005/8/layout/process1"/>
+    <dgm:cxn modelId="{70CCDEB5-6A73-4A78-AEE7-09C1F003B995}" type="presOf" srcId="{975768BF-4643-4000-B91B-EB5FA50C9F90}" destId="{A379DF86-A80C-400F-95D1-CAAB94A38CDA}" srcOrd="0" destOrd="0" presId="urn:microsoft.com/office/officeart/2005/8/layout/process1"/>
+    <dgm:cxn modelId="{1ACEBDEE-718F-47E1-8F4F-B897D3DB6A1E}" type="presOf" srcId="{7054BD12-7B30-455D-9E71-938A3D991EF3}" destId="{B76D5DE1-2C10-4C3B-8B73-4804B64601EB}" srcOrd="0" destOrd="0" presId="urn:microsoft.com/office/officeart/2005/8/layout/process1"/>
+    <dgm:cxn modelId="{DDB69C00-5A6F-467A-B08B-8C8934B635E3}" srcId="{BA867C10-8B70-4BD9-9B08-E940191BFF84}" destId="{7054BD12-7B30-455D-9E71-938A3D991EF3}" srcOrd="0" destOrd="0" parTransId="{B08D6F66-8421-4B02-A533-01237B34450A}" sibTransId="{975768BF-4643-4000-B91B-EB5FA50C9F90}"/>
     <dgm:cxn modelId="{CB180E21-1677-4C9D-BECC-BF77289435B4}" srcId="{BA867C10-8B70-4BD9-9B08-E940191BFF84}" destId="{FD013B34-EAD8-4564-9412-9B41C6455304}" srcOrd="1" destOrd="0" parTransId="{1A0778CB-5D15-4CB1-8E6E-778B7CF15FB2}" sibTransId="{12671F33-9678-43A6-900B-C1489174E657}"/>
-    <dgm:cxn modelId="{DDB69C00-5A6F-467A-B08B-8C8934B635E3}" srcId="{BA867C10-8B70-4BD9-9B08-E940191BFF84}" destId="{7054BD12-7B30-455D-9E71-938A3D991EF3}" srcOrd="0" destOrd="0" parTransId="{B08D6F66-8421-4B02-A533-01237B34450A}" sibTransId="{975768BF-4643-4000-B91B-EB5FA50C9F90}"/>
-    <dgm:cxn modelId="{E4FDAF7D-9FD6-4145-A10F-A1D568FE5E09}" type="presOf" srcId="{7054BD12-7B30-455D-9E71-938A3D991EF3}" destId="{B76D5DE1-2C10-4C3B-8B73-4804B64601EB}" srcOrd="0" destOrd="0" presId="urn:microsoft.com/office/officeart/2005/8/layout/process1"/>
+    <dgm:cxn modelId="{E201FCB3-AF24-43C7-A386-90C796310568}" type="presOf" srcId="{FD013B34-EAD8-4564-9412-9B41C6455304}" destId="{F79911B1-9A55-4D99-9610-7F02C5BDA785}" srcOrd="0" destOrd="0" presId="urn:microsoft.com/office/officeart/2005/8/layout/process1"/>
+    <dgm:cxn modelId="{7AC284E4-E15C-4165-AB44-FCA15317681D}" type="presOf" srcId="{4DBBD212-2F92-4856-A3B1-808A28703F78}" destId="{A538BD20-9261-44F8-91B2-DB200CF39004}" srcOrd="0" destOrd="0" presId="urn:microsoft.com/office/officeart/2005/8/layout/process1"/>
     <dgm:cxn modelId="{F82AF631-2420-4E0B-8A9F-5CDC6EE8E564}" srcId="{BA867C10-8B70-4BD9-9B08-E940191BFF84}" destId="{4DBBD212-2F92-4856-A3B1-808A28703F78}" srcOrd="2" destOrd="0" parTransId="{79BFE450-8CAD-46CD-A4BA-9936A9ED476F}" sibTransId="{7802407B-134E-45B6-83FF-49E4371DEE1F}"/>
-    <dgm:cxn modelId="{293C5B7B-7E40-489E-BAA3-946B49BBEE63}" type="presOf" srcId="{12671F33-9678-43A6-900B-C1489174E657}" destId="{4D0C926A-592B-4D64-8021-5542543445B2}" srcOrd="1" destOrd="0" presId="urn:microsoft.com/office/officeart/2005/8/layout/process1"/>
-    <dgm:cxn modelId="{B4325679-3FEC-46D9-AA3E-ADE0751BF893}" type="presOf" srcId="{975768BF-4643-4000-B91B-EB5FA50C9F90}" destId="{97FC9502-5C3F-46A5-ABC4-ED27DB33615E}" srcOrd="1" destOrd="0" presId="urn:microsoft.com/office/officeart/2005/8/layout/process1"/>
-    <dgm:cxn modelId="{1A0D56B8-19AC-4675-8E13-97F6CA53B69A}" type="presOf" srcId="{4DBBD212-2F92-4856-A3B1-808A28703F78}" destId="{A538BD20-9261-44F8-91B2-DB200CF39004}" srcOrd="0" destOrd="0" presId="urn:microsoft.com/office/officeart/2005/8/layout/process1"/>
-    <dgm:cxn modelId="{4E5CBB39-913C-40E0-BF44-24E674DAA52F}" type="presOf" srcId="{BA867C10-8B70-4BD9-9B08-E940191BFF84}" destId="{5E503655-3828-4A4B-B0B7-B5BA8860C783}" srcOrd="0" destOrd="0" presId="urn:microsoft.com/office/officeart/2005/8/layout/process1"/>
-    <dgm:cxn modelId="{6E91B3E4-26F8-45C3-9C16-6DE1C380D615}" type="presParOf" srcId="{5E503655-3828-4A4B-B0B7-B5BA8860C783}" destId="{B76D5DE1-2C10-4C3B-8B73-4804B64601EB}" srcOrd="0" destOrd="0" presId="urn:microsoft.com/office/officeart/2005/8/layout/process1"/>
-    <dgm:cxn modelId="{02312D8A-6C12-45E0-B0C9-290DA78041E8}" type="presParOf" srcId="{5E503655-3828-4A4B-B0B7-B5BA8860C783}" destId="{A379DF86-A80C-400F-95D1-CAAB94A38CDA}" srcOrd="1" destOrd="0" presId="urn:microsoft.com/office/officeart/2005/8/layout/process1"/>
-    <dgm:cxn modelId="{13BBCC62-3F59-4EB4-8CDE-54B883BA124F}" type="presParOf" srcId="{A379DF86-A80C-400F-95D1-CAAB94A38CDA}" destId="{97FC9502-5C3F-46A5-ABC4-ED27DB33615E}" srcOrd="0" destOrd="0" presId="urn:microsoft.com/office/officeart/2005/8/layout/process1"/>
-    <dgm:cxn modelId="{1D992EF7-8968-4FE3-ABE7-6F4D2B2ECD2B}" type="presParOf" srcId="{5E503655-3828-4A4B-B0B7-B5BA8860C783}" destId="{F79911B1-9A55-4D99-9610-7F02C5BDA785}" srcOrd="2" destOrd="0" presId="urn:microsoft.com/office/officeart/2005/8/layout/process1"/>
-    <dgm:cxn modelId="{8D7D9E1F-EA11-433D-B31D-56A9FE9EEC10}" type="presParOf" srcId="{5E503655-3828-4A4B-B0B7-B5BA8860C783}" destId="{0A355C2F-2373-4905-868C-C107D7464914}" srcOrd="3" destOrd="0" presId="urn:microsoft.com/office/officeart/2005/8/layout/process1"/>
-    <dgm:cxn modelId="{8D0F3122-483F-484E-B062-A60B6AAC6CFE}" type="presParOf" srcId="{0A355C2F-2373-4905-868C-C107D7464914}" destId="{4D0C926A-592B-4D64-8021-5542543445B2}" srcOrd="0" destOrd="0" presId="urn:microsoft.com/office/officeart/2005/8/layout/process1"/>
-    <dgm:cxn modelId="{9BFA7F95-6965-422E-BFFD-EB634CF95649}" type="presParOf" srcId="{5E503655-3828-4A4B-B0B7-B5BA8860C783}" destId="{A538BD20-9261-44F8-91B2-DB200CF39004}" srcOrd="4" destOrd="0" presId="urn:microsoft.com/office/officeart/2005/8/layout/process1"/>
+    <dgm:cxn modelId="{26CF3E10-4773-485C-B84E-600F1730597C}" type="presOf" srcId="{975768BF-4643-4000-B91B-EB5FA50C9F90}" destId="{97FC9502-5C3F-46A5-ABC4-ED27DB33615E}" srcOrd="1" destOrd="0" presId="urn:microsoft.com/office/officeart/2005/8/layout/process1"/>
+    <dgm:cxn modelId="{1362EA0F-8A75-4C45-B6D5-C5FEEB3FCB4E}" type="presOf" srcId="{BA867C10-8B70-4BD9-9B08-E940191BFF84}" destId="{5E503655-3828-4A4B-B0B7-B5BA8860C783}" srcOrd="0" destOrd="0" presId="urn:microsoft.com/office/officeart/2005/8/layout/process1"/>
+    <dgm:cxn modelId="{C146E678-042D-4DB2-B5C5-53E3534FF04C}" type="presOf" srcId="{12671F33-9678-43A6-900B-C1489174E657}" destId="{4D0C926A-592B-4D64-8021-5542543445B2}" srcOrd="1" destOrd="0" presId="urn:microsoft.com/office/officeart/2005/8/layout/process1"/>
+    <dgm:cxn modelId="{9E4D4F88-D682-449E-AA53-D2CB50C4ACC0}" type="presParOf" srcId="{5E503655-3828-4A4B-B0B7-B5BA8860C783}" destId="{B76D5DE1-2C10-4C3B-8B73-4804B64601EB}" srcOrd="0" destOrd="0" presId="urn:microsoft.com/office/officeart/2005/8/layout/process1"/>
+    <dgm:cxn modelId="{9FC8A5D9-84EB-40D7-A086-B5E6D42B313F}" type="presParOf" srcId="{5E503655-3828-4A4B-B0B7-B5BA8860C783}" destId="{A379DF86-A80C-400F-95D1-CAAB94A38CDA}" srcOrd="1" destOrd="0" presId="urn:microsoft.com/office/officeart/2005/8/layout/process1"/>
+    <dgm:cxn modelId="{A6FE443D-59AA-4958-84EA-B274366F4C22}" type="presParOf" srcId="{A379DF86-A80C-400F-95D1-CAAB94A38CDA}" destId="{97FC9502-5C3F-46A5-ABC4-ED27DB33615E}" srcOrd="0" destOrd="0" presId="urn:microsoft.com/office/officeart/2005/8/layout/process1"/>
+    <dgm:cxn modelId="{65A664DF-F6A0-461D-8A06-C74DDB3F0706}" type="presParOf" srcId="{5E503655-3828-4A4B-B0B7-B5BA8860C783}" destId="{F79911B1-9A55-4D99-9610-7F02C5BDA785}" srcOrd="2" destOrd="0" presId="urn:microsoft.com/office/officeart/2005/8/layout/process1"/>
+    <dgm:cxn modelId="{46FAAB1D-C804-4878-9ACD-307841C1689D}" type="presParOf" srcId="{5E503655-3828-4A4B-B0B7-B5BA8860C783}" destId="{0A355C2F-2373-4905-868C-C107D7464914}" srcOrd="3" destOrd="0" presId="urn:microsoft.com/office/officeart/2005/8/layout/process1"/>
+    <dgm:cxn modelId="{1814C46D-FEC1-454D-89FC-7A82FDF1162A}" type="presParOf" srcId="{0A355C2F-2373-4905-868C-C107D7464914}" destId="{4D0C926A-592B-4D64-8021-5542543445B2}" srcOrd="0" destOrd="0" presId="urn:microsoft.com/office/officeart/2005/8/layout/process1"/>
+    <dgm:cxn modelId="{7CD96276-872C-4B0B-BA04-035A9803B8C1}" type="presParOf" srcId="{5E503655-3828-4A4B-B0B7-B5BA8860C783}" destId="{A538BD20-9261-44F8-91B2-DB200CF39004}" srcOrd="4" destOrd="0" presId="urn:microsoft.com/office/officeart/2005/8/layout/process1"/>
   </dgm:cxnLst>
   <dgm:bg/>
   <dgm:whole/>
@@ -4568,6 +4568,99 @@
         <a:gradFill rotWithShape="1">
           <a:gsLst>
             <a:gs pos="0">
+              <a:schemeClr val="accent6">
+                <a:lumMod val="110000"/>
+                <a:satMod val="105000"/>
+                <a:tint val="67000"/>
+              </a:schemeClr>
+            </a:gs>
+            <a:gs pos="50000">
+              <a:schemeClr val="accent6">
+                <a:lumMod val="105000"/>
+                <a:satMod val="103000"/>
+                <a:tint val="73000"/>
+              </a:schemeClr>
+            </a:gs>
+            <a:gs pos="100000">
+              <a:schemeClr val="accent6">
+                <a:lumMod val="105000"/>
+                <a:satMod val="109000"/>
+                <a:tint val="81000"/>
+              </a:schemeClr>
+            </a:gs>
+          </a:gsLst>
+          <a:lin ang="5400000" scaled="0"/>
+        </a:gradFill>
+        <a:ln w="6350" cap="flat" cmpd="sng" algn="ctr">
+          <a:solidFill>
+            <a:schemeClr val="accent6"/>
+          </a:solidFill>
+          <a:prstDash val="solid"/>
+          <a:miter lim="800000"/>
+        </a:ln>
+        <a:effectLst/>
+      </dsp:spPr>
+      <dsp:style>
+        <a:lnRef idx="1">
+          <a:schemeClr val="accent6"/>
+        </a:lnRef>
+        <a:fillRef idx="2">
+          <a:schemeClr val="accent6"/>
+        </a:fillRef>
+        <a:effectRef idx="1">
+          <a:schemeClr val="accent6"/>
+        </a:effectRef>
+        <a:fontRef idx="minor">
+          <a:schemeClr val="dk1"/>
+        </a:fontRef>
+      </dsp:style>
+      <dsp:txBody>
+        <a:bodyPr spcFirstLastPara="0" vert="horz" wrap="square" lIns="64008" tIns="11430" rIns="64008" bIns="11430" numCol="1" spcCol="1270" anchor="ctr" anchorCtr="0">
+          <a:noAutofit/>
+        </a:bodyPr>
+        <a:lstStyle/>
+        <a:p>
+          <a:pPr lvl="0" algn="ctr" defTabSz="400050">
+            <a:lnSpc>
+              <a:spcPct val="90000"/>
+            </a:lnSpc>
+            <a:spcBef>
+              <a:spcPct val="0"/>
+            </a:spcBef>
+            <a:spcAft>
+              <a:spcPct val="35000"/>
+            </a:spcAft>
+          </a:pPr>
+          <a:r>
+            <a:rPr lang="en-US" sz="900" kern="1200">
+              <a:latin typeface="Segoe UI" panose="020B0502040204020203" pitchFamily="34" charset="0"/>
+              <a:cs typeface="Segoe UI" panose="020B0502040204020203" pitchFamily="34" charset="0"/>
+            </a:rPr>
+            <a:t>Keyboard Shortcuts</a:t>
+          </a:r>
+        </a:p>
+      </dsp:txBody>
+      <dsp:txXfrm>
+        <a:off x="2953859" y="1667897"/>
+        <a:ext cx="1476929" cy="371690"/>
+      </dsp:txXfrm>
+    </dsp:sp>
+    <dsp:sp modelId="{0E925631-7B9D-4638-88EE-A96D480AC529}">
+      <dsp:nvSpPr>
+        <dsp:cNvPr id="0" name=""/>
+        <dsp:cNvSpPr/>
+      </dsp:nvSpPr>
+      <dsp:spPr>
+        <a:xfrm>
+          <a:off x="4430788" y="1667897"/>
+          <a:ext cx="1476929" cy="371690"/>
+        </a:xfrm>
+        <a:prstGeom prst="rect">
+          <a:avLst/>
+        </a:prstGeom>
+        <a:gradFill rotWithShape="1">
+          <a:gsLst>
+            <a:gs pos="0">
               <a:schemeClr val="accent4">
                 <a:lumMod val="110000"/>
                 <a:satMod val="105000"/>
@@ -4609,99 +4702,6 @@
         </a:fillRef>
         <a:effectRef idx="1">
           <a:schemeClr val="accent4"/>
-        </a:effectRef>
-        <a:fontRef idx="minor">
-          <a:schemeClr val="dk1"/>
-        </a:fontRef>
-      </dsp:style>
-      <dsp:txBody>
-        <a:bodyPr spcFirstLastPara="0" vert="horz" wrap="square" lIns="64008" tIns="11430" rIns="64008" bIns="11430" numCol="1" spcCol="1270" anchor="ctr" anchorCtr="0">
-          <a:noAutofit/>
-        </a:bodyPr>
-        <a:lstStyle/>
-        <a:p>
-          <a:pPr lvl="0" algn="ctr" defTabSz="400050">
-            <a:lnSpc>
-              <a:spcPct val="90000"/>
-            </a:lnSpc>
-            <a:spcBef>
-              <a:spcPct val="0"/>
-            </a:spcBef>
-            <a:spcAft>
-              <a:spcPct val="35000"/>
-            </a:spcAft>
-          </a:pPr>
-          <a:r>
-            <a:rPr lang="en-US" sz="900" kern="1200">
-              <a:latin typeface="Segoe UI" panose="020B0502040204020203" pitchFamily="34" charset="0"/>
-              <a:cs typeface="Segoe UI" panose="020B0502040204020203" pitchFamily="34" charset="0"/>
-            </a:rPr>
-            <a:t>Keyboard Shorcuts</a:t>
-          </a:r>
-        </a:p>
-      </dsp:txBody>
-      <dsp:txXfrm>
-        <a:off x="2953859" y="1667897"/>
-        <a:ext cx="1476929" cy="371690"/>
-      </dsp:txXfrm>
-    </dsp:sp>
-    <dsp:sp modelId="{0E925631-7B9D-4638-88EE-A96D480AC529}">
-      <dsp:nvSpPr>
-        <dsp:cNvPr id="0" name=""/>
-        <dsp:cNvSpPr/>
-      </dsp:nvSpPr>
-      <dsp:spPr>
-        <a:xfrm>
-          <a:off x="4430788" y="1667897"/>
-          <a:ext cx="1476929" cy="371690"/>
-        </a:xfrm>
-        <a:prstGeom prst="rect">
-          <a:avLst/>
-        </a:prstGeom>
-        <a:gradFill rotWithShape="1">
-          <a:gsLst>
-            <a:gs pos="0">
-              <a:schemeClr val="accent2">
-                <a:lumMod val="110000"/>
-                <a:satMod val="105000"/>
-                <a:tint val="67000"/>
-              </a:schemeClr>
-            </a:gs>
-            <a:gs pos="50000">
-              <a:schemeClr val="accent2">
-                <a:lumMod val="105000"/>
-                <a:satMod val="103000"/>
-                <a:tint val="73000"/>
-              </a:schemeClr>
-            </a:gs>
-            <a:gs pos="100000">
-              <a:schemeClr val="accent2">
-                <a:lumMod val="105000"/>
-                <a:satMod val="109000"/>
-                <a:tint val="81000"/>
-              </a:schemeClr>
-            </a:gs>
-          </a:gsLst>
-          <a:lin ang="5400000" scaled="0"/>
-        </a:gradFill>
-        <a:ln w="6350" cap="flat" cmpd="sng" algn="ctr">
-          <a:solidFill>
-            <a:schemeClr val="accent2"/>
-          </a:solidFill>
-          <a:prstDash val="solid"/>
-          <a:miter lim="800000"/>
-        </a:ln>
-        <a:effectLst/>
-      </dsp:spPr>
-      <dsp:style>
-        <a:lnRef idx="1">
-          <a:schemeClr val="accent2"/>
-        </a:lnRef>
-        <a:fillRef idx="2">
-          <a:schemeClr val="accent2"/>
-        </a:fillRef>
-        <a:effectRef idx="1">
-          <a:schemeClr val="accent2"/>
         </a:effectRef>
         <a:fontRef idx="minor">
           <a:schemeClr val="dk1"/>
@@ -8460,7 +8460,7 @@
 </file>
 
 <file path=customXml/itemProps1.xml><?xml version="1.0" encoding="utf-8"?>
-<ds:datastoreItem xmlns:ds="http://schemas.openxmlformats.org/officeDocument/2006/customXml" ds:itemID="{8E64B38F-5444-45CF-ACFB-07F264AFF1DB}">
+<ds:datastoreItem xmlns:ds="http://schemas.openxmlformats.org/officeDocument/2006/customXml" ds:itemID="{22B0DD9E-331F-4601-9539-FADEAA1084D6}">
   <ds:schemaRefs>
     <ds:schemaRef ds:uri="http://schemas.openxmlformats.org/officeDocument/2006/bibliography"/>
   </ds:schemaRefs>

</xml_diff>

<commit_message>
Fixed SphereWizard location and Editor toolbar visibility on globe mode
</commit_message>
<xml_diff>
--- a/0.3.3 roadmap.docx
+++ b/0.3.3 roadmap.docx
@@ -209,7 +209,6 @@
         <w:t>Legend:</w:t>
       </w:r>
     </w:p>
-    <w:bookmarkEnd w:id="0"/>
     <w:p>
       <w:pPr>
         <w:spacing w:after="0" w:line="240" w:lineRule="auto"/>
@@ -237,6 +236,7 @@
         </w:drawing>
       </w:r>
     </w:p>
+    <w:bookmarkEnd w:id="0"/>
     <w:p>
       <w:pPr>
         <w:spacing w:after="0" w:line="240" w:lineRule="auto"/>
@@ -2757,11 +2757,8 @@
         <a:lstStyle/>
         <a:p>
           <a:r>
-            <a:rPr lang="en-US">
-              <a:latin typeface="Segoe UI" panose="020B0502040204020203" pitchFamily="34" charset="0"/>
-              <a:cs typeface="Segoe UI" panose="020B0502040204020203" pitchFamily="34" charset="0"/>
-            </a:rPr>
-            <a:t>???</a:t>
+            <a:rPr lang="en-US"/>
+            <a:t>Globe Projection</a:t>
           </a:r>
         </a:p>
       </dgm:t>
@@ -3465,66 +3462,66 @@
     </dgm:pt>
   </dgm:ptLst>
   <dgm:cxnLst>
+    <dgm:cxn modelId="{B0DA3BE4-E739-4E91-887A-4A7F5E28C607}" srcId="{C72F5594-5C51-4D43-9E6F-72CB9793398A}" destId="{7D8B9571-F3C6-4FB7-87FA-DB85E3C23E9A}" srcOrd="2" destOrd="0" parTransId="{3944B3E2-CEEE-4CB8-9523-4E02D4102BE9}" sibTransId="{724B3CD0-D3A0-4EFE-BF4F-044412D6BD07}"/>
+    <dgm:cxn modelId="{2DE50837-7F04-4E87-B373-5FD18090E63B}" srcId="{C72F5594-5C51-4D43-9E6F-72CB9793398A}" destId="{5926E5D3-2314-4801-BEB2-91BF4162BF42}" srcOrd="0" destOrd="0" parTransId="{458277CC-EAFE-4FC3-9F96-1D816CDD8942}" sibTransId="{239EA14B-9E29-40D7-B50B-F3DCDD0EBDCA}"/>
+    <dgm:cxn modelId="{FA81977E-5C0C-4AD0-8F99-8A88C01B4B1C}" type="presOf" srcId="{22EC05A6-40FC-4F3F-9FD1-D0D3863AA82A}" destId="{C0D68195-7D1A-475F-8CB0-A1EF94CA7EFF}" srcOrd="0" destOrd="0" presId="urn:microsoft.com/office/officeart/2005/8/layout/process4"/>
+    <dgm:cxn modelId="{42798CFD-1BD0-414C-A3C1-7347AAE11F1B}" type="presOf" srcId="{B690BB27-E0AC-4648-86F2-8443C1F17F0B}" destId="{3F960E94-FB49-4C01-9B9D-FF25C44A89E1}" srcOrd="0" destOrd="0" presId="urn:microsoft.com/office/officeart/2005/8/layout/process4"/>
+    <dgm:cxn modelId="{AF2D445A-D631-4896-8A1B-E6DCDB586A71}" type="presOf" srcId="{E4A8C87C-D779-4CED-8887-9B6549780D26}" destId="{EB868BD6-2F00-439A-ACEC-1F419EFEDEBB}" srcOrd="0" destOrd="0" presId="urn:microsoft.com/office/officeart/2005/8/layout/process4"/>
+    <dgm:cxn modelId="{8E67DCD7-1D5C-4F48-BC60-06BF668F19CF}" type="presOf" srcId="{E0CFE967-6FAB-47CB-A32A-D6C1AB7EB668}" destId="{12A2AD38-0FDF-4127-9334-C7A73083828C}" srcOrd="0" destOrd="0" presId="urn:microsoft.com/office/officeart/2005/8/layout/process4"/>
+    <dgm:cxn modelId="{924FE54E-0A7E-4D7A-84A6-5BFB2B41A069}" srcId="{AB2EF5AB-9FE9-4FA2-B4C4-8B1F6DB93472}" destId="{E4A8C87C-D779-4CED-8887-9B6549780D26}" srcOrd="0" destOrd="0" parTransId="{889917D4-7598-4455-B365-0EFCDC319292}" sibTransId="{9EBA5CAB-5CC1-4F34-B1BA-63CCDF058BB4}"/>
+    <dgm:cxn modelId="{1B1F37FB-6A63-4C26-B3C6-CE8A47B99174}" type="presOf" srcId="{E4A8C87C-D779-4CED-8887-9B6549780D26}" destId="{3D3C0266-BBF9-441C-BEFD-769ED1F9C02C}" srcOrd="1" destOrd="0" presId="urn:microsoft.com/office/officeart/2005/8/layout/process4"/>
     <dgm:cxn modelId="{2F4F9DE2-FD91-44A8-888A-DF0F34D9A4B2}" srcId="{AB2EF5AB-9FE9-4FA2-B4C4-8B1F6DB93472}" destId="{C72F5594-5C51-4D43-9E6F-72CB9793398A}" srcOrd="1" destOrd="0" parTransId="{69E49447-B4A3-4733-8199-166F214F03E3}" sibTransId="{8E77D4E2-20B1-4B7B-9F03-7BCD17287633}"/>
-    <dgm:cxn modelId="{5FEA63B7-251D-4872-BB77-305E4DEFCFDA}" type="presOf" srcId="{5926E5D3-2314-4801-BEB2-91BF4162BF42}" destId="{767A8E6C-16DC-495B-A27A-AB2EBB9B3571}" srcOrd="0" destOrd="0" presId="urn:microsoft.com/office/officeart/2005/8/layout/process4"/>
-    <dgm:cxn modelId="{C12F99C1-5FB4-478A-ABCA-E4D78FCE4A7F}" type="presOf" srcId="{349FF3AC-168D-41F4-8506-87226E2D4596}" destId="{5E07C81E-B689-4E03-82E3-A5C4E5EC27AD}" srcOrd="0" destOrd="0" presId="urn:microsoft.com/office/officeart/2005/8/layout/process4"/>
-    <dgm:cxn modelId="{2DE50837-7F04-4E87-B373-5FD18090E63B}" srcId="{C72F5594-5C51-4D43-9E6F-72CB9793398A}" destId="{5926E5D3-2314-4801-BEB2-91BF4162BF42}" srcOrd="0" destOrd="0" parTransId="{458277CC-EAFE-4FC3-9F96-1D816CDD8942}" sibTransId="{239EA14B-9E29-40D7-B50B-F3DCDD0EBDCA}"/>
-    <dgm:cxn modelId="{11EED47E-90B5-49A4-9F9C-9D0D9307C26C}" type="presOf" srcId="{C72F5594-5C51-4D43-9E6F-72CB9793398A}" destId="{A1B9C31A-1156-4C51-9BA3-49306759E255}" srcOrd="1" destOrd="0" presId="urn:microsoft.com/office/officeart/2005/8/layout/process4"/>
-    <dgm:cxn modelId="{44D358EF-2DEA-491F-96A3-E2B707FD0718}" type="presOf" srcId="{C58336F9-67FC-416D-8312-E865894B3FF4}" destId="{12F507EA-E20A-44AD-BDC6-1647AD5B2FBD}" srcOrd="0" destOrd="0" presId="urn:microsoft.com/office/officeart/2005/8/layout/process4"/>
-    <dgm:cxn modelId="{795B1F31-D417-44E2-BB24-32042C49902F}" type="presOf" srcId="{B690BB27-E0AC-4648-86F2-8443C1F17F0B}" destId="{3F960E94-FB49-4C01-9B9D-FF25C44A89E1}" srcOrd="0" destOrd="0" presId="urn:microsoft.com/office/officeart/2005/8/layout/process4"/>
-    <dgm:cxn modelId="{20CD51EC-33AC-425C-AEEA-0A93F80398FB}" type="presOf" srcId="{AB2EF5AB-9FE9-4FA2-B4C4-8B1F6DB93472}" destId="{2DF1CDF0-CA04-431C-9952-2B6EA19DD02B}" srcOrd="0" destOrd="0" presId="urn:microsoft.com/office/officeart/2005/8/layout/process4"/>
+    <dgm:cxn modelId="{57D6FE41-7AD5-45D8-A401-7E5EF1E2540C}" srcId="{E4A8C87C-D779-4CED-8887-9B6549780D26}" destId="{349FF3AC-168D-41F4-8506-87226E2D4596}" srcOrd="2" destOrd="0" parTransId="{C13B2526-0D1C-41B8-A667-BD6C321C182E}" sibTransId="{953A9DAE-6D1F-4890-81FC-42E5AA98930C}"/>
+    <dgm:cxn modelId="{0999EE81-8A24-4E0B-80BD-3DC90381BBA3}" type="presOf" srcId="{C3834693-006B-4757-AB97-E44C715B2C6F}" destId="{408BDBDC-5FDD-4528-95EB-28BB0E7FED6E}" srcOrd="0" destOrd="0" presId="urn:microsoft.com/office/officeart/2005/8/layout/process4"/>
+    <dgm:cxn modelId="{F94FC4C4-D0B5-43D5-8AA2-FEF333AFC084}" srcId="{B690BB27-E0AC-4648-86F2-8443C1F17F0B}" destId="{22EC05A6-40FC-4F3F-9FD1-D0D3863AA82A}" srcOrd="2" destOrd="0" parTransId="{08F7686D-3C73-4801-958F-F284F449F7A8}" sibTransId="{B06FDC7B-11DF-4821-A30E-A3A1FCE3D736}"/>
+    <dgm:cxn modelId="{668A38C6-94C7-460A-B482-46B2D20D4344}" type="presOf" srcId="{72203140-6BF8-42B7-9D41-CC6371AEA6A3}" destId="{176BB967-85CF-4B86-9C46-CA14810665F5}" srcOrd="0" destOrd="0" presId="urn:microsoft.com/office/officeart/2005/8/layout/process4"/>
+    <dgm:cxn modelId="{87A4F241-DAE2-45DF-8FE2-EB1D02581232}" srcId="{B690BB27-E0AC-4648-86F2-8443C1F17F0B}" destId="{0B3750F0-71B6-490B-83CC-8A7C143F0308}" srcOrd="1" destOrd="0" parTransId="{86DD9902-DAA0-4F1A-AF76-0FC0A55E72A2}" sibTransId="{F68839EB-FA59-42DF-B092-45D45D7EE0A4}"/>
+    <dgm:cxn modelId="{92EFDF32-8753-4059-8ACC-98EF5321D91D}" type="presOf" srcId="{B690BB27-E0AC-4648-86F2-8443C1F17F0B}" destId="{BAC32510-88DA-4D0B-A014-D95263CA33F1}" srcOrd="1" destOrd="0" presId="urn:microsoft.com/office/officeart/2005/8/layout/process4"/>
+    <dgm:cxn modelId="{A9D8EE12-7652-4049-B026-DA07A46F4031}" type="presOf" srcId="{349FF3AC-168D-41F4-8506-87226E2D4596}" destId="{5E07C81E-B689-4E03-82E3-A5C4E5EC27AD}" srcOrd="0" destOrd="0" presId="urn:microsoft.com/office/officeart/2005/8/layout/process4"/>
+    <dgm:cxn modelId="{5E29603E-46E3-4A73-AB7A-802B7E5678DE}" type="presOf" srcId="{BEF938CE-96E2-46A4-8F89-B4E7F9AA3440}" destId="{0E925631-7B9D-4638-88EE-A96D480AC529}" srcOrd="0" destOrd="0" presId="urn:microsoft.com/office/officeart/2005/8/layout/process4"/>
+    <dgm:cxn modelId="{7F26A98E-41BC-45CD-B2C2-970B5F05A481}" srcId="{AB2EF5AB-9FE9-4FA2-B4C4-8B1F6DB93472}" destId="{B690BB27-E0AC-4648-86F2-8443C1F17F0B}" srcOrd="2" destOrd="0" parTransId="{A6ECB7AB-44AB-42A2-8C72-67B9CC97E9AB}" sibTransId="{C27A4883-C604-49F9-BA33-AE9DAA4DD2C4}"/>
+    <dgm:cxn modelId="{F077DD5F-5523-4137-9712-4D87DB1E49E8}" type="presOf" srcId="{7D8B9571-F3C6-4FB7-87FA-DB85E3C23E9A}" destId="{2FB1D835-27A6-4EBB-A60C-5C5F3B21C117}" srcOrd="0" destOrd="0" presId="urn:microsoft.com/office/officeart/2005/8/layout/process4"/>
+    <dgm:cxn modelId="{48588AF3-1630-48D7-8AF8-95C2529F6E4D}" type="presOf" srcId="{C72F5594-5C51-4D43-9E6F-72CB9793398A}" destId="{65C115F7-0047-45AC-B82C-0F818E9ED500}" srcOrd="0" destOrd="0" presId="urn:microsoft.com/office/officeart/2005/8/layout/process4"/>
+    <dgm:cxn modelId="{7243C517-53A4-4C08-8CE6-3C933B4994B5}" type="presOf" srcId="{C72F5594-5C51-4D43-9E6F-72CB9793398A}" destId="{A1B9C31A-1156-4C51-9BA3-49306759E255}" srcOrd="1" destOrd="0" presId="urn:microsoft.com/office/officeart/2005/8/layout/process4"/>
+    <dgm:cxn modelId="{9814E4BA-F5F1-46F8-A954-2C8F9953B551}" srcId="{E4A8C87C-D779-4CED-8887-9B6549780D26}" destId="{FBB1B63D-02A8-446B-AE2E-138B030CB20B}" srcOrd="0" destOrd="0" parTransId="{6C78BB6C-1D01-43B5-BEBD-6D2753E80931}" sibTransId="{5D88A94D-42D1-4201-8228-5945B2721D79}"/>
+    <dgm:cxn modelId="{765287BD-69E0-4C19-9004-FF0ADCB9C883}" srcId="{E4A8C87C-D779-4CED-8887-9B6549780D26}" destId="{E0CFE967-6FAB-47CB-A32A-D6C1AB7EB668}" srcOrd="3" destOrd="0" parTransId="{8320C5F7-42A8-4D2E-A0DF-741ED38B28F2}" sibTransId="{9D7A91FE-4AAD-460C-88E9-2359F8E35238}"/>
     <dgm:cxn modelId="{F39A420F-1444-4394-9029-C7FC98A7E258}" srcId="{C72F5594-5C51-4D43-9E6F-72CB9793398A}" destId="{BEF938CE-96E2-46A4-8F89-B4E7F9AA3440}" srcOrd="3" destOrd="0" parTransId="{02C2A616-2AAF-4328-8883-9678421C8B94}" sibTransId="{441F1EF2-9EB8-4C5D-8C20-69FB1BF2E018}"/>
-    <dgm:cxn modelId="{F94FC4C4-D0B5-43D5-8AA2-FEF333AFC084}" srcId="{B690BB27-E0AC-4648-86F2-8443C1F17F0B}" destId="{22EC05A6-40FC-4F3F-9FD1-D0D3863AA82A}" srcOrd="2" destOrd="0" parTransId="{08F7686D-3C73-4801-958F-F284F449F7A8}" sibTransId="{B06FDC7B-11DF-4821-A30E-A3A1FCE3D736}"/>
-    <dgm:cxn modelId="{EFCD9BF8-0841-43ED-8DF1-447C284A8414}" type="presOf" srcId="{FBB1B63D-02A8-446B-AE2E-138B030CB20B}" destId="{4CEA73B4-9810-4D3B-B0E0-49C2694AE51E}" srcOrd="0" destOrd="0" presId="urn:microsoft.com/office/officeart/2005/8/layout/process4"/>
-    <dgm:cxn modelId="{765287BD-69E0-4C19-9004-FF0ADCB9C883}" srcId="{E4A8C87C-D779-4CED-8887-9B6549780D26}" destId="{E0CFE967-6FAB-47CB-A32A-D6C1AB7EB668}" srcOrd="3" destOrd="0" parTransId="{8320C5F7-42A8-4D2E-A0DF-741ED38B28F2}" sibTransId="{9D7A91FE-4AAD-460C-88E9-2359F8E35238}"/>
+    <dgm:cxn modelId="{E8A09006-567F-49D2-85CC-96831DEC6004}" type="presOf" srcId="{AB2EF5AB-9FE9-4FA2-B4C4-8B1F6DB93472}" destId="{2DF1CDF0-CA04-431C-9952-2B6EA19DD02B}" srcOrd="0" destOrd="0" presId="urn:microsoft.com/office/officeart/2005/8/layout/process4"/>
+    <dgm:cxn modelId="{E9E35CD3-AB33-427A-8C6C-C80256DE1323}" srcId="{B690BB27-E0AC-4648-86F2-8443C1F17F0B}" destId="{C58336F9-67FC-416D-8312-E865894B3FF4}" srcOrd="0" destOrd="0" parTransId="{3E775DFD-92A6-4670-B4EE-6D3AB008D01D}" sibTransId="{661F4417-C63F-4767-B0B1-E2B96E792D6A}"/>
+    <dgm:cxn modelId="{2C62560D-B4E3-43CA-B2A9-D1669DC315D9}" srcId="{E4A8C87C-D779-4CED-8887-9B6549780D26}" destId="{72203140-6BF8-42B7-9D41-CC6371AEA6A3}" srcOrd="1" destOrd="0" parTransId="{69A853D5-A4D6-49FD-B30D-98BDADB676DC}" sibTransId="{DBE69090-4F59-4EAD-BFD4-C950C225523E}"/>
+    <dgm:cxn modelId="{CD374F95-2728-4027-891C-E1862FE27417}" type="presOf" srcId="{2DC5589D-76A5-4044-A73F-FDF59398BBFF}" destId="{0242FE30-E3B6-496D-90F0-3EEA0A2B0289}" srcOrd="0" destOrd="0" presId="urn:microsoft.com/office/officeart/2005/8/layout/process4"/>
+    <dgm:cxn modelId="{43A46467-94AD-4D33-B50F-C5EECE453052}" type="presOf" srcId="{5926E5D3-2314-4801-BEB2-91BF4162BF42}" destId="{767A8E6C-16DC-495B-A27A-AB2EBB9B3571}" srcOrd="0" destOrd="0" presId="urn:microsoft.com/office/officeart/2005/8/layout/process4"/>
+    <dgm:cxn modelId="{F2398EAB-021E-4E66-8EA1-3C8BCAF4053D}" type="presOf" srcId="{FBB1B63D-02A8-446B-AE2E-138B030CB20B}" destId="{4CEA73B4-9810-4D3B-B0E0-49C2694AE51E}" srcOrd="0" destOrd="0" presId="urn:microsoft.com/office/officeart/2005/8/layout/process4"/>
     <dgm:cxn modelId="{9590A7A9-5254-47C5-9AB5-7B4D50AF58D1}" srcId="{B690BB27-E0AC-4648-86F2-8443C1F17F0B}" destId="{C3834693-006B-4757-AB97-E44C715B2C6F}" srcOrd="3" destOrd="0" parTransId="{F716517A-1A0E-4403-886B-29E8495AEABF}" sibTransId="{8227D2F7-CAA1-4B95-9576-2EA05B7AB1F2}"/>
-    <dgm:cxn modelId="{2C62560D-B4E3-43CA-B2A9-D1669DC315D9}" srcId="{E4A8C87C-D779-4CED-8887-9B6549780D26}" destId="{72203140-6BF8-42B7-9D41-CC6371AEA6A3}" srcOrd="1" destOrd="0" parTransId="{69A853D5-A4D6-49FD-B30D-98BDADB676DC}" sibTransId="{DBE69090-4F59-4EAD-BFD4-C950C225523E}"/>
-    <dgm:cxn modelId="{B618D14D-0992-490C-9B16-EB8CEC9FDBE5}" type="presOf" srcId="{E4A8C87C-D779-4CED-8887-9B6549780D26}" destId="{EB868BD6-2F00-439A-ACEC-1F419EFEDEBB}" srcOrd="0" destOrd="0" presId="urn:microsoft.com/office/officeart/2005/8/layout/process4"/>
-    <dgm:cxn modelId="{B7045AE4-1F68-425C-B28A-9012A89425B4}" type="presOf" srcId="{E4A8C87C-D779-4CED-8887-9B6549780D26}" destId="{3D3C0266-BBF9-441C-BEFD-769ED1F9C02C}" srcOrd="1" destOrd="0" presId="urn:microsoft.com/office/officeart/2005/8/layout/process4"/>
-    <dgm:cxn modelId="{924FE54E-0A7E-4D7A-84A6-5BFB2B41A069}" srcId="{AB2EF5AB-9FE9-4FA2-B4C4-8B1F6DB93472}" destId="{E4A8C87C-D779-4CED-8887-9B6549780D26}" srcOrd="0" destOrd="0" parTransId="{889917D4-7598-4455-B365-0EFCDC319292}" sibTransId="{9EBA5CAB-5CC1-4F34-B1BA-63CCDF058BB4}"/>
-    <dgm:cxn modelId="{EF52A656-9E34-472D-B388-CC44FEEE236B}" type="presOf" srcId="{0B3750F0-71B6-490B-83CC-8A7C143F0308}" destId="{C2198115-ED36-47B7-8869-520DB24D3360}" srcOrd="0" destOrd="0" presId="urn:microsoft.com/office/officeart/2005/8/layout/process4"/>
-    <dgm:cxn modelId="{8F2B3F79-87AD-4EC9-A920-04580784F700}" type="presOf" srcId="{C72F5594-5C51-4D43-9E6F-72CB9793398A}" destId="{65C115F7-0047-45AC-B82C-0F818E9ED500}" srcOrd="0" destOrd="0" presId="urn:microsoft.com/office/officeart/2005/8/layout/process4"/>
-    <dgm:cxn modelId="{1179C4C6-EF7C-4A5B-9634-7F81C0862835}" type="presOf" srcId="{B690BB27-E0AC-4648-86F2-8443C1F17F0B}" destId="{BAC32510-88DA-4D0B-A014-D95263CA33F1}" srcOrd="1" destOrd="0" presId="urn:microsoft.com/office/officeart/2005/8/layout/process4"/>
-    <dgm:cxn modelId="{D5585829-63B0-4110-9D5F-539FED9B0310}" type="presOf" srcId="{C3834693-006B-4757-AB97-E44C715B2C6F}" destId="{408BDBDC-5FDD-4528-95EB-28BB0E7FED6E}" srcOrd="0" destOrd="0" presId="urn:microsoft.com/office/officeart/2005/8/layout/process4"/>
-    <dgm:cxn modelId="{E9E35CD3-AB33-427A-8C6C-C80256DE1323}" srcId="{B690BB27-E0AC-4648-86F2-8443C1F17F0B}" destId="{C58336F9-67FC-416D-8312-E865894B3FF4}" srcOrd="0" destOrd="0" parTransId="{3E775DFD-92A6-4670-B4EE-6D3AB008D01D}" sibTransId="{661F4417-C63F-4767-B0B1-E2B96E792D6A}"/>
-    <dgm:cxn modelId="{E1F8418D-B3C5-4585-B971-B74820260D8F}" type="presOf" srcId="{7D8B9571-F3C6-4FB7-87FA-DB85E3C23E9A}" destId="{2FB1D835-27A6-4EBB-A60C-5C5F3B21C117}" srcOrd="0" destOrd="0" presId="urn:microsoft.com/office/officeart/2005/8/layout/process4"/>
-    <dgm:cxn modelId="{987A7379-CFAE-4FF6-835E-891CE4A10AB6}" type="presOf" srcId="{E0CFE967-6FAB-47CB-A32A-D6C1AB7EB668}" destId="{12A2AD38-0FDF-4127-9334-C7A73083828C}" srcOrd="0" destOrd="0" presId="urn:microsoft.com/office/officeart/2005/8/layout/process4"/>
-    <dgm:cxn modelId="{87A4F241-DAE2-45DF-8FE2-EB1D02581232}" srcId="{B690BB27-E0AC-4648-86F2-8443C1F17F0B}" destId="{0B3750F0-71B6-490B-83CC-8A7C143F0308}" srcOrd="1" destOrd="0" parTransId="{86DD9902-DAA0-4F1A-AF76-0FC0A55E72A2}" sibTransId="{F68839EB-FA59-42DF-B092-45D45D7EE0A4}"/>
-    <dgm:cxn modelId="{7F26A98E-41BC-45CD-B2C2-970B5F05A481}" srcId="{AB2EF5AB-9FE9-4FA2-B4C4-8B1F6DB93472}" destId="{B690BB27-E0AC-4648-86F2-8443C1F17F0B}" srcOrd="2" destOrd="0" parTransId="{A6ECB7AB-44AB-42A2-8C72-67B9CC97E9AB}" sibTransId="{C27A4883-C604-49F9-BA33-AE9DAA4DD2C4}"/>
-    <dgm:cxn modelId="{9814E4BA-F5F1-46F8-A954-2C8F9953B551}" srcId="{E4A8C87C-D779-4CED-8887-9B6549780D26}" destId="{FBB1B63D-02A8-446B-AE2E-138B030CB20B}" srcOrd="0" destOrd="0" parTransId="{6C78BB6C-1D01-43B5-BEBD-6D2753E80931}" sibTransId="{5D88A94D-42D1-4201-8228-5945B2721D79}"/>
-    <dgm:cxn modelId="{E2DD8A0D-EE2E-4AB4-9FEC-7634EC68B61D}" type="presOf" srcId="{BEF938CE-96E2-46A4-8F89-B4E7F9AA3440}" destId="{0E925631-7B9D-4638-88EE-A96D480AC529}" srcOrd="0" destOrd="0" presId="urn:microsoft.com/office/officeart/2005/8/layout/process4"/>
-    <dgm:cxn modelId="{14B84DD4-4C82-4095-A725-5BAC4982BE8D}" type="presOf" srcId="{72203140-6BF8-42B7-9D41-CC6371AEA6A3}" destId="{176BB967-85CF-4B86-9C46-CA14810665F5}" srcOrd="0" destOrd="0" presId="urn:microsoft.com/office/officeart/2005/8/layout/process4"/>
-    <dgm:cxn modelId="{FB6043E0-C42B-457D-8F68-A9347F95974E}" type="presOf" srcId="{2DC5589D-76A5-4044-A73F-FDF59398BBFF}" destId="{0242FE30-E3B6-496D-90F0-3EEA0A2B0289}" srcOrd="0" destOrd="0" presId="urn:microsoft.com/office/officeart/2005/8/layout/process4"/>
-    <dgm:cxn modelId="{AFCF9777-8CBF-4B5F-AED8-329C02499C52}" type="presOf" srcId="{22EC05A6-40FC-4F3F-9FD1-D0D3863AA82A}" destId="{C0D68195-7D1A-475F-8CB0-A1EF94CA7EFF}" srcOrd="0" destOrd="0" presId="urn:microsoft.com/office/officeart/2005/8/layout/process4"/>
-    <dgm:cxn modelId="{57D6FE41-7AD5-45D8-A401-7E5EF1E2540C}" srcId="{E4A8C87C-D779-4CED-8887-9B6549780D26}" destId="{349FF3AC-168D-41F4-8506-87226E2D4596}" srcOrd="2" destOrd="0" parTransId="{C13B2526-0D1C-41B8-A667-BD6C321C182E}" sibTransId="{953A9DAE-6D1F-4890-81FC-42E5AA98930C}"/>
+    <dgm:cxn modelId="{345629B7-90AF-4D3D-983A-FC5BB4A3CC2B}" type="presOf" srcId="{C58336F9-67FC-416D-8312-E865894B3FF4}" destId="{12F507EA-E20A-44AD-BDC6-1647AD5B2FBD}" srcOrd="0" destOrd="0" presId="urn:microsoft.com/office/officeart/2005/8/layout/process4"/>
     <dgm:cxn modelId="{C37A5353-0920-4A54-8960-B3F239792ABC}" srcId="{C72F5594-5C51-4D43-9E6F-72CB9793398A}" destId="{2DC5589D-76A5-4044-A73F-FDF59398BBFF}" srcOrd="1" destOrd="0" parTransId="{158833B9-3CF4-4EBE-BA18-C9B4226056D3}" sibTransId="{F7DDA5F3-1251-4B0D-A303-8DF504183B45}"/>
-    <dgm:cxn modelId="{B0DA3BE4-E739-4E91-887A-4A7F5E28C607}" srcId="{C72F5594-5C51-4D43-9E6F-72CB9793398A}" destId="{7D8B9571-F3C6-4FB7-87FA-DB85E3C23E9A}" srcOrd="2" destOrd="0" parTransId="{3944B3E2-CEEE-4CB8-9523-4E02D4102BE9}" sibTransId="{724B3CD0-D3A0-4EFE-BF4F-044412D6BD07}"/>
-    <dgm:cxn modelId="{D8F79E5A-0873-46C7-A81B-7E54D66B52C2}" type="presParOf" srcId="{2DF1CDF0-CA04-431C-9952-2B6EA19DD02B}" destId="{8A212C6C-1942-4916-8F89-49C9B69D6100}" srcOrd="0" destOrd="0" presId="urn:microsoft.com/office/officeart/2005/8/layout/process4"/>
-    <dgm:cxn modelId="{3CD1FAAD-EDF7-4E0A-9F66-8EEAD9C0B2DC}" type="presParOf" srcId="{8A212C6C-1942-4916-8F89-49C9B69D6100}" destId="{3F960E94-FB49-4C01-9B9D-FF25C44A89E1}" srcOrd="0" destOrd="0" presId="urn:microsoft.com/office/officeart/2005/8/layout/process4"/>
-    <dgm:cxn modelId="{4DDA1D0A-40B8-48C4-8D9F-0C6FACF46769}" type="presParOf" srcId="{8A212C6C-1942-4916-8F89-49C9B69D6100}" destId="{BAC32510-88DA-4D0B-A014-D95263CA33F1}" srcOrd="1" destOrd="0" presId="urn:microsoft.com/office/officeart/2005/8/layout/process4"/>
-    <dgm:cxn modelId="{A4F3CD62-DF5A-43C9-A670-3DC8804DFF36}" type="presParOf" srcId="{8A212C6C-1942-4916-8F89-49C9B69D6100}" destId="{D69B1A43-8F26-4094-8161-65EA1392B371}" srcOrd="2" destOrd="0" presId="urn:microsoft.com/office/officeart/2005/8/layout/process4"/>
-    <dgm:cxn modelId="{E05DE6E9-A142-41CE-BD94-C8A8EBBB90E3}" type="presParOf" srcId="{D69B1A43-8F26-4094-8161-65EA1392B371}" destId="{12F507EA-E20A-44AD-BDC6-1647AD5B2FBD}" srcOrd="0" destOrd="0" presId="urn:microsoft.com/office/officeart/2005/8/layout/process4"/>
-    <dgm:cxn modelId="{F75C3AD4-1B1F-48EC-8239-DD88D706BF56}" type="presParOf" srcId="{D69B1A43-8F26-4094-8161-65EA1392B371}" destId="{C2198115-ED36-47B7-8869-520DB24D3360}" srcOrd="1" destOrd="0" presId="urn:microsoft.com/office/officeart/2005/8/layout/process4"/>
-    <dgm:cxn modelId="{F6406515-95AD-4745-8906-DF0BF9CDE686}" type="presParOf" srcId="{D69B1A43-8F26-4094-8161-65EA1392B371}" destId="{C0D68195-7D1A-475F-8CB0-A1EF94CA7EFF}" srcOrd="2" destOrd="0" presId="urn:microsoft.com/office/officeart/2005/8/layout/process4"/>
-    <dgm:cxn modelId="{54A7FDB3-ECF5-42F3-886F-5166FBE1493E}" type="presParOf" srcId="{D69B1A43-8F26-4094-8161-65EA1392B371}" destId="{408BDBDC-5FDD-4528-95EB-28BB0E7FED6E}" srcOrd="3" destOrd="0" presId="urn:microsoft.com/office/officeart/2005/8/layout/process4"/>
-    <dgm:cxn modelId="{9B5D4812-5207-49FC-96AF-A0FE73E89457}" type="presParOf" srcId="{2DF1CDF0-CA04-431C-9952-2B6EA19DD02B}" destId="{99F0C881-1ACE-4866-BEA9-FE36476CD260}" srcOrd="1" destOrd="0" presId="urn:microsoft.com/office/officeart/2005/8/layout/process4"/>
-    <dgm:cxn modelId="{B64E1A4E-50C5-4461-9121-319B0C56014C}" type="presParOf" srcId="{2DF1CDF0-CA04-431C-9952-2B6EA19DD02B}" destId="{DA7C3525-37E0-490D-A242-CC971E14D2F5}" srcOrd="2" destOrd="0" presId="urn:microsoft.com/office/officeart/2005/8/layout/process4"/>
-    <dgm:cxn modelId="{3B95D881-32B9-4BC7-A4C0-0D8D0453DA90}" type="presParOf" srcId="{DA7C3525-37E0-490D-A242-CC971E14D2F5}" destId="{65C115F7-0047-45AC-B82C-0F818E9ED500}" srcOrd="0" destOrd="0" presId="urn:microsoft.com/office/officeart/2005/8/layout/process4"/>
-    <dgm:cxn modelId="{E00461E9-B827-4D84-A754-DBF488A10AFE}" type="presParOf" srcId="{DA7C3525-37E0-490D-A242-CC971E14D2F5}" destId="{A1B9C31A-1156-4C51-9BA3-49306759E255}" srcOrd="1" destOrd="0" presId="urn:microsoft.com/office/officeart/2005/8/layout/process4"/>
-    <dgm:cxn modelId="{E6E542E4-BB8B-4366-BAAC-DDE4EBD2A910}" type="presParOf" srcId="{DA7C3525-37E0-490D-A242-CC971E14D2F5}" destId="{CA1832D4-D1D7-4EE3-98F2-EF99ECE6C65B}" srcOrd="2" destOrd="0" presId="urn:microsoft.com/office/officeart/2005/8/layout/process4"/>
-    <dgm:cxn modelId="{7A1D98E5-3D1E-44A5-9D0A-1C881CC25304}" type="presParOf" srcId="{CA1832D4-D1D7-4EE3-98F2-EF99ECE6C65B}" destId="{767A8E6C-16DC-495B-A27A-AB2EBB9B3571}" srcOrd="0" destOrd="0" presId="urn:microsoft.com/office/officeart/2005/8/layout/process4"/>
-    <dgm:cxn modelId="{244BB9F6-E01E-4D9B-B489-2C24790D8ED2}" type="presParOf" srcId="{CA1832D4-D1D7-4EE3-98F2-EF99ECE6C65B}" destId="{0242FE30-E3B6-496D-90F0-3EEA0A2B0289}" srcOrd="1" destOrd="0" presId="urn:microsoft.com/office/officeart/2005/8/layout/process4"/>
-    <dgm:cxn modelId="{322DC4E1-D7D8-4516-88B9-3D7EE498F673}" type="presParOf" srcId="{CA1832D4-D1D7-4EE3-98F2-EF99ECE6C65B}" destId="{2FB1D835-27A6-4EBB-A60C-5C5F3B21C117}" srcOrd="2" destOrd="0" presId="urn:microsoft.com/office/officeart/2005/8/layout/process4"/>
-    <dgm:cxn modelId="{03B09571-7314-48FD-8AC4-1EB6BC993D80}" type="presParOf" srcId="{CA1832D4-D1D7-4EE3-98F2-EF99ECE6C65B}" destId="{0E925631-7B9D-4638-88EE-A96D480AC529}" srcOrd="3" destOrd="0" presId="urn:microsoft.com/office/officeart/2005/8/layout/process4"/>
-    <dgm:cxn modelId="{810A005D-3B8B-47BA-ADD2-D219A22DD72C}" type="presParOf" srcId="{2DF1CDF0-CA04-431C-9952-2B6EA19DD02B}" destId="{37D725DC-15FD-4EC8-A497-7368EAD5F083}" srcOrd="3" destOrd="0" presId="urn:microsoft.com/office/officeart/2005/8/layout/process4"/>
-    <dgm:cxn modelId="{4450299F-2767-47EA-9E31-52375BD320E8}" type="presParOf" srcId="{2DF1CDF0-CA04-431C-9952-2B6EA19DD02B}" destId="{6E8F4D4A-A328-465C-8498-06D807FDF9EC}" srcOrd="4" destOrd="0" presId="urn:microsoft.com/office/officeart/2005/8/layout/process4"/>
-    <dgm:cxn modelId="{5AE2EFCB-D99A-47F1-BDFF-D606CA833276}" type="presParOf" srcId="{6E8F4D4A-A328-465C-8498-06D807FDF9EC}" destId="{EB868BD6-2F00-439A-ACEC-1F419EFEDEBB}" srcOrd="0" destOrd="0" presId="urn:microsoft.com/office/officeart/2005/8/layout/process4"/>
-    <dgm:cxn modelId="{9A5F5B11-71E8-4723-94DB-45869744CF6A}" type="presParOf" srcId="{6E8F4D4A-A328-465C-8498-06D807FDF9EC}" destId="{3D3C0266-BBF9-441C-BEFD-769ED1F9C02C}" srcOrd="1" destOrd="0" presId="urn:microsoft.com/office/officeart/2005/8/layout/process4"/>
-    <dgm:cxn modelId="{F416C1D4-F5F6-4B61-BA75-68AD8557B2B2}" type="presParOf" srcId="{6E8F4D4A-A328-465C-8498-06D807FDF9EC}" destId="{96CB06E3-CCF2-4487-BAFF-232792282C34}" srcOrd="2" destOrd="0" presId="urn:microsoft.com/office/officeart/2005/8/layout/process4"/>
-    <dgm:cxn modelId="{0D1FE088-2997-40E5-9DE2-1E3B9D10074C}" type="presParOf" srcId="{96CB06E3-CCF2-4487-BAFF-232792282C34}" destId="{4CEA73B4-9810-4D3B-B0E0-49C2694AE51E}" srcOrd="0" destOrd="0" presId="urn:microsoft.com/office/officeart/2005/8/layout/process4"/>
-    <dgm:cxn modelId="{8ACAAD3D-0AFA-4CE3-951B-3164F91788D0}" type="presParOf" srcId="{96CB06E3-CCF2-4487-BAFF-232792282C34}" destId="{176BB967-85CF-4B86-9C46-CA14810665F5}" srcOrd="1" destOrd="0" presId="urn:microsoft.com/office/officeart/2005/8/layout/process4"/>
-    <dgm:cxn modelId="{6808AC81-39AF-4131-B58D-BE57AAD27F59}" type="presParOf" srcId="{96CB06E3-CCF2-4487-BAFF-232792282C34}" destId="{5E07C81E-B689-4E03-82E3-A5C4E5EC27AD}" srcOrd="2" destOrd="0" presId="urn:microsoft.com/office/officeart/2005/8/layout/process4"/>
-    <dgm:cxn modelId="{5D5A3D99-1C24-4412-847E-D4FEC6162A03}" type="presParOf" srcId="{96CB06E3-CCF2-4487-BAFF-232792282C34}" destId="{12A2AD38-0FDF-4127-9334-C7A73083828C}" srcOrd="3" destOrd="0" presId="urn:microsoft.com/office/officeart/2005/8/layout/process4"/>
+    <dgm:cxn modelId="{FF04D3AA-AFD4-4FBD-A3D5-B21695D3C873}" type="presOf" srcId="{0B3750F0-71B6-490B-83CC-8A7C143F0308}" destId="{C2198115-ED36-47B7-8869-520DB24D3360}" srcOrd="0" destOrd="0" presId="urn:microsoft.com/office/officeart/2005/8/layout/process4"/>
+    <dgm:cxn modelId="{31862BED-419D-48DA-9403-0CED062128A6}" type="presParOf" srcId="{2DF1CDF0-CA04-431C-9952-2B6EA19DD02B}" destId="{8A212C6C-1942-4916-8F89-49C9B69D6100}" srcOrd="0" destOrd="0" presId="urn:microsoft.com/office/officeart/2005/8/layout/process4"/>
+    <dgm:cxn modelId="{E6D078CE-5536-40B9-AA34-662E4EB89DB8}" type="presParOf" srcId="{8A212C6C-1942-4916-8F89-49C9B69D6100}" destId="{3F960E94-FB49-4C01-9B9D-FF25C44A89E1}" srcOrd="0" destOrd="0" presId="urn:microsoft.com/office/officeart/2005/8/layout/process4"/>
+    <dgm:cxn modelId="{0EF1E63B-8C37-41CE-9C28-6F2AFC2E9C74}" type="presParOf" srcId="{8A212C6C-1942-4916-8F89-49C9B69D6100}" destId="{BAC32510-88DA-4D0B-A014-D95263CA33F1}" srcOrd="1" destOrd="0" presId="urn:microsoft.com/office/officeart/2005/8/layout/process4"/>
+    <dgm:cxn modelId="{B801BEE7-6F6B-46A8-A4B7-7845597CFEB2}" type="presParOf" srcId="{8A212C6C-1942-4916-8F89-49C9B69D6100}" destId="{D69B1A43-8F26-4094-8161-65EA1392B371}" srcOrd="2" destOrd="0" presId="urn:microsoft.com/office/officeart/2005/8/layout/process4"/>
+    <dgm:cxn modelId="{12DA50AE-4CEE-4C02-BF24-94728E2722AD}" type="presParOf" srcId="{D69B1A43-8F26-4094-8161-65EA1392B371}" destId="{12F507EA-E20A-44AD-BDC6-1647AD5B2FBD}" srcOrd="0" destOrd="0" presId="urn:microsoft.com/office/officeart/2005/8/layout/process4"/>
+    <dgm:cxn modelId="{F5B8EDF7-D847-41C4-BF52-8931DE0AE7E7}" type="presParOf" srcId="{D69B1A43-8F26-4094-8161-65EA1392B371}" destId="{C2198115-ED36-47B7-8869-520DB24D3360}" srcOrd="1" destOrd="0" presId="urn:microsoft.com/office/officeart/2005/8/layout/process4"/>
+    <dgm:cxn modelId="{A3403861-6BF0-4F58-9348-F6E1000802F8}" type="presParOf" srcId="{D69B1A43-8F26-4094-8161-65EA1392B371}" destId="{C0D68195-7D1A-475F-8CB0-A1EF94CA7EFF}" srcOrd="2" destOrd="0" presId="urn:microsoft.com/office/officeart/2005/8/layout/process4"/>
+    <dgm:cxn modelId="{D7A755C9-975E-4ACC-ABC3-4DB4637594A0}" type="presParOf" srcId="{D69B1A43-8F26-4094-8161-65EA1392B371}" destId="{408BDBDC-5FDD-4528-95EB-28BB0E7FED6E}" srcOrd="3" destOrd="0" presId="urn:microsoft.com/office/officeart/2005/8/layout/process4"/>
+    <dgm:cxn modelId="{487F7727-9017-4B60-9ACE-59B226530EDA}" type="presParOf" srcId="{2DF1CDF0-CA04-431C-9952-2B6EA19DD02B}" destId="{99F0C881-1ACE-4866-BEA9-FE36476CD260}" srcOrd="1" destOrd="0" presId="urn:microsoft.com/office/officeart/2005/8/layout/process4"/>
+    <dgm:cxn modelId="{1F59AD65-56B6-4C5D-9E00-BEF074D41DF5}" type="presParOf" srcId="{2DF1CDF0-CA04-431C-9952-2B6EA19DD02B}" destId="{DA7C3525-37E0-490D-A242-CC971E14D2F5}" srcOrd="2" destOrd="0" presId="urn:microsoft.com/office/officeart/2005/8/layout/process4"/>
+    <dgm:cxn modelId="{535D1F33-5265-4F31-B5CE-CEC0257BA31C}" type="presParOf" srcId="{DA7C3525-37E0-490D-A242-CC971E14D2F5}" destId="{65C115F7-0047-45AC-B82C-0F818E9ED500}" srcOrd="0" destOrd="0" presId="urn:microsoft.com/office/officeart/2005/8/layout/process4"/>
+    <dgm:cxn modelId="{1126D84E-FFE2-46AA-99D4-7E94ADD84DEE}" type="presParOf" srcId="{DA7C3525-37E0-490D-A242-CC971E14D2F5}" destId="{A1B9C31A-1156-4C51-9BA3-49306759E255}" srcOrd="1" destOrd="0" presId="urn:microsoft.com/office/officeart/2005/8/layout/process4"/>
+    <dgm:cxn modelId="{4AD7B7B5-59D3-4D19-A82C-B416B1DD25FE}" type="presParOf" srcId="{DA7C3525-37E0-490D-A242-CC971E14D2F5}" destId="{CA1832D4-D1D7-4EE3-98F2-EF99ECE6C65B}" srcOrd="2" destOrd="0" presId="urn:microsoft.com/office/officeart/2005/8/layout/process4"/>
+    <dgm:cxn modelId="{39E49D38-01CF-4A57-991E-E1E075442F70}" type="presParOf" srcId="{CA1832D4-D1D7-4EE3-98F2-EF99ECE6C65B}" destId="{767A8E6C-16DC-495B-A27A-AB2EBB9B3571}" srcOrd="0" destOrd="0" presId="urn:microsoft.com/office/officeart/2005/8/layout/process4"/>
+    <dgm:cxn modelId="{00D8B5BF-B67D-4BF8-BF20-ADB856519A88}" type="presParOf" srcId="{CA1832D4-D1D7-4EE3-98F2-EF99ECE6C65B}" destId="{0242FE30-E3B6-496D-90F0-3EEA0A2B0289}" srcOrd="1" destOrd="0" presId="urn:microsoft.com/office/officeart/2005/8/layout/process4"/>
+    <dgm:cxn modelId="{0D655326-DAF4-4018-8E74-89C0182AE81F}" type="presParOf" srcId="{CA1832D4-D1D7-4EE3-98F2-EF99ECE6C65B}" destId="{2FB1D835-27A6-4EBB-A60C-5C5F3B21C117}" srcOrd="2" destOrd="0" presId="urn:microsoft.com/office/officeart/2005/8/layout/process4"/>
+    <dgm:cxn modelId="{21BC15D0-4FF2-4EF0-9D50-EEC8A3831AA7}" type="presParOf" srcId="{CA1832D4-D1D7-4EE3-98F2-EF99ECE6C65B}" destId="{0E925631-7B9D-4638-88EE-A96D480AC529}" srcOrd="3" destOrd="0" presId="urn:microsoft.com/office/officeart/2005/8/layout/process4"/>
+    <dgm:cxn modelId="{F41763CD-899C-41F8-95DA-551C86CC81C6}" type="presParOf" srcId="{2DF1CDF0-CA04-431C-9952-2B6EA19DD02B}" destId="{37D725DC-15FD-4EC8-A497-7368EAD5F083}" srcOrd="3" destOrd="0" presId="urn:microsoft.com/office/officeart/2005/8/layout/process4"/>
+    <dgm:cxn modelId="{39D3BF6B-F84A-46CF-9D52-3229D083236F}" type="presParOf" srcId="{2DF1CDF0-CA04-431C-9952-2B6EA19DD02B}" destId="{6E8F4D4A-A328-465C-8498-06D807FDF9EC}" srcOrd="4" destOrd="0" presId="urn:microsoft.com/office/officeart/2005/8/layout/process4"/>
+    <dgm:cxn modelId="{8A714584-6008-42E8-AB57-08770541D5F6}" type="presParOf" srcId="{6E8F4D4A-A328-465C-8498-06D807FDF9EC}" destId="{EB868BD6-2F00-439A-ACEC-1F419EFEDEBB}" srcOrd="0" destOrd="0" presId="urn:microsoft.com/office/officeart/2005/8/layout/process4"/>
+    <dgm:cxn modelId="{39C41661-B02C-468E-862B-B612599A038D}" type="presParOf" srcId="{6E8F4D4A-A328-465C-8498-06D807FDF9EC}" destId="{3D3C0266-BBF9-441C-BEFD-769ED1F9C02C}" srcOrd="1" destOrd="0" presId="urn:microsoft.com/office/officeart/2005/8/layout/process4"/>
+    <dgm:cxn modelId="{12716B7C-413F-4292-895D-5D11947A4127}" type="presParOf" srcId="{6E8F4D4A-A328-465C-8498-06D807FDF9EC}" destId="{96CB06E3-CCF2-4487-BAFF-232792282C34}" srcOrd="2" destOrd="0" presId="urn:microsoft.com/office/officeart/2005/8/layout/process4"/>
+    <dgm:cxn modelId="{AF8D544C-D9EB-41E4-B2D9-1FA5D9620D94}" type="presParOf" srcId="{96CB06E3-CCF2-4487-BAFF-232792282C34}" destId="{4CEA73B4-9810-4D3B-B0E0-49C2694AE51E}" srcOrd="0" destOrd="0" presId="urn:microsoft.com/office/officeart/2005/8/layout/process4"/>
+    <dgm:cxn modelId="{1D4B13A6-6E98-4F61-B48A-9E8DCE92B940}" type="presParOf" srcId="{96CB06E3-CCF2-4487-BAFF-232792282C34}" destId="{176BB967-85CF-4B86-9C46-CA14810665F5}" srcOrd="1" destOrd="0" presId="urn:microsoft.com/office/officeart/2005/8/layout/process4"/>
+    <dgm:cxn modelId="{EA9BC223-49EE-4F0E-82D3-EFE8B3D43E42}" type="presParOf" srcId="{96CB06E3-CCF2-4487-BAFF-232792282C34}" destId="{5E07C81E-B689-4E03-82E3-A5C4E5EC27AD}" srcOrd="2" destOrd="0" presId="urn:microsoft.com/office/officeart/2005/8/layout/process4"/>
+    <dgm:cxn modelId="{4C8EB80C-8C51-4908-994B-0F719800067B}" type="presParOf" srcId="{96CB06E3-CCF2-4487-BAFF-232792282C34}" destId="{12A2AD38-0FDF-4127-9334-C7A73083828C}" srcOrd="3" destOrd="0" presId="urn:microsoft.com/office/officeart/2005/8/layout/process4"/>
   </dgm:cxnLst>
   <dgm:bg/>
   <dgm:whole/>
@@ -3809,24 +3806,24 @@
     </dgm:pt>
   </dgm:ptLst>
   <dgm:cxnLst>
-    <dgm:cxn modelId="{EEB6F9AB-09E6-4E13-859F-B6B7FBE0726C}" type="presOf" srcId="{12671F33-9678-43A6-900B-C1489174E657}" destId="{0A355C2F-2373-4905-868C-C107D7464914}" srcOrd="0" destOrd="0" presId="urn:microsoft.com/office/officeart/2005/8/layout/process1"/>
-    <dgm:cxn modelId="{70CCDEB5-6A73-4A78-AEE7-09C1F003B995}" type="presOf" srcId="{975768BF-4643-4000-B91B-EB5FA50C9F90}" destId="{A379DF86-A80C-400F-95D1-CAAB94A38CDA}" srcOrd="0" destOrd="0" presId="urn:microsoft.com/office/officeart/2005/8/layout/process1"/>
-    <dgm:cxn modelId="{1ACEBDEE-718F-47E1-8F4F-B897D3DB6A1E}" type="presOf" srcId="{7054BD12-7B30-455D-9E71-938A3D991EF3}" destId="{B76D5DE1-2C10-4C3B-8B73-4804B64601EB}" srcOrd="0" destOrd="0" presId="urn:microsoft.com/office/officeart/2005/8/layout/process1"/>
+    <dgm:cxn modelId="{1C1A8832-7071-44CA-8F6F-A3867C25320D}" type="presOf" srcId="{FD013B34-EAD8-4564-9412-9B41C6455304}" destId="{F79911B1-9A55-4D99-9610-7F02C5BDA785}" srcOrd="0" destOrd="0" presId="urn:microsoft.com/office/officeart/2005/8/layout/process1"/>
+    <dgm:cxn modelId="{04189F8B-0473-42A6-8C11-5CEF7EE7273C}" type="presOf" srcId="{975768BF-4643-4000-B91B-EB5FA50C9F90}" destId="{97FC9502-5C3F-46A5-ABC4-ED27DB33615E}" srcOrd="1" destOrd="0" presId="urn:microsoft.com/office/officeart/2005/8/layout/process1"/>
+    <dgm:cxn modelId="{52E79F18-1D8E-48BD-A351-E2CB68740F8F}" type="presOf" srcId="{12671F33-9678-43A6-900B-C1489174E657}" destId="{0A355C2F-2373-4905-868C-C107D7464914}" srcOrd="0" destOrd="0" presId="urn:microsoft.com/office/officeart/2005/8/layout/process1"/>
+    <dgm:cxn modelId="{F82AF631-2420-4E0B-8A9F-5CDC6EE8E564}" srcId="{BA867C10-8B70-4BD9-9B08-E940191BFF84}" destId="{4DBBD212-2F92-4856-A3B1-808A28703F78}" srcOrd="2" destOrd="0" parTransId="{79BFE450-8CAD-46CD-A4BA-9936A9ED476F}" sibTransId="{7802407B-134E-45B6-83FF-49E4371DEE1F}"/>
+    <dgm:cxn modelId="{12E0D3CF-A97D-4C97-8EDE-C4B197140DA5}" type="presOf" srcId="{975768BF-4643-4000-B91B-EB5FA50C9F90}" destId="{A379DF86-A80C-400F-95D1-CAAB94A38CDA}" srcOrd="0" destOrd="0" presId="urn:microsoft.com/office/officeart/2005/8/layout/process1"/>
     <dgm:cxn modelId="{DDB69C00-5A6F-467A-B08B-8C8934B635E3}" srcId="{BA867C10-8B70-4BD9-9B08-E940191BFF84}" destId="{7054BD12-7B30-455D-9E71-938A3D991EF3}" srcOrd="0" destOrd="0" parTransId="{B08D6F66-8421-4B02-A533-01237B34450A}" sibTransId="{975768BF-4643-4000-B91B-EB5FA50C9F90}"/>
     <dgm:cxn modelId="{CB180E21-1677-4C9D-BECC-BF77289435B4}" srcId="{BA867C10-8B70-4BD9-9B08-E940191BFF84}" destId="{FD013B34-EAD8-4564-9412-9B41C6455304}" srcOrd="1" destOrd="0" parTransId="{1A0778CB-5D15-4CB1-8E6E-778B7CF15FB2}" sibTransId="{12671F33-9678-43A6-900B-C1489174E657}"/>
-    <dgm:cxn modelId="{E201FCB3-AF24-43C7-A386-90C796310568}" type="presOf" srcId="{FD013B34-EAD8-4564-9412-9B41C6455304}" destId="{F79911B1-9A55-4D99-9610-7F02C5BDA785}" srcOrd="0" destOrd="0" presId="urn:microsoft.com/office/officeart/2005/8/layout/process1"/>
-    <dgm:cxn modelId="{7AC284E4-E15C-4165-AB44-FCA15317681D}" type="presOf" srcId="{4DBBD212-2F92-4856-A3B1-808A28703F78}" destId="{A538BD20-9261-44F8-91B2-DB200CF39004}" srcOrd="0" destOrd="0" presId="urn:microsoft.com/office/officeart/2005/8/layout/process1"/>
-    <dgm:cxn modelId="{F82AF631-2420-4E0B-8A9F-5CDC6EE8E564}" srcId="{BA867C10-8B70-4BD9-9B08-E940191BFF84}" destId="{4DBBD212-2F92-4856-A3B1-808A28703F78}" srcOrd="2" destOrd="0" parTransId="{79BFE450-8CAD-46CD-A4BA-9936A9ED476F}" sibTransId="{7802407B-134E-45B6-83FF-49E4371DEE1F}"/>
-    <dgm:cxn modelId="{26CF3E10-4773-485C-B84E-600F1730597C}" type="presOf" srcId="{975768BF-4643-4000-B91B-EB5FA50C9F90}" destId="{97FC9502-5C3F-46A5-ABC4-ED27DB33615E}" srcOrd="1" destOrd="0" presId="urn:microsoft.com/office/officeart/2005/8/layout/process1"/>
-    <dgm:cxn modelId="{1362EA0F-8A75-4C45-B6D5-C5FEEB3FCB4E}" type="presOf" srcId="{BA867C10-8B70-4BD9-9B08-E940191BFF84}" destId="{5E503655-3828-4A4B-B0B7-B5BA8860C783}" srcOrd="0" destOrd="0" presId="urn:microsoft.com/office/officeart/2005/8/layout/process1"/>
-    <dgm:cxn modelId="{C146E678-042D-4DB2-B5C5-53E3534FF04C}" type="presOf" srcId="{12671F33-9678-43A6-900B-C1489174E657}" destId="{4D0C926A-592B-4D64-8021-5542543445B2}" srcOrd="1" destOrd="0" presId="urn:microsoft.com/office/officeart/2005/8/layout/process1"/>
-    <dgm:cxn modelId="{9E4D4F88-D682-449E-AA53-D2CB50C4ACC0}" type="presParOf" srcId="{5E503655-3828-4A4B-B0B7-B5BA8860C783}" destId="{B76D5DE1-2C10-4C3B-8B73-4804B64601EB}" srcOrd="0" destOrd="0" presId="urn:microsoft.com/office/officeart/2005/8/layout/process1"/>
-    <dgm:cxn modelId="{9FC8A5D9-84EB-40D7-A086-B5E6D42B313F}" type="presParOf" srcId="{5E503655-3828-4A4B-B0B7-B5BA8860C783}" destId="{A379DF86-A80C-400F-95D1-CAAB94A38CDA}" srcOrd="1" destOrd="0" presId="urn:microsoft.com/office/officeart/2005/8/layout/process1"/>
-    <dgm:cxn modelId="{A6FE443D-59AA-4958-84EA-B274366F4C22}" type="presParOf" srcId="{A379DF86-A80C-400F-95D1-CAAB94A38CDA}" destId="{97FC9502-5C3F-46A5-ABC4-ED27DB33615E}" srcOrd="0" destOrd="0" presId="urn:microsoft.com/office/officeart/2005/8/layout/process1"/>
-    <dgm:cxn modelId="{65A664DF-F6A0-461D-8A06-C74DDB3F0706}" type="presParOf" srcId="{5E503655-3828-4A4B-B0B7-B5BA8860C783}" destId="{F79911B1-9A55-4D99-9610-7F02C5BDA785}" srcOrd="2" destOrd="0" presId="urn:microsoft.com/office/officeart/2005/8/layout/process1"/>
-    <dgm:cxn modelId="{46FAAB1D-C804-4878-9ACD-307841C1689D}" type="presParOf" srcId="{5E503655-3828-4A4B-B0B7-B5BA8860C783}" destId="{0A355C2F-2373-4905-868C-C107D7464914}" srcOrd="3" destOrd="0" presId="urn:microsoft.com/office/officeart/2005/8/layout/process1"/>
-    <dgm:cxn modelId="{1814C46D-FEC1-454D-89FC-7A82FDF1162A}" type="presParOf" srcId="{0A355C2F-2373-4905-868C-C107D7464914}" destId="{4D0C926A-592B-4D64-8021-5542543445B2}" srcOrd="0" destOrd="0" presId="urn:microsoft.com/office/officeart/2005/8/layout/process1"/>
-    <dgm:cxn modelId="{7CD96276-872C-4B0B-BA04-035A9803B8C1}" type="presParOf" srcId="{5E503655-3828-4A4B-B0B7-B5BA8860C783}" destId="{A538BD20-9261-44F8-91B2-DB200CF39004}" srcOrd="4" destOrd="0" presId="urn:microsoft.com/office/officeart/2005/8/layout/process1"/>
+    <dgm:cxn modelId="{AE566576-963F-4F29-AF5B-259F15BD2F50}" type="presOf" srcId="{BA867C10-8B70-4BD9-9B08-E940191BFF84}" destId="{5E503655-3828-4A4B-B0B7-B5BA8860C783}" srcOrd="0" destOrd="0" presId="urn:microsoft.com/office/officeart/2005/8/layout/process1"/>
+    <dgm:cxn modelId="{8D7A024B-C196-4C68-9372-620707E0CEE9}" type="presOf" srcId="{12671F33-9678-43A6-900B-C1489174E657}" destId="{4D0C926A-592B-4D64-8021-5542543445B2}" srcOrd="1" destOrd="0" presId="urn:microsoft.com/office/officeart/2005/8/layout/process1"/>
+    <dgm:cxn modelId="{66A6F6CC-D8AD-44BA-A8F2-0CCF2F1EF5CC}" type="presOf" srcId="{4DBBD212-2F92-4856-A3B1-808A28703F78}" destId="{A538BD20-9261-44F8-91B2-DB200CF39004}" srcOrd="0" destOrd="0" presId="urn:microsoft.com/office/officeart/2005/8/layout/process1"/>
+    <dgm:cxn modelId="{0E1267EE-D28C-46A4-922A-A3ABC3DAA14C}" type="presOf" srcId="{7054BD12-7B30-455D-9E71-938A3D991EF3}" destId="{B76D5DE1-2C10-4C3B-8B73-4804B64601EB}" srcOrd="0" destOrd="0" presId="urn:microsoft.com/office/officeart/2005/8/layout/process1"/>
+    <dgm:cxn modelId="{CEDB4882-E14C-4771-9756-D7707B75947F}" type="presParOf" srcId="{5E503655-3828-4A4B-B0B7-B5BA8860C783}" destId="{B76D5DE1-2C10-4C3B-8B73-4804B64601EB}" srcOrd="0" destOrd="0" presId="urn:microsoft.com/office/officeart/2005/8/layout/process1"/>
+    <dgm:cxn modelId="{414A90DF-44D7-4F3F-97FF-9E78B34C8BEB}" type="presParOf" srcId="{5E503655-3828-4A4B-B0B7-B5BA8860C783}" destId="{A379DF86-A80C-400F-95D1-CAAB94A38CDA}" srcOrd="1" destOrd="0" presId="urn:microsoft.com/office/officeart/2005/8/layout/process1"/>
+    <dgm:cxn modelId="{99FE987E-7C5D-47E8-A1AD-F24C682FA2A3}" type="presParOf" srcId="{A379DF86-A80C-400F-95D1-CAAB94A38CDA}" destId="{97FC9502-5C3F-46A5-ABC4-ED27DB33615E}" srcOrd="0" destOrd="0" presId="urn:microsoft.com/office/officeart/2005/8/layout/process1"/>
+    <dgm:cxn modelId="{0848A386-8201-482D-8B51-C9180CAD5AE6}" type="presParOf" srcId="{5E503655-3828-4A4B-B0B7-B5BA8860C783}" destId="{F79911B1-9A55-4D99-9610-7F02C5BDA785}" srcOrd="2" destOrd="0" presId="urn:microsoft.com/office/officeart/2005/8/layout/process1"/>
+    <dgm:cxn modelId="{1057D762-D672-4F8A-8322-6D077A3F888B}" type="presParOf" srcId="{5E503655-3828-4A4B-B0B7-B5BA8860C783}" destId="{0A355C2F-2373-4905-868C-C107D7464914}" srcOrd="3" destOrd="0" presId="urn:microsoft.com/office/officeart/2005/8/layout/process1"/>
+    <dgm:cxn modelId="{CE9B6791-FBB5-4718-ADDD-FAAEDF83F1AF}" type="presParOf" srcId="{0A355C2F-2373-4905-868C-C107D7464914}" destId="{4D0C926A-592B-4D64-8021-5542543445B2}" srcOrd="0" destOrd="0" presId="urn:microsoft.com/office/officeart/2005/8/layout/process1"/>
+    <dgm:cxn modelId="{30FEBD33-FF73-4DDD-82C1-F359A81C2992}" type="presParOf" srcId="{5E503655-3828-4A4B-B0B7-B5BA8860C783}" destId="{A538BD20-9261-44F8-91B2-DB200CF39004}" srcOrd="4" destOrd="0" presId="urn:microsoft.com/office/officeart/2005/8/layout/process1"/>
   </dgm:cxnLst>
   <dgm:bg/>
   <dgm:whole/>
@@ -4725,11 +4722,8 @@
             </a:spcAft>
           </a:pPr>
           <a:r>
-            <a:rPr lang="en-US" sz="900" kern="1200">
-              <a:latin typeface="Segoe UI" panose="020B0502040204020203" pitchFamily="34" charset="0"/>
-              <a:cs typeface="Segoe UI" panose="020B0502040204020203" pitchFamily="34" charset="0"/>
-            </a:rPr>
-            <a:t>???</a:t>
+            <a:rPr lang="en-US" sz="900" kern="1200"/>
+            <a:t>Globe Projection</a:t>
           </a:r>
         </a:p>
       </dsp:txBody>
@@ -8460,7 +8454,7 @@
 </file>
 
 <file path=customXml/itemProps1.xml><?xml version="1.0" encoding="utf-8"?>
-<ds:datastoreItem xmlns:ds="http://schemas.openxmlformats.org/officeDocument/2006/customXml" ds:itemID="{22B0DD9E-331F-4601-9539-FADEAA1084D6}">
+<ds:datastoreItem xmlns:ds="http://schemas.openxmlformats.org/officeDocument/2006/customXml" ds:itemID="{E83C5CF8-697B-415F-AE33-A5C9AE5B4693}">
   <ds:schemaRefs>
     <ds:schemaRef ds:uri="http://schemas.openxmlformats.org/officeDocument/2006/bibliography"/>
   </ds:schemaRefs>

</xml_diff>